<commit_message>
Se agrego los datos del desarrollador Hector Cordero
</commit_message>
<xml_diff>
--- a/BancoOficialKinal.docx
+++ b/BancoOficialKinal.docx
@@ -1,6 +1,6 @@
 
 <file path=word/document.xml><?xml version="1.0" encoding="utf-8"?>
-<w:document xmlns:wpc="http://schemas.microsoft.com/office/word/2010/wordprocessingCanvas" xmlns:cx="http://schemas.microsoft.com/office/drawing/2014/chartex" xmlns:cx1="http://schemas.microsoft.com/office/drawing/2015/9/8/chartex" xmlns:cx2="http://schemas.microsoft.com/office/drawing/2015/10/21/chartex" xmlns:cx3="http://schemas.microsoft.com/office/drawing/2016/5/9/chartex" xmlns:cx4="http://schemas.microsoft.com/office/drawing/2016/5/10/chartex" xmlns:cx5="http://schemas.microsoft.com/office/drawing/2016/5/11/chartex" xmlns:cx6="http://schemas.microsoft.com/office/drawing/2016/5/12/chartex" xmlns:cx7="http://schemas.microsoft.com/office/drawing/2016/5/13/chartex" xmlns:cx8="http://schemas.microsoft.com/office/drawing/2016/5/14/chartex" xmlns:mc="http://schemas.openxmlformats.org/markup-compatibility/2006" xmlns:aink="http://schemas.microsoft.com/office/drawing/2016/ink" xmlns:am3d="http://schemas.microsoft.com/office/drawing/2017/model3d" xmlns:o="urn:schemas-microsoft-com:office:office" xmlns:oel="http://schemas.microsoft.com/office/2019/extlst" xmlns:r="http://schemas.openxmlformats.org/officeDocument/2006/relationships" xmlns:m="http://schemas.openxmlformats.org/officeDocument/2006/math" xmlns:v="urn:schemas-microsoft-com:vml" xmlns:wp14="http://schemas.microsoft.com/office/word/2010/wordprocessingDrawing" xmlns:wp="http://schemas.openxmlformats.org/drawingml/2006/wordprocessingDrawing" xmlns:w10="urn:schemas-microsoft-com:office:word" xmlns:w="http://schemas.openxmlformats.org/wordprocessingml/2006/main" xmlns:w14="http://schemas.microsoft.com/office/word/2010/wordml" xmlns:w15="http://schemas.microsoft.com/office/word/2012/wordml" xmlns:w16cex="http://schemas.microsoft.com/office/word/2018/wordml/cex" xmlns:w16cid="http://schemas.microsoft.com/office/word/2016/wordml/cid" xmlns:w16="http://schemas.microsoft.com/office/word/2018/wordml" xmlns:w16du="http://schemas.microsoft.com/office/word/2023/wordml/word16du" xmlns:w16sdtdh="http://schemas.microsoft.com/office/word/2020/wordml/sdtdatahash" xmlns:w16se="http://schemas.microsoft.com/office/word/2015/wordml/symex" xmlns:wpg="http://schemas.microsoft.com/office/word/2010/wordprocessingGroup" xmlns:wpi="http://schemas.microsoft.com/office/word/2010/wordprocessingInk" xmlns:wne="http://schemas.microsoft.com/office/word/2006/wordml" xmlns:wps="http://schemas.microsoft.com/office/word/2010/wordprocessingShape" mc:Ignorable="w14 w15 w16se w16cid w16 w16cex w16sdtdh w16du wp14">
+<w:document xmlns:wpc="http://schemas.microsoft.com/office/word/2010/wordprocessingCanvas" xmlns:cx="http://schemas.microsoft.com/office/drawing/2014/chartex" xmlns:cx1="http://schemas.microsoft.com/office/drawing/2015/9/8/chartex" xmlns:cx2="http://schemas.microsoft.com/office/drawing/2015/10/21/chartex" xmlns:cx3="http://schemas.microsoft.com/office/drawing/2016/5/9/chartex" xmlns:cx4="http://schemas.microsoft.com/office/drawing/2016/5/10/chartex" xmlns:cx5="http://schemas.microsoft.com/office/drawing/2016/5/11/chartex" xmlns:cx6="http://schemas.microsoft.com/office/drawing/2016/5/12/chartex" xmlns:cx7="http://schemas.microsoft.com/office/drawing/2016/5/13/chartex" xmlns:cx8="http://schemas.microsoft.com/office/drawing/2016/5/14/chartex" xmlns:mc="http://schemas.openxmlformats.org/markup-compatibility/2006" xmlns:aink="http://schemas.microsoft.com/office/drawing/2016/ink" xmlns:am3d="http://schemas.microsoft.com/office/drawing/2017/model3d" xmlns:o="urn:schemas-microsoft-com:office:office" xmlns:oel="http://schemas.microsoft.com/office/2019/extlst" xmlns:r="http://schemas.openxmlformats.org/officeDocument/2006/relationships" xmlns:m="http://schemas.openxmlformats.org/officeDocument/2006/math" xmlns:v="urn:schemas-microsoft-com:vml" xmlns:wp14="http://schemas.microsoft.com/office/word/2010/wordprocessingDrawing" xmlns:wp="http://schemas.openxmlformats.org/drawingml/2006/wordprocessingDrawing" xmlns:w10="urn:schemas-microsoft-com:office:word" xmlns:w="http://schemas.openxmlformats.org/wordprocessingml/2006/main" xmlns:w14="http://schemas.microsoft.com/office/word/2010/wordml" xmlns:w15="http://schemas.microsoft.com/office/word/2012/wordml" xmlns:w16cex="http://schemas.microsoft.com/office/word/2018/wordml/cex" xmlns:w16cid="http://schemas.microsoft.com/office/word/2016/wordml/cid" xmlns:w16="http://schemas.microsoft.com/office/word/2018/wordml" xmlns:w16sdtdh="http://schemas.microsoft.com/office/word/2020/wordml/sdtdatahash" xmlns:w16se="http://schemas.microsoft.com/office/word/2015/wordml/symex" xmlns:wpg="http://schemas.microsoft.com/office/word/2010/wordprocessingGroup" xmlns:wpi="http://schemas.microsoft.com/office/word/2010/wordprocessingInk" xmlns:wne="http://schemas.microsoft.com/office/word/2006/wordml" xmlns:wps="http://schemas.microsoft.com/office/word/2010/wordprocessingShape" mc:Ignorable="w14 w15 w16se w16cid w16 w16cex w16sdtdh wp14">
   <w:body>
     <w:p>
       <w:pPr>
@@ -1405,8 +1405,13 @@
           </w:tcPr>
           <w:p>
             <w:r>
-              <w:t>Nery Javier de la Cruz Huinil</w:t>
-            </w:r>
+              <w:t xml:space="preserve">Nery Javier de la Cruz </w:t>
+            </w:r>
+            <w:proofErr w:type="spellStart"/>
+            <w:r>
+              <w:t>Huinil</w:t>
+            </w:r>
+            <w:proofErr w:type="spellEnd"/>
           </w:p>
         </w:tc>
         <w:tc>
@@ -1425,13 +1430,26 @@
           <w:tcPr>
             <w:tcW w:w="4414" w:type="dxa"/>
           </w:tcPr>
-          <w:p/>
+          <w:p>
+            <w:r>
+              <w:t>Hector Mauricio Cordero Oliva</w:t>
+            </w:r>
+          </w:p>
         </w:tc>
         <w:tc>
           <w:tcPr>
             <w:tcW w:w="4414" w:type="dxa"/>
           </w:tcPr>
-          <w:p/>
+          <w:p>
+            <w:pPr>
+              <w:rPr>
+                <w:u w:val="single"/>
+              </w:rPr>
+            </w:pPr>
+            <w:r>
+              <w:t>Desarrollador</w:t>
+            </w:r>
+          </w:p>
         </w:tc>
       </w:tr>
       <w:tr>
@@ -1605,7 +1623,7 @@
 </file>
 
 <file path=word/comments.xml><?xml version="1.0" encoding="utf-8"?>
-<w:comments xmlns:wpc="http://schemas.microsoft.com/office/word/2010/wordprocessingCanvas" xmlns:cx="http://schemas.microsoft.com/office/drawing/2014/chartex" xmlns:cx1="http://schemas.microsoft.com/office/drawing/2015/9/8/chartex" xmlns:cx2="http://schemas.microsoft.com/office/drawing/2015/10/21/chartex" xmlns:cx3="http://schemas.microsoft.com/office/drawing/2016/5/9/chartex" xmlns:cx4="http://schemas.microsoft.com/office/drawing/2016/5/10/chartex" xmlns:cx5="http://schemas.microsoft.com/office/drawing/2016/5/11/chartex" xmlns:cx6="http://schemas.microsoft.com/office/drawing/2016/5/12/chartex" xmlns:cx7="http://schemas.microsoft.com/office/drawing/2016/5/13/chartex" xmlns:cx8="http://schemas.microsoft.com/office/drawing/2016/5/14/chartex" xmlns:mc="http://schemas.openxmlformats.org/markup-compatibility/2006" xmlns:aink="http://schemas.microsoft.com/office/drawing/2016/ink" xmlns:am3d="http://schemas.microsoft.com/office/drawing/2017/model3d" xmlns:o="urn:schemas-microsoft-com:office:office" xmlns:oel="http://schemas.microsoft.com/office/2019/extlst" xmlns:r="http://schemas.openxmlformats.org/officeDocument/2006/relationships" xmlns:m="http://schemas.openxmlformats.org/officeDocument/2006/math" xmlns:v="urn:schemas-microsoft-com:vml" xmlns:wp14="http://schemas.microsoft.com/office/word/2010/wordprocessingDrawing" xmlns:wp="http://schemas.openxmlformats.org/drawingml/2006/wordprocessingDrawing" xmlns:w10="urn:schemas-microsoft-com:office:word" xmlns:w="http://schemas.openxmlformats.org/wordprocessingml/2006/main" xmlns:w14="http://schemas.microsoft.com/office/word/2010/wordml" xmlns:w15="http://schemas.microsoft.com/office/word/2012/wordml" xmlns:w16cex="http://schemas.microsoft.com/office/word/2018/wordml/cex" xmlns:w16cid="http://schemas.microsoft.com/office/word/2016/wordml/cid" xmlns:w16="http://schemas.microsoft.com/office/word/2018/wordml" xmlns:w16du="http://schemas.microsoft.com/office/word/2023/wordml/word16du" xmlns:w16sdtdh="http://schemas.microsoft.com/office/word/2020/wordml/sdtdatahash" xmlns:w16se="http://schemas.microsoft.com/office/word/2015/wordml/symex" xmlns:wpg="http://schemas.microsoft.com/office/word/2010/wordprocessingGroup" xmlns:wpi="http://schemas.microsoft.com/office/word/2010/wordprocessingInk" xmlns:wne="http://schemas.microsoft.com/office/word/2006/wordml" xmlns:wps="http://schemas.microsoft.com/office/word/2010/wordprocessingShape" mc:Ignorable="w14 w15 w16se w16cid w16 w16cex w16sdtdh w16du wp14">
+<w:comments xmlns:wpc="http://schemas.microsoft.com/office/word/2010/wordprocessingCanvas" xmlns:cx="http://schemas.microsoft.com/office/drawing/2014/chartex" xmlns:cx1="http://schemas.microsoft.com/office/drawing/2015/9/8/chartex" xmlns:cx2="http://schemas.microsoft.com/office/drawing/2015/10/21/chartex" xmlns:cx3="http://schemas.microsoft.com/office/drawing/2016/5/9/chartex" xmlns:cx4="http://schemas.microsoft.com/office/drawing/2016/5/10/chartex" xmlns:cx5="http://schemas.microsoft.com/office/drawing/2016/5/11/chartex" xmlns:cx6="http://schemas.microsoft.com/office/drawing/2016/5/12/chartex" xmlns:cx7="http://schemas.microsoft.com/office/drawing/2016/5/13/chartex" xmlns:cx8="http://schemas.microsoft.com/office/drawing/2016/5/14/chartex" xmlns:mc="http://schemas.openxmlformats.org/markup-compatibility/2006" xmlns:aink="http://schemas.microsoft.com/office/drawing/2016/ink" xmlns:am3d="http://schemas.microsoft.com/office/drawing/2017/model3d" xmlns:o="urn:schemas-microsoft-com:office:office" xmlns:oel="http://schemas.microsoft.com/office/2019/extlst" xmlns:r="http://schemas.openxmlformats.org/officeDocument/2006/relationships" xmlns:m="http://schemas.openxmlformats.org/officeDocument/2006/math" xmlns:v="urn:schemas-microsoft-com:vml" xmlns:wp14="http://schemas.microsoft.com/office/word/2010/wordprocessingDrawing" xmlns:wp="http://schemas.openxmlformats.org/drawingml/2006/wordprocessingDrawing" xmlns:w10="urn:schemas-microsoft-com:office:word" xmlns:w="http://schemas.openxmlformats.org/wordprocessingml/2006/main" xmlns:w14="http://schemas.microsoft.com/office/word/2010/wordml" xmlns:w15="http://schemas.microsoft.com/office/word/2012/wordml" xmlns:w16cex="http://schemas.microsoft.com/office/word/2018/wordml/cex" xmlns:w16cid="http://schemas.microsoft.com/office/word/2016/wordml/cid" xmlns:w16="http://schemas.microsoft.com/office/word/2018/wordml" xmlns:w16sdtdh="http://schemas.microsoft.com/office/word/2020/wordml/sdtdatahash" xmlns:w16se="http://schemas.microsoft.com/office/word/2015/wordml/symex" xmlns:wpg="http://schemas.microsoft.com/office/word/2010/wordprocessingGroup" xmlns:wpi="http://schemas.microsoft.com/office/word/2010/wordprocessingInk" xmlns:wne="http://schemas.microsoft.com/office/word/2006/wordml" xmlns:wps="http://schemas.microsoft.com/office/word/2010/wordprocessingShape" mc:Ignorable="w14 w15 w16se w16cid w16 w16cex w16sdtdh wp14">
   <w:comment w:id="0" w:author="Pedro Armas" w:date="2023-11-27T00:25:00Z" w:initials="PA">
     <w:p>
       <w:pPr>
@@ -1658,7 +1676,7 @@
 </file>
 
 <file path=word/commentsExtended.xml><?xml version="1.0" encoding="utf-8"?>
-<w15:commentsEx xmlns:wpc="http://schemas.microsoft.com/office/word/2010/wordprocessingCanvas" xmlns:cx="http://schemas.microsoft.com/office/drawing/2014/chartex" xmlns:cx1="http://schemas.microsoft.com/office/drawing/2015/9/8/chartex" xmlns:cx2="http://schemas.microsoft.com/office/drawing/2015/10/21/chartex" xmlns:cx3="http://schemas.microsoft.com/office/drawing/2016/5/9/chartex" xmlns:cx4="http://schemas.microsoft.com/office/drawing/2016/5/10/chartex" xmlns:cx5="http://schemas.microsoft.com/office/drawing/2016/5/11/chartex" xmlns:cx6="http://schemas.microsoft.com/office/drawing/2016/5/12/chartex" xmlns:cx7="http://schemas.microsoft.com/office/drawing/2016/5/13/chartex" xmlns:cx8="http://schemas.microsoft.com/office/drawing/2016/5/14/chartex" xmlns:mc="http://schemas.openxmlformats.org/markup-compatibility/2006" xmlns:aink="http://schemas.microsoft.com/office/drawing/2016/ink" xmlns:am3d="http://schemas.microsoft.com/office/drawing/2017/model3d" xmlns:o="urn:schemas-microsoft-com:office:office" xmlns:oel="http://schemas.microsoft.com/office/2019/extlst" xmlns:r="http://schemas.openxmlformats.org/officeDocument/2006/relationships" xmlns:m="http://schemas.openxmlformats.org/officeDocument/2006/math" xmlns:v="urn:schemas-microsoft-com:vml" xmlns:wp14="http://schemas.microsoft.com/office/word/2010/wordprocessingDrawing" xmlns:wp="http://schemas.openxmlformats.org/drawingml/2006/wordprocessingDrawing" xmlns:w10="urn:schemas-microsoft-com:office:word" xmlns:w="http://schemas.openxmlformats.org/wordprocessingml/2006/main" xmlns:w14="http://schemas.microsoft.com/office/word/2010/wordml" xmlns:w15="http://schemas.microsoft.com/office/word/2012/wordml" xmlns:w16cex="http://schemas.microsoft.com/office/word/2018/wordml/cex" xmlns:w16cid="http://schemas.microsoft.com/office/word/2016/wordml/cid" xmlns:w16="http://schemas.microsoft.com/office/word/2018/wordml" xmlns:w16du="http://schemas.microsoft.com/office/word/2023/wordml/word16du" xmlns:w16sdtdh="http://schemas.microsoft.com/office/word/2020/wordml/sdtdatahash" xmlns:w16se="http://schemas.microsoft.com/office/word/2015/wordml/symex" xmlns:wpg="http://schemas.microsoft.com/office/word/2010/wordprocessingGroup" xmlns:wpi="http://schemas.microsoft.com/office/word/2010/wordprocessingInk" xmlns:wne="http://schemas.microsoft.com/office/word/2006/wordml" xmlns:wps="http://schemas.microsoft.com/office/word/2010/wordprocessingShape" mc:Ignorable="w14 w15 w16se w16cid w16 w16cex w16sdtdh w16du wp14">
+<w15:commentsEx xmlns:wpc="http://schemas.microsoft.com/office/word/2010/wordprocessingCanvas" xmlns:cx="http://schemas.microsoft.com/office/drawing/2014/chartex" xmlns:cx1="http://schemas.microsoft.com/office/drawing/2015/9/8/chartex" xmlns:cx2="http://schemas.microsoft.com/office/drawing/2015/10/21/chartex" xmlns:cx3="http://schemas.microsoft.com/office/drawing/2016/5/9/chartex" xmlns:cx4="http://schemas.microsoft.com/office/drawing/2016/5/10/chartex" xmlns:cx5="http://schemas.microsoft.com/office/drawing/2016/5/11/chartex" xmlns:cx6="http://schemas.microsoft.com/office/drawing/2016/5/12/chartex" xmlns:cx7="http://schemas.microsoft.com/office/drawing/2016/5/13/chartex" xmlns:cx8="http://schemas.microsoft.com/office/drawing/2016/5/14/chartex" xmlns:mc="http://schemas.openxmlformats.org/markup-compatibility/2006" xmlns:aink="http://schemas.microsoft.com/office/drawing/2016/ink" xmlns:am3d="http://schemas.microsoft.com/office/drawing/2017/model3d" xmlns:o="urn:schemas-microsoft-com:office:office" xmlns:oel="http://schemas.microsoft.com/office/2019/extlst" xmlns:r="http://schemas.openxmlformats.org/officeDocument/2006/relationships" xmlns:m="http://schemas.openxmlformats.org/officeDocument/2006/math" xmlns:v="urn:schemas-microsoft-com:vml" xmlns:wp14="http://schemas.microsoft.com/office/word/2010/wordprocessingDrawing" xmlns:wp="http://schemas.openxmlformats.org/drawingml/2006/wordprocessingDrawing" xmlns:w10="urn:schemas-microsoft-com:office:word" xmlns:w="http://schemas.openxmlformats.org/wordprocessingml/2006/main" xmlns:w14="http://schemas.microsoft.com/office/word/2010/wordml" xmlns:w15="http://schemas.microsoft.com/office/word/2012/wordml" xmlns:w16cex="http://schemas.microsoft.com/office/word/2018/wordml/cex" xmlns:w16cid="http://schemas.microsoft.com/office/word/2016/wordml/cid" xmlns:w16="http://schemas.microsoft.com/office/word/2018/wordml" xmlns:w16sdtdh="http://schemas.microsoft.com/office/word/2020/wordml/sdtdatahash" xmlns:w16se="http://schemas.microsoft.com/office/word/2015/wordml/symex" xmlns:wpg="http://schemas.microsoft.com/office/word/2010/wordprocessingGroup" xmlns:wpi="http://schemas.microsoft.com/office/word/2010/wordprocessingInk" xmlns:wne="http://schemas.microsoft.com/office/word/2006/wordml" xmlns:wps="http://schemas.microsoft.com/office/word/2010/wordprocessingShape" mc:Ignorable="w14 w15 w16se w16cid w16 w16cex w16sdtdh wp14">
   <w15:commentEx w15:paraId="34D7B734" w15:done="0"/>
   <w15:commentEx w15:paraId="1AF62A36" w15:done="0"/>
   <w15:commentEx w15:paraId="00D7F781" w15:done="0"/>
@@ -1666,7 +1684,7 @@
 </file>
 
 <file path=word/commentsExtensible.xml><?xml version="1.0" encoding="utf-8"?>
-<w16cex:commentsExtensible xmlns:wpc="http://schemas.microsoft.com/office/word/2010/wordprocessingCanvas" xmlns:cx="http://schemas.microsoft.com/office/drawing/2014/chartex" xmlns:cx1="http://schemas.microsoft.com/office/drawing/2015/9/8/chartex" xmlns:cx2="http://schemas.microsoft.com/office/drawing/2015/10/21/chartex" xmlns:cx3="http://schemas.microsoft.com/office/drawing/2016/5/9/chartex" xmlns:cx4="http://schemas.microsoft.com/office/drawing/2016/5/10/chartex" xmlns:cx5="http://schemas.microsoft.com/office/drawing/2016/5/11/chartex" xmlns:cx6="http://schemas.microsoft.com/office/drawing/2016/5/12/chartex" xmlns:cx7="http://schemas.microsoft.com/office/drawing/2016/5/13/chartex" xmlns:cx8="http://schemas.microsoft.com/office/drawing/2016/5/14/chartex" xmlns:cr="http://schemas.microsoft.com/office/comments/2020/reactions" xmlns:mc="http://schemas.openxmlformats.org/markup-compatibility/2006" xmlns:aink="http://schemas.microsoft.com/office/drawing/2016/ink" xmlns:am3d="http://schemas.microsoft.com/office/drawing/2017/model3d" xmlns:o="urn:schemas-microsoft-com:office:office" xmlns:oel="http://schemas.microsoft.com/office/2019/extlst" xmlns:r="http://schemas.openxmlformats.org/officeDocument/2006/relationships" xmlns:m="http://schemas.openxmlformats.org/officeDocument/2006/math" xmlns:v="urn:schemas-microsoft-com:vml" xmlns:wp14="http://schemas.microsoft.com/office/word/2010/wordprocessingDrawing" xmlns:wp="http://schemas.openxmlformats.org/drawingml/2006/wordprocessingDrawing" xmlns:w10="urn:schemas-microsoft-com:office:word" xmlns:w="http://schemas.openxmlformats.org/wordprocessingml/2006/main" xmlns:w14="http://schemas.microsoft.com/office/word/2010/wordml" xmlns:w15="http://schemas.microsoft.com/office/word/2012/wordml" xmlns:w16cex="http://schemas.microsoft.com/office/word/2018/wordml/cex" xmlns:w16cid="http://schemas.microsoft.com/office/word/2016/wordml/cid" xmlns:w16="http://schemas.microsoft.com/office/word/2018/wordml" xmlns:w16du="http://schemas.microsoft.com/office/word/2023/wordml/word16du" xmlns:w16sdtdh="http://schemas.microsoft.com/office/word/2020/wordml/sdtdatahash" xmlns:w16se="http://schemas.microsoft.com/office/word/2015/wordml/symex" xmlns:wpg="http://schemas.microsoft.com/office/word/2010/wordprocessingGroup" xmlns:wpi="http://schemas.microsoft.com/office/word/2010/wordprocessingInk" xmlns:wne="http://schemas.microsoft.com/office/word/2006/wordml" xmlns:wps="http://schemas.microsoft.com/office/word/2010/wordprocessingShape" mc:Ignorable="w14 w15 w16se w16cid w16 w16cex w16sdtdh cr w16du wp14">
+<w16cex:commentsExtensible xmlns:wpc="http://schemas.microsoft.com/office/word/2010/wordprocessingCanvas" xmlns:cx="http://schemas.microsoft.com/office/drawing/2014/chartex" xmlns:cx1="http://schemas.microsoft.com/office/drawing/2015/9/8/chartex" xmlns:cx2="http://schemas.microsoft.com/office/drawing/2015/10/21/chartex" xmlns:cx3="http://schemas.microsoft.com/office/drawing/2016/5/9/chartex" xmlns:cx4="http://schemas.microsoft.com/office/drawing/2016/5/10/chartex" xmlns:cx5="http://schemas.microsoft.com/office/drawing/2016/5/11/chartex" xmlns:cx6="http://schemas.microsoft.com/office/drawing/2016/5/12/chartex" xmlns:cx7="http://schemas.microsoft.com/office/drawing/2016/5/13/chartex" xmlns:cx8="http://schemas.microsoft.com/office/drawing/2016/5/14/chartex" xmlns:cr="http://schemas.microsoft.com/office/comments/2020/reactions" xmlns:mc="http://schemas.openxmlformats.org/markup-compatibility/2006" xmlns:aink="http://schemas.microsoft.com/office/drawing/2016/ink" xmlns:am3d="http://schemas.microsoft.com/office/drawing/2017/model3d" xmlns:o="urn:schemas-microsoft-com:office:office" xmlns:oel="http://schemas.microsoft.com/office/2019/extlst" xmlns:r="http://schemas.openxmlformats.org/officeDocument/2006/relationships" xmlns:m="http://schemas.openxmlformats.org/officeDocument/2006/math" xmlns:v="urn:schemas-microsoft-com:vml" xmlns:wp14="http://schemas.microsoft.com/office/word/2010/wordprocessingDrawing" xmlns:wp="http://schemas.openxmlformats.org/drawingml/2006/wordprocessingDrawing" xmlns:w10="urn:schemas-microsoft-com:office:word" xmlns:w="http://schemas.openxmlformats.org/wordprocessingml/2006/main" xmlns:w14="http://schemas.microsoft.com/office/word/2010/wordml" xmlns:w15="http://schemas.microsoft.com/office/word/2012/wordml" xmlns:w16cex="http://schemas.microsoft.com/office/word/2018/wordml/cex" xmlns:w16cid="http://schemas.microsoft.com/office/word/2016/wordml/cid" xmlns:w16="http://schemas.microsoft.com/office/word/2018/wordml" xmlns:w16sdtdh="http://schemas.microsoft.com/office/word/2020/wordml/sdtdatahash" xmlns:w16se="http://schemas.microsoft.com/office/word/2015/wordml/symex" xmlns:wpg="http://schemas.microsoft.com/office/word/2010/wordprocessingGroup" xmlns:wpi="http://schemas.microsoft.com/office/word/2010/wordprocessingInk" xmlns:wne="http://schemas.microsoft.com/office/word/2006/wordml" xmlns:wps="http://schemas.microsoft.com/office/word/2010/wordprocessingShape" mc:Ignorable="w14 w15 w16se w16cid w16 w16cex w16sdtdh cr wp14">
   <w16cex:commentExtensible w16cex:durableId="290E6085" w16cex:dateUtc="2023-11-27T06:25:00Z"/>
   <w16cex:commentExtensible w16cex:durableId="290E606C" w16cex:dateUtc="2023-11-27T06:25:00Z"/>
   <w16cex:commentExtensible w16cex:durableId="290E6041" w16cex:dateUtc="2023-11-27T06:24:00Z"/>
@@ -1674,7 +1692,7 @@
 </file>
 
 <file path=word/commentsIds.xml><?xml version="1.0" encoding="utf-8"?>
-<w16cid:commentsIds xmlns:wpc="http://schemas.microsoft.com/office/word/2010/wordprocessingCanvas" xmlns:cx="http://schemas.microsoft.com/office/drawing/2014/chartex" xmlns:cx1="http://schemas.microsoft.com/office/drawing/2015/9/8/chartex" xmlns:cx2="http://schemas.microsoft.com/office/drawing/2015/10/21/chartex" xmlns:cx3="http://schemas.microsoft.com/office/drawing/2016/5/9/chartex" xmlns:cx4="http://schemas.microsoft.com/office/drawing/2016/5/10/chartex" xmlns:cx5="http://schemas.microsoft.com/office/drawing/2016/5/11/chartex" xmlns:cx6="http://schemas.microsoft.com/office/drawing/2016/5/12/chartex" xmlns:cx7="http://schemas.microsoft.com/office/drawing/2016/5/13/chartex" xmlns:cx8="http://schemas.microsoft.com/office/drawing/2016/5/14/chartex" xmlns:mc="http://schemas.openxmlformats.org/markup-compatibility/2006" xmlns:aink="http://schemas.microsoft.com/office/drawing/2016/ink" xmlns:am3d="http://schemas.microsoft.com/office/drawing/2017/model3d" xmlns:o="urn:schemas-microsoft-com:office:office" xmlns:oel="http://schemas.microsoft.com/office/2019/extlst" xmlns:r="http://schemas.openxmlformats.org/officeDocument/2006/relationships" xmlns:m="http://schemas.openxmlformats.org/officeDocument/2006/math" xmlns:v="urn:schemas-microsoft-com:vml" xmlns:wp14="http://schemas.microsoft.com/office/word/2010/wordprocessingDrawing" xmlns:wp="http://schemas.openxmlformats.org/drawingml/2006/wordprocessingDrawing" xmlns:w10="urn:schemas-microsoft-com:office:word" xmlns:w="http://schemas.openxmlformats.org/wordprocessingml/2006/main" xmlns:w14="http://schemas.microsoft.com/office/word/2010/wordml" xmlns:w15="http://schemas.microsoft.com/office/word/2012/wordml" xmlns:w16cex="http://schemas.microsoft.com/office/word/2018/wordml/cex" xmlns:w16cid="http://schemas.microsoft.com/office/word/2016/wordml/cid" xmlns:w16="http://schemas.microsoft.com/office/word/2018/wordml" xmlns:w16du="http://schemas.microsoft.com/office/word/2023/wordml/word16du" xmlns:w16sdtdh="http://schemas.microsoft.com/office/word/2020/wordml/sdtdatahash" xmlns:w16se="http://schemas.microsoft.com/office/word/2015/wordml/symex" xmlns:wpg="http://schemas.microsoft.com/office/word/2010/wordprocessingGroup" xmlns:wpi="http://schemas.microsoft.com/office/word/2010/wordprocessingInk" xmlns:wne="http://schemas.microsoft.com/office/word/2006/wordml" xmlns:wps="http://schemas.microsoft.com/office/word/2010/wordprocessingShape" mc:Ignorable="w14 w15 w16se w16cid w16 w16cex w16sdtdh w16du wp14">
+<w16cid:commentsIds xmlns:wpc="http://schemas.microsoft.com/office/word/2010/wordprocessingCanvas" xmlns:cx="http://schemas.microsoft.com/office/drawing/2014/chartex" xmlns:cx1="http://schemas.microsoft.com/office/drawing/2015/9/8/chartex" xmlns:cx2="http://schemas.microsoft.com/office/drawing/2015/10/21/chartex" xmlns:cx3="http://schemas.microsoft.com/office/drawing/2016/5/9/chartex" xmlns:cx4="http://schemas.microsoft.com/office/drawing/2016/5/10/chartex" xmlns:cx5="http://schemas.microsoft.com/office/drawing/2016/5/11/chartex" xmlns:cx6="http://schemas.microsoft.com/office/drawing/2016/5/12/chartex" xmlns:cx7="http://schemas.microsoft.com/office/drawing/2016/5/13/chartex" xmlns:cx8="http://schemas.microsoft.com/office/drawing/2016/5/14/chartex" xmlns:mc="http://schemas.openxmlformats.org/markup-compatibility/2006" xmlns:aink="http://schemas.microsoft.com/office/drawing/2016/ink" xmlns:am3d="http://schemas.microsoft.com/office/drawing/2017/model3d" xmlns:o="urn:schemas-microsoft-com:office:office" xmlns:oel="http://schemas.microsoft.com/office/2019/extlst" xmlns:r="http://schemas.openxmlformats.org/officeDocument/2006/relationships" xmlns:m="http://schemas.openxmlformats.org/officeDocument/2006/math" xmlns:v="urn:schemas-microsoft-com:vml" xmlns:wp14="http://schemas.microsoft.com/office/word/2010/wordprocessingDrawing" xmlns:wp="http://schemas.openxmlformats.org/drawingml/2006/wordprocessingDrawing" xmlns:w10="urn:schemas-microsoft-com:office:word" xmlns:w="http://schemas.openxmlformats.org/wordprocessingml/2006/main" xmlns:w14="http://schemas.microsoft.com/office/word/2010/wordml" xmlns:w15="http://schemas.microsoft.com/office/word/2012/wordml" xmlns:w16cex="http://schemas.microsoft.com/office/word/2018/wordml/cex" xmlns:w16cid="http://schemas.microsoft.com/office/word/2016/wordml/cid" xmlns:w16="http://schemas.microsoft.com/office/word/2018/wordml" xmlns:w16sdtdh="http://schemas.microsoft.com/office/word/2020/wordml/sdtdatahash" xmlns:w16se="http://schemas.microsoft.com/office/word/2015/wordml/symex" xmlns:wpg="http://schemas.microsoft.com/office/word/2010/wordprocessingGroup" xmlns:wpi="http://schemas.microsoft.com/office/word/2010/wordprocessingInk" xmlns:wne="http://schemas.microsoft.com/office/word/2006/wordml" xmlns:wps="http://schemas.microsoft.com/office/word/2010/wordprocessingShape" mc:Ignorable="w14 w15 w16se w16cid w16 w16cex w16sdtdh wp14">
   <w16cid:commentId w16cid:paraId="34D7B734" w16cid:durableId="290E6085"/>
   <w16cid:commentId w16cid:paraId="1AF62A36" w16cid:durableId="290E606C"/>
   <w16cid:commentId w16cid:paraId="00D7F781" w16cid:durableId="290E6041"/>
@@ -1682,7 +1700,7 @@
 </file>
 
 <file path=word/people.xml><?xml version="1.0" encoding="utf-8"?>
-<w15:people xmlns:wpc="http://schemas.microsoft.com/office/word/2010/wordprocessingCanvas" xmlns:cx="http://schemas.microsoft.com/office/drawing/2014/chartex" xmlns:cx1="http://schemas.microsoft.com/office/drawing/2015/9/8/chartex" xmlns:cx2="http://schemas.microsoft.com/office/drawing/2015/10/21/chartex" xmlns:cx3="http://schemas.microsoft.com/office/drawing/2016/5/9/chartex" xmlns:cx4="http://schemas.microsoft.com/office/drawing/2016/5/10/chartex" xmlns:cx5="http://schemas.microsoft.com/office/drawing/2016/5/11/chartex" xmlns:cx6="http://schemas.microsoft.com/office/drawing/2016/5/12/chartex" xmlns:cx7="http://schemas.microsoft.com/office/drawing/2016/5/13/chartex" xmlns:cx8="http://schemas.microsoft.com/office/drawing/2016/5/14/chartex" xmlns:mc="http://schemas.openxmlformats.org/markup-compatibility/2006" xmlns:aink="http://schemas.microsoft.com/office/drawing/2016/ink" xmlns:am3d="http://schemas.microsoft.com/office/drawing/2017/model3d" xmlns:o="urn:schemas-microsoft-com:office:office" xmlns:oel="http://schemas.microsoft.com/office/2019/extlst" xmlns:r="http://schemas.openxmlformats.org/officeDocument/2006/relationships" xmlns:m="http://schemas.openxmlformats.org/officeDocument/2006/math" xmlns:v="urn:schemas-microsoft-com:vml" xmlns:wp14="http://schemas.microsoft.com/office/word/2010/wordprocessingDrawing" xmlns:wp="http://schemas.openxmlformats.org/drawingml/2006/wordprocessingDrawing" xmlns:w10="urn:schemas-microsoft-com:office:word" xmlns:w="http://schemas.openxmlformats.org/wordprocessingml/2006/main" xmlns:w14="http://schemas.microsoft.com/office/word/2010/wordml" xmlns:w15="http://schemas.microsoft.com/office/word/2012/wordml" xmlns:w16cex="http://schemas.microsoft.com/office/word/2018/wordml/cex" xmlns:w16cid="http://schemas.microsoft.com/office/word/2016/wordml/cid" xmlns:w16="http://schemas.microsoft.com/office/word/2018/wordml" xmlns:w16du="http://schemas.microsoft.com/office/word/2023/wordml/word16du" xmlns:w16sdtdh="http://schemas.microsoft.com/office/word/2020/wordml/sdtdatahash" xmlns:w16se="http://schemas.microsoft.com/office/word/2015/wordml/symex" xmlns:wpg="http://schemas.microsoft.com/office/word/2010/wordprocessingGroup" xmlns:wpi="http://schemas.microsoft.com/office/word/2010/wordprocessingInk" xmlns:wne="http://schemas.microsoft.com/office/word/2006/wordml" xmlns:wps="http://schemas.microsoft.com/office/word/2010/wordprocessingShape" mc:Ignorable="w14 w15 w16se w16cid w16 w16cex w16sdtdh w16du wp14">
+<w15:people xmlns:wpc="http://schemas.microsoft.com/office/word/2010/wordprocessingCanvas" xmlns:cx="http://schemas.microsoft.com/office/drawing/2014/chartex" xmlns:cx1="http://schemas.microsoft.com/office/drawing/2015/9/8/chartex" xmlns:cx2="http://schemas.microsoft.com/office/drawing/2015/10/21/chartex" xmlns:cx3="http://schemas.microsoft.com/office/drawing/2016/5/9/chartex" xmlns:cx4="http://schemas.microsoft.com/office/drawing/2016/5/10/chartex" xmlns:cx5="http://schemas.microsoft.com/office/drawing/2016/5/11/chartex" xmlns:cx6="http://schemas.microsoft.com/office/drawing/2016/5/12/chartex" xmlns:cx7="http://schemas.microsoft.com/office/drawing/2016/5/13/chartex" xmlns:cx8="http://schemas.microsoft.com/office/drawing/2016/5/14/chartex" xmlns:mc="http://schemas.openxmlformats.org/markup-compatibility/2006" xmlns:aink="http://schemas.microsoft.com/office/drawing/2016/ink" xmlns:am3d="http://schemas.microsoft.com/office/drawing/2017/model3d" xmlns:o="urn:schemas-microsoft-com:office:office" xmlns:oel="http://schemas.microsoft.com/office/2019/extlst" xmlns:r="http://schemas.openxmlformats.org/officeDocument/2006/relationships" xmlns:m="http://schemas.openxmlformats.org/officeDocument/2006/math" xmlns:v="urn:schemas-microsoft-com:vml" xmlns:wp14="http://schemas.microsoft.com/office/word/2010/wordprocessingDrawing" xmlns:wp="http://schemas.openxmlformats.org/drawingml/2006/wordprocessingDrawing" xmlns:w10="urn:schemas-microsoft-com:office:word" xmlns:w="http://schemas.openxmlformats.org/wordprocessingml/2006/main" xmlns:w14="http://schemas.microsoft.com/office/word/2010/wordml" xmlns:w15="http://schemas.microsoft.com/office/word/2012/wordml" xmlns:w16cex="http://schemas.microsoft.com/office/word/2018/wordml/cex" xmlns:w16cid="http://schemas.microsoft.com/office/word/2016/wordml/cid" xmlns:w16="http://schemas.microsoft.com/office/word/2018/wordml" xmlns:w16sdtdh="http://schemas.microsoft.com/office/word/2020/wordml/sdtdatahash" xmlns:w16se="http://schemas.microsoft.com/office/word/2015/wordml/symex" xmlns:wpg="http://schemas.microsoft.com/office/word/2010/wordprocessingGroup" xmlns:wpi="http://schemas.microsoft.com/office/word/2010/wordprocessingInk" xmlns:wne="http://schemas.microsoft.com/office/word/2006/wordml" xmlns:wps="http://schemas.microsoft.com/office/word/2010/wordprocessingShape" mc:Ignorable="w14 w15 w16se w16cid w16 w16cex w16sdtdh wp14">
   <w15:person w15:author="Pedro Armas">
     <w15:presenceInfo w15:providerId="Windows Live" w15:userId="a665e30787f7f555"/>
   </w15:person>
@@ -1690,7 +1708,7 @@
 </file>
 
 <file path=word/styles.xml><?xml version="1.0" encoding="utf-8"?>
-<w:styles xmlns:mc="http://schemas.openxmlformats.org/markup-compatibility/2006" xmlns:r="http://schemas.openxmlformats.org/officeDocument/2006/relationships" xmlns:w="http://schemas.openxmlformats.org/wordprocessingml/2006/main" xmlns:w14="http://schemas.microsoft.com/office/word/2010/wordml" xmlns:w15="http://schemas.microsoft.com/office/word/2012/wordml" xmlns:w16cex="http://schemas.microsoft.com/office/word/2018/wordml/cex" xmlns:w16cid="http://schemas.microsoft.com/office/word/2016/wordml/cid" xmlns:w16="http://schemas.microsoft.com/office/word/2018/wordml" xmlns:w16du="http://schemas.microsoft.com/office/word/2023/wordml/word16du" xmlns:w16sdtdh="http://schemas.microsoft.com/office/word/2020/wordml/sdtdatahash" xmlns:w16se="http://schemas.microsoft.com/office/word/2015/wordml/symex" mc:Ignorable="w14 w15 w16se w16cid w16 w16cex w16sdtdh w16du">
+<w:styles xmlns:mc="http://schemas.openxmlformats.org/markup-compatibility/2006" xmlns:r="http://schemas.openxmlformats.org/officeDocument/2006/relationships" xmlns:w="http://schemas.openxmlformats.org/wordprocessingml/2006/main" xmlns:w14="http://schemas.microsoft.com/office/word/2010/wordml" xmlns:w15="http://schemas.microsoft.com/office/word/2012/wordml" xmlns:w16cex="http://schemas.microsoft.com/office/word/2018/wordml/cex" xmlns:w16cid="http://schemas.microsoft.com/office/word/2016/wordml/cid" xmlns:w16="http://schemas.microsoft.com/office/word/2018/wordml" xmlns:w16sdtdh="http://schemas.microsoft.com/office/word/2020/wordml/sdtdatahash" xmlns:w16se="http://schemas.microsoft.com/office/word/2015/wordml/symex" mc:Ignorable="w14 w15 w16se w16cid w16 w16cex w16sdtdh">
   <w:docDefaults>
     <w:rPrDefault>
       <w:rPr>

</xml_diff>

<commit_message>
Se agrego los datos del desarrolador Andre Figueroa
</commit_message>
<xml_diff>
--- a/BancoOficialKinal.docx
+++ b/BancoOficialKinal.docx
@@ -1,6 +1,6 @@
 
 <file path=word/document.xml><?xml version="1.0" encoding="utf-8"?>
-<w:document xmlns:wpc="http://schemas.microsoft.com/office/word/2010/wordprocessingCanvas" xmlns:cx="http://schemas.microsoft.com/office/drawing/2014/chartex" xmlns:cx1="http://schemas.microsoft.com/office/drawing/2015/9/8/chartex" xmlns:cx2="http://schemas.microsoft.com/office/drawing/2015/10/21/chartex" xmlns:cx3="http://schemas.microsoft.com/office/drawing/2016/5/9/chartex" xmlns:cx4="http://schemas.microsoft.com/office/drawing/2016/5/10/chartex" xmlns:cx5="http://schemas.microsoft.com/office/drawing/2016/5/11/chartex" xmlns:cx6="http://schemas.microsoft.com/office/drawing/2016/5/12/chartex" xmlns:cx7="http://schemas.microsoft.com/office/drawing/2016/5/13/chartex" xmlns:cx8="http://schemas.microsoft.com/office/drawing/2016/5/14/chartex" xmlns:mc="http://schemas.openxmlformats.org/markup-compatibility/2006" xmlns:aink="http://schemas.microsoft.com/office/drawing/2016/ink" xmlns:am3d="http://schemas.microsoft.com/office/drawing/2017/model3d" xmlns:o="urn:schemas-microsoft-com:office:office" xmlns:oel="http://schemas.microsoft.com/office/2019/extlst" xmlns:r="http://schemas.openxmlformats.org/officeDocument/2006/relationships" xmlns:m="http://schemas.openxmlformats.org/officeDocument/2006/math" xmlns:v="urn:schemas-microsoft-com:vml" xmlns:wp14="http://schemas.microsoft.com/office/word/2010/wordprocessingDrawing" xmlns:wp="http://schemas.openxmlformats.org/drawingml/2006/wordprocessingDrawing" xmlns:w10="urn:schemas-microsoft-com:office:word" xmlns:w="http://schemas.openxmlformats.org/wordprocessingml/2006/main" xmlns:w14="http://schemas.microsoft.com/office/word/2010/wordml" xmlns:w15="http://schemas.microsoft.com/office/word/2012/wordml" xmlns:w16cex="http://schemas.microsoft.com/office/word/2018/wordml/cex" xmlns:w16cid="http://schemas.microsoft.com/office/word/2016/wordml/cid" xmlns:w16="http://schemas.microsoft.com/office/word/2018/wordml" xmlns:w16sdtdh="http://schemas.microsoft.com/office/word/2020/wordml/sdtdatahash" xmlns:w16se="http://schemas.microsoft.com/office/word/2015/wordml/symex" xmlns:wpg="http://schemas.microsoft.com/office/word/2010/wordprocessingGroup" xmlns:wpi="http://schemas.microsoft.com/office/word/2010/wordprocessingInk" xmlns:wne="http://schemas.microsoft.com/office/word/2006/wordml" xmlns:wps="http://schemas.microsoft.com/office/word/2010/wordprocessingShape" mc:Ignorable="w14 w15 w16se w16cid w16 w16cex w16sdtdh wp14">
+<w:document xmlns:wpc="http://schemas.microsoft.com/office/word/2010/wordprocessingCanvas" xmlns:cx="http://schemas.microsoft.com/office/drawing/2014/chartex" xmlns:cx1="http://schemas.microsoft.com/office/drawing/2015/9/8/chartex" xmlns:cx2="http://schemas.microsoft.com/office/drawing/2015/10/21/chartex" xmlns:cx3="http://schemas.microsoft.com/office/drawing/2016/5/9/chartex" xmlns:cx4="http://schemas.microsoft.com/office/drawing/2016/5/10/chartex" xmlns:cx5="http://schemas.microsoft.com/office/drawing/2016/5/11/chartex" xmlns:cx6="http://schemas.microsoft.com/office/drawing/2016/5/12/chartex" xmlns:cx7="http://schemas.microsoft.com/office/drawing/2016/5/13/chartex" xmlns:cx8="http://schemas.microsoft.com/office/drawing/2016/5/14/chartex" xmlns:mc="http://schemas.openxmlformats.org/markup-compatibility/2006" xmlns:aink="http://schemas.microsoft.com/office/drawing/2016/ink" xmlns:am3d="http://schemas.microsoft.com/office/drawing/2017/model3d" xmlns:o="urn:schemas-microsoft-com:office:office" xmlns:oel="http://schemas.microsoft.com/office/2019/extlst" xmlns:r="http://schemas.openxmlformats.org/officeDocument/2006/relationships" xmlns:m="http://schemas.openxmlformats.org/officeDocument/2006/math" xmlns:v="urn:schemas-microsoft-com:vml" xmlns:wp14="http://schemas.microsoft.com/office/word/2010/wordprocessingDrawing" xmlns:wp="http://schemas.openxmlformats.org/drawingml/2006/wordprocessingDrawing" xmlns:w10="urn:schemas-microsoft-com:office:word" xmlns:w="http://schemas.openxmlformats.org/wordprocessingml/2006/main" xmlns:w14="http://schemas.microsoft.com/office/word/2010/wordml" xmlns:w15="http://schemas.microsoft.com/office/word/2012/wordml" xmlns:w16cex="http://schemas.microsoft.com/office/word/2018/wordml/cex" xmlns:w16cid="http://schemas.microsoft.com/office/word/2016/wordml/cid" xmlns:w16="http://schemas.microsoft.com/office/word/2018/wordml" xmlns:w16du="http://schemas.microsoft.com/office/word/2023/wordml/word16du" xmlns:w16sdtdh="http://schemas.microsoft.com/office/word/2020/wordml/sdtdatahash" xmlns:w16se="http://schemas.microsoft.com/office/word/2015/wordml/symex" xmlns:wpg="http://schemas.microsoft.com/office/word/2010/wordprocessingGroup" xmlns:wpi="http://schemas.microsoft.com/office/word/2010/wordprocessingInk" xmlns:wne="http://schemas.microsoft.com/office/word/2006/wordml" xmlns:wps="http://schemas.microsoft.com/office/word/2010/wordprocessingShape" mc:Ignorable="w14 w15 w16se w16cid w16 w16cex w16sdtdh w16du wp14">
   <w:body>
     <w:p>
       <w:pPr>
@@ -1457,13 +1457,21 @@
           <w:tcPr>
             <w:tcW w:w="4414" w:type="dxa"/>
           </w:tcPr>
-          <w:p/>
+          <w:p>
+            <w:r>
+              <w:t>André Sebastián Figueroa Barrios</w:t>
+            </w:r>
+          </w:p>
         </w:tc>
         <w:tc>
           <w:tcPr>
             <w:tcW w:w="4414" w:type="dxa"/>
           </w:tcPr>
-          <w:p/>
+          <w:p>
+            <w:r>
+              <w:t>Desarrollador</w:t>
+            </w:r>
+          </w:p>
         </w:tc>
       </w:tr>
       <w:tr>
@@ -1623,7 +1631,7 @@
 </file>
 
 <file path=word/comments.xml><?xml version="1.0" encoding="utf-8"?>
-<w:comments xmlns:wpc="http://schemas.microsoft.com/office/word/2010/wordprocessingCanvas" xmlns:cx="http://schemas.microsoft.com/office/drawing/2014/chartex" xmlns:cx1="http://schemas.microsoft.com/office/drawing/2015/9/8/chartex" xmlns:cx2="http://schemas.microsoft.com/office/drawing/2015/10/21/chartex" xmlns:cx3="http://schemas.microsoft.com/office/drawing/2016/5/9/chartex" xmlns:cx4="http://schemas.microsoft.com/office/drawing/2016/5/10/chartex" xmlns:cx5="http://schemas.microsoft.com/office/drawing/2016/5/11/chartex" xmlns:cx6="http://schemas.microsoft.com/office/drawing/2016/5/12/chartex" xmlns:cx7="http://schemas.microsoft.com/office/drawing/2016/5/13/chartex" xmlns:cx8="http://schemas.microsoft.com/office/drawing/2016/5/14/chartex" xmlns:mc="http://schemas.openxmlformats.org/markup-compatibility/2006" xmlns:aink="http://schemas.microsoft.com/office/drawing/2016/ink" xmlns:am3d="http://schemas.microsoft.com/office/drawing/2017/model3d" xmlns:o="urn:schemas-microsoft-com:office:office" xmlns:oel="http://schemas.microsoft.com/office/2019/extlst" xmlns:r="http://schemas.openxmlformats.org/officeDocument/2006/relationships" xmlns:m="http://schemas.openxmlformats.org/officeDocument/2006/math" xmlns:v="urn:schemas-microsoft-com:vml" xmlns:wp14="http://schemas.microsoft.com/office/word/2010/wordprocessingDrawing" xmlns:wp="http://schemas.openxmlformats.org/drawingml/2006/wordprocessingDrawing" xmlns:w10="urn:schemas-microsoft-com:office:word" xmlns:w="http://schemas.openxmlformats.org/wordprocessingml/2006/main" xmlns:w14="http://schemas.microsoft.com/office/word/2010/wordml" xmlns:w15="http://schemas.microsoft.com/office/word/2012/wordml" xmlns:w16cex="http://schemas.microsoft.com/office/word/2018/wordml/cex" xmlns:w16cid="http://schemas.microsoft.com/office/word/2016/wordml/cid" xmlns:w16="http://schemas.microsoft.com/office/word/2018/wordml" xmlns:w16sdtdh="http://schemas.microsoft.com/office/word/2020/wordml/sdtdatahash" xmlns:w16se="http://schemas.microsoft.com/office/word/2015/wordml/symex" xmlns:wpg="http://schemas.microsoft.com/office/word/2010/wordprocessingGroup" xmlns:wpi="http://schemas.microsoft.com/office/word/2010/wordprocessingInk" xmlns:wne="http://schemas.microsoft.com/office/word/2006/wordml" xmlns:wps="http://schemas.microsoft.com/office/word/2010/wordprocessingShape" mc:Ignorable="w14 w15 w16se w16cid w16 w16cex w16sdtdh wp14">
+<w:comments xmlns:wpc="http://schemas.microsoft.com/office/word/2010/wordprocessingCanvas" xmlns:cx="http://schemas.microsoft.com/office/drawing/2014/chartex" xmlns:cx1="http://schemas.microsoft.com/office/drawing/2015/9/8/chartex" xmlns:cx2="http://schemas.microsoft.com/office/drawing/2015/10/21/chartex" xmlns:cx3="http://schemas.microsoft.com/office/drawing/2016/5/9/chartex" xmlns:cx4="http://schemas.microsoft.com/office/drawing/2016/5/10/chartex" xmlns:cx5="http://schemas.microsoft.com/office/drawing/2016/5/11/chartex" xmlns:cx6="http://schemas.microsoft.com/office/drawing/2016/5/12/chartex" xmlns:cx7="http://schemas.microsoft.com/office/drawing/2016/5/13/chartex" xmlns:cx8="http://schemas.microsoft.com/office/drawing/2016/5/14/chartex" xmlns:mc="http://schemas.openxmlformats.org/markup-compatibility/2006" xmlns:aink="http://schemas.microsoft.com/office/drawing/2016/ink" xmlns:am3d="http://schemas.microsoft.com/office/drawing/2017/model3d" xmlns:o="urn:schemas-microsoft-com:office:office" xmlns:oel="http://schemas.microsoft.com/office/2019/extlst" xmlns:r="http://schemas.openxmlformats.org/officeDocument/2006/relationships" xmlns:m="http://schemas.openxmlformats.org/officeDocument/2006/math" xmlns:v="urn:schemas-microsoft-com:vml" xmlns:wp14="http://schemas.microsoft.com/office/word/2010/wordprocessingDrawing" xmlns:wp="http://schemas.openxmlformats.org/drawingml/2006/wordprocessingDrawing" xmlns:w10="urn:schemas-microsoft-com:office:word" xmlns:w="http://schemas.openxmlformats.org/wordprocessingml/2006/main" xmlns:w14="http://schemas.microsoft.com/office/word/2010/wordml" xmlns:w15="http://schemas.microsoft.com/office/word/2012/wordml" xmlns:w16cex="http://schemas.microsoft.com/office/word/2018/wordml/cex" xmlns:w16cid="http://schemas.microsoft.com/office/word/2016/wordml/cid" xmlns:w16="http://schemas.microsoft.com/office/word/2018/wordml" xmlns:w16du="http://schemas.microsoft.com/office/word/2023/wordml/word16du" xmlns:w16sdtdh="http://schemas.microsoft.com/office/word/2020/wordml/sdtdatahash" xmlns:w16se="http://schemas.microsoft.com/office/word/2015/wordml/symex" xmlns:wpg="http://schemas.microsoft.com/office/word/2010/wordprocessingGroup" xmlns:wpi="http://schemas.microsoft.com/office/word/2010/wordprocessingInk" xmlns:wne="http://schemas.microsoft.com/office/word/2006/wordml" xmlns:wps="http://schemas.microsoft.com/office/word/2010/wordprocessingShape" mc:Ignorable="w14 w15 w16se w16cid w16 w16cex w16sdtdh w16du wp14">
   <w:comment w:id="0" w:author="Pedro Armas" w:date="2023-11-27T00:25:00Z" w:initials="PA">
     <w:p>
       <w:pPr>
@@ -1676,7 +1684,7 @@
 </file>
 
 <file path=word/commentsExtended.xml><?xml version="1.0" encoding="utf-8"?>
-<w15:commentsEx xmlns:wpc="http://schemas.microsoft.com/office/word/2010/wordprocessingCanvas" xmlns:cx="http://schemas.microsoft.com/office/drawing/2014/chartex" xmlns:cx1="http://schemas.microsoft.com/office/drawing/2015/9/8/chartex" xmlns:cx2="http://schemas.microsoft.com/office/drawing/2015/10/21/chartex" xmlns:cx3="http://schemas.microsoft.com/office/drawing/2016/5/9/chartex" xmlns:cx4="http://schemas.microsoft.com/office/drawing/2016/5/10/chartex" xmlns:cx5="http://schemas.microsoft.com/office/drawing/2016/5/11/chartex" xmlns:cx6="http://schemas.microsoft.com/office/drawing/2016/5/12/chartex" xmlns:cx7="http://schemas.microsoft.com/office/drawing/2016/5/13/chartex" xmlns:cx8="http://schemas.microsoft.com/office/drawing/2016/5/14/chartex" xmlns:mc="http://schemas.openxmlformats.org/markup-compatibility/2006" xmlns:aink="http://schemas.microsoft.com/office/drawing/2016/ink" xmlns:am3d="http://schemas.microsoft.com/office/drawing/2017/model3d" xmlns:o="urn:schemas-microsoft-com:office:office" xmlns:oel="http://schemas.microsoft.com/office/2019/extlst" xmlns:r="http://schemas.openxmlformats.org/officeDocument/2006/relationships" xmlns:m="http://schemas.openxmlformats.org/officeDocument/2006/math" xmlns:v="urn:schemas-microsoft-com:vml" xmlns:wp14="http://schemas.microsoft.com/office/word/2010/wordprocessingDrawing" xmlns:wp="http://schemas.openxmlformats.org/drawingml/2006/wordprocessingDrawing" xmlns:w10="urn:schemas-microsoft-com:office:word" xmlns:w="http://schemas.openxmlformats.org/wordprocessingml/2006/main" xmlns:w14="http://schemas.microsoft.com/office/word/2010/wordml" xmlns:w15="http://schemas.microsoft.com/office/word/2012/wordml" xmlns:w16cex="http://schemas.microsoft.com/office/word/2018/wordml/cex" xmlns:w16cid="http://schemas.microsoft.com/office/word/2016/wordml/cid" xmlns:w16="http://schemas.microsoft.com/office/word/2018/wordml" xmlns:w16sdtdh="http://schemas.microsoft.com/office/word/2020/wordml/sdtdatahash" xmlns:w16se="http://schemas.microsoft.com/office/word/2015/wordml/symex" xmlns:wpg="http://schemas.microsoft.com/office/word/2010/wordprocessingGroup" xmlns:wpi="http://schemas.microsoft.com/office/word/2010/wordprocessingInk" xmlns:wne="http://schemas.microsoft.com/office/word/2006/wordml" xmlns:wps="http://schemas.microsoft.com/office/word/2010/wordprocessingShape" mc:Ignorable="w14 w15 w16se w16cid w16 w16cex w16sdtdh wp14">
+<w15:commentsEx xmlns:wpc="http://schemas.microsoft.com/office/word/2010/wordprocessingCanvas" xmlns:cx="http://schemas.microsoft.com/office/drawing/2014/chartex" xmlns:cx1="http://schemas.microsoft.com/office/drawing/2015/9/8/chartex" xmlns:cx2="http://schemas.microsoft.com/office/drawing/2015/10/21/chartex" xmlns:cx3="http://schemas.microsoft.com/office/drawing/2016/5/9/chartex" xmlns:cx4="http://schemas.microsoft.com/office/drawing/2016/5/10/chartex" xmlns:cx5="http://schemas.microsoft.com/office/drawing/2016/5/11/chartex" xmlns:cx6="http://schemas.microsoft.com/office/drawing/2016/5/12/chartex" xmlns:cx7="http://schemas.microsoft.com/office/drawing/2016/5/13/chartex" xmlns:cx8="http://schemas.microsoft.com/office/drawing/2016/5/14/chartex" xmlns:mc="http://schemas.openxmlformats.org/markup-compatibility/2006" xmlns:aink="http://schemas.microsoft.com/office/drawing/2016/ink" xmlns:am3d="http://schemas.microsoft.com/office/drawing/2017/model3d" xmlns:o="urn:schemas-microsoft-com:office:office" xmlns:oel="http://schemas.microsoft.com/office/2019/extlst" xmlns:r="http://schemas.openxmlformats.org/officeDocument/2006/relationships" xmlns:m="http://schemas.openxmlformats.org/officeDocument/2006/math" xmlns:v="urn:schemas-microsoft-com:vml" xmlns:wp14="http://schemas.microsoft.com/office/word/2010/wordprocessingDrawing" xmlns:wp="http://schemas.openxmlformats.org/drawingml/2006/wordprocessingDrawing" xmlns:w10="urn:schemas-microsoft-com:office:word" xmlns:w="http://schemas.openxmlformats.org/wordprocessingml/2006/main" xmlns:w14="http://schemas.microsoft.com/office/word/2010/wordml" xmlns:w15="http://schemas.microsoft.com/office/word/2012/wordml" xmlns:w16cex="http://schemas.microsoft.com/office/word/2018/wordml/cex" xmlns:w16cid="http://schemas.microsoft.com/office/word/2016/wordml/cid" xmlns:w16="http://schemas.microsoft.com/office/word/2018/wordml" xmlns:w16du="http://schemas.microsoft.com/office/word/2023/wordml/word16du" xmlns:w16sdtdh="http://schemas.microsoft.com/office/word/2020/wordml/sdtdatahash" xmlns:w16se="http://schemas.microsoft.com/office/word/2015/wordml/symex" xmlns:wpg="http://schemas.microsoft.com/office/word/2010/wordprocessingGroup" xmlns:wpi="http://schemas.microsoft.com/office/word/2010/wordprocessingInk" xmlns:wne="http://schemas.microsoft.com/office/word/2006/wordml" xmlns:wps="http://schemas.microsoft.com/office/word/2010/wordprocessingShape" mc:Ignorable="w14 w15 w16se w16cid w16 w16cex w16sdtdh w16du wp14">
   <w15:commentEx w15:paraId="34D7B734" w15:done="0"/>
   <w15:commentEx w15:paraId="1AF62A36" w15:done="0"/>
   <w15:commentEx w15:paraId="00D7F781" w15:done="0"/>
@@ -1684,7 +1692,7 @@
 </file>
 
 <file path=word/commentsExtensible.xml><?xml version="1.0" encoding="utf-8"?>
-<w16cex:commentsExtensible xmlns:wpc="http://schemas.microsoft.com/office/word/2010/wordprocessingCanvas" xmlns:cx="http://schemas.microsoft.com/office/drawing/2014/chartex" xmlns:cx1="http://schemas.microsoft.com/office/drawing/2015/9/8/chartex" xmlns:cx2="http://schemas.microsoft.com/office/drawing/2015/10/21/chartex" xmlns:cx3="http://schemas.microsoft.com/office/drawing/2016/5/9/chartex" xmlns:cx4="http://schemas.microsoft.com/office/drawing/2016/5/10/chartex" xmlns:cx5="http://schemas.microsoft.com/office/drawing/2016/5/11/chartex" xmlns:cx6="http://schemas.microsoft.com/office/drawing/2016/5/12/chartex" xmlns:cx7="http://schemas.microsoft.com/office/drawing/2016/5/13/chartex" xmlns:cx8="http://schemas.microsoft.com/office/drawing/2016/5/14/chartex" xmlns:cr="http://schemas.microsoft.com/office/comments/2020/reactions" xmlns:mc="http://schemas.openxmlformats.org/markup-compatibility/2006" xmlns:aink="http://schemas.microsoft.com/office/drawing/2016/ink" xmlns:am3d="http://schemas.microsoft.com/office/drawing/2017/model3d" xmlns:o="urn:schemas-microsoft-com:office:office" xmlns:oel="http://schemas.microsoft.com/office/2019/extlst" xmlns:r="http://schemas.openxmlformats.org/officeDocument/2006/relationships" xmlns:m="http://schemas.openxmlformats.org/officeDocument/2006/math" xmlns:v="urn:schemas-microsoft-com:vml" xmlns:wp14="http://schemas.microsoft.com/office/word/2010/wordprocessingDrawing" xmlns:wp="http://schemas.openxmlformats.org/drawingml/2006/wordprocessingDrawing" xmlns:w10="urn:schemas-microsoft-com:office:word" xmlns:w="http://schemas.openxmlformats.org/wordprocessingml/2006/main" xmlns:w14="http://schemas.microsoft.com/office/word/2010/wordml" xmlns:w15="http://schemas.microsoft.com/office/word/2012/wordml" xmlns:w16cex="http://schemas.microsoft.com/office/word/2018/wordml/cex" xmlns:w16cid="http://schemas.microsoft.com/office/word/2016/wordml/cid" xmlns:w16="http://schemas.microsoft.com/office/word/2018/wordml" xmlns:w16sdtdh="http://schemas.microsoft.com/office/word/2020/wordml/sdtdatahash" xmlns:w16se="http://schemas.microsoft.com/office/word/2015/wordml/symex" xmlns:wpg="http://schemas.microsoft.com/office/word/2010/wordprocessingGroup" xmlns:wpi="http://schemas.microsoft.com/office/word/2010/wordprocessingInk" xmlns:wne="http://schemas.microsoft.com/office/word/2006/wordml" xmlns:wps="http://schemas.microsoft.com/office/word/2010/wordprocessingShape" mc:Ignorable="w14 w15 w16se w16cid w16 w16cex w16sdtdh cr wp14">
+<w16cex:commentsExtensible xmlns:wpc="http://schemas.microsoft.com/office/word/2010/wordprocessingCanvas" xmlns:cx="http://schemas.microsoft.com/office/drawing/2014/chartex" xmlns:cx1="http://schemas.microsoft.com/office/drawing/2015/9/8/chartex" xmlns:cx2="http://schemas.microsoft.com/office/drawing/2015/10/21/chartex" xmlns:cx3="http://schemas.microsoft.com/office/drawing/2016/5/9/chartex" xmlns:cx4="http://schemas.microsoft.com/office/drawing/2016/5/10/chartex" xmlns:cx5="http://schemas.microsoft.com/office/drawing/2016/5/11/chartex" xmlns:cx6="http://schemas.microsoft.com/office/drawing/2016/5/12/chartex" xmlns:cx7="http://schemas.microsoft.com/office/drawing/2016/5/13/chartex" xmlns:cx8="http://schemas.microsoft.com/office/drawing/2016/5/14/chartex" xmlns:cr="http://schemas.microsoft.com/office/comments/2020/reactions" xmlns:mc="http://schemas.openxmlformats.org/markup-compatibility/2006" xmlns:aink="http://schemas.microsoft.com/office/drawing/2016/ink" xmlns:am3d="http://schemas.microsoft.com/office/drawing/2017/model3d" xmlns:o="urn:schemas-microsoft-com:office:office" xmlns:oel="http://schemas.microsoft.com/office/2019/extlst" xmlns:r="http://schemas.openxmlformats.org/officeDocument/2006/relationships" xmlns:m="http://schemas.openxmlformats.org/officeDocument/2006/math" xmlns:v="urn:schemas-microsoft-com:vml" xmlns:wp14="http://schemas.microsoft.com/office/word/2010/wordprocessingDrawing" xmlns:wp="http://schemas.openxmlformats.org/drawingml/2006/wordprocessingDrawing" xmlns:w10="urn:schemas-microsoft-com:office:word" xmlns:w="http://schemas.openxmlformats.org/wordprocessingml/2006/main" xmlns:w14="http://schemas.microsoft.com/office/word/2010/wordml" xmlns:w15="http://schemas.microsoft.com/office/word/2012/wordml" xmlns:w16cex="http://schemas.microsoft.com/office/word/2018/wordml/cex" xmlns:w16cid="http://schemas.microsoft.com/office/word/2016/wordml/cid" xmlns:w16="http://schemas.microsoft.com/office/word/2018/wordml" xmlns:w16du="http://schemas.microsoft.com/office/word/2023/wordml/word16du" xmlns:w16sdtdh="http://schemas.microsoft.com/office/word/2020/wordml/sdtdatahash" xmlns:w16se="http://schemas.microsoft.com/office/word/2015/wordml/symex" xmlns:wpg="http://schemas.microsoft.com/office/word/2010/wordprocessingGroup" xmlns:wpi="http://schemas.microsoft.com/office/word/2010/wordprocessingInk" xmlns:wne="http://schemas.microsoft.com/office/word/2006/wordml" xmlns:wps="http://schemas.microsoft.com/office/word/2010/wordprocessingShape" mc:Ignorable="w14 w15 w16se w16cid w16 w16cex w16sdtdh cr w16du wp14">
   <w16cex:commentExtensible w16cex:durableId="290E6085" w16cex:dateUtc="2023-11-27T06:25:00Z"/>
   <w16cex:commentExtensible w16cex:durableId="290E606C" w16cex:dateUtc="2023-11-27T06:25:00Z"/>
   <w16cex:commentExtensible w16cex:durableId="290E6041" w16cex:dateUtc="2023-11-27T06:24:00Z"/>
@@ -1692,7 +1700,7 @@
 </file>
 
 <file path=word/commentsIds.xml><?xml version="1.0" encoding="utf-8"?>
-<w16cid:commentsIds xmlns:wpc="http://schemas.microsoft.com/office/word/2010/wordprocessingCanvas" xmlns:cx="http://schemas.microsoft.com/office/drawing/2014/chartex" xmlns:cx1="http://schemas.microsoft.com/office/drawing/2015/9/8/chartex" xmlns:cx2="http://schemas.microsoft.com/office/drawing/2015/10/21/chartex" xmlns:cx3="http://schemas.microsoft.com/office/drawing/2016/5/9/chartex" xmlns:cx4="http://schemas.microsoft.com/office/drawing/2016/5/10/chartex" xmlns:cx5="http://schemas.microsoft.com/office/drawing/2016/5/11/chartex" xmlns:cx6="http://schemas.microsoft.com/office/drawing/2016/5/12/chartex" xmlns:cx7="http://schemas.microsoft.com/office/drawing/2016/5/13/chartex" xmlns:cx8="http://schemas.microsoft.com/office/drawing/2016/5/14/chartex" xmlns:mc="http://schemas.openxmlformats.org/markup-compatibility/2006" xmlns:aink="http://schemas.microsoft.com/office/drawing/2016/ink" xmlns:am3d="http://schemas.microsoft.com/office/drawing/2017/model3d" xmlns:o="urn:schemas-microsoft-com:office:office" xmlns:oel="http://schemas.microsoft.com/office/2019/extlst" xmlns:r="http://schemas.openxmlformats.org/officeDocument/2006/relationships" xmlns:m="http://schemas.openxmlformats.org/officeDocument/2006/math" xmlns:v="urn:schemas-microsoft-com:vml" xmlns:wp14="http://schemas.microsoft.com/office/word/2010/wordprocessingDrawing" xmlns:wp="http://schemas.openxmlformats.org/drawingml/2006/wordprocessingDrawing" xmlns:w10="urn:schemas-microsoft-com:office:word" xmlns:w="http://schemas.openxmlformats.org/wordprocessingml/2006/main" xmlns:w14="http://schemas.microsoft.com/office/word/2010/wordml" xmlns:w15="http://schemas.microsoft.com/office/word/2012/wordml" xmlns:w16cex="http://schemas.microsoft.com/office/word/2018/wordml/cex" xmlns:w16cid="http://schemas.microsoft.com/office/word/2016/wordml/cid" xmlns:w16="http://schemas.microsoft.com/office/word/2018/wordml" xmlns:w16sdtdh="http://schemas.microsoft.com/office/word/2020/wordml/sdtdatahash" xmlns:w16se="http://schemas.microsoft.com/office/word/2015/wordml/symex" xmlns:wpg="http://schemas.microsoft.com/office/word/2010/wordprocessingGroup" xmlns:wpi="http://schemas.microsoft.com/office/word/2010/wordprocessingInk" xmlns:wne="http://schemas.microsoft.com/office/word/2006/wordml" xmlns:wps="http://schemas.microsoft.com/office/word/2010/wordprocessingShape" mc:Ignorable="w14 w15 w16se w16cid w16 w16cex w16sdtdh wp14">
+<w16cid:commentsIds xmlns:wpc="http://schemas.microsoft.com/office/word/2010/wordprocessingCanvas" xmlns:cx="http://schemas.microsoft.com/office/drawing/2014/chartex" xmlns:cx1="http://schemas.microsoft.com/office/drawing/2015/9/8/chartex" xmlns:cx2="http://schemas.microsoft.com/office/drawing/2015/10/21/chartex" xmlns:cx3="http://schemas.microsoft.com/office/drawing/2016/5/9/chartex" xmlns:cx4="http://schemas.microsoft.com/office/drawing/2016/5/10/chartex" xmlns:cx5="http://schemas.microsoft.com/office/drawing/2016/5/11/chartex" xmlns:cx6="http://schemas.microsoft.com/office/drawing/2016/5/12/chartex" xmlns:cx7="http://schemas.microsoft.com/office/drawing/2016/5/13/chartex" xmlns:cx8="http://schemas.microsoft.com/office/drawing/2016/5/14/chartex" xmlns:mc="http://schemas.openxmlformats.org/markup-compatibility/2006" xmlns:aink="http://schemas.microsoft.com/office/drawing/2016/ink" xmlns:am3d="http://schemas.microsoft.com/office/drawing/2017/model3d" xmlns:o="urn:schemas-microsoft-com:office:office" xmlns:oel="http://schemas.microsoft.com/office/2019/extlst" xmlns:r="http://schemas.openxmlformats.org/officeDocument/2006/relationships" xmlns:m="http://schemas.openxmlformats.org/officeDocument/2006/math" xmlns:v="urn:schemas-microsoft-com:vml" xmlns:wp14="http://schemas.microsoft.com/office/word/2010/wordprocessingDrawing" xmlns:wp="http://schemas.openxmlformats.org/drawingml/2006/wordprocessingDrawing" xmlns:w10="urn:schemas-microsoft-com:office:word" xmlns:w="http://schemas.openxmlformats.org/wordprocessingml/2006/main" xmlns:w14="http://schemas.microsoft.com/office/word/2010/wordml" xmlns:w15="http://schemas.microsoft.com/office/word/2012/wordml" xmlns:w16cex="http://schemas.microsoft.com/office/word/2018/wordml/cex" xmlns:w16cid="http://schemas.microsoft.com/office/word/2016/wordml/cid" xmlns:w16="http://schemas.microsoft.com/office/word/2018/wordml" xmlns:w16du="http://schemas.microsoft.com/office/word/2023/wordml/word16du" xmlns:w16sdtdh="http://schemas.microsoft.com/office/word/2020/wordml/sdtdatahash" xmlns:w16se="http://schemas.microsoft.com/office/word/2015/wordml/symex" xmlns:wpg="http://schemas.microsoft.com/office/word/2010/wordprocessingGroup" xmlns:wpi="http://schemas.microsoft.com/office/word/2010/wordprocessingInk" xmlns:wne="http://schemas.microsoft.com/office/word/2006/wordml" xmlns:wps="http://schemas.microsoft.com/office/word/2010/wordprocessingShape" mc:Ignorable="w14 w15 w16se w16cid w16 w16cex w16sdtdh w16du wp14">
   <w16cid:commentId w16cid:paraId="34D7B734" w16cid:durableId="290E6085"/>
   <w16cid:commentId w16cid:paraId="1AF62A36" w16cid:durableId="290E606C"/>
   <w16cid:commentId w16cid:paraId="00D7F781" w16cid:durableId="290E6041"/>
@@ -1700,7 +1708,7 @@
 </file>
 
 <file path=word/people.xml><?xml version="1.0" encoding="utf-8"?>
-<w15:people xmlns:wpc="http://schemas.microsoft.com/office/word/2010/wordprocessingCanvas" xmlns:cx="http://schemas.microsoft.com/office/drawing/2014/chartex" xmlns:cx1="http://schemas.microsoft.com/office/drawing/2015/9/8/chartex" xmlns:cx2="http://schemas.microsoft.com/office/drawing/2015/10/21/chartex" xmlns:cx3="http://schemas.microsoft.com/office/drawing/2016/5/9/chartex" xmlns:cx4="http://schemas.microsoft.com/office/drawing/2016/5/10/chartex" xmlns:cx5="http://schemas.microsoft.com/office/drawing/2016/5/11/chartex" xmlns:cx6="http://schemas.microsoft.com/office/drawing/2016/5/12/chartex" xmlns:cx7="http://schemas.microsoft.com/office/drawing/2016/5/13/chartex" xmlns:cx8="http://schemas.microsoft.com/office/drawing/2016/5/14/chartex" xmlns:mc="http://schemas.openxmlformats.org/markup-compatibility/2006" xmlns:aink="http://schemas.microsoft.com/office/drawing/2016/ink" xmlns:am3d="http://schemas.microsoft.com/office/drawing/2017/model3d" xmlns:o="urn:schemas-microsoft-com:office:office" xmlns:oel="http://schemas.microsoft.com/office/2019/extlst" xmlns:r="http://schemas.openxmlformats.org/officeDocument/2006/relationships" xmlns:m="http://schemas.openxmlformats.org/officeDocument/2006/math" xmlns:v="urn:schemas-microsoft-com:vml" xmlns:wp14="http://schemas.microsoft.com/office/word/2010/wordprocessingDrawing" xmlns:wp="http://schemas.openxmlformats.org/drawingml/2006/wordprocessingDrawing" xmlns:w10="urn:schemas-microsoft-com:office:word" xmlns:w="http://schemas.openxmlformats.org/wordprocessingml/2006/main" xmlns:w14="http://schemas.microsoft.com/office/word/2010/wordml" xmlns:w15="http://schemas.microsoft.com/office/word/2012/wordml" xmlns:w16cex="http://schemas.microsoft.com/office/word/2018/wordml/cex" xmlns:w16cid="http://schemas.microsoft.com/office/word/2016/wordml/cid" xmlns:w16="http://schemas.microsoft.com/office/word/2018/wordml" xmlns:w16sdtdh="http://schemas.microsoft.com/office/word/2020/wordml/sdtdatahash" xmlns:w16se="http://schemas.microsoft.com/office/word/2015/wordml/symex" xmlns:wpg="http://schemas.microsoft.com/office/word/2010/wordprocessingGroup" xmlns:wpi="http://schemas.microsoft.com/office/word/2010/wordprocessingInk" xmlns:wne="http://schemas.microsoft.com/office/word/2006/wordml" xmlns:wps="http://schemas.microsoft.com/office/word/2010/wordprocessingShape" mc:Ignorable="w14 w15 w16se w16cid w16 w16cex w16sdtdh wp14">
+<w15:people xmlns:wpc="http://schemas.microsoft.com/office/word/2010/wordprocessingCanvas" xmlns:cx="http://schemas.microsoft.com/office/drawing/2014/chartex" xmlns:cx1="http://schemas.microsoft.com/office/drawing/2015/9/8/chartex" xmlns:cx2="http://schemas.microsoft.com/office/drawing/2015/10/21/chartex" xmlns:cx3="http://schemas.microsoft.com/office/drawing/2016/5/9/chartex" xmlns:cx4="http://schemas.microsoft.com/office/drawing/2016/5/10/chartex" xmlns:cx5="http://schemas.microsoft.com/office/drawing/2016/5/11/chartex" xmlns:cx6="http://schemas.microsoft.com/office/drawing/2016/5/12/chartex" xmlns:cx7="http://schemas.microsoft.com/office/drawing/2016/5/13/chartex" xmlns:cx8="http://schemas.microsoft.com/office/drawing/2016/5/14/chartex" xmlns:mc="http://schemas.openxmlformats.org/markup-compatibility/2006" xmlns:aink="http://schemas.microsoft.com/office/drawing/2016/ink" xmlns:am3d="http://schemas.microsoft.com/office/drawing/2017/model3d" xmlns:o="urn:schemas-microsoft-com:office:office" xmlns:oel="http://schemas.microsoft.com/office/2019/extlst" xmlns:r="http://schemas.openxmlformats.org/officeDocument/2006/relationships" xmlns:m="http://schemas.openxmlformats.org/officeDocument/2006/math" xmlns:v="urn:schemas-microsoft-com:vml" xmlns:wp14="http://schemas.microsoft.com/office/word/2010/wordprocessingDrawing" xmlns:wp="http://schemas.openxmlformats.org/drawingml/2006/wordprocessingDrawing" xmlns:w10="urn:schemas-microsoft-com:office:word" xmlns:w="http://schemas.openxmlformats.org/wordprocessingml/2006/main" xmlns:w14="http://schemas.microsoft.com/office/word/2010/wordml" xmlns:w15="http://schemas.microsoft.com/office/word/2012/wordml" xmlns:w16cex="http://schemas.microsoft.com/office/word/2018/wordml/cex" xmlns:w16cid="http://schemas.microsoft.com/office/word/2016/wordml/cid" xmlns:w16="http://schemas.microsoft.com/office/word/2018/wordml" xmlns:w16du="http://schemas.microsoft.com/office/word/2023/wordml/word16du" xmlns:w16sdtdh="http://schemas.microsoft.com/office/word/2020/wordml/sdtdatahash" xmlns:w16se="http://schemas.microsoft.com/office/word/2015/wordml/symex" xmlns:wpg="http://schemas.microsoft.com/office/word/2010/wordprocessingGroup" xmlns:wpi="http://schemas.microsoft.com/office/word/2010/wordprocessingInk" xmlns:wne="http://schemas.microsoft.com/office/word/2006/wordml" xmlns:wps="http://schemas.microsoft.com/office/word/2010/wordprocessingShape" mc:Ignorable="w14 w15 w16se w16cid w16 w16cex w16sdtdh w16du wp14">
   <w15:person w15:author="Pedro Armas">
     <w15:presenceInfo w15:providerId="Windows Live" w15:userId="a665e30787f7f555"/>
   </w15:person>
@@ -1708,7 +1716,7 @@
 </file>
 
 <file path=word/styles.xml><?xml version="1.0" encoding="utf-8"?>
-<w:styles xmlns:mc="http://schemas.openxmlformats.org/markup-compatibility/2006" xmlns:r="http://schemas.openxmlformats.org/officeDocument/2006/relationships" xmlns:w="http://schemas.openxmlformats.org/wordprocessingml/2006/main" xmlns:w14="http://schemas.microsoft.com/office/word/2010/wordml" xmlns:w15="http://schemas.microsoft.com/office/word/2012/wordml" xmlns:w16cex="http://schemas.microsoft.com/office/word/2018/wordml/cex" xmlns:w16cid="http://schemas.microsoft.com/office/word/2016/wordml/cid" xmlns:w16="http://schemas.microsoft.com/office/word/2018/wordml" xmlns:w16sdtdh="http://schemas.microsoft.com/office/word/2020/wordml/sdtdatahash" xmlns:w16se="http://schemas.microsoft.com/office/word/2015/wordml/symex" mc:Ignorable="w14 w15 w16se w16cid w16 w16cex w16sdtdh">
+<w:styles xmlns:mc="http://schemas.openxmlformats.org/markup-compatibility/2006" xmlns:r="http://schemas.openxmlformats.org/officeDocument/2006/relationships" xmlns:w="http://schemas.openxmlformats.org/wordprocessingml/2006/main" xmlns:w14="http://schemas.microsoft.com/office/word/2010/wordml" xmlns:w15="http://schemas.microsoft.com/office/word/2012/wordml" xmlns:w16cex="http://schemas.microsoft.com/office/word/2018/wordml/cex" xmlns:w16cid="http://schemas.microsoft.com/office/word/2016/wordml/cid" xmlns:w16="http://schemas.microsoft.com/office/word/2018/wordml" xmlns:w16du="http://schemas.microsoft.com/office/word/2023/wordml/word16du" xmlns:w16sdtdh="http://schemas.microsoft.com/office/word/2020/wordml/sdtdatahash" xmlns:w16se="http://schemas.microsoft.com/office/word/2015/wordml/symex" mc:Ignorable="w14 w15 w16se w16cid w16 w16cex w16sdtdh w16du">
   <w:docDefaults>
     <w:rPrDefault>
       <w:rPr>

</xml_diff>

<commit_message>
Se agrego los datos de Diego Chupina
</commit_message>
<xml_diff>
--- a/BancoOficialKinal.docx
+++ b/BancoOficialKinal.docx
@@ -1,6 +1,6 @@
 
 <file path=word/document.xml><?xml version="1.0" encoding="utf-8"?>
-<w:document xmlns:wpc="http://schemas.microsoft.com/office/word/2010/wordprocessingCanvas" xmlns:cx="http://schemas.microsoft.com/office/drawing/2014/chartex" xmlns:cx1="http://schemas.microsoft.com/office/drawing/2015/9/8/chartex" xmlns:cx2="http://schemas.microsoft.com/office/drawing/2015/10/21/chartex" xmlns:cx3="http://schemas.microsoft.com/office/drawing/2016/5/9/chartex" xmlns:cx4="http://schemas.microsoft.com/office/drawing/2016/5/10/chartex" xmlns:cx5="http://schemas.microsoft.com/office/drawing/2016/5/11/chartex" xmlns:cx6="http://schemas.microsoft.com/office/drawing/2016/5/12/chartex" xmlns:cx7="http://schemas.microsoft.com/office/drawing/2016/5/13/chartex" xmlns:cx8="http://schemas.microsoft.com/office/drawing/2016/5/14/chartex" xmlns:mc="http://schemas.openxmlformats.org/markup-compatibility/2006" xmlns:aink="http://schemas.microsoft.com/office/drawing/2016/ink" xmlns:am3d="http://schemas.microsoft.com/office/drawing/2017/model3d" xmlns:o="urn:schemas-microsoft-com:office:office" xmlns:oel="http://schemas.microsoft.com/office/2019/extlst" xmlns:r="http://schemas.openxmlformats.org/officeDocument/2006/relationships" xmlns:m="http://schemas.openxmlformats.org/officeDocument/2006/math" xmlns:v="urn:schemas-microsoft-com:vml" xmlns:wp14="http://schemas.microsoft.com/office/word/2010/wordprocessingDrawing" xmlns:wp="http://schemas.openxmlformats.org/drawingml/2006/wordprocessingDrawing" xmlns:w10="urn:schemas-microsoft-com:office:word" xmlns:w="http://schemas.openxmlformats.org/wordprocessingml/2006/main" xmlns:w14="http://schemas.microsoft.com/office/word/2010/wordml" xmlns:w15="http://schemas.microsoft.com/office/word/2012/wordml" xmlns:w16cex="http://schemas.microsoft.com/office/word/2018/wordml/cex" xmlns:w16cid="http://schemas.microsoft.com/office/word/2016/wordml/cid" xmlns:w16="http://schemas.microsoft.com/office/word/2018/wordml" xmlns:w16du="http://schemas.microsoft.com/office/word/2023/wordml/word16du" xmlns:w16sdtdh="http://schemas.microsoft.com/office/word/2020/wordml/sdtdatahash" xmlns:w16se="http://schemas.microsoft.com/office/word/2015/wordml/symex" xmlns:wpg="http://schemas.microsoft.com/office/word/2010/wordprocessingGroup" xmlns:wpi="http://schemas.microsoft.com/office/word/2010/wordprocessingInk" xmlns:wne="http://schemas.microsoft.com/office/word/2006/wordml" xmlns:wps="http://schemas.microsoft.com/office/word/2010/wordprocessingShape" mc:Ignorable="w14 w15 w16se w16cid w16 w16cex w16sdtdh w16du wp14">
+<w:document xmlns:wpc="http://schemas.microsoft.com/office/word/2010/wordprocessingCanvas" xmlns:mc="http://schemas.openxmlformats.org/markup-compatibility/2006" xmlns:o="urn:schemas-microsoft-com:office:office" xmlns:r="http://schemas.openxmlformats.org/officeDocument/2006/relationships" xmlns:m="http://schemas.openxmlformats.org/officeDocument/2006/math" xmlns:v="urn:schemas-microsoft-com:vml" xmlns:wp14="http://schemas.microsoft.com/office/word/2010/wordprocessingDrawing" xmlns:wp="http://schemas.openxmlformats.org/drawingml/2006/wordprocessingDrawing" xmlns:w10="urn:schemas-microsoft-com:office:word" xmlns:w="http://schemas.openxmlformats.org/wordprocessingml/2006/main" xmlns:w14="http://schemas.microsoft.com/office/word/2010/wordml" xmlns:wpg="http://schemas.microsoft.com/office/word/2010/wordprocessingGroup" xmlns:wpi="http://schemas.microsoft.com/office/word/2010/wordprocessingInk" xmlns:wne="http://schemas.microsoft.com/office/word/2006/wordml" xmlns:wps="http://schemas.microsoft.com/office/word/2010/wordprocessingShape" mc:Ignorable="w14 wp14">
   <w:body>
     <w:p>
       <w:pPr>
@@ -25,7 +25,7 @@
           <w:rFonts w:ascii="Arial" w:hAnsi="Arial" w:cs="Arial"/>
           <w:b/>
           <w:noProof/>
-          <w:lang w:eastAsia="es-GT"/>
+          <w:lang w:val="es-MX" w:eastAsia="es-MX"/>
         </w:rPr>
         <w:drawing>
           <wp:inline distT="0" distB="0" distL="0" distR="0" wp14:anchorId="61DA3BD1" wp14:editId="0C35A376">
@@ -45,7 +45,7 @@
                     </pic:cNvPicPr>
                   </pic:nvPicPr>
                   <pic:blipFill>
-                    <a:blip r:embed="rId9" cstate="print">
+                    <a:blip r:embed="rId7" cstate="print">
                       <a:extLst>
                         <a:ext uri="{28A0092B-C50C-407E-A947-70E740481C1C}">
                           <a14:useLocalDpi xmlns:a14="http://schemas.microsoft.com/office/drawing/2010/main" val="0"/>
@@ -611,7 +611,7 @@
       <w:sdtContent>
         <w:p>
           <w:pPr>
-            <w:pStyle w:val="TtuloTDC"/>
+            <w:pStyle w:val="TtulodeTDC"/>
           </w:pPr>
           <w:r>
             <w:rPr>
@@ -1479,13 +1479,26 @@
           <w:tcPr>
             <w:tcW w:w="4414" w:type="dxa"/>
           </w:tcPr>
-          <w:p/>
+          <w:p>
+            <w:r>
+              <w:t xml:space="preserve">Diego André Chupina Méndez </w:t>
+            </w:r>
+            <w:bookmarkStart w:id="4" w:name="_GoBack"/>
+            <w:bookmarkEnd w:id="4"/>
+            <w:r>
+              <w:t xml:space="preserve"> </w:t>
+            </w:r>
+          </w:p>
         </w:tc>
         <w:tc>
           <w:tcPr>
             <w:tcW w:w="4414" w:type="dxa"/>
           </w:tcPr>
-          <w:p/>
+          <w:p>
+            <w:r>
+              <w:t xml:space="preserve">Desarrollador </w:t>
+            </w:r>
+          </w:p>
         </w:tc>
       </w:tr>
       <w:tr>
@@ -1631,7 +1644,7 @@
 </file>
 
 <file path=word/comments.xml><?xml version="1.0" encoding="utf-8"?>
-<w:comments xmlns:wpc="http://schemas.microsoft.com/office/word/2010/wordprocessingCanvas" xmlns:cx="http://schemas.microsoft.com/office/drawing/2014/chartex" xmlns:cx1="http://schemas.microsoft.com/office/drawing/2015/9/8/chartex" xmlns:cx2="http://schemas.microsoft.com/office/drawing/2015/10/21/chartex" xmlns:cx3="http://schemas.microsoft.com/office/drawing/2016/5/9/chartex" xmlns:cx4="http://schemas.microsoft.com/office/drawing/2016/5/10/chartex" xmlns:cx5="http://schemas.microsoft.com/office/drawing/2016/5/11/chartex" xmlns:cx6="http://schemas.microsoft.com/office/drawing/2016/5/12/chartex" xmlns:cx7="http://schemas.microsoft.com/office/drawing/2016/5/13/chartex" xmlns:cx8="http://schemas.microsoft.com/office/drawing/2016/5/14/chartex" xmlns:mc="http://schemas.openxmlformats.org/markup-compatibility/2006" xmlns:aink="http://schemas.microsoft.com/office/drawing/2016/ink" xmlns:am3d="http://schemas.microsoft.com/office/drawing/2017/model3d" xmlns:o="urn:schemas-microsoft-com:office:office" xmlns:oel="http://schemas.microsoft.com/office/2019/extlst" xmlns:r="http://schemas.openxmlformats.org/officeDocument/2006/relationships" xmlns:m="http://schemas.openxmlformats.org/officeDocument/2006/math" xmlns:v="urn:schemas-microsoft-com:vml" xmlns:wp14="http://schemas.microsoft.com/office/word/2010/wordprocessingDrawing" xmlns:wp="http://schemas.openxmlformats.org/drawingml/2006/wordprocessingDrawing" xmlns:w10="urn:schemas-microsoft-com:office:word" xmlns:w="http://schemas.openxmlformats.org/wordprocessingml/2006/main" xmlns:w14="http://schemas.microsoft.com/office/word/2010/wordml" xmlns:w15="http://schemas.microsoft.com/office/word/2012/wordml" xmlns:w16cex="http://schemas.microsoft.com/office/word/2018/wordml/cex" xmlns:w16cid="http://schemas.microsoft.com/office/word/2016/wordml/cid" xmlns:w16="http://schemas.microsoft.com/office/word/2018/wordml" xmlns:w16du="http://schemas.microsoft.com/office/word/2023/wordml/word16du" xmlns:w16sdtdh="http://schemas.microsoft.com/office/word/2020/wordml/sdtdatahash" xmlns:w16se="http://schemas.microsoft.com/office/word/2015/wordml/symex" xmlns:wpg="http://schemas.microsoft.com/office/word/2010/wordprocessingGroup" xmlns:wpi="http://schemas.microsoft.com/office/word/2010/wordprocessingInk" xmlns:wne="http://schemas.microsoft.com/office/word/2006/wordml" xmlns:wps="http://schemas.microsoft.com/office/word/2010/wordprocessingShape" mc:Ignorable="w14 w15 w16se w16cid w16 w16cex w16sdtdh w16du wp14">
+<w:comments xmlns:wpc="http://schemas.microsoft.com/office/word/2010/wordprocessingCanvas" xmlns:mc="http://schemas.openxmlformats.org/markup-compatibility/2006" xmlns:o="urn:schemas-microsoft-com:office:office" xmlns:r="http://schemas.openxmlformats.org/officeDocument/2006/relationships" xmlns:m="http://schemas.openxmlformats.org/officeDocument/2006/math" xmlns:v="urn:schemas-microsoft-com:vml" xmlns:wp14="http://schemas.microsoft.com/office/word/2010/wordprocessingDrawing" xmlns:wp="http://schemas.openxmlformats.org/drawingml/2006/wordprocessingDrawing" xmlns:w10="urn:schemas-microsoft-com:office:word" xmlns:w="http://schemas.openxmlformats.org/wordprocessingml/2006/main" xmlns:w14="http://schemas.microsoft.com/office/word/2010/wordml" xmlns:wpg="http://schemas.microsoft.com/office/word/2010/wordprocessingGroup" xmlns:wpi="http://schemas.microsoft.com/office/word/2010/wordprocessingInk" xmlns:wne="http://schemas.microsoft.com/office/word/2006/wordml" xmlns:wps="http://schemas.microsoft.com/office/word/2010/wordprocessingShape" mc:Ignorable="w14 wp14">
   <w:comment w:id="0" w:author="Pedro Armas" w:date="2023-11-27T00:25:00Z" w:initials="PA">
     <w:p>
       <w:pPr>
@@ -1716,7 +1729,7 @@
 </file>
 
 <file path=word/styles.xml><?xml version="1.0" encoding="utf-8"?>
-<w:styles xmlns:mc="http://schemas.openxmlformats.org/markup-compatibility/2006" xmlns:r="http://schemas.openxmlformats.org/officeDocument/2006/relationships" xmlns:w="http://schemas.openxmlformats.org/wordprocessingml/2006/main" xmlns:w14="http://schemas.microsoft.com/office/word/2010/wordml" xmlns:w15="http://schemas.microsoft.com/office/word/2012/wordml" xmlns:w16cex="http://schemas.microsoft.com/office/word/2018/wordml/cex" xmlns:w16cid="http://schemas.microsoft.com/office/word/2016/wordml/cid" xmlns:w16="http://schemas.microsoft.com/office/word/2018/wordml" xmlns:w16du="http://schemas.microsoft.com/office/word/2023/wordml/word16du" xmlns:w16sdtdh="http://schemas.microsoft.com/office/word/2020/wordml/sdtdatahash" xmlns:w16se="http://schemas.microsoft.com/office/word/2015/wordml/symex" mc:Ignorable="w14 w15 w16se w16cid w16 w16cex w16sdtdh w16du">
+<w:styles xmlns:mc="http://schemas.openxmlformats.org/markup-compatibility/2006" xmlns:r="http://schemas.openxmlformats.org/officeDocument/2006/relationships" xmlns:w="http://schemas.openxmlformats.org/wordprocessingml/2006/main" xmlns:w14="http://schemas.microsoft.com/office/word/2010/wordml" mc:Ignorable="w14">
   <w:docDefaults>
     <w:rPrDefault>
       <w:rPr>
@@ -1732,383 +1745,144 @@
       </w:pPr>
     </w:pPrDefault>
   </w:docDefaults>
-  <w:latentStyles w:defLockedState="0" w:defUIPriority="99" w:defSemiHidden="0" w:defUnhideWhenUsed="0" w:defQFormat="0" w:count="376">
-    <w:lsdException w:name="Normal" w:uiPriority="0" w:qFormat="1"/>
-    <w:lsdException w:name="heading 1" w:uiPriority="9" w:qFormat="1"/>
-    <w:lsdException w:name="heading 2" w:semiHidden="1" w:uiPriority="9" w:unhideWhenUsed="1" w:qFormat="1"/>
-    <w:lsdException w:name="heading 3" w:semiHidden="1" w:uiPriority="9" w:unhideWhenUsed="1" w:qFormat="1"/>
-    <w:lsdException w:name="heading 4" w:semiHidden="1" w:uiPriority="9" w:unhideWhenUsed="1" w:qFormat="1"/>
-    <w:lsdException w:name="heading 5" w:semiHidden="1" w:uiPriority="9" w:unhideWhenUsed="1" w:qFormat="1"/>
-    <w:lsdException w:name="heading 6" w:semiHidden="1" w:uiPriority="9" w:unhideWhenUsed="1" w:qFormat="1"/>
-    <w:lsdException w:name="heading 7" w:semiHidden="1" w:uiPriority="9" w:unhideWhenUsed="1" w:qFormat="1"/>
-    <w:lsdException w:name="heading 8" w:semiHidden="1" w:uiPriority="9" w:unhideWhenUsed="1" w:qFormat="1"/>
-    <w:lsdException w:name="heading 9" w:semiHidden="1" w:uiPriority="9" w:unhideWhenUsed="1" w:qFormat="1"/>
-    <w:lsdException w:name="index 1" w:semiHidden="1" w:unhideWhenUsed="1"/>
-    <w:lsdException w:name="index 2" w:semiHidden="1" w:unhideWhenUsed="1"/>
-    <w:lsdException w:name="index 3" w:semiHidden="1" w:unhideWhenUsed="1"/>
-    <w:lsdException w:name="index 4" w:semiHidden="1" w:unhideWhenUsed="1"/>
-    <w:lsdException w:name="index 5" w:semiHidden="1" w:unhideWhenUsed="1"/>
-    <w:lsdException w:name="index 6" w:semiHidden="1" w:unhideWhenUsed="1"/>
-    <w:lsdException w:name="index 7" w:semiHidden="1" w:unhideWhenUsed="1"/>
-    <w:lsdException w:name="index 8" w:semiHidden="1" w:unhideWhenUsed="1"/>
-    <w:lsdException w:name="index 9" w:semiHidden="1" w:unhideWhenUsed="1"/>
-    <w:lsdException w:name="toc 1" w:semiHidden="1" w:uiPriority="39" w:unhideWhenUsed="1"/>
-    <w:lsdException w:name="toc 2" w:semiHidden="1" w:uiPriority="39" w:unhideWhenUsed="1"/>
-    <w:lsdException w:name="toc 3" w:semiHidden="1" w:uiPriority="39" w:unhideWhenUsed="1"/>
-    <w:lsdException w:name="toc 4" w:semiHidden="1" w:uiPriority="39" w:unhideWhenUsed="1"/>
-    <w:lsdException w:name="toc 5" w:semiHidden="1" w:uiPriority="39" w:unhideWhenUsed="1"/>
-    <w:lsdException w:name="toc 6" w:semiHidden="1" w:uiPriority="39" w:unhideWhenUsed="1"/>
-    <w:lsdException w:name="toc 7" w:semiHidden="1" w:uiPriority="39" w:unhideWhenUsed="1"/>
-    <w:lsdException w:name="toc 8" w:semiHidden="1" w:uiPriority="39" w:unhideWhenUsed="1"/>
-    <w:lsdException w:name="toc 9" w:semiHidden="1" w:uiPriority="39" w:unhideWhenUsed="1"/>
-    <w:lsdException w:name="Normal Indent" w:semiHidden="1" w:unhideWhenUsed="1"/>
-    <w:lsdException w:name="footnote text" w:semiHidden="1" w:unhideWhenUsed="1"/>
-    <w:lsdException w:name="annotation text" w:semiHidden="1" w:unhideWhenUsed="1"/>
-    <w:lsdException w:name="header" w:semiHidden="1" w:unhideWhenUsed="1"/>
-    <w:lsdException w:name="footer" w:semiHidden="1" w:unhideWhenUsed="1"/>
-    <w:lsdException w:name="index heading" w:semiHidden="1" w:unhideWhenUsed="1"/>
-    <w:lsdException w:name="caption" w:semiHidden="1" w:uiPriority="35" w:unhideWhenUsed="1" w:qFormat="1"/>
-    <w:lsdException w:name="table of figures" w:semiHidden="1" w:unhideWhenUsed="1"/>
-    <w:lsdException w:name="envelope address" w:semiHidden="1" w:unhideWhenUsed="1"/>
-    <w:lsdException w:name="envelope return" w:semiHidden="1" w:unhideWhenUsed="1"/>
-    <w:lsdException w:name="footnote reference" w:semiHidden="1" w:unhideWhenUsed="1"/>
-    <w:lsdException w:name="annotation reference" w:semiHidden="1" w:unhideWhenUsed="1"/>
-    <w:lsdException w:name="line number" w:semiHidden="1" w:unhideWhenUsed="1"/>
-    <w:lsdException w:name="page number" w:semiHidden="1" w:unhideWhenUsed="1"/>
-    <w:lsdException w:name="endnote reference" w:semiHidden="1" w:unhideWhenUsed="1"/>
-    <w:lsdException w:name="endnote text" w:semiHidden="1" w:unhideWhenUsed="1"/>
-    <w:lsdException w:name="table of authorities" w:semiHidden="1" w:unhideWhenUsed="1"/>
-    <w:lsdException w:name="macro" w:semiHidden="1" w:unhideWhenUsed="1"/>
-    <w:lsdException w:name="toa heading" w:semiHidden="1" w:unhideWhenUsed="1"/>
-    <w:lsdException w:name="List" w:semiHidden="1" w:unhideWhenUsed="1"/>
-    <w:lsdException w:name="List Bullet" w:semiHidden="1" w:unhideWhenUsed="1"/>
-    <w:lsdException w:name="List Number" w:semiHidden="1" w:unhideWhenUsed="1"/>
-    <w:lsdException w:name="List 2" w:semiHidden="1" w:unhideWhenUsed="1"/>
-    <w:lsdException w:name="List 3" w:semiHidden="1" w:unhideWhenUsed="1"/>
-    <w:lsdException w:name="List 4" w:semiHidden="1" w:unhideWhenUsed="1"/>
-    <w:lsdException w:name="List 5" w:semiHidden="1" w:unhideWhenUsed="1"/>
-    <w:lsdException w:name="List Bullet 2" w:semiHidden="1" w:unhideWhenUsed="1"/>
-    <w:lsdException w:name="List Bullet 3" w:semiHidden="1" w:unhideWhenUsed="1"/>
-    <w:lsdException w:name="List Bullet 4" w:semiHidden="1" w:unhideWhenUsed="1"/>
-    <w:lsdException w:name="List Bullet 5" w:semiHidden="1" w:unhideWhenUsed="1"/>
-    <w:lsdException w:name="List Number 2" w:semiHidden="1" w:unhideWhenUsed="1"/>
-    <w:lsdException w:name="List Number 3" w:semiHidden="1" w:unhideWhenUsed="1"/>
-    <w:lsdException w:name="List Number 4" w:semiHidden="1" w:unhideWhenUsed="1"/>
-    <w:lsdException w:name="List Number 5" w:semiHidden="1" w:unhideWhenUsed="1"/>
-    <w:lsdException w:name="Title" w:uiPriority="10" w:qFormat="1"/>
-    <w:lsdException w:name="Closing" w:semiHidden="1" w:unhideWhenUsed="1"/>
-    <w:lsdException w:name="Signature" w:semiHidden="1" w:unhideWhenUsed="1"/>
-    <w:lsdException w:name="Default Paragraph Font" w:semiHidden="1" w:uiPriority="1" w:unhideWhenUsed="1"/>
-    <w:lsdException w:name="Body Text" w:semiHidden="1" w:unhideWhenUsed="1"/>
-    <w:lsdException w:name="Body Text Indent" w:semiHidden="1" w:unhideWhenUsed="1"/>
-    <w:lsdException w:name="List Continue" w:semiHidden="1" w:unhideWhenUsed="1"/>
-    <w:lsdException w:name="List Continue 2" w:semiHidden="1" w:unhideWhenUsed="1"/>
-    <w:lsdException w:name="List Continue 3" w:semiHidden="1" w:unhideWhenUsed="1"/>
-    <w:lsdException w:name="List Continue 4" w:semiHidden="1" w:unhideWhenUsed="1"/>
-    <w:lsdException w:name="List Continue 5" w:semiHidden="1" w:unhideWhenUsed="1"/>
-    <w:lsdException w:name="Message Header" w:semiHidden="1" w:unhideWhenUsed="1"/>
-    <w:lsdException w:name="Subtitle" w:uiPriority="11" w:qFormat="1"/>
-    <w:lsdException w:name="Salutation" w:semiHidden="1" w:unhideWhenUsed="1"/>
-    <w:lsdException w:name="Date" w:semiHidden="1" w:unhideWhenUsed="1"/>
-    <w:lsdException w:name="Body Text First Indent" w:semiHidden="1" w:unhideWhenUsed="1"/>
-    <w:lsdException w:name="Body Text First Indent 2" w:semiHidden="1" w:unhideWhenUsed="1"/>
-    <w:lsdException w:name="Note Heading" w:semiHidden="1" w:unhideWhenUsed="1"/>
-    <w:lsdException w:name="Body Text 2" w:semiHidden="1" w:unhideWhenUsed="1"/>
-    <w:lsdException w:name="Body Text 3" w:semiHidden="1" w:unhideWhenUsed="1"/>
-    <w:lsdException w:name="Body Text Indent 2" w:semiHidden="1" w:unhideWhenUsed="1"/>
-    <w:lsdException w:name="Body Text Indent 3" w:semiHidden="1" w:unhideWhenUsed="1"/>
-    <w:lsdException w:name="Block Text" w:semiHidden="1" w:unhideWhenUsed="1"/>
-    <w:lsdException w:name="Hyperlink" w:semiHidden="1" w:unhideWhenUsed="1"/>
-    <w:lsdException w:name="FollowedHyperlink" w:semiHidden="1" w:unhideWhenUsed="1"/>
-    <w:lsdException w:name="Strong" w:uiPriority="22" w:qFormat="1"/>
-    <w:lsdException w:name="Emphasis" w:uiPriority="20" w:qFormat="1"/>
-    <w:lsdException w:name="Document Map" w:semiHidden="1" w:unhideWhenUsed="1"/>
-    <w:lsdException w:name="Plain Text" w:semiHidden="1" w:unhideWhenUsed="1"/>
-    <w:lsdException w:name="E-mail Signature" w:semiHidden="1" w:unhideWhenUsed="1"/>
-    <w:lsdException w:name="HTML Top of Form" w:semiHidden="1" w:unhideWhenUsed="1"/>
-    <w:lsdException w:name="HTML Bottom of Form" w:semiHidden="1" w:unhideWhenUsed="1"/>
-    <w:lsdException w:name="Normal (Web)" w:semiHidden="1" w:unhideWhenUsed="1"/>
-    <w:lsdException w:name="HTML Acronym" w:semiHidden="1" w:unhideWhenUsed="1"/>
-    <w:lsdException w:name="HTML Address" w:semiHidden="1" w:unhideWhenUsed="1"/>
-    <w:lsdException w:name="HTML Cite" w:semiHidden="1" w:unhideWhenUsed="1"/>
-    <w:lsdException w:name="HTML Code" w:semiHidden="1" w:unhideWhenUsed="1"/>
-    <w:lsdException w:name="HTML Definition" w:semiHidden="1" w:unhideWhenUsed="1"/>
-    <w:lsdException w:name="HTML Keyboard" w:semiHidden="1" w:unhideWhenUsed="1"/>
-    <w:lsdException w:name="HTML Preformatted" w:semiHidden="1" w:unhideWhenUsed="1"/>
-    <w:lsdException w:name="HTML Sample" w:semiHidden="1" w:unhideWhenUsed="1"/>
-    <w:lsdException w:name="HTML Typewriter" w:semiHidden="1" w:unhideWhenUsed="1"/>
-    <w:lsdException w:name="HTML Variable" w:semiHidden="1" w:unhideWhenUsed="1"/>
-    <w:lsdException w:name="Normal Table" w:semiHidden="1" w:unhideWhenUsed="1"/>
-    <w:lsdException w:name="annotation subject" w:semiHidden="1" w:unhideWhenUsed="1"/>
-    <w:lsdException w:name="No List" w:semiHidden="1" w:unhideWhenUsed="1"/>
-    <w:lsdException w:name="Outline List 1" w:semiHidden="1" w:unhideWhenUsed="1"/>
-    <w:lsdException w:name="Outline List 2" w:semiHidden="1" w:unhideWhenUsed="1"/>
-    <w:lsdException w:name="Outline List 3" w:semiHidden="1" w:unhideWhenUsed="1"/>
-    <w:lsdException w:name="Table Simple 1" w:semiHidden="1" w:unhideWhenUsed="1"/>
-    <w:lsdException w:name="Table Simple 2" w:semiHidden="1" w:unhideWhenUsed="1"/>
-    <w:lsdException w:name="Table Simple 3" w:semiHidden="1" w:unhideWhenUsed="1"/>
-    <w:lsdException w:name="Table Classic 1" w:semiHidden="1" w:unhideWhenUsed="1"/>
-    <w:lsdException w:name="Table Classic 2" w:semiHidden="1" w:unhideWhenUsed="1"/>
-    <w:lsdException w:name="Table Classic 3" w:semiHidden="1" w:unhideWhenUsed="1"/>
-    <w:lsdException w:name="Table Classic 4" w:semiHidden="1" w:unhideWhenUsed="1"/>
-    <w:lsdException w:name="Table Colorful 1" w:semiHidden="1" w:unhideWhenUsed="1"/>
-    <w:lsdException w:name="Table Colorful 2" w:semiHidden="1" w:unhideWhenUsed="1"/>
-    <w:lsdException w:name="Table Colorful 3" w:semiHidden="1" w:unhideWhenUsed="1"/>
-    <w:lsdException w:name="Table Columns 1" w:semiHidden="1" w:unhideWhenUsed="1"/>
-    <w:lsdException w:name="Table Columns 2" w:semiHidden="1" w:unhideWhenUsed="1"/>
-    <w:lsdException w:name="Table Columns 3" w:semiHidden="1" w:unhideWhenUsed="1"/>
-    <w:lsdException w:name="Table Columns 4" w:semiHidden="1" w:unhideWhenUsed="1"/>
-    <w:lsdException w:name="Table Columns 5" w:semiHidden="1" w:unhideWhenUsed="1"/>
-    <w:lsdException w:name="Table Grid 1" w:semiHidden="1" w:unhideWhenUsed="1"/>
-    <w:lsdException w:name="Table Grid 2" w:semiHidden="1" w:unhideWhenUsed="1"/>
-    <w:lsdException w:name="Table Grid 3" w:semiHidden="1" w:unhideWhenUsed="1"/>
-    <w:lsdException w:name="Table Grid 4" w:semiHidden="1" w:unhideWhenUsed="1"/>
-    <w:lsdException w:name="Table Grid 5" w:semiHidden="1" w:unhideWhenUsed="1"/>
-    <w:lsdException w:name="Table Grid 6" w:semiHidden="1" w:unhideWhenUsed="1"/>
-    <w:lsdException w:name="Table Grid 7" w:semiHidden="1" w:unhideWhenUsed="1"/>
-    <w:lsdException w:name="Table Grid 8" w:semiHidden="1" w:unhideWhenUsed="1"/>
-    <w:lsdException w:name="Table List 1" w:semiHidden="1" w:unhideWhenUsed="1"/>
-    <w:lsdException w:name="Table List 2" w:semiHidden="1" w:unhideWhenUsed="1"/>
-    <w:lsdException w:name="Table List 3" w:semiHidden="1" w:unhideWhenUsed="1"/>
-    <w:lsdException w:name="Table List 4" w:semiHidden="1" w:unhideWhenUsed="1"/>
-    <w:lsdException w:name="Table List 5" w:semiHidden="1" w:unhideWhenUsed="1"/>
-    <w:lsdException w:name="Table List 6" w:semiHidden="1" w:unhideWhenUsed="1"/>
-    <w:lsdException w:name="Table List 7" w:semiHidden="1" w:unhideWhenUsed="1"/>
-    <w:lsdException w:name="Table List 8" w:semiHidden="1" w:unhideWhenUsed="1"/>
-    <w:lsdException w:name="Table 3D effects 1" w:semiHidden="1" w:unhideWhenUsed="1"/>
-    <w:lsdException w:name="Table 3D effects 2" w:semiHidden="1" w:unhideWhenUsed="1"/>
-    <w:lsdException w:name="Table 3D effects 3" w:semiHidden="1" w:unhideWhenUsed="1"/>
-    <w:lsdException w:name="Table Contemporary" w:semiHidden="1" w:unhideWhenUsed="1"/>
-    <w:lsdException w:name="Table Elegant" w:semiHidden="1" w:unhideWhenUsed="1"/>
-    <w:lsdException w:name="Table Professional" w:semiHidden="1" w:unhideWhenUsed="1"/>
-    <w:lsdException w:name="Table Subtle 1" w:semiHidden="1" w:unhideWhenUsed="1"/>
-    <w:lsdException w:name="Table Subtle 2" w:semiHidden="1" w:unhideWhenUsed="1"/>
-    <w:lsdException w:name="Table Web 1" w:semiHidden="1" w:unhideWhenUsed="1"/>
-    <w:lsdException w:name="Table Web 2" w:semiHidden="1" w:unhideWhenUsed="1"/>
-    <w:lsdException w:name="Table Web 3" w:semiHidden="1" w:unhideWhenUsed="1"/>
-    <w:lsdException w:name="Balloon Text" w:semiHidden="1" w:unhideWhenUsed="1"/>
-    <w:lsdException w:name="Table Grid" w:uiPriority="39"/>
-    <w:lsdException w:name="Table Theme" w:semiHidden="1" w:unhideWhenUsed="1"/>
-    <w:lsdException w:name="Placeholder Text" w:semiHidden="1"/>
-    <w:lsdException w:name="No Spacing" w:uiPriority="1" w:qFormat="1"/>
-    <w:lsdException w:name="Light Shading" w:uiPriority="60"/>
-    <w:lsdException w:name="Light List" w:uiPriority="61"/>
-    <w:lsdException w:name="Light Grid" w:uiPriority="62"/>
-    <w:lsdException w:name="Medium Shading 1" w:uiPriority="63"/>
-    <w:lsdException w:name="Medium Shading 2" w:uiPriority="64"/>
-    <w:lsdException w:name="Medium List 1" w:uiPriority="65"/>
-    <w:lsdException w:name="Medium List 2" w:uiPriority="66"/>
-    <w:lsdException w:name="Medium Grid 1" w:uiPriority="67"/>
-    <w:lsdException w:name="Medium Grid 2" w:uiPriority="68"/>
-    <w:lsdException w:name="Medium Grid 3" w:uiPriority="69"/>
-    <w:lsdException w:name="Dark List" w:uiPriority="70"/>
-    <w:lsdException w:name="Colorful Shading" w:uiPriority="71"/>
-    <w:lsdException w:name="Colorful List" w:uiPriority="72"/>
-    <w:lsdException w:name="Colorful Grid" w:uiPriority="73"/>
-    <w:lsdException w:name="Light Shading Accent 1" w:uiPriority="60"/>
-    <w:lsdException w:name="Light List Accent 1" w:uiPriority="61"/>
-    <w:lsdException w:name="Light Grid Accent 1" w:uiPriority="62"/>
-    <w:lsdException w:name="Medium Shading 1 Accent 1" w:uiPriority="63"/>
-    <w:lsdException w:name="Medium Shading 2 Accent 1" w:uiPriority="64"/>
-    <w:lsdException w:name="Medium List 1 Accent 1" w:uiPriority="65"/>
-    <w:lsdException w:name="Revision" w:semiHidden="1"/>
-    <w:lsdException w:name="List Paragraph" w:uiPriority="34" w:qFormat="1"/>
-    <w:lsdException w:name="Quote" w:uiPriority="29" w:qFormat="1"/>
-    <w:lsdException w:name="Intense Quote" w:uiPriority="30" w:qFormat="1"/>
-    <w:lsdException w:name="Medium List 2 Accent 1" w:uiPriority="66"/>
-    <w:lsdException w:name="Medium Grid 1 Accent 1" w:uiPriority="67"/>
-    <w:lsdException w:name="Medium Grid 2 Accent 1" w:uiPriority="68"/>
-    <w:lsdException w:name="Medium Grid 3 Accent 1" w:uiPriority="69"/>
-    <w:lsdException w:name="Dark List Accent 1" w:uiPriority="70"/>
-    <w:lsdException w:name="Colorful Shading Accent 1" w:uiPriority="71"/>
-    <w:lsdException w:name="Colorful List Accent 1" w:uiPriority="72"/>
-    <w:lsdException w:name="Colorful Grid Accent 1" w:uiPriority="73"/>
-    <w:lsdException w:name="Light Shading Accent 2" w:uiPriority="60"/>
-    <w:lsdException w:name="Light List Accent 2" w:uiPriority="61"/>
-    <w:lsdException w:name="Light Grid Accent 2" w:uiPriority="62"/>
-    <w:lsdException w:name="Medium Shading 1 Accent 2" w:uiPriority="63"/>
-    <w:lsdException w:name="Medium Shading 2 Accent 2" w:uiPriority="64"/>
-    <w:lsdException w:name="Medium List 1 Accent 2" w:uiPriority="65"/>
-    <w:lsdException w:name="Medium List 2 Accent 2" w:uiPriority="66"/>
-    <w:lsdException w:name="Medium Grid 1 Accent 2" w:uiPriority="67"/>
-    <w:lsdException w:name="Medium Grid 2 Accent 2" w:uiPriority="68"/>
-    <w:lsdException w:name="Medium Grid 3 Accent 2" w:uiPriority="69"/>
-    <w:lsdException w:name="Dark List Accent 2" w:uiPriority="70"/>
-    <w:lsdException w:name="Colorful Shading Accent 2" w:uiPriority="71"/>
-    <w:lsdException w:name="Colorful List Accent 2" w:uiPriority="72"/>
-    <w:lsdException w:name="Colorful Grid Accent 2" w:uiPriority="73"/>
-    <w:lsdException w:name="Light Shading Accent 3" w:uiPriority="60"/>
-    <w:lsdException w:name="Light List Accent 3" w:uiPriority="61"/>
-    <w:lsdException w:name="Light Grid Accent 3" w:uiPriority="62"/>
-    <w:lsdException w:name="Medium Shading 1 Accent 3" w:uiPriority="63"/>
-    <w:lsdException w:name="Medium Shading 2 Accent 3" w:uiPriority="64"/>
-    <w:lsdException w:name="Medium List 1 Accent 3" w:uiPriority="65"/>
-    <w:lsdException w:name="Medium List 2 Accent 3" w:uiPriority="66"/>
-    <w:lsdException w:name="Medium Grid 1 Accent 3" w:uiPriority="67"/>
-    <w:lsdException w:name="Medium Grid 2 Accent 3" w:uiPriority="68"/>
-    <w:lsdException w:name="Medium Grid 3 Accent 3" w:uiPriority="69"/>
-    <w:lsdException w:name="Dark List Accent 3" w:uiPriority="70"/>
-    <w:lsdException w:name="Colorful Shading Accent 3" w:uiPriority="71"/>
-    <w:lsdException w:name="Colorful List Accent 3" w:uiPriority="72"/>
-    <w:lsdException w:name="Colorful Grid Accent 3" w:uiPriority="73"/>
-    <w:lsdException w:name="Light Shading Accent 4" w:uiPriority="60"/>
-    <w:lsdException w:name="Light List Accent 4" w:uiPriority="61"/>
-    <w:lsdException w:name="Light Grid Accent 4" w:uiPriority="62"/>
-    <w:lsdException w:name="Medium Shading 1 Accent 4" w:uiPriority="63"/>
-    <w:lsdException w:name="Medium Shading 2 Accent 4" w:uiPriority="64"/>
-    <w:lsdException w:name="Medium List 1 Accent 4" w:uiPriority="65"/>
-    <w:lsdException w:name="Medium List 2 Accent 4" w:uiPriority="66"/>
-    <w:lsdException w:name="Medium Grid 1 Accent 4" w:uiPriority="67"/>
-    <w:lsdException w:name="Medium Grid 2 Accent 4" w:uiPriority="68"/>
-    <w:lsdException w:name="Medium Grid 3 Accent 4" w:uiPriority="69"/>
-    <w:lsdException w:name="Dark List Accent 4" w:uiPriority="70"/>
-    <w:lsdException w:name="Colorful Shading Accent 4" w:uiPriority="71"/>
-    <w:lsdException w:name="Colorful List Accent 4" w:uiPriority="72"/>
-    <w:lsdException w:name="Colorful Grid Accent 4" w:uiPriority="73"/>
-    <w:lsdException w:name="Light Shading Accent 5" w:uiPriority="60"/>
-    <w:lsdException w:name="Light List Accent 5" w:uiPriority="61"/>
-    <w:lsdException w:name="Light Grid Accent 5" w:uiPriority="62"/>
-    <w:lsdException w:name="Medium Shading 1 Accent 5" w:uiPriority="63"/>
-    <w:lsdException w:name="Medium Shading 2 Accent 5" w:uiPriority="64"/>
-    <w:lsdException w:name="Medium List 1 Accent 5" w:uiPriority="65"/>
-    <w:lsdException w:name="Medium List 2 Accent 5" w:uiPriority="66"/>
-    <w:lsdException w:name="Medium Grid 1 Accent 5" w:uiPriority="67"/>
-    <w:lsdException w:name="Medium Grid 2 Accent 5" w:uiPriority="68"/>
-    <w:lsdException w:name="Medium Grid 3 Accent 5" w:uiPriority="69"/>
-    <w:lsdException w:name="Dark List Accent 5" w:uiPriority="70"/>
-    <w:lsdException w:name="Colorful Shading Accent 5" w:uiPriority="71"/>
-    <w:lsdException w:name="Colorful List Accent 5" w:uiPriority="72"/>
-    <w:lsdException w:name="Colorful Grid Accent 5" w:uiPriority="73"/>
-    <w:lsdException w:name="Light Shading Accent 6" w:uiPriority="60"/>
-    <w:lsdException w:name="Light List Accent 6" w:uiPriority="61"/>
-    <w:lsdException w:name="Light Grid Accent 6" w:uiPriority="62"/>
-    <w:lsdException w:name="Medium Shading 1 Accent 6" w:uiPriority="63"/>
-    <w:lsdException w:name="Medium Shading 2 Accent 6" w:uiPriority="64"/>
-    <w:lsdException w:name="Medium List 1 Accent 6" w:uiPriority="65"/>
-    <w:lsdException w:name="Medium List 2 Accent 6" w:uiPriority="66"/>
-    <w:lsdException w:name="Medium Grid 1 Accent 6" w:uiPriority="67"/>
-    <w:lsdException w:name="Medium Grid 2 Accent 6" w:uiPriority="68"/>
-    <w:lsdException w:name="Medium Grid 3 Accent 6" w:uiPriority="69"/>
-    <w:lsdException w:name="Dark List Accent 6" w:uiPriority="70"/>
-    <w:lsdException w:name="Colorful Shading Accent 6" w:uiPriority="71"/>
-    <w:lsdException w:name="Colorful List Accent 6" w:uiPriority="72"/>
-    <w:lsdException w:name="Colorful Grid Accent 6" w:uiPriority="73"/>
-    <w:lsdException w:name="Subtle Emphasis" w:uiPriority="19" w:qFormat="1"/>
-    <w:lsdException w:name="Intense Emphasis" w:uiPriority="21" w:qFormat="1"/>
-    <w:lsdException w:name="Subtle Reference" w:uiPriority="31" w:qFormat="1"/>
-    <w:lsdException w:name="Intense Reference" w:uiPriority="32" w:qFormat="1"/>
-    <w:lsdException w:name="Book Title" w:uiPriority="33" w:qFormat="1"/>
-    <w:lsdException w:name="Bibliography" w:semiHidden="1" w:uiPriority="37" w:unhideWhenUsed="1"/>
-    <w:lsdException w:name="TOC Heading" w:semiHidden="1" w:uiPriority="39" w:unhideWhenUsed="1" w:qFormat="1"/>
-    <w:lsdException w:name="Plain Table 1" w:uiPriority="41"/>
-    <w:lsdException w:name="Plain Table 2" w:uiPriority="42"/>
-    <w:lsdException w:name="Plain Table 3" w:uiPriority="43"/>
-    <w:lsdException w:name="Plain Table 4" w:uiPriority="44"/>
-    <w:lsdException w:name="Plain Table 5" w:uiPriority="45"/>
-    <w:lsdException w:name="Grid Table Light" w:uiPriority="40"/>
-    <w:lsdException w:name="Grid Table 1 Light" w:uiPriority="46"/>
-    <w:lsdException w:name="Grid Table 2" w:uiPriority="47"/>
-    <w:lsdException w:name="Grid Table 3" w:uiPriority="48"/>
-    <w:lsdException w:name="Grid Table 4" w:uiPriority="49"/>
-    <w:lsdException w:name="Grid Table 5 Dark" w:uiPriority="50"/>
-    <w:lsdException w:name="Grid Table 6 Colorful" w:uiPriority="51"/>
-    <w:lsdException w:name="Grid Table 7 Colorful" w:uiPriority="52"/>
-    <w:lsdException w:name="Grid Table 1 Light Accent 1" w:uiPriority="46"/>
-    <w:lsdException w:name="Grid Table 2 Accent 1" w:uiPriority="47"/>
-    <w:lsdException w:name="Grid Table 3 Accent 1" w:uiPriority="48"/>
-    <w:lsdException w:name="Grid Table 4 Accent 1" w:uiPriority="49"/>
-    <w:lsdException w:name="Grid Table 5 Dark Accent 1" w:uiPriority="50"/>
-    <w:lsdException w:name="Grid Table 6 Colorful Accent 1" w:uiPriority="51"/>
-    <w:lsdException w:name="Grid Table 7 Colorful Accent 1" w:uiPriority="52"/>
-    <w:lsdException w:name="Grid Table 1 Light Accent 2" w:uiPriority="46"/>
-    <w:lsdException w:name="Grid Table 2 Accent 2" w:uiPriority="47"/>
-    <w:lsdException w:name="Grid Table 3 Accent 2" w:uiPriority="48"/>
-    <w:lsdException w:name="Grid Table 4 Accent 2" w:uiPriority="49"/>
-    <w:lsdException w:name="Grid Table 5 Dark Accent 2" w:uiPriority="50"/>
-    <w:lsdException w:name="Grid Table 6 Colorful Accent 2" w:uiPriority="51"/>
-    <w:lsdException w:name="Grid Table 7 Colorful Accent 2" w:uiPriority="52"/>
-    <w:lsdException w:name="Grid Table 1 Light Accent 3" w:uiPriority="46"/>
-    <w:lsdException w:name="Grid Table 2 Accent 3" w:uiPriority="47"/>
-    <w:lsdException w:name="Grid Table 3 Accent 3" w:uiPriority="48"/>
-    <w:lsdException w:name="Grid Table 4 Accent 3" w:uiPriority="49"/>
-    <w:lsdException w:name="Grid Table 5 Dark Accent 3" w:uiPriority="50"/>
-    <w:lsdException w:name="Grid Table 6 Colorful Accent 3" w:uiPriority="51"/>
-    <w:lsdException w:name="Grid Table 7 Colorful Accent 3" w:uiPriority="52"/>
-    <w:lsdException w:name="Grid Table 1 Light Accent 4" w:uiPriority="46"/>
-    <w:lsdException w:name="Grid Table 2 Accent 4" w:uiPriority="47"/>
-    <w:lsdException w:name="Grid Table 3 Accent 4" w:uiPriority="48"/>
-    <w:lsdException w:name="Grid Table 4 Accent 4" w:uiPriority="49"/>
-    <w:lsdException w:name="Grid Table 5 Dark Accent 4" w:uiPriority="50"/>
-    <w:lsdException w:name="Grid Table 6 Colorful Accent 4" w:uiPriority="51"/>
-    <w:lsdException w:name="Grid Table 7 Colorful Accent 4" w:uiPriority="52"/>
-    <w:lsdException w:name="Grid Table 1 Light Accent 5" w:uiPriority="46"/>
-    <w:lsdException w:name="Grid Table 2 Accent 5" w:uiPriority="47"/>
-    <w:lsdException w:name="Grid Table 3 Accent 5" w:uiPriority="48"/>
-    <w:lsdException w:name="Grid Table 4 Accent 5" w:uiPriority="49"/>
-    <w:lsdException w:name="Grid Table 5 Dark Accent 5" w:uiPriority="50"/>
-    <w:lsdException w:name="Grid Table 6 Colorful Accent 5" w:uiPriority="51"/>
-    <w:lsdException w:name="Grid Table 7 Colorful Accent 5" w:uiPriority="52"/>
-    <w:lsdException w:name="Grid Table 1 Light Accent 6" w:uiPriority="46"/>
-    <w:lsdException w:name="Grid Table 2 Accent 6" w:uiPriority="47"/>
-    <w:lsdException w:name="Grid Table 3 Accent 6" w:uiPriority="48"/>
-    <w:lsdException w:name="Grid Table 4 Accent 6" w:uiPriority="49"/>
-    <w:lsdException w:name="Grid Table 5 Dark Accent 6" w:uiPriority="50"/>
-    <w:lsdException w:name="Grid Table 6 Colorful Accent 6" w:uiPriority="51"/>
-    <w:lsdException w:name="Grid Table 7 Colorful Accent 6" w:uiPriority="52"/>
-    <w:lsdException w:name="List Table 1 Light" w:uiPriority="46"/>
-    <w:lsdException w:name="List Table 2" w:uiPriority="47"/>
-    <w:lsdException w:name="List Table 3" w:uiPriority="48"/>
-    <w:lsdException w:name="List Table 4" w:uiPriority="49"/>
-    <w:lsdException w:name="List Table 5 Dark" w:uiPriority="50"/>
-    <w:lsdException w:name="List Table 6 Colorful" w:uiPriority="51"/>
-    <w:lsdException w:name="List Table 7 Colorful" w:uiPriority="52"/>
-    <w:lsdException w:name="List Table 1 Light Accent 1" w:uiPriority="46"/>
-    <w:lsdException w:name="List Table 2 Accent 1" w:uiPriority="47"/>
-    <w:lsdException w:name="List Table 3 Accent 1" w:uiPriority="48"/>
-    <w:lsdException w:name="List Table 4 Accent 1" w:uiPriority="49"/>
-    <w:lsdException w:name="List Table 5 Dark Accent 1" w:uiPriority="50"/>
-    <w:lsdException w:name="List Table 6 Colorful Accent 1" w:uiPriority="51"/>
-    <w:lsdException w:name="List Table 7 Colorful Accent 1" w:uiPriority="52"/>
-    <w:lsdException w:name="List Table 1 Light Accent 2" w:uiPriority="46"/>
-    <w:lsdException w:name="List Table 2 Accent 2" w:uiPriority="47"/>
-    <w:lsdException w:name="List Table 3 Accent 2" w:uiPriority="48"/>
-    <w:lsdException w:name="List Table 4 Accent 2" w:uiPriority="49"/>
-    <w:lsdException w:name="List Table 5 Dark Accent 2" w:uiPriority="50"/>
-    <w:lsdException w:name="List Table 6 Colorful Accent 2" w:uiPriority="51"/>
-    <w:lsdException w:name="List Table 7 Colorful Accent 2" w:uiPriority="52"/>
-    <w:lsdException w:name="List Table 1 Light Accent 3" w:uiPriority="46"/>
-    <w:lsdException w:name="List Table 2 Accent 3" w:uiPriority="47"/>
-    <w:lsdException w:name="List Table 3 Accent 3" w:uiPriority="48"/>
-    <w:lsdException w:name="List Table 4 Accent 3" w:uiPriority="49"/>
-    <w:lsdException w:name="List Table 5 Dark Accent 3" w:uiPriority="50"/>
-    <w:lsdException w:name="List Table 6 Colorful Accent 3" w:uiPriority="51"/>
-    <w:lsdException w:name="List Table 7 Colorful Accent 3" w:uiPriority="52"/>
-    <w:lsdException w:name="List Table 1 Light Accent 4" w:uiPriority="46"/>
-    <w:lsdException w:name="List Table 2 Accent 4" w:uiPriority="47"/>
-    <w:lsdException w:name="List Table 3 Accent 4" w:uiPriority="48"/>
-    <w:lsdException w:name="List Table 4 Accent 4" w:uiPriority="49"/>
-    <w:lsdException w:name="List Table 5 Dark Accent 4" w:uiPriority="50"/>
-    <w:lsdException w:name="List Table 6 Colorful Accent 4" w:uiPriority="51"/>
-    <w:lsdException w:name="List Table 7 Colorful Accent 4" w:uiPriority="52"/>
-    <w:lsdException w:name="List Table 1 Light Accent 5" w:uiPriority="46"/>
-    <w:lsdException w:name="List Table 2 Accent 5" w:uiPriority="47"/>
-    <w:lsdException w:name="List Table 3 Accent 5" w:uiPriority="48"/>
-    <w:lsdException w:name="List Table 4 Accent 5" w:uiPriority="49"/>
-    <w:lsdException w:name="List Table 5 Dark Accent 5" w:uiPriority="50"/>
-    <w:lsdException w:name="List Table 6 Colorful Accent 5" w:uiPriority="51"/>
-    <w:lsdException w:name="List Table 7 Colorful Accent 5" w:uiPriority="52"/>
-    <w:lsdException w:name="List Table 1 Light Accent 6" w:uiPriority="46"/>
-    <w:lsdException w:name="List Table 2 Accent 6" w:uiPriority="47"/>
-    <w:lsdException w:name="List Table 3 Accent 6" w:uiPriority="48"/>
-    <w:lsdException w:name="List Table 4 Accent 6" w:uiPriority="49"/>
-    <w:lsdException w:name="List Table 5 Dark Accent 6" w:uiPriority="50"/>
-    <w:lsdException w:name="List Table 6 Colorful Accent 6" w:uiPriority="51"/>
-    <w:lsdException w:name="List Table 7 Colorful Accent 6" w:uiPriority="52"/>
-    <w:lsdException w:name="Mention" w:semiHidden="1" w:unhideWhenUsed="1"/>
-    <w:lsdException w:name="Smart Hyperlink" w:semiHidden="1" w:unhideWhenUsed="1"/>
-    <w:lsdException w:name="Hashtag" w:semiHidden="1" w:unhideWhenUsed="1"/>
-    <w:lsdException w:name="Unresolved Mention" w:semiHidden="1" w:unhideWhenUsed="1"/>
-    <w:lsdException w:name="Smart Link" w:semiHidden="1" w:unhideWhenUsed="1"/>
+  <w:latentStyles w:defLockedState="0" w:defUIPriority="99" w:defSemiHidden="1" w:defUnhideWhenUsed="1" w:defQFormat="0" w:count="267">
+    <w:lsdException w:name="Normal" w:semiHidden="0" w:uiPriority="0" w:unhideWhenUsed="0" w:qFormat="1"/>
+    <w:lsdException w:name="heading 1" w:semiHidden="0" w:uiPriority="9" w:unhideWhenUsed="0" w:qFormat="1"/>
+    <w:lsdException w:name="heading 2" w:uiPriority="9" w:qFormat="1"/>
+    <w:lsdException w:name="heading 3" w:uiPriority="9" w:qFormat="1"/>
+    <w:lsdException w:name="heading 4" w:uiPriority="9" w:qFormat="1"/>
+    <w:lsdException w:name="heading 5" w:uiPriority="9" w:qFormat="1"/>
+    <w:lsdException w:name="heading 6" w:uiPriority="9" w:qFormat="1"/>
+    <w:lsdException w:name="heading 7" w:uiPriority="9" w:qFormat="1"/>
+    <w:lsdException w:name="heading 8" w:uiPriority="9" w:qFormat="1"/>
+    <w:lsdException w:name="heading 9" w:uiPriority="9" w:qFormat="1"/>
+    <w:lsdException w:name="toc 1" w:uiPriority="39"/>
+    <w:lsdException w:name="toc 2" w:uiPriority="39"/>
+    <w:lsdException w:name="toc 3" w:uiPriority="39"/>
+    <w:lsdException w:name="toc 4" w:uiPriority="39"/>
+    <w:lsdException w:name="toc 5" w:uiPriority="39"/>
+    <w:lsdException w:name="toc 6" w:uiPriority="39"/>
+    <w:lsdException w:name="toc 7" w:uiPriority="39"/>
+    <w:lsdException w:name="toc 8" w:uiPriority="39"/>
+    <w:lsdException w:name="toc 9" w:uiPriority="39"/>
+    <w:lsdException w:name="caption" w:uiPriority="35" w:qFormat="1"/>
+    <w:lsdException w:name="Title" w:semiHidden="0" w:uiPriority="10" w:unhideWhenUsed="0" w:qFormat="1"/>
+    <w:lsdException w:name="Default Paragraph Font" w:uiPriority="1"/>
+    <w:lsdException w:name="Subtitle" w:semiHidden="0" w:uiPriority="11" w:unhideWhenUsed="0" w:qFormat="1"/>
+    <w:lsdException w:name="Strong" w:semiHidden="0" w:uiPriority="22" w:unhideWhenUsed="0" w:qFormat="1"/>
+    <w:lsdException w:name="Emphasis" w:semiHidden="0" w:uiPriority="20" w:unhideWhenUsed="0" w:qFormat="1"/>
+    <w:lsdException w:name="Table Grid" w:semiHidden="0" w:uiPriority="39" w:unhideWhenUsed="0"/>
+    <w:lsdException w:name="Placeholder Text" w:unhideWhenUsed="0"/>
+    <w:lsdException w:name="No Spacing" w:semiHidden="0" w:uiPriority="1" w:unhideWhenUsed="0" w:qFormat="1"/>
+    <w:lsdException w:name="Light Shading" w:semiHidden="0" w:uiPriority="60" w:unhideWhenUsed="0"/>
+    <w:lsdException w:name="Light List" w:semiHidden="0" w:uiPriority="61" w:unhideWhenUsed="0"/>
+    <w:lsdException w:name="Light Grid" w:semiHidden="0" w:uiPriority="62" w:unhideWhenUsed="0"/>
+    <w:lsdException w:name="Medium Shading 1" w:semiHidden="0" w:uiPriority="63" w:unhideWhenUsed="0"/>
+    <w:lsdException w:name="Medium Shading 2" w:semiHidden="0" w:uiPriority="64" w:unhideWhenUsed="0"/>
+    <w:lsdException w:name="Medium List 1" w:semiHidden="0" w:uiPriority="65" w:unhideWhenUsed="0"/>
+    <w:lsdException w:name="Medium List 2" w:semiHidden="0" w:uiPriority="66" w:unhideWhenUsed="0"/>
+    <w:lsdException w:name="Medium Grid 1" w:semiHidden="0" w:uiPriority="67" w:unhideWhenUsed="0"/>
+    <w:lsdException w:name="Medium Grid 2" w:semiHidden="0" w:uiPriority="68" w:unhideWhenUsed="0"/>
+    <w:lsdException w:name="Medium Grid 3" w:semiHidden="0" w:uiPriority="69" w:unhideWhenUsed="0"/>
+    <w:lsdException w:name="Dark List" w:semiHidden="0" w:uiPriority="70" w:unhideWhenUsed="0"/>
+    <w:lsdException w:name="Colorful Shading" w:semiHidden="0" w:uiPriority="71" w:unhideWhenUsed="0"/>
+    <w:lsdException w:name="Colorful List" w:semiHidden="0" w:uiPriority="72" w:unhideWhenUsed="0"/>
+    <w:lsdException w:name="Colorful Grid" w:semiHidden="0" w:uiPriority="73" w:unhideWhenUsed="0"/>
+    <w:lsdException w:name="Light Shading Accent 1" w:semiHidden="0" w:uiPriority="60" w:unhideWhenUsed="0"/>
+    <w:lsdException w:name="Light List Accent 1" w:semiHidden="0" w:uiPriority="61" w:unhideWhenUsed="0"/>
+    <w:lsdException w:name="Light Grid Accent 1" w:semiHidden="0" w:uiPriority="62" w:unhideWhenUsed="0"/>
+    <w:lsdException w:name="Medium Shading 1 Accent 1" w:semiHidden="0" w:uiPriority="63" w:unhideWhenUsed="0"/>
+    <w:lsdException w:name="Medium Shading 2 Accent 1" w:semiHidden="0" w:uiPriority="64" w:unhideWhenUsed="0"/>
+    <w:lsdException w:name="Medium List 1 Accent 1" w:semiHidden="0" w:uiPriority="65" w:unhideWhenUsed="0"/>
+    <w:lsdException w:name="Revision" w:unhideWhenUsed="0"/>
+    <w:lsdException w:name="List Paragraph" w:semiHidden="0" w:uiPriority="34" w:unhideWhenUsed="0" w:qFormat="1"/>
+    <w:lsdException w:name="Quote" w:semiHidden="0" w:uiPriority="29" w:unhideWhenUsed="0" w:qFormat="1"/>
+    <w:lsdException w:name="Intense Quote" w:semiHidden="0" w:uiPriority="30" w:unhideWhenUsed="0" w:qFormat="1"/>
+    <w:lsdException w:name="Medium List 2 Accent 1" w:semiHidden="0" w:uiPriority="66" w:unhideWhenUsed="0"/>
+    <w:lsdException w:name="Medium Grid 1 Accent 1" w:semiHidden="0" w:uiPriority="67" w:unhideWhenUsed="0"/>
+    <w:lsdException w:name="Medium Grid 2 Accent 1" w:semiHidden="0" w:uiPriority="68" w:unhideWhenUsed="0"/>
+    <w:lsdException w:name="Medium Grid 3 Accent 1" w:semiHidden="0" w:uiPriority="69" w:unhideWhenUsed="0"/>
+    <w:lsdException w:name="Dark List Accent 1" w:semiHidden="0" w:uiPriority="70" w:unhideWhenUsed="0"/>
+    <w:lsdException w:name="Colorful Shading Accent 1" w:semiHidden="0" w:uiPriority="71" w:unhideWhenUsed="0"/>
+    <w:lsdException w:name="Colorful List Accent 1" w:semiHidden="0" w:uiPriority="72" w:unhideWhenUsed="0"/>
+    <w:lsdException w:name="Colorful Grid Accent 1" w:semiHidden="0" w:uiPriority="73" w:unhideWhenUsed="0"/>
+    <w:lsdException w:name="Light Shading Accent 2" w:semiHidden="0" w:uiPriority="60" w:unhideWhenUsed="0"/>
+    <w:lsdException w:name="Light List Accent 2" w:semiHidden="0" w:uiPriority="61" w:unhideWhenUsed="0"/>
+    <w:lsdException w:name="Light Grid Accent 2" w:semiHidden="0" w:uiPriority="62" w:unhideWhenUsed="0"/>
+    <w:lsdException w:name="Medium Shading 1 Accent 2" w:semiHidden="0" w:uiPriority="63" w:unhideWhenUsed="0"/>
+    <w:lsdException w:name="Medium Shading 2 Accent 2" w:semiHidden="0" w:uiPriority="64" w:unhideWhenUsed="0"/>
+    <w:lsdException w:name="Medium List 1 Accent 2" w:semiHidden="0" w:uiPriority="65" w:unhideWhenUsed="0"/>
+    <w:lsdException w:name="Medium List 2 Accent 2" w:semiHidden="0" w:uiPriority="66" w:unhideWhenUsed="0"/>
+    <w:lsdException w:name="Medium Grid 1 Accent 2" w:semiHidden="0" w:uiPriority="67" w:unhideWhenUsed="0"/>
+    <w:lsdException w:name="Medium Grid 2 Accent 2" w:semiHidden="0" w:uiPriority="68" w:unhideWhenUsed="0"/>
+    <w:lsdException w:name="Medium Grid 3 Accent 2" w:semiHidden="0" w:uiPriority="69" w:unhideWhenUsed="0"/>
+    <w:lsdException w:name="Dark List Accent 2" w:semiHidden="0" w:uiPriority="70" w:unhideWhenUsed="0"/>
+    <w:lsdException w:name="Colorful Shading Accent 2" w:semiHidden="0" w:uiPriority="71" w:unhideWhenUsed="0"/>
+    <w:lsdException w:name="Colorful List Accent 2" w:semiHidden="0" w:uiPriority="72" w:unhideWhenUsed="0"/>
+    <w:lsdException w:name="Colorful Grid Accent 2" w:semiHidden="0" w:uiPriority="73" w:unhideWhenUsed="0"/>
+    <w:lsdException w:name="Light Shading Accent 3" w:semiHidden="0" w:uiPriority="60" w:unhideWhenUsed="0"/>
+    <w:lsdException w:name="Light List Accent 3" w:semiHidden="0" w:uiPriority="61" w:unhideWhenUsed="0"/>
+    <w:lsdException w:name="Light Grid Accent 3" w:semiHidden="0" w:uiPriority="62" w:unhideWhenUsed="0"/>
+    <w:lsdException w:name="Medium Shading 1 Accent 3" w:semiHidden="0" w:uiPriority="63" w:unhideWhenUsed="0"/>
+    <w:lsdException w:name="Medium Shading 2 Accent 3" w:semiHidden="0" w:uiPriority="64" w:unhideWhenUsed="0"/>
+    <w:lsdException w:name="Medium List 1 Accent 3" w:semiHidden="0" w:uiPriority="65" w:unhideWhenUsed="0"/>
+    <w:lsdException w:name="Medium List 2 Accent 3" w:semiHidden="0" w:uiPriority="66" w:unhideWhenUsed="0"/>
+    <w:lsdException w:name="Medium Grid 1 Accent 3" w:semiHidden="0" w:uiPriority="67" w:unhideWhenUsed="0"/>
+    <w:lsdException w:name="Medium Grid 2 Accent 3" w:semiHidden="0" w:uiPriority="68" w:unhideWhenUsed="0"/>
+    <w:lsdException w:name="Medium Grid 3 Accent 3" w:semiHidden="0" w:uiPriority="69" w:unhideWhenUsed="0"/>
+    <w:lsdException w:name="Dark List Accent 3" w:semiHidden="0" w:uiPriority="70" w:unhideWhenUsed="0"/>
+    <w:lsdException w:name="Colorful Shading Accent 3" w:semiHidden="0" w:uiPriority="71" w:unhideWhenUsed="0"/>
+    <w:lsdException w:name="Colorful List Accent 3" w:semiHidden="0" w:uiPriority="72" w:unhideWhenUsed="0"/>
+    <w:lsdException w:name="Colorful Grid Accent 3" w:semiHidden="0" w:uiPriority="73" w:unhideWhenUsed="0"/>
+    <w:lsdException w:name="Light Shading Accent 4" w:semiHidden="0" w:uiPriority="60" w:unhideWhenUsed="0"/>
+    <w:lsdException w:name="Light List Accent 4" w:semiHidden="0" w:uiPriority="61" w:unhideWhenUsed="0"/>
+    <w:lsdException w:name="Light Grid Accent 4" w:semiHidden="0" w:uiPriority="62" w:unhideWhenUsed="0"/>
+    <w:lsdException w:name="Medium Shading 1 Accent 4" w:semiHidden="0" w:uiPriority="63" w:unhideWhenUsed="0"/>
+    <w:lsdException w:name="Medium Shading 2 Accent 4" w:semiHidden="0" w:uiPriority="64" w:unhideWhenUsed="0"/>
+    <w:lsdException w:name="Medium List 1 Accent 4" w:semiHidden="0" w:uiPriority="65" w:unhideWhenUsed="0"/>
+    <w:lsdException w:name="Medium List 2 Accent 4" w:semiHidden="0" w:uiPriority="66" w:unhideWhenUsed="0"/>
+    <w:lsdException w:name="Medium Grid 1 Accent 4" w:semiHidden="0" w:uiPriority="67" w:unhideWhenUsed="0"/>
+    <w:lsdException w:name="Medium Grid 2 Accent 4" w:semiHidden="0" w:uiPriority="68" w:unhideWhenUsed="0"/>
+    <w:lsdException w:name="Medium Grid 3 Accent 4" w:semiHidden="0" w:uiPriority="69" w:unhideWhenUsed="0"/>
+    <w:lsdException w:name="Dark List Accent 4" w:semiHidden="0" w:uiPriority="70" w:unhideWhenUsed="0"/>
+    <w:lsdException w:name="Colorful Shading Accent 4" w:semiHidden="0" w:uiPriority="71" w:unhideWhenUsed="0"/>
+    <w:lsdException w:name="Colorful List Accent 4" w:semiHidden="0" w:uiPriority="72" w:unhideWhenUsed="0"/>
+    <w:lsdException w:name="Colorful Grid Accent 4" w:semiHidden="0" w:uiPriority="73" w:unhideWhenUsed="0"/>
+    <w:lsdException w:name="Light Shading Accent 5" w:semiHidden="0" w:uiPriority="60" w:unhideWhenUsed="0"/>
+    <w:lsdException w:name="Light List Accent 5" w:semiHidden="0" w:uiPriority="61" w:unhideWhenUsed="0"/>
+    <w:lsdException w:name="Light Grid Accent 5" w:semiHidden="0" w:uiPriority="62" w:unhideWhenUsed="0"/>
+    <w:lsdException w:name="Medium Shading 1 Accent 5" w:semiHidden="0" w:uiPriority="63" w:unhideWhenUsed="0"/>
+    <w:lsdException w:name="Medium Shading 2 Accent 5" w:semiHidden="0" w:uiPriority="64" w:unhideWhenUsed="0"/>
+    <w:lsdException w:name="Medium List 1 Accent 5" w:semiHidden="0" w:uiPriority="65" w:unhideWhenUsed="0"/>
+    <w:lsdException w:name="Medium List 2 Accent 5" w:semiHidden="0" w:uiPriority="66" w:unhideWhenUsed="0"/>
+    <w:lsdException w:name="Medium Grid 1 Accent 5" w:semiHidden="0" w:uiPriority="67" w:unhideWhenUsed="0"/>
+    <w:lsdException w:name="Medium Grid 2 Accent 5" w:semiHidden="0" w:uiPriority="68" w:unhideWhenUsed="0"/>
+    <w:lsdException w:name="Medium Grid 3 Accent 5" w:semiHidden="0" w:uiPriority="69" w:unhideWhenUsed="0"/>
+    <w:lsdException w:name="Dark List Accent 5" w:semiHidden="0" w:uiPriority="70" w:unhideWhenUsed="0"/>
+    <w:lsdException w:name="Colorful Shading Accent 5" w:semiHidden="0" w:uiPriority="71" w:unhideWhenUsed="0"/>
+    <w:lsdException w:name="Colorful List Accent 5" w:semiHidden="0" w:uiPriority="72" w:unhideWhenUsed="0"/>
+    <w:lsdException w:name="Colorful Grid Accent 5" w:semiHidden="0" w:uiPriority="73" w:unhideWhenUsed="0"/>
+    <w:lsdException w:name="Light Shading Accent 6" w:semiHidden="0" w:uiPriority="60" w:unhideWhenUsed="0"/>
+    <w:lsdException w:name="Light List Accent 6" w:semiHidden="0" w:uiPriority="61" w:unhideWhenUsed="0"/>
+    <w:lsdException w:name="Light Grid Accent 6" w:semiHidden="0" w:uiPriority="62" w:unhideWhenUsed="0"/>
+    <w:lsdException w:name="Medium Shading 1 Accent 6" w:semiHidden="0" w:uiPriority="63" w:unhideWhenUsed="0"/>
+    <w:lsdException w:name="Medium Shading 2 Accent 6" w:semiHidden="0" w:uiPriority="64" w:unhideWhenUsed="0"/>
+    <w:lsdException w:name="Medium List 1 Accent 6" w:semiHidden="0" w:uiPriority="65" w:unhideWhenUsed="0"/>
+    <w:lsdException w:name="Medium List 2 Accent 6" w:semiHidden="0" w:uiPriority="66" w:unhideWhenUsed="0"/>
+    <w:lsdException w:name="Medium Grid 1 Accent 6" w:semiHidden="0" w:uiPriority="67" w:unhideWhenUsed="0"/>
+    <w:lsdException w:name="Medium Grid 2 Accent 6" w:semiHidden="0" w:uiPriority="68" w:unhideWhenUsed="0"/>
+    <w:lsdException w:name="Medium Grid 3 Accent 6" w:semiHidden="0" w:uiPriority="69" w:unhideWhenUsed="0"/>
+    <w:lsdException w:name="Dark List Accent 6" w:semiHidden="0" w:uiPriority="70" w:unhideWhenUsed="0"/>
+    <w:lsdException w:name="Colorful Shading Accent 6" w:semiHidden="0" w:uiPriority="71" w:unhideWhenUsed="0"/>
+    <w:lsdException w:name="Colorful List Accent 6" w:semiHidden="0" w:uiPriority="72" w:unhideWhenUsed="0"/>
+    <w:lsdException w:name="Colorful Grid Accent 6" w:semiHidden="0" w:uiPriority="73" w:unhideWhenUsed="0"/>
+    <w:lsdException w:name="Subtle Emphasis" w:semiHidden="0" w:uiPriority="19" w:unhideWhenUsed="0" w:qFormat="1"/>
+    <w:lsdException w:name="Intense Emphasis" w:semiHidden="0" w:uiPriority="21" w:unhideWhenUsed="0" w:qFormat="1"/>
+    <w:lsdException w:name="Subtle Reference" w:semiHidden="0" w:uiPriority="31" w:unhideWhenUsed="0" w:qFormat="1"/>
+    <w:lsdException w:name="Intense Reference" w:semiHidden="0" w:uiPriority="32" w:unhideWhenUsed="0" w:qFormat="1"/>
+    <w:lsdException w:name="Book Title" w:semiHidden="0" w:uiPriority="33" w:unhideWhenUsed="0" w:qFormat="1"/>
+    <w:lsdException w:name="Bibliography" w:uiPriority="37"/>
+    <w:lsdException w:name="TOC Heading" w:uiPriority="39" w:qFormat="1"/>
   </w:latentStyles>
   <w:style w:type="paragraph" w:default="1" w:styleId="Normal">
     <w:name w:val="Normal"/>
@@ -2288,7 +2062,401 @@
       <w:szCs w:val="32"/>
     </w:rPr>
   </w:style>
-  <w:style w:type="paragraph" w:styleId="TtuloTDC">
+  <w:style w:type="paragraph" w:styleId="TtulodeTDC">
+    <w:name w:val="TOC Heading"/>
+    <w:basedOn w:val="Ttulo1"/>
+    <w:next w:val="Normal"/>
+    <w:uiPriority w:val="39"/>
+    <w:unhideWhenUsed/>
+    <w:qFormat/>
+    <w:rsid w:val="00BF65F4"/>
+    <w:pPr>
+      <w:outlineLvl w:val="9"/>
+    </w:pPr>
+    <w:rPr>
+      <w:lang w:eastAsia="es-GT"/>
+    </w:rPr>
+  </w:style>
+  <w:style w:type="table" w:styleId="Tablaconcuadrcula">
+    <w:name w:val="Table Grid"/>
+    <w:basedOn w:val="Tablanormal"/>
+    <w:uiPriority w:val="39"/>
+    <w:rsid w:val="00BF65F4"/>
+    <w:pPr>
+      <w:spacing w:after="0" w:line="240" w:lineRule="auto"/>
+    </w:pPr>
+    <w:tblPr>
+      <w:tblBorders>
+        <w:top w:val="single" w:sz="4" w:space="0" w:color="auto"/>
+        <w:left w:val="single" w:sz="4" w:space="0" w:color="auto"/>
+        <w:bottom w:val="single" w:sz="4" w:space="0" w:color="auto"/>
+        <w:right w:val="single" w:sz="4" w:space="0" w:color="auto"/>
+        <w:insideH w:val="single" w:sz="4" w:space="0" w:color="auto"/>
+        <w:insideV w:val="single" w:sz="4" w:space="0" w:color="auto"/>
+      </w:tblBorders>
+    </w:tblPr>
+  </w:style>
+  <w:style w:type="paragraph" w:styleId="TDC1">
+    <w:name w:val="toc 1"/>
+    <w:basedOn w:val="Normal"/>
+    <w:next w:val="Normal"/>
+    <w:autoRedefine/>
+    <w:uiPriority w:val="39"/>
+    <w:unhideWhenUsed/>
+    <w:rsid w:val="00EC1FB0"/>
+    <w:pPr>
+      <w:spacing w:after="100"/>
+    </w:pPr>
+  </w:style>
+  <w:style w:type="character" w:styleId="Hipervnculo">
+    <w:name w:val="Hyperlink"/>
+    <w:basedOn w:val="Fuentedeprrafopredeter"/>
+    <w:uiPriority w:val="99"/>
+    <w:unhideWhenUsed/>
+    <w:rsid w:val="00EC1FB0"/>
+    <w:rPr>
+      <w:color w:val="0563C1" w:themeColor="hyperlink"/>
+      <w:u w:val="single"/>
+    </w:rPr>
+  </w:style>
+</w:styles>
+</file>
+
+<file path=word/stylesWithEffects.xml><?xml version="1.0" encoding="utf-8"?>
+<w:styles xmlns:wpc="http://schemas.microsoft.com/office/word/2010/wordprocessingCanvas" xmlns:mc="http://schemas.openxmlformats.org/markup-compatibility/2006" xmlns:o="urn:schemas-microsoft-com:office:office" xmlns:r="http://schemas.openxmlformats.org/officeDocument/2006/relationships" xmlns:m="http://schemas.openxmlformats.org/officeDocument/2006/math" xmlns:v="urn:schemas-microsoft-com:vml" xmlns:wp14="http://schemas.microsoft.com/office/word/2010/wordprocessingDrawing" xmlns:wp="http://schemas.openxmlformats.org/drawingml/2006/wordprocessingDrawing" xmlns:w10="urn:schemas-microsoft-com:office:word" xmlns:w="http://schemas.openxmlformats.org/wordprocessingml/2006/main" xmlns:w14="http://schemas.microsoft.com/office/word/2010/wordml" xmlns:wpg="http://schemas.microsoft.com/office/word/2010/wordprocessingGroup" xmlns:wpi="http://schemas.microsoft.com/office/word/2010/wordprocessingInk" xmlns:wne="http://schemas.microsoft.com/office/word/2006/wordml" xmlns:wps="http://schemas.microsoft.com/office/word/2010/wordprocessingShape" mc:Ignorable="w14 wp14">
+  <w:docDefaults>
+    <w:rPrDefault>
+      <w:rPr>
+        <w:rFonts w:asciiTheme="minorHAnsi" w:eastAsiaTheme="minorHAnsi" w:hAnsiTheme="minorHAnsi" w:cstheme="minorBidi"/>
+        <w:sz w:val="22"/>
+        <w:szCs w:val="22"/>
+        <w:lang w:val="es-GT" w:eastAsia="en-US" w:bidi="ar-SA"/>
+      </w:rPr>
+    </w:rPrDefault>
+    <w:pPrDefault>
+      <w:pPr>
+        <w:spacing w:after="160" w:line="259" w:lineRule="auto"/>
+      </w:pPr>
+    </w:pPrDefault>
+  </w:docDefaults>
+  <w:latentStyles w:defLockedState="0" w:defUIPriority="99" w:defSemiHidden="1" w:defUnhideWhenUsed="1" w:defQFormat="0" w:count="267">
+    <w:lsdException w:name="Normal" w:semiHidden="0" w:uiPriority="0" w:unhideWhenUsed="0" w:qFormat="1"/>
+    <w:lsdException w:name="heading 1" w:semiHidden="0" w:uiPriority="9" w:unhideWhenUsed="0" w:qFormat="1"/>
+    <w:lsdException w:name="heading 2" w:uiPriority="9" w:qFormat="1"/>
+    <w:lsdException w:name="heading 3" w:uiPriority="9" w:qFormat="1"/>
+    <w:lsdException w:name="heading 4" w:uiPriority="9" w:qFormat="1"/>
+    <w:lsdException w:name="heading 5" w:uiPriority="9" w:qFormat="1"/>
+    <w:lsdException w:name="heading 6" w:uiPriority="9" w:qFormat="1"/>
+    <w:lsdException w:name="heading 7" w:uiPriority="9" w:qFormat="1"/>
+    <w:lsdException w:name="heading 8" w:uiPriority="9" w:qFormat="1"/>
+    <w:lsdException w:name="heading 9" w:uiPriority="9" w:qFormat="1"/>
+    <w:lsdException w:name="toc 1" w:uiPriority="39"/>
+    <w:lsdException w:name="toc 2" w:uiPriority="39"/>
+    <w:lsdException w:name="toc 3" w:uiPriority="39"/>
+    <w:lsdException w:name="toc 4" w:uiPriority="39"/>
+    <w:lsdException w:name="toc 5" w:uiPriority="39"/>
+    <w:lsdException w:name="toc 6" w:uiPriority="39"/>
+    <w:lsdException w:name="toc 7" w:uiPriority="39"/>
+    <w:lsdException w:name="toc 8" w:uiPriority="39"/>
+    <w:lsdException w:name="toc 9" w:uiPriority="39"/>
+    <w:lsdException w:name="caption" w:uiPriority="35" w:qFormat="1"/>
+    <w:lsdException w:name="Title" w:semiHidden="0" w:uiPriority="10" w:unhideWhenUsed="0" w:qFormat="1"/>
+    <w:lsdException w:name="Default Paragraph Font" w:uiPriority="1"/>
+    <w:lsdException w:name="Subtitle" w:semiHidden="0" w:uiPriority="11" w:unhideWhenUsed="0" w:qFormat="1"/>
+    <w:lsdException w:name="Strong" w:semiHidden="0" w:uiPriority="22" w:unhideWhenUsed="0" w:qFormat="1"/>
+    <w:lsdException w:name="Emphasis" w:semiHidden="0" w:uiPriority="20" w:unhideWhenUsed="0" w:qFormat="1"/>
+    <w:lsdException w:name="Table Grid" w:semiHidden="0" w:uiPriority="39" w:unhideWhenUsed="0"/>
+    <w:lsdException w:name="Placeholder Text" w:unhideWhenUsed="0"/>
+    <w:lsdException w:name="No Spacing" w:semiHidden="0" w:uiPriority="1" w:unhideWhenUsed="0" w:qFormat="1"/>
+    <w:lsdException w:name="Light Shading" w:semiHidden="0" w:uiPriority="60" w:unhideWhenUsed="0"/>
+    <w:lsdException w:name="Light List" w:semiHidden="0" w:uiPriority="61" w:unhideWhenUsed="0"/>
+    <w:lsdException w:name="Light Grid" w:semiHidden="0" w:uiPriority="62" w:unhideWhenUsed="0"/>
+    <w:lsdException w:name="Medium Shading 1" w:semiHidden="0" w:uiPriority="63" w:unhideWhenUsed="0"/>
+    <w:lsdException w:name="Medium Shading 2" w:semiHidden="0" w:uiPriority="64" w:unhideWhenUsed="0"/>
+    <w:lsdException w:name="Medium List 1" w:semiHidden="0" w:uiPriority="65" w:unhideWhenUsed="0"/>
+    <w:lsdException w:name="Medium List 2" w:semiHidden="0" w:uiPriority="66" w:unhideWhenUsed="0"/>
+    <w:lsdException w:name="Medium Grid 1" w:semiHidden="0" w:uiPriority="67" w:unhideWhenUsed="0"/>
+    <w:lsdException w:name="Medium Grid 2" w:semiHidden="0" w:uiPriority="68" w:unhideWhenUsed="0"/>
+    <w:lsdException w:name="Medium Grid 3" w:semiHidden="0" w:uiPriority="69" w:unhideWhenUsed="0"/>
+    <w:lsdException w:name="Dark List" w:semiHidden="0" w:uiPriority="70" w:unhideWhenUsed="0"/>
+    <w:lsdException w:name="Colorful Shading" w:semiHidden="0" w:uiPriority="71" w:unhideWhenUsed="0"/>
+    <w:lsdException w:name="Colorful List" w:semiHidden="0" w:uiPriority="72" w:unhideWhenUsed="0"/>
+    <w:lsdException w:name="Colorful Grid" w:semiHidden="0" w:uiPriority="73" w:unhideWhenUsed="0"/>
+    <w:lsdException w:name="Light Shading Accent 1" w:semiHidden="0" w:uiPriority="60" w:unhideWhenUsed="0"/>
+    <w:lsdException w:name="Light List Accent 1" w:semiHidden="0" w:uiPriority="61" w:unhideWhenUsed="0"/>
+    <w:lsdException w:name="Light Grid Accent 1" w:semiHidden="0" w:uiPriority="62" w:unhideWhenUsed="0"/>
+    <w:lsdException w:name="Medium Shading 1 Accent 1" w:semiHidden="0" w:uiPriority="63" w:unhideWhenUsed="0"/>
+    <w:lsdException w:name="Medium Shading 2 Accent 1" w:semiHidden="0" w:uiPriority="64" w:unhideWhenUsed="0"/>
+    <w:lsdException w:name="Medium List 1 Accent 1" w:semiHidden="0" w:uiPriority="65" w:unhideWhenUsed="0"/>
+    <w:lsdException w:name="Revision" w:unhideWhenUsed="0"/>
+    <w:lsdException w:name="List Paragraph" w:semiHidden="0" w:uiPriority="34" w:unhideWhenUsed="0" w:qFormat="1"/>
+    <w:lsdException w:name="Quote" w:semiHidden="0" w:uiPriority="29" w:unhideWhenUsed="0" w:qFormat="1"/>
+    <w:lsdException w:name="Intense Quote" w:semiHidden="0" w:uiPriority="30" w:unhideWhenUsed="0" w:qFormat="1"/>
+    <w:lsdException w:name="Medium List 2 Accent 1" w:semiHidden="0" w:uiPriority="66" w:unhideWhenUsed="0"/>
+    <w:lsdException w:name="Medium Grid 1 Accent 1" w:semiHidden="0" w:uiPriority="67" w:unhideWhenUsed="0"/>
+    <w:lsdException w:name="Medium Grid 2 Accent 1" w:semiHidden="0" w:uiPriority="68" w:unhideWhenUsed="0"/>
+    <w:lsdException w:name="Medium Grid 3 Accent 1" w:semiHidden="0" w:uiPriority="69" w:unhideWhenUsed="0"/>
+    <w:lsdException w:name="Dark List Accent 1" w:semiHidden="0" w:uiPriority="70" w:unhideWhenUsed="0"/>
+    <w:lsdException w:name="Colorful Shading Accent 1" w:semiHidden="0" w:uiPriority="71" w:unhideWhenUsed="0"/>
+    <w:lsdException w:name="Colorful List Accent 1" w:semiHidden="0" w:uiPriority="72" w:unhideWhenUsed="0"/>
+    <w:lsdException w:name="Colorful Grid Accent 1" w:semiHidden="0" w:uiPriority="73" w:unhideWhenUsed="0"/>
+    <w:lsdException w:name="Light Shading Accent 2" w:semiHidden="0" w:uiPriority="60" w:unhideWhenUsed="0"/>
+    <w:lsdException w:name="Light List Accent 2" w:semiHidden="0" w:uiPriority="61" w:unhideWhenUsed="0"/>
+    <w:lsdException w:name="Light Grid Accent 2" w:semiHidden="0" w:uiPriority="62" w:unhideWhenUsed="0"/>
+    <w:lsdException w:name="Medium Shading 1 Accent 2" w:semiHidden="0" w:uiPriority="63" w:unhideWhenUsed="0"/>
+    <w:lsdException w:name="Medium Shading 2 Accent 2" w:semiHidden="0" w:uiPriority="64" w:unhideWhenUsed="0"/>
+    <w:lsdException w:name="Medium List 1 Accent 2" w:semiHidden="0" w:uiPriority="65" w:unhideWhenUsed="0"/>
+    <w:lsdException w:name="Medium List 2 Accent 2" w:semiHidden="0" w:uiPriority="66" w:unhideWhenUsed="0"/>
+    <w:lsdException w:name="Medium Grid 1 Accent 2" w:semiHidden="0" w:uiPriority="67" w:unhideWhenUsed="0"/>
+    <w:lsdException w:name="Medium Grid 2 Accent 2" w:semiHidden="0" w:uiPriority="68" w:unhideWhenUsed="0"/>
+    <w:lsdException w:name="Medium Grid 3 Accent 2" w:semiHidden="0" w:uiPriority="69" w:unhideWhenUsed="0"/>
+    <w:lsdException w:name="Dark List Accent 2" w:semiHidden="0" w:uiPriority="70" w:unhideWhenUsed="0"/>
+    <w:lsdException w:name="Colorful Shading Accent 2" w:semiHidden="0" w:uiPriority="71" w:unhideWhenUsed="0"/>
+    <w:lsdException w:name="Colorful List Accent 2" w:semiHidden="0" w:uiPriority="72" w:unhideWhenUsed="0"/>
+    <w:lsdException w:name="Colorful Grid Accent 2" w:semiHidden="0" w:uiPriority="73" w:unhideWhenUsed="0"/>
+    <w:lsdException w:name="Light Shading Accent 3" w:semiHidden="0" w:uiPriority="60" w:unhideWhenUsed="0"/>
+    <w:lsdException w:name="Light List Accent 3" w:semiHidden="0" w:uiPriority="61" w:unhideWhenUsed="0"/>
+    <w:lsdException w:name="Light Grid Accent 3" w:semiHidden="0" w:uiPriority="62" w:unhideWhenUsed="0"/>
+    <w:lsdException w:name="Medium Shading 1 Accent 3" w:semiHidden="0" w:uiPriority="63" w:unhideWhenUsed="0"/>
+    <w:lsdException w:name="Medium Shading 2 Accent 3" w:semiHidden="0" w:uiPriority="64" w:unhideWhenUsed="0"/>
+    <w:lsdException w:name="Medium List 1 Accent 3" w:semiHidden="0" w:uiPriority="65" w:unhideWhenUsed="0"/>
+    <w:lsdException w:name="Medium List 2 Accent 3" w:semiHidden="0" w:uiPriority="66" w:unhideWhenUsed="0"/>
+    <w:lsdException w:name="Medium Grid 1 Accent 3" w:semiHidden="0" w:uiPriority="67" w:unhideWhenUsed="0"/>
+    <w:lsdException w:name="Medium Grid 2 Accent 3" w:semiHidden="0" w:uiPriority="68" w:unhideWhenUsed="0"/>
+    <w:lsdException w:name="Medium Grid 3 Accent 3" w:semiHidden="0" w:uiPriority="69" w:unhideWhenUsed="0"/>
+    <w:lsdException w:name="Dark List Accent 3" w:semiHidden="0" w:uiPriority="70" w:unhideWhenUsed="0"/>
+    <w:lsdException w:name="Colorful Shading Accent 3" w:semiHidden="0" w:uiPriority="71" w:unhideWhenUsed="0"/>
+    <w:lsdException w:name="Colorful List Accent 3" w:semiHidden="0" w:uiPriority="72" w:unhideWhenUsed="0"/>
+    <w:lsdException w:name="Colorful Grid Accent 3" w:semiHidden="0" w:uiPriority="73" w:unhideWhenUsed="0"/>
+    <w:lsdException w:name="Light Shading Accent 4" w:semiHidden="0" w:uiPriority="60" w:unhideWhenUsed="0"/>
+    <w:lsdException w:name="Light List Accent 4" w:semiHidden="0" w:uiPriority="61" w:unhideWhenUsed="0"/>
+    <w:lsdException w:name="Light Grid Accent 4" w:semiHidden="0" w:uiPriority="62" w:unhideWhenUsed="0"/>
+    <w:lsdException w:name="Medium Shading 1 Accent 4" w:semiHidden="0" w:uiPriority="63" w:unhideWhenUsed="0"/>
+    <w:lsdException w:name="Medium Shading 2 Accent 4" w:semiHidden="0" w:uiPriority="64" w:unhideWhenUsed="0"/>
+    <w:lsdException w:name="Medium List 1 Accent 4" w:semiHidden="0" w:uiPriority="65" w:unhideWhenUsed="0"/>
+    <w:lsdException w:name="Medium List 2 Accent 4" w:semiHidden="0" w:uiPriority="66" w:unhideWhenUsed="0"/>
+    <w:lsdException w:name="Medium Grid 1 Accent 4" w:semiHidden="0" w:uiPriority="67" w:unhideWhenUsed="0"/>
+    <w:lsdException w:name="Medium Grid 2 Accent 4" w:semiHidden="0" w:uiPriority="68" w:unhideWhenUsed="0"/>
+    <w:lsdException w:name="Medium Grid 3 Accent 4" w:semiHidden="0" w:uiPriority="69" w:unhideWhenUsed="0"/>
+    <w:lsdException w:name="Dark List Accent 4" w:semiHidden="0" w:uiPriority="70" w:unhideWhenUsed="0"/>
+    <w:lsdException w:name="Colorful Shading Accent 4" w:semiHidden="0" w:uiPriority="71" w:unhideWhenUsed="0"/>
+    <w:lsdException w:name="Colorful List Accent 4" w:semiHidden="0" w:uiPriority="72" w:unhideWhenUsed="0"/>
+    <w:lsdException w:name="Colorful Grid Accent 4" w:semiHidden="0" w:uiPriority="73" w:unhideWhenUsed="0"/>
+    <w:lsdException w:name="Light Shading Accent 5" w:semiHidden="0" w:uiPriority="60" w:unhideWhenUsed="0"/>
+    <w:lsdException w:name="Light List Accent 5" w:semiHidden="0" w:uiPriority="61" w:unhideWhenUsed="0"/>
+    <w:lsdException w:name="Light Grid Accent 5" w:semiHidden="0" w:uiPriority="62" w:unhideWhenUsed="0"/>
+    <w:lsdException w:name="Medium Shading 1 Accent 5" w:semiHidden="0" w:uiPriority="63" w:unhideWhenUsed="0"/>
+    <w:lsdException w:name="Medium Shading 2 Accent 5" w:semiHidden="0" w:uiPriority="64" w:unhideWhenUsed="0"/>
+    <w:lsdException w:name="Medium List 1 Accent 5" w:semiHidden="0" w:uiPriority="65" w:unhideWhenUsed="0"/>
+    <w:lsdException w:name="Medium List 2 Accent 5" w:semiHidden="0" w:uiPriority="66" w:unhideWhenUsed="0"/>
+    <w:lsdException w:name="Medium Grid 1 Accent 5" w:semiHidden="0" w:uiPriority="67" w:unhideWhenUsed="0"/>
+    <w:lsdException w:name="Medium Grid 2 Accent 5" w:semiHidden="0" w:uiPriority="68" w:unhideWhenUsed="0"/>
+    <w:lsdException w:name="Medium Grid 3 Accent 5" w:semiHidden="0" w:uiPriority="69" w:unhideWhenUsed="0"/>
+    <w:lsdException w:name="Dark List Accent 5" w:semiHidden="0" w:uiPriority="70" w:unhideWhenUsed="0"/>
+    <w:lsdException w:name="Colorful Shading Accent 5" w:semiHidden="0" w:uiPriority="71" w:unhideWhenUsed="0"/>
+    <w:lsdException w:name="Colorful List Accent 5" w:semiHidden="0" w:uiPriority="72" w:unhideWhenUsed="0"/>
+    <w:lsdException w:name="Colorful Grid Accent 5" w:semiHidden="0" w:uiPriority="73" w:unhideWhenUsed="0"/>
+    <w:lsdException w:name="Light Shading Accent 6" w:semiHidden="0" w:uiPriority="60" w:unhideWhenUsed="0"/>
+    <w:lsdException w:name="Light List Accent 6" w:semiHidden="0" w:uiPriority="61" w:unhideWhenUsed="0"/>
+    <w:lsdException w:name="Light Grid Accent 6" w:semiHidden="0" w:uiPriority="62" w:unhideWhenUsed="0"/>
+    <w:lsdException w:name="Medium Shading 1 Accent 6" w:semiHidden="0" w:uiPriority="63" w:unhideWhenUsed="0"/>
+    <w:lsdException w:name="Medium Shading 2 Accent 6" w:semiHidden="0" w:uiPriority="64" w:unhideWhenUsed="0"/>
+    <w:lsdException w:name="Medium List 1 Accent 6" w:semiHidden="0" w:uiPriority="65" w:unhideWhenUsed="0"/>
+    <w:lsdException w:name="Medium List 2 Accent 6" w:semiHidden="0" w:uiPriority="66" w:unhideWhenUsed="0"/>
+    <w:lsdException w:name="Medium Grid 1 Accent 6" w:semiHidden="0" w:uiPriority="67" w:unhideWhenUsed="0"/>
+    <w:lsdException w:name="Medium Grid 2 Accent 6" w:semiHidden="0" w:uiPriority="68" w:unhideWhenUsed="0"/>
+    <w:lsdException w:name="Medium Grid 3 Accent 6" w:semiHidden="0" w:uiPriority="69" w:unhideWhenUsed="0"/>
+    <w:lsdException w:name="Dark List Accent 6" w:semiHidden="0" w:uiPriority="70" w:unhideWhenUsed="0"/>
+    <w:lsdException w:name="Colorful Shading Accent 6" w:semiHidden="0" w:uiPriority="71" w:unhideWhenUsed="0"/>
+    <w:lsdException w:name="Colorful List Accent 6" w:semiHidden="0" w:uiPriority="72" w:unhideWhenUsed="0"/>
+    <w:lsdException w:name="Colorful Grid Accent 6" w:semiHidden="0" w:uiPriority="73" w:unhideWhenUsed="0"/>
+    <w:lsdException w:name="Subtle Emphasis" w:semiHidden="0" w:uiPriority="19" w:unhideWhenUsed="0" w:qFormat="1"/>
+    <w:lsdException w:name="Intense Emphasis" w:semiHidden="0" w:uiPriority="21" w:unhideWhenUsed="0" w:qFormat="1"/>
+    <w:lsdException w:name="Subtle Reference" w:semiHidden="0" w:uiPriority="31" w:unhideWhenUsed="0" w:qFormat="1"/>
+    <w:lsdException w:name="Intense Reference" w:semiHidden="0" w:uiPriority="32" w:unhideWhenUsed="0" w:qFormat="1"/>
+    <w:lsdException w:name="Book Title" w:semiHidden="0" w:uiPriority="33" w:unhideWhenUsed="0" w:qFormat="1"/>
+    <w:lsdException w:name="Bibliography" w:uiPriority="37"/>
+    <w:lsdException w:name="TOC Heading" w:uiPriority="39" w:qFormat="1"/>
+  </w:latentStyles>
+  <w:style w:type="paragraph" w:default="1" w:styleId="Normal">
+    <w:name w:val="Normal"/>
+    <w:qFormat/>
+    <w:rsid w:val="007B480D"/>
+    <w:rPr>
+      <w:rFonts w:eastAsia="MS Mincho"/>
+    </w:rPr>
+  </w:style>
+  <w:style w:type="paragraph" w:styleId="Ttulo1">
+    <w:name w:val="heading 1"/>
+    <w:basedOn w:val="Normal"/>
+    <w:next w:val="Normal"/>
+    <w:link w:val="Ttulo1Car"/>
+    <w:uiPriority w:val="9"/>
+    <w:qFormat/>
+    <w:rsid w:val="00BF65F4"/>
+    <w:pPr>
+      <w:keepNext/>
+      <w:keepLines/>
+      <w:spacing w:before="240" w:after="0"/>
+      <w:outlineLvl w:val="0"/>
+    </w:pPr>
+    <w:rPr>
+      <w:rFonts w:asciiTheme="majorHAnsi" w:eastAsiaTheme="majorEastAsia" w:hAnsiTheme="majorHAnsi" w:cstheme="majorBidi"/>
+      <w:color w:val="2F5496" w:themeColor="accent1" w:themeShade="BF"/>
+      <w:sz w:val="32"/>
+      <w:szCs w:val="32"/>
+    </w:rPr>
+  </w:style>
+  <w:style w:type="character" w:default="1" w:styleId="Fuentedeprrafopredeter">
+    <w:name w:val="Default Paragraph Font"/>
+    <w:uiPriority w:val="1"/>
+    <w:semiHidden/>
+    <w:unhideWhenUsed/>
+  </w:style>
+  <w:style w:type="table" w:default="1" w:styleId="Tablanormal">
+    <w:name w:val="Normal Table"/>
+    <w:uiPriority w:val="99"/>
+    <w:semiHidden/>
+    <w:unhideWhenUsed/>
+    <w:tblPr>
+      <w:tblInd w:w="0" w:type="dxa"/>
+      <w:tblCellMar>
+        <w:top w:w="0" w:type="dxa"/>
+        <w:left w:w="108" w:type="dxa"/>
+        <w:bottom w:w="0" w:type="dxa"/>
+        <w:right w:w="108" w:type="dxa"/>
+      </w:tblCellMar>
+    </w:tblPr>
+  </w:style>
+  <w:style w:type="numbering" w:default="1" w:styleId="Sinlista">
+    <w:name w:val="No List"/>
+    <w:uiPriority w:val="99"/>
+    <w:semiHidden/>
+    <w:unhideWhenUsed/>
+  </w:style>
+  <w:style w:type="paragraph" w:styleId="Sinespaciado">
+    <w:name w:val="No Spacing"/>
+    <w:uiPriority w:val="1"/>
+    <w:qFormat/>
+    <w:rsid w:val="007B480D"/>
+    <w:pPr>
+      <w:spacing w:after="0" w:line="240" w:lineRule="auto"/>
+    </w:pPr>
+  </w:style>
+  <w:style w:type="character" w:styleId="Refdecomentario">
+    <w:name w:val="annotation reference"/>
+    <w:basedOn w:val="Fuentedeprrafopredeter"/>
+    <w:uiPriority w:val="99"/>
+    <w:semiHidden/>
+    <w:unhideWhenUsed/>
+    <w:rsid w:val="00EB52AC"/>
+    <w:rPr>
+      <w:sz w:val="16"/>
+      <w:szCs w:val="16"/>
+    </w:rPr>
+  </w:style>
+  <w:style w:type="paragraph" w:styleId="Textocomentario">
+    <w:name w:val="annotation text"/>
+    <w:basedOn w:val="Normal"/>
+    <w:link w:val="TextocomentarioCar"/>
+    <w:uiPriority w:val="99"/>
+    <w:semiHidden/>
+    <w:unhideWhenUsed/>
+    <w:rsid w:val="00EB52AC"/>
+    <w:pPr>
+      <w:spacing w:line="240" w:lineRule="auto"/>
+    </w:pPr>
+    <w:rPr>
+      <w:sz w:val="20"/>
+      <w:szCs w:val="20"/>
+    </w:rPr>
+  </w:style>
+  <w:style w:type="character" w:customStyle="1" w:styleId="TextocomentarioCar">
+    <w:name w:val="Texto comentario Car"/>
+    <w:basedOn w:val="Fuentedeprrafopredeter"/>
+    <w:link w:val="Textocomentario"/>
+    <w:uiPriority w:val="99"/>
+    <w:semiHidden/>
+    <w:rsid w:val="00EB52AC"/>
+    <w:rPr>
+      <w:rFonts w:eastAsia="MS Mincho"/>
+      <w:sz w:val="20"/>
+      <w:szCs w:val="20"/>
+    </w:rPr>
+  </w:style>
+  <w:style w:type="paragraph" w:styleId="Asuntodelcomentario">
+    <w:name w:val="annotation subject"/>
+    <w:basedOn w:val="Textocomentario"/>
+    <w:next w:val="Textocomentario"/>
+    <w:link w:val="AsuntodelcomentarioCar"/>
+    <w:uiPriority w:val="99"/>
+    <w:semiHidden/>
+    <w:unhideWhenUsed/>
+    <w:rsid w:val="00EB52AC"/>
+    <w:rPr>
+      <w:b/>
+      <w:bCs/>
+    </w:rPr>
+  </w:style>
+  <w:style w:type="character" w:customStyle="1" w:styleId="AsuntodelcomentarioCar">
+    <w:name w:val="Asunto del comentario Car"/>
+    <w:basedOn w:val="TextocomentarioCar"/>
+    <w:link w:val="Asuntodelcomentario"/>
+    <w:uiPriority w:val="99"/>
+    <w:semiHidden/>
+    <w:rsid w:val="00EB52AC"/>
+    <w:rPr>
+      <w:rFonts w:eastAsia="MS Mincho"/>
+      <w:b/>
+      <w:bCs/>
+      <w:sz w:val="20"/>
+      <w:szCs w:val="20"/>
+    </w:rPr>
+  </w:style>
+  <w:style w:type="paragraph" w:styleId="Textodeglobo">
+    <w:name w:val="Balloon Text"/>
+    <w:basedOn w:val="Normal"/>
+    <w:link w:val="TextodegloboCar"/>
+    <w:uiPriority w:val="99"/>
+    <w:semiHidden/>
+    <w:unhideWhenUsed/>
+    <w:rsid w:val="00BF65F4"/>
+    <w:pPr>
+      <w:spacing w:after="0" w:line="240" w:lineRule="auto"/>
+    </w:pPr>
+    <w:rPr>
+      <w:rFonts w:ascii="Segoe UI" w:hAnsi="Segoe UI" w:cs="Segoe UI"/>
+      <w:sz w:val="18"/>
+      <w:szCs w:val="18"/>
+    </w:rPr>
+  </w:style>
+  <w:style w:type="character" w:customStyle="1" w:styleId="TextodegloboCar">
+    <w:name w:val="Texto de globo Car"/>
+    <w:basedOn w:val="Fuentedeprrafopredeter"/>
+    <w:link w:val="Textodeglobo"/>
+    <w:uiPriority w:val="99"/>
+    <w:semiHidden/>
+    <w:rsid w:val="00BF65F4"/>
+    <w:rPr>
+      <w:rFonts w:ascii="Segoe UI" w:eastAsia="MS Mincho" w:hAnsi="Segoe UI" w:cs="Segoe UI"/>
+      <w:sz w:val="18"/>
+      <w:szCs w:val="18"/>
+    </w:rPr>
+  </w:style>
+  <w:style w:type="character" w:customStyle="1" w:styleId="Ttulo1Car">
+    <w:name w:val="Título 1 Car"/>
+    <w:basedOn w:val="Fuentedeprrafopredeter"/>
+    <w:link w:val="Ttulo1"/>
+    <w:uiPriority w:val="9"/>
+    <w:rsid w:val="00BF65F4"/>
+    <w:rPr>
+      <w:rFonts w:asciiTheme="majorHAnsi" w:eastAsiaTheme="majorEastAsia" w:hAnsiTheme="majorHAnsi" w:cstheme="majorBidi"/>
+      <w:color w:val="2F5496" w:themeColor="accent1" w:themeShade="BF"/>
+      <w:sz w:val="32"/>
+      <w:szCs w:val="32"/>
+    </w:rPr>
+  </w:style>
+  <w:style w:type="paragraph" w:styleId="TtulodeTDC">
     <w:name w:val="TOC Heading"/>
     <w:basedOn w:val="Ttulo1"/>
     <w:next w:val="Normal"/>
@@ -2637,7 +2805,7 @@
   <a:extraClrSchemeLst/>
   <a:extLst>
     <a:ext uri="{05A4C25C-085E-4340-85A3-A5531E510DB2}">
-      <thm15:themeFamily xmlns:thm15="http://schemas.microsoft.com/office/thememl/2012/main" name="Office Theme" id="{62F939B6-93AF-4DB8-9C6B-D6C7DFDC589F}" vid="{4A3C46E8-61CC-4603-A589-7422A47A8E4A}"/>
+      <thm15:themeFamily xmlns:thm15="http://schemas.microsoft.com/office/thememl/2012/main" xmlns="" name="Office Theme" id="{62F939B6-93AF-4DB8-9C6B-D6C7DFDC589F}" vid="{4A3C46E8-61CC-4603-A589-7422A47A8E4A}"/>
     </a:ext>
   </a:extLst>
 </a:theme>
@@ -2648,7 +2816,7 @@
 </file>
 
 <file path=customXml/itemProps1.xml><?xml version="1.0" encoding="utf-8"?>
-<ds:datastoreItem xmlns:ds="http://schemas.openxmlformats.org/officeDocument/2006/customXml" ds:itemID="{9DF2FC51-B4C9-4AC6-BEB8-E92249BA4BE4}">
+<ds:datastoreItem xmlns:ds="http://schemas.openxmlformats.org/officeDocument/2006/customXml" ds:itemID="{1B05082A-AFCC-4C56-8B71-099876274A7D}">
   <ds:schemaRefs>
     <ds:schemaRef ds:uri="http://schemas.openxmlformats.org/officeDocument/2006/bibliography"/>
   </ds:schemaRefs>

</xml_diff>

<commit_message>
Se agrego Modelo de Entidades
</commit_message>
<xml_diff>
--- a/BancoOficialKinal.docx
+++ b/BancoOficialKinal.docx
@@ -1481,12 +1481,7 @@
           </w:tcPr>
           <w:p>
             <w:r>
-              <w:t xml:space="preserve">Diego André Chupina Méndez </w:t>
-            </w:r>
-            <w:bookmarkStart w:id="4" w:name="_GoBack"/>
-            <w:bookmarkEnd w:id="4"/>
-            <w:r>
-              <w:t xml:space="preserve"> </w:t>
+              <w:t xml:space="preserve">Diego André Chupina Méndez  </w:t>
             </w:r>
           </w:p>
         </w:tc>
@@ -1593,6 +1588,119 @@
     <w:p/>
     <w:p/>
     <w:p/>
+    <w:p/>
+    <w:p/>
+    <w:p/>
+    <w:p/>
+    <w:p/>
+    <w:p/>
+    <w:p/>
+    <w:p/>
+    <w:p/>
+    <w:p/>
+    <w:p/>
+    <w:p/>
+    <w:p/>
+    <w:p/>
+    <w:p>
+      <w:pPr>
+        <w:jc w:val="center"/>
+        <w:rPr>
+          <w:rFonts w:ascii="Arial" w:hAnsi="Arial" w:cs="Arial"/>
+          <w:b/>
+          <w:sz w:val="44"/>
+          <w:szCs w:val="44"/>
+        </w:rPr>
+      </w:pPr>
+      <w:bookmarkStart w:id="4" w:name="_GoBack"/>
+      <w:bookmarkEnd w:id="4"/>
+      <w:r>
+        <w:rPr>
+          <w:rFonts w:ascii="Calibri" w:hAnsi="Calibri" w:cs="Calibri"/>
+          <w:color w:val="000000"/>
+          <w:shd w:val="clear" w:color="auto" w:fill="FFFFFF"/>
+        </w:rPr>
+        <w:lastRenderedPageBreak/>
+        <w:br/>
+      </w:r>
+      <w:r>
+        <w:rPr>
+          <w:rFonts w:ascii="Arial" w:hAnsi="Arial" w:cs="Arial"/>
+          <w:b/>
+          <w:sz w:val="44"/>
+          <w:szCs w:val="44"/>
+        </w:rPr>
+        <w:t>Modelo De Entidades</w:t>
+      </w:r>
+    </w:p>
+    <w:p/>
+    <w:p>
+      <w:r>
+        <w:rPr>
+          <w:noProof/>
+          <w:lang w:val="es-MX" w:eastAsia="es-MX"/>
+        </w:rPr>
+        <w:drawing>
+          <wp:anchor distT="0" distB="0" distL="114300" distR="114300" simplePos="0" relativeHeight="251658240" behindDoc="0" locked="0" layoutInCell="1" allowOverlap="1" wp14:anchorId="0F446F0C" wp14:editId="1A44A638">
+            <wp:simplePos x="0" y="0"/>
+            <wp:positionH relativeFrom="column">
+              <wp:posOffset>-356235</wp:posOffset>
+            </wp:positionH>
+            <wp:positionV relativeFrom="paragraph">
+              <wp:posOffset>2540</wp:posOffset>
+            </wp:positionV>
+            <wp:extent cx="5718883" cy="3181350"/>
+            <wp:effectExtent l="0" t="0" r="0" b="0"/>
+            <wp:wrapNone/>
+            <wp:docPr id="1805677695" name="Imagen 3"/>
+            <wp:cNvGraphicFramePr>
+              <a:graphicFrameLocks xmlns:a="http://schemas.openxmlformats.org/drawingml/2006/main" noChangeAspect="1"/>
+            </wp:cNvGraphicFramePr>
+            <a:graphic xmlns:a="http://schemas.openxmlformats.org/drawingml/2006/main">
+              <a:graphicData uri="http://schemas.openxmlformats.org/drawingml/2006/picture">
+                <pic:pic xmlns:pic="http://schemas.openxmlformats.org/drawingml/2006/picture">
+                  <pic:nvPicPr>
+                    <pic:cNvPr id="0" name="Picture 3"/>
+                    <pic:cNvPicPr>
+                      <a:picLocks noChangeAspect="1" noChangeArrowheads="1"/>
+                    </pic:cNvPicPr>
+                  </pic:nvPicPr>
+                  <pic:blipFill>
+                    <a:blip r:embed="rId8">
+                      <a:extLst>
+                        <a:ext uri="{28A0092B-C50C-407E-A947-70E740481C1C}">
+                          <a14:useLocalDpi xmlns:a14="http://schemas.microsoft.com/office/drawing/2010/main" val="0"/>
+                        </a:ext>
+                      </a:extLst>
+                    </a:blip>
+                    <a:srcRect/>
+                    <a:stretch>
+                      <a:fillRect/>
+                    </a:stretch>
+                  </pic:blipFill>
+                  <pic:spPr bwMode="auto">
+                    <a:xfrm>
+                      <a:off x="0" y="0"/>
+                      <a:ext cx="5720825" cy="3182430"/>
+                    </a:xfrm>
+                    <a:prstGeom prst="rect">
+                      <a:avLst/>
+                    </a:prstGeom>
+                    <a:noFill/>
+                  </pic:spPr>
+                </pic:pic>
+              </a:graphicData>
+            </a:graphic>
+            <wp14:sizeRelH relativeFrom="page">
+              <wp14:pctWidth>0</wp14:pctWidth>
+            </wp14:sizeRelH>
+            <wp14:sizeRelV relativeFrom="page">
+              <wp14:pctHeight>0</wp14:pctHeight>
+            </wp14:sizeRelV>
+          </wp:anchor>
+        </w:drawing>
+      </w:r>
+    </w:p>
     <w:p/>
     <w:p/>
     <w:p/>
@@ -2805,7 +2913,7 @@
   <a:extraClrSchemeLst/>
   <a:extLst>
     <a:ext uri="{05A4C25C-085E-4340-85A3-A5531E510DB2}">
-      <thm15:themeFamily xmlns:thm15="http://schemas.microsoft.com/office/thememl/2012/main" xmlns="" name="Office Theme" id="{62F939B6-93AF-4DB8-9C6B-D6C7DFDC589F}" vid="{4A3C46E8-61CC-4603-A589-7422A47A8E4A}"/>
+      <thm15:themeFamily xmlns="" xmlns:thm15="http://schemas.microsoft.com/office/thememl/2012/main" name="Office Theme" id="{62F939B6-93AF-4DB8-9C6B-D6C7DFDC589F}" vid="{4A3C46E8-61CC-4603-A589-7422A47A8E4A}"/>
     </a:ext>
   </a:extLst>
 </a:theme>
@@ -2816,7 +2924,7 @@
 </file>
 
 <file path=customXml/itemProps1.xml><?xml version="1.0" encoding="utf-8"?>
-<ds:datastoreItem xmlns:ds="http://schemas.openxmlformats.org/officeDocument/2006/customXml" ds:itemID="{1B05082A-AFCC-4C56-8B71-099876274A7D}">
+<ds:datastoreItem xmlns:ds="http://schemas.openxmlformats.org/officeDocument/2006/customXml" ds:itemID="{9399E84F-1850-480C-B72D-B3B22FF9BE16}">
   <ds:schemaRefs>
     <ds:schemaRef ds:uri="http://schemas.openxmlformats.org/officeDocument/2006/bibliography"/>
   </ds:schemaRefs>

</xml_diff>

<commit_message>
Se agrego los datos del desarrollador, José Gramajo
</commit_message>
<xml_diff>
--- a/BancoOficialKinal.docx
+++ b/BancoOficialKinal.docx
@@ -1,6 +1,6 @@
 
 <file path=word/document.xml><?xml version="1.0" encoding="utf-8"?>
-<w:document xmlns:wpc="http://schemas.microsoft.com/office/word/2010/wordprocessingCanvas" xmlns:mc="http://schemas.openxmlformats.org/markup-compatibility/2006" xmlns:o="urn:schemas-microsoft-com:office:office" xmlns:r="http://schemas.openxmlformats.org/officeDocument/2006/relationships" xmlns:m="http://schemas.openxmlformats.org/officeDocument/2006/math" xmlns:v="urn:schemas-microsoft-com:vml" xmlns:wp14="http://schemas.microsoft.com/office/word/2010/wordprocessingDrawing" xmlns:wp="http://schemas.openxmlformats.org/drawingml/2006/wordprocessingDrawing" xmlns:w10="urn:schemas-microsoft-com:office:word" xmlns:w="http://schemas.openxmlformats.org/wordprocessingml/2006/main" xmlns:w14="http://schemas.microsoft.com/office/word/2010/wordml" xmlns:wpg="http://schemas.microsoft.com/office/word/2010/wordprocessingGroup" xmlns:wpi="http://schemas.microsoft.com/office/word/2010/wordprocessingInk" xmlns:wne="http://schemas.microsoft.com/office/word/2006/wordml" xmlns:wps="http://schemas.microsoft.com/office/word/2010/wordprocessingShape" mc:Ignorable="w14 wp14">
+<w:document xmlns:wpc="http://schemas.microsoft.com/office/word/2010/wordprocessingCanvas" xmlns:cx="http://schemas.microsoft.com/office/drawing/2014/chartex" xmlns:mc="http://schemas.openxmlformats.org/markup-compatibility/2006" xmlns:o="urn:schemas-microsoft-com:office:office" xmlns:r="http://schemas.openxmlformats.org/officeDocument/2006/relationships" xmlns:m="http://schemas.openxmlformats.org/officeDocument/2006/math" xmlns:v="urn:schemas-microsoft-com:vml" xmlns:wp14="http://schemas.microsoft.com/office/word/2010/wordprocessingDrawing" xmlns:wp="http://schemas.openxmlformats.org/drawingml/2006/wordprocessingDrawing" xmlns:w10="urn:schemas-microsoft-com:office:word" xmlns:w="http://schemas.openxmlformats.org/wordprocessingml/2006/main" xmlns:w14="http://schemas.microsoft.com/office/word/2010/wordml" xmlns:w15="http://schemas.microsoft.com/office/word/2012/wordml" xmlns:w16se="http://schemas.microsoft.com/office/word/2015/wordml/symex" xmlns:wpg="http://schemas.microsoft.com/office/word/2010/wordprocessingGroup" xmlns:wpi="http://schemas.microsoft.com/office/word/2010/wordprocessingInk" xmlns:wne="http://schemas.microsoft.com/office/word/2006/wordml" xmlns:wps="http://schemas.microsoft.com/office/word/2010/wordprocessingShape" mc:Ignorable="w14 w15 w16se wp14">
   <w:body>
     <w:p>
       <w:pPr>
@@ -25,7 +25,7 @@
           <w:rFonts w:ascii="Arial" w:hAnsi="Arial" w:cs="Arial"/>
           <w:b/>
           <w:noProof/>
-          <w:lang w:val="es-MX" w:eastAsia="es-MX"/>
+          <w:lang w:val="en-US"/>
         </w:rPr>
         <w:drawing>
           <wp:inline distT="0" distB="0" distL="0" distR="0" wp14:anchorId="61DA3BD1" wp14:editId="0C35A376">
@@ -611,7 +611,7 @@
       <w:sdtContent>
         <w:p>
           <w:pPr>
-            <w:pStyle w:val="TtulodeTDC"/>
+            <w:pStyle w:val="TtuloTDC"/>
           </w:pPr>
           <w:r>
             <w:rPr>
@@ -1493,6 +1493,30 @@
             <w:r>
               <w:t xml:space="preserve">Desarrollador </w:t>
             </w:r>
+          </w:p>
+        </w:tc>
+      </w:tr>
+      <w:tr>
+        <w:tc>
+          <w:tcPr>
+            <w:tcW w:w="4414" w:type="dxa"/>
+          </w:tcPr>
+          <w:p>
+            <w:r>
+              <w:t>José Manuel Gramajo Pineda</w:t>
+            </w:r>
+          </w:p>
+        </w:tc>
+        <w:tc>
+          <w:tcPr>
+            <w:tcW w:w="4414" w:type="dxa"/>
+          </w:tcPr>
+          <w:p>
+            <w:r>
+              <w:t>Desarrollador</w:t>
+            </w:r>
+            <w:bookmarkStart w:id="4" w:name="_GoBack"/>
+            <w:bookmarkEnd w:id="4"/>
           </w:p>
         </w:tc>
       </w:tr>
@@ -1566,20 +1590,6 @@
           <w:p/>
         </w:tc>
       </w:tr>
-      <w:tr>
-        <w:tc>
-          <w:tcPr>
-            <w:tcW w:w="4414" w:type="dxa"/>
-          </w:tcPr>
-          <w:p/>
-        </w:tc>
-        <w:tc>
-          <w:tcPr>
-            <w:tcW w:w="4414" w:type="dxa"/>
-          </w:tcPr>
-          <w:p/>
-        </w:tc>
-      </w:tr>
     </w:tbl>
     <w:p/>
     <w:p/>
@@ -1612,8 +1622,6 @@
           <w:szCs w:val="44"/>
         </w:rPr>
       </w:pPr>
-      <w:bookmarkStart w:id="4" w:name="_GoBack"/>
-      <w:bookmarkEnd w:id="4"/>
       <w:r>
         <w:rPr>
           <w:rFonts w:ascii="Calibri" w:hAnsi="Calibri" w:cs="Calibri"/>
@@ -1638,7 +1646,7 @@
       <w:r>
         <w:rPr>
           <w:noProof/>
-          <w:lang w:val="es-MX" w:eastAsia="es-MX"/>
+          <w:lang w:val="en-US"/>
         </w:rPr>
         <w:drawing>
           <wp:anchor distT="0" distB="0" distL="114300" distR="114300" simplePos="0" relativeHeight="251658240" behindDoc="0" locked="0" layoutInCell="1" allowOverlap="1" wp14:anchorId="0F446F0C" wp14:editId="1A44A638">
@@ -1752,7 +1760,7 @@
 </file>
 
 <file path=word/comments.xml><?xml version="1.0" encoding="utf-8"?>
-<w:comments xmlns:wpc="http://schemas.microsoft.com/office/word/2010/wordprocessingCanvas" xmlns:mc="http://schemas.openxmlformats.org/markup-compatibility/2006" xmlns:o="urn:schemas-microsoft-com:office:office" xmlns:r="http://schemas.openxmlformats.org/officeDocument/2006/relationships" xmlns:m="http://schemas.openxmlformats.org/officeDocument/2006/math" xmlns:v="urn:schemas-microsoft-com:vml" xmlns:wp14="http://schemas.microsoft.com/office/word/2010/wordprocessingDrawing" xmlns:wp="http://schemas.openxmlformats.org/drawingml/2006/wordprocessingDrawing" xmlns:w10="urn:schemas-microsoft-com:office:word" xmlns:w="http://schemas.openxmlformats.org/wordprocessingml/2006/main" xmlns:w14="http://schemas.microsoft.com/office/word/2010/wordml" xmlns:wpg="http://schemas.microsoft.com/office/word/2010/wordprocessingGroup" xmlns:wpi="http://schemas.microsoft.com/office/word/2010/wordprocessingInk" xmlns:wne="http://schemas.microsoft.com/office/word/2006/wordml" xmlns:wps="http://schemas.microsoft.com/office/word/2010/wordprocessingShape" mc:Ignorable="w14 wp14">
+<w:comments xmlns:wpc="http://schemas.microsoft.com/office/word/2010/wordprocessingCanvas" xmlns:cx="http://schemas.microsoft.com/office/drawing/2014/chartex" xmlns:mc="http://schemas.openxmlformats.org/markup-compatibility/2006" xmlns:o="urn:schemas-microsoft-com:office:office" xmlns:r="http://schemas.openxmlformats.org/officeDocument/2006/relationships" xmlns:m="http://schemas.openxmlformats.org/officeDocument/2006/math" xmlns:v="urn:schemas-microsoft-com:vml" xmlns:wp14="http://schemas.microsoft.com/office/word/2010/wordprocessingDrawing" xmlns:wp="http://schemas.openxmlformats.org/drawingml/2006/wordprocessingDrawing" xmlns:w10="urn:schemas-microsoft-com:office:word" xmlns:w="http://schemas.openxmlformats.org/wordprocessingml/2006/main" xmlns:w14="http://schemas.microsoft.com/office/word/2010/wordml" xmlns:w15="http://schemas.microsoft.com/office/word/2012/wordml" xmlns:w16se="http://schemas.microsoft.com/office/word/2015/wordml/symex" xmlns:wpg="http://schemas.microsoft.com/office/word/2010/wordprocessingGroup" xmlns:wpi="http://schemas.microsoft.com/office/word/2010/wordprocessingInk" xmlns:wne="http://schemas.microsoft.com/office/word/2006/wordml" xmlns:wps="http://schemas.microsoft.com/office/word/2010/wordprocessingShape" mc:Ignorable="w14 w15 w16se wp14">
   <w:comment w:id="0" w:author="Pedro Armas" w:date="2023-11-27T00:25:00Z" w:initials="PA">
     <w:p>
       <w:pPr>
@@ -1805,7 +1813,7 @@
 </file>
 
 <file path=word/commentsExtended.xml><?xml version="1.0" encoding="utf-8"?>
-<w15:commentsEx xmlns:wpc="http://schemas.microsoft.com/office/word/2010/wordprocessingCanvas" xmlns:cx="http://schemas.microsoft.com/office/drawing/2014/chartex" xmlns:cx1="http://schemas.microsoft.com/office/drawing/2015/9/8/chartex" xmlns:cx2="http://schemas.microsoft.com/office/drawing/2015/10/21/chartex" xmlns:cx3="http://schemas.microsoft.com/office/drawing/2016/5/9/chartex" xmlns:cx4="http://schemas.microsoft.com/office/drawing/2016/5/10/chartex" xmlns:cx5="http://schemas.microsoft.com/office/drawing/2016/5/11/chartex" xmlns:cx6="http://schemas.microsoft.com/office/drawing/2016/5/12/chartex" xmlns:cx7="http://schemas.microsoft.com/office/drawing/2016/5/13/chartex" xmlns:cx8="http://schemas.microsoft.com/office/drawing/2016/5/14/chartex" xmlns:mc="http://schemas.openxmlformats.org/markup-compatibility/2006" xmlns:aink="http://schemas.microsoft.com/office/drawing/2016/ink" xmlns:am3d="http://schemas.microsoft.com/office/drawing/2017/model3d" xmlns:o="urn:schemas-microsoft-com:office:office" xmlns:oel="http://schemas.microsoft.com/office/2019/extlst" xmlns:r="http://schemas.openxmlformats.org/officeDocument/2006/relationships" xmlns:m="http://schemas.openxmlformats.org/officeDocument/2006/math" xmlns:v="urn:schemas-microsoft-com:vml" xmlns:wp14="http://schemas.microsoft.com/office/word/2010/wordprocessingDrawing" xmlns:wp="http://schemas.openxmlformats.org/drawingml/2006/wordprocessingDrawing" xmlns:w10="urn:schemas-microsoft-com:office:word" xmlns:w="http://schemas.openxmlformats.org/wordprocessingml/2006/main" xmlns:w14="http://schemas.microsoft.com/office/word/2010/wordml" xmlns:w15="http://schemas.microsoft.com/office/word/2012/wordml" xmlns:w16cex="http://schemas.microsoft.com/office/word/2018/wordml/cex" xmlns:w16cid="http://schemas.microsoft.com/office/word/2016/wordml/cid" xmlns:w16="http://schemas.microsoft.com/office/word/2018/wordml" xmlns:w16du="http://schemas.microsoft.com/office/word/2023/wordml/word16du" xmlns:w16sdtdh="http://schemas.microsoft.com/office/word/2020/wordml/sdtdatahash" xmlns:w16se="http://schemas.microsoft.com/office/word/2015/wordml/symex" xmlns:wpg="http://schemas.microsoft.com/office/word/2010/wordprocessingGroup" xmlns:wpi="http://schemas.microsoft.com/office/word/2010/wordprocessingInk" xmlns:wne="http://schemas.microsoft.com/office/word/2006/wordml" xmlns:wps="http://schemas.microsoft.com/office/word/2010/wordprocessingShape" mc:Ignorable="w14 w15 w16se w16cid w16 w16cex w16sdtdh w16du wp14">
+<w15:commentsEx xmlns:wpc="http://schemas.microsoft.com/office/word/2010/wordprocessingCanvas" xmlns:cx="http://schemas.microsoft.com/office/drawing/2014/chartex" xmlns:mc="http://schemas.openxmlformats.org/markup-compatibility/2006" xmlns:o="urn:schemas-microsoft-com:office:office" xmlns:r="http://schemas.openxmlformats.org/officeDocument/2006/relationships" xmlns:m="http://schemas.openxmlformats.org/officeDocument/2006/math" xmlns:v="urn:schemas-microsoft-com:vml" xmlns:wp14="http://schemas.microsoft.com/office/word/2010/wordprocessingDrawing" xmlns:wp="http://schemas.openxmlformats.org/drawingml/2006/wordprocessingDrawing" xmlns:w10="urn:schemas-microsoft-com:office:word" xmlns:w="http://schemas.openxmlformats.org/wordprocessingml/2006/main" xmlns:w14="http://schemas.microsoft.com/office/word/2010/wordml" xmlns:w15="http://schemas.microsoft.com/office/word/2012/wordml" xmlns:w16se="http://schemas.microsoft.com/office/word/2015/wordml/symex" xmlns:wpg="http://schemas.microsoft.com/office/word/2010/wordprocessingGroup" xmlns:wpi="http://schemas.microsoft.com/office/word/2010/wordprocessingInk" xmlns:wne="http://schemas.microsoft.com/office/word/2006/wordml" xmlns:wps="http://schemas.microsoft.com/office/word/2010/wordprocessingShape" mc:Ignorable="w14 w15 w16se wp14">
   <w15:commentEx w15:paraId="34D7B734" w15:done="0"/>
   <w15:commentEx w15:paraId="1AF62A36" w15:done="0"/>
   <w15:commentEx w15:paraId="00D7F781" w15:done="0"/>
@@ -1829,7 +1837,7 @@
 </file>
 
 <file path=word/people.xml><?xml version="1.0" encoding="utf-8"?>
-<w15:people xmlns:wpc="http://schemas.microsoft.com/office/word/2010/wordprocessingCanvas" xmlns:cx="http://schemas.microsoft.com/office/drawing/2014/chartex" xmlns:cx1="http://schemas.microsoft.com/office/drawing/2015/9/8/chartex" xmlns:cx2="http://schemas.microsoft.com/office/drawing/2015/10/21/chartex" xmlns:cx3="http://schemas.microsoft.com/office/drawing/2016/5/9/chartex" xmlns:cx4="http://schemas.microsoft.com/office/drawing/2016/5/10/chartex" xmlns:cx5="http://schemas.microsoft.com/office/drawing/2016/5/11/chartex" xmlns:cx6="http://schemas.microsoft.com/office/drawing/2016/5/12/chartex" xmlns:cx7="http://schemas.microsoft.com/office/drawing/2016/5/13/chartex" xmlns:cx8="http://schemas.microsoft.com/office/drawing/2016/5/14/chartex" xmlns:mc="http://schemas.openxmlformats.org/markup-compatibility/2006" xmlns:aink="http://schemas.microsoft.com/office/drawing/2016/ink" xmlns:am3d="http://schemas.microsoft.com/office/drawing/2017/model3d" xmlns:o="urn:schemas-microsoft-com:office:office" xmlns:oel="http://schemas.microsoft.com/office/2019/extlst" xmlns:r="http://schemas.openxmlformats.org/officeDocument/2006/relationships" xmlns:m="http://schemas.openxmlformats.org/officeDocument/2006/math" xmlns:v="urn:schemas-microsoft-com:vml" xmlns:wp14="http://schemas.microsoft.com/office/word/2010/wordprocessingDrawing" xmlns:wp="http://schemas.openxmlformats.org/drawingml/2006/wordprocessingDrawing" xmlns:w10="urn:schemas-microsoft-com:office:word" xmlns:w="http://schemas.openxmlformats.org/wordprocessingml/2006/main" xmlns:w14="http://schemas.microsoft.com/office/word/2010/wordml" xmlns:w15="http://schemas.microsoft.com/office/word/2012/wordml" xmlns:w16cex="http://schemas.microsoft.com/office/word/2018/wordml/cex" xmlns:w16cid="http://schemas.microsoft.com/office/word/2016/wordml/cid" xmlns:w16="http://schemas.microsoft.com/office/word/2018/wordml" xmlns:w16du="http://schemas.microsoft.com/office/word/2023/wordml/word16du" xmlns:w16sdtdh="http://schemas.microsoft.com/office/word/2020/wordml/sdtdatahash" xmlns:w16se="http://schemas.microsoft.com/office/word/2015/wordml/symex" xmlns:wpg="http://schemas.microsoft.com/office/word/2010/wordprocessingGroup" xmlns:wpi="http://schemas.microsoft.com/office/word/2010/wordprocessingInk" xmlns:wne="http://schemas.microsoft.com/office/word/2006/wordml" xmlns:wps="http://schemas.microsoft.com/office/word/2010/wordprocessingShape" mc:Ignorable="w14 w15 w16se w16cid w16 w16cex w16sdtdh w16du wp14">
+<w15:people xmlns:wpc="http://schemas.microsoft.com/office/word/2010/wordprocessingCanvas" xmlns:cx="http://schemas.microsoft.com/office/drawing/2014/chartex" xmlns:mc="http://schemas.openxmlformats.org/markup-compatibility/2006" xmlns:o="urn:schemas-microsoft-com:office:office" xmlns:r="http://schemas.openxmlformats.org/officeDocument/2006/relationships" xmlns:m="http://schemas.openxmlformats.org/officeDocument/2006/math" xmlns:v="urn:schemas-microsoft-com:vml" xmlns:wp14="http://schemas.microsoft.com/office/word/2010/wordprocessingDrawing" xmlns:wp="http://schemas.openxmlformats.org/drawingml/2006/wordprocessingDrawing" xmlns:w10="urn:schemas-microsoft-com:office:word" xmlns:w="http://schemas.openxmlformats.org/wordprocessingml/2006/main" xmlns:w14="http://schemas.microsoft.com/office/word/2010/wordml" xmlns:w15="http://schemas.microsoft.com/office/word/2012/wordml" xmlns:w16se="http://schemas.microsoft.com/office/word/2015/wordml/symex" xmlns:wpg="http://schemas.microsoft.com/office/word/2010/wordprocessingGroup" xmlns:wpi="http://schemas.microsoft.com/office/word/2010/wordprocessingInk" xmlns:wne="http://schemas.microsoft.com/office/word/2006/wordml" xmlns:wps="http://schemas.microsoft.com/office/word/2010/wordprocessingShape" mc:Ignorable="w14 w15 w16se wp14">
   <w15:person w15:author="Pedro Armas">
     <w15:presenceInfo w15:providerId="Windows Live" w15:userId="a665e30787f7f555"/>
   </w15:person>
@@ -1837,7 +1845,7 @@
 </file>
 
 <file path=word/styles.xml><?xml version="1.0" encoding="utf-8"?>
-<w:styles xmlns:mc="http://schemas.openxmlformats.org/markup-compatibility/2006" xmlns:r="http://schemas.openxmlformats.org/officeDocument/2006/relationships" xmlns:w="http://schemas.openxmlformats.org/wordprocessingml/2006/main" xmlns:w14="http://schemas.microsoft.com/office/word/2010/wordml" mc:Ignorable="w14">
+<w:styles xmlns:mc="http://schemas.openxmlformats.org/markup-compatibility/2006" xmlns:r="http://schemas.openxmlformats.org/officeDocument/2006/relationships" xmlns:w="http://schemas.openxmlformats.org/wordprocessingml/2006/main" xmlns:w14="http://schemas.microsoft.com/office/word/2010/wordml" xmlns:w15="http://schemas.microsoft.com/office/word/2012/wordml" xmlns:w16se="http://schemas.microsoft.com/office/word/2015/wordml/symex" mc:Ignorable="w14 w15 w16se">
   <w:docDefaults>
     <w:rPrDefault>
       <w:rPr>
@@ -1853,144 +1861,378 @@
       </w:pPr>
     </w:pPrDefault>
   </w:docDefaults>
-  <w:latentStyles w:defLockedState="0" w:defUIPriority="99" w:defSemiHidden="1" w:defUnhideWhenUsed="1" w:defQFormat="0" w:count="267">
-    <w:lsdException w:name="Normal" w:semiHidden="0" w:uiPriority="0" w:unhideWhenUsed="0" w:qFormat="1"/>
-    <w:lsdException w:name="heading 1" w:semiHidden="0" w:uiPriority="9" w:unhideWhenUsed="0" w:qFormat="1"/>
-    <w:lsdException w:name="heading 2" w:uiPriority="9" w:qFormat="1"/>
-    <w:lsdException w:name="heading 3" w:uiPriority="9" w:qFormat="1"/>
-    <w:lsdException w:name="heading 4" w:uiPriority="9" w:qFormat="1"/>
-    <w:lsdException w:name="heading 5" w:uiPriority="9" w:qFormat="1"/>
-    <w:lsdException w:name="heading 6" w:uiPriority="9" w:qFormat="1"/>
-    <w:lsdException w:name="heading 7" w:uiPriority="9" w:qFormat="1"/>
-    <w:lsdException w:name="heading 8" w:uiPriority="9" w:qFormat="1"/>
-    <w:lsdException w:name="heading 9" w:uiPriority="9" w:qFormat="1"/>
-    <w:lsdException w:name="toc 1" w:uiPriority="39"/>
-    <w:lsdException w:name="toc 2" w:uiPriority="39"/>
-    <w:lsdException w:name="toc 3" w:uiPriority="39"/>
-    <w:lsdException w:name="toc 4" w:uiPriority="39"/>
-    <w:lsdException w:name="toc 5" w:uiPriority="39"/>
-    <w:lsdException w:name="toc 6" w:uiPriority="39"/>
-    <w:lsdException w:name="toc 7" w:uiPriority="39"/>
-    <w:lsdException w:name="toc 8" w:uiPriority="39"/>
-    <w:lsdException w:name="toc 9" w:uiPriority="39"/>
-    <w:lsdException w:name="caption" w:uiPriority="35" w:qFormat="1"/>
-    <w:lsdException w:name="Title" w:semiHidden="0" w:uiPriority="10" w:unhideWhenUsed="0" w:qFormat="1"/>
-    <w:lsdException w:name="Default Paragraph Font" w:uiPriority="1"/>
-    <w:lsdException w:name="Subtitle" w:semiHidden="0" w:uiPriority="11" w:unhideWhenUsed="0" w:qFormat="1"/>
-    <w:lsdException w:name="Strong" w:semiHidden="0" w:uiPriority="22" w:unhideWhenUsed="0" w:qFormat="1"/>
-    <w:lsdException w:name="Emphasis" w:semiHidden="0" w:uiPriority="20" w:unhideWhenUsed="0" w:qFormat="1"/>
-    <w:lsdException w:name="Table Grid" w:semiHidden="0" w:uiPriority="39" w:unhideWhenUsed="0"/>
-    <w:lsdException w:name="Placeholder Text" w:unhideWhenUsed="0"/>
-    <w:lsdException w:name="No Spacing" w:semiHidden="0" w:uiPriority="1" w:unhideWhenUsed="0" w:qFormat="1"/>
-    <w:lsdException w:name="Light Shading" w:semiHidden="0" w:uiPriority="60" w:unhideWhenUsed="0"/>
-    <w:lsdException w:name="Light List" w:semiHidden="0" w:uiPriority="61" w:unhideWhenUsed="0"/>
-    <w:lsdException w:name="Light Grid" w:semiHidden="0" w:uiPriority="62" w:unhideWhenUsed="0"/>
-    <w:lsdException w:name="Medium Shading 1" w:semiHidden="0" w:uiPriority="63" w:unhideWhenUsed="0"/>
-    <w:lsdException w:name="Medium Shading 2" w:semiHidden="0" w:uiPriority="64" w:unhideWhenUsed="0"/>
-    <w:lsdException w:name="Medium List 1" w:semiHidden="0" w:uiPriority="65" w:unhideWhenUsed="0"/>
-    <w:lsdException w:name="Medium List 2" w:semiHidden="0" w:uiPriority="66" w:unhideWhenUsed="0"/>
-    <w:lsdException w:name="Medium Grid 1" w:semiHidden="0" w:uiPriority="67" w:unhideWhenUsed="0"/>
-    <w:lsdException w:name="Medium Grid 2" w:semiHidden="0" w:uiPriority="68" w:unhideWhenUsed="0"/>
-    <w:lsdException w:name="Medium Grid 3" w:semiHidden="0" w:uiPriority="69" w:unhideWhenUsed="0"/>
-    <w:lsdException w:name="Dark List" w:semiHidden="0" w:uiPriority="70" w:unhideWhenUsed="0"/>
-    <w:lsdException w:name="Colorful Shading" w:semiHidden="0" w:uiPriority="71" w:unhideWhenUsed="0"/>
-    <w:lsdException w:name="Colorful List" w:semiHidden="0" w:uiPriority="72" w:unhideWhenUsed="0"/>
-    <w:lsdException w:name="Colorful Grid" w:semiHidden="0" w:uiPriority="73" w:unhideWhenUsed="0"/>
-    <w:lsdException w:name="Light Shading Accent 1" w:semiHidden="0" w:uiPriority="60" w:unhideWhenUsed="0"/>
-    <w:lsdException w:name="Light List Accent 1" w:semiHidden="0" w:uiPriority="61" w:unhideWhenUsed="0"/>
-    <w:lsdException w:name="Light Grid Accent 1" w:semiHidden="0" w:uiPriority="62" w:unhideWhenUsed="0"/>
-    <w:lsdException w:name="Medium Shading 1 Accent 1" w:semiHidden="0" w:uiPriority="63" w:unhideWhenUsed="0"/>
-    <w:lsdException w:name="Medium Shading 2 Accent 1" w:semiHidden="0" w:uiPriority="64" w:unhideWhenUsed="0"/>
-    <w:lsdException w:name="Medium List 1 Accent 1" w:semiHidden="0" w:uiPriority="65" w:unhideWhenUsed="0"/>
-    <w:lsdException w:name="Revision" w:unhideWhenUsed="0"/>
-    <w:lsdException w:name="List Paragraph" w:semiHidden="0" w:uiPriority="34" w:unhideWhenUsed="0" w:qFormat="1"/>
-    <w:lsdException w:name="Quote" w:semiHidden="0" w:uiPriority="29" w:unhideWhenUsed="0" w:qFormat="1"/>
-    <w:lsdException w:name="Intense Quote" w:semiHidden="0" w:uiPriority="30" w:unhideWhenUsed="0" w:qFormat="1"/>
-    <w:lsdException w:name="Medium List 2 Accent 1" w:semiHidden="0" w:uiPriority="66" w:unhideWhenUsed="0"/>
-    <w:lsdException w:name="Medium Grid 1 Accent 1" w:semiHidden="0" w:uiPriority="67" w:unhideWhenUsed="0"/>
-    <w:lsdException w:name="Medium Grid 2 Accent 1" w:semiHidden="0" w:uiPriority="68" w:unhideWhenUsed="0"/>
-    <w:lsdException w:name="Medium Grid 3 Accent 1" w:semiHidden="0" w:uiPriority="69" w:unhideWhenUsed="0"/>
-    <w:lsdException w:name="Dark List Accent 1" w:semiHidden="0" w:uiPriority="70" w:unhideWhenUsed="0"/>
-    <w:lsdException w:name="Colorful Shading Accent 1" w:semiHidden="0" w:uiPriority="71" w:unhideWhenUsed="0"/>
-    <w:lsdException w:name="Colorful List Accent 1" w:semiHidden="0" w:uiPriority="72" w:unhideWhenUsed="0"/>
-    <w:lsdException w:name="Colorful Grid Accent 1" w:semiHidden="0" w:uiPriority="73" w:unhideWhenUsed="0"/>
-    <w:lsdException w:name="Light Shading Accent 2" w:semiHidden="0" w:uiPriority="60" w:unhideWhenUsed="0"/>
-    <w:lsdException w:name="Light List Accent 2" w:semiHidden="0" w:uiPriority="61" w:unhideWhenUsed="0"/>
-    <w:lsdException w:name="Light Grid Accent 2" w:semiHidden="0" w:uiPriority="62" w:unhideWhenUsed="0"/>
-    <w:lsdException w:name="Medium Shading 1 Accent 2" w:semiHidden="0" w:uiPriority="63" w:unhideWhenUsed="0"/>
-    <w:lsdException w:name="Medium Shading 2 Accent 2" w:semiHidden="0" w:uiPriority="64" w:unhideWhenUsed="0"/>
-    <w:lsdException w:name="Medium List 1 Accent 2" w:semiHidden="0" w:uiPriority="65" w:unhideWhenUsed="0"/>
-    <w:lsdException w:name="Medium List 2 Accent 2" w:semiHidden="0" w:uiPriority="66" w:unhideWhenUsed="0"/>
-    <w:lsdException w:name="Medium Grid 1 Accent 2" w:semiHidden="0" w:uiPriority="67" w:unhideWhenUsed="0"/>
-    <w:lsdException w:name="Medium Grid 2 Accent 2" w:semiHidden="0" w:uiPriority="68" w:unhideWhenUsed="0"/>
-    <w:lsdException w:name="Medium Grid 3 Accent 2" w:semiHidden="0" w:uiPriority="69" w:unhideWhenUsed="0"/>
-    <w:lsdException w:name="Dark List Accent 2" w:semiHidden="0" w:uiPriority="70" w:unhideWhenUsed="0"/>
-    <w:lsdException w:name="Colorful Shading Accent 2" w:semiHidden="0" w:uiPriority="71" w:unhideWhenUsed="0"/>
-    <w:lsdException w:name="Colorful List Accent 2" w:semiHidden="0" w:uiPriority="72" w:unhideWhenUsed="0"/>
-    <w:lsdException w:name="Colorful Grid Accent 2" w:semiHidden="0" w:uiPriority="73" w:unhideWhenUsed="0"/>
-    <w:lsdException w:name="Light Shading Accent 3" w:semiHidden="0" w:uiPriority="60" w:unhideWhenUsed="0"/>
-    <w:lsdException w:name="Light List Accent 3" w:semiHidden="0" w:uiPriority="61" w:unhideWhenUsed="0"/>
-    <w:lsdException w:name="Light Grid Accent 3" w:semiHidden="0" w:uiPriority="62" w:unhideWhenUsed="0"/>
-    <w:lsdException w:name="Medium Shading 1 Accent 3" w:semiHidden="0" w:uiPriority="63" w:unhideWhenUsed="0"/>
-    <w:lsdException w:name="Medium Shading 2 Accent 3" w:semiHidden="0" w:uiPriority="64" w:unhideWhenUsed="0"/>
-    <w:lsdException w:name="Medium List 1 Accent 3" w:semiHidden="0" w:uiPriority="65" w:unhideWhenUsed="0"/>
-    <w:lsdException w:name="Medium List 2 Accent 3" w:semiHidden="0" w:uiPriority="66" w:unhideWhenUsed="0"/>
-    <w:lsdException w:name="Medium Grid 1 Accent 3" w:semiHidden="0" w:uiPriority="67" w:unhideWhenUsed="0"/>
-    <w:lsdException w:name="Medium Grid 2 Accent 3" w:semiHidden="0" w:uiPriority="68" w:unhideWhenUsed="0"/>
-    <w:lsdException w:name="Medium Grid 3 Accent 3" w:semiHidden="0" w:uiPriority="69" w:unhideWhenUsed="0"/>
-    <w:lsdException w:name="Dark List Accent 3" w:semiHidden="0" w:uiPriority="70" w:unhideWhenUsed="0"/>
-    <w:lsdException w:name="Colorful Shading Accent 3" w:semiHidden="0" w:uiPriority="71" w:unhideWhenUsed="0"/>
-    <w:lsdException w:name="Colorful List Accent 3" w:semiHidden="0" w:uiPriority="72" w:unhideWhenUsed="0"/>
-    <w:lsdException w:name="Colorful Grid Accent 3" w:semiHidden="0" w:uiPriority="73" w:unhideWhenUsed="0"/>
-    <w:lsdException w:name="Light Shading Accent 4" w:semiHidden="0" w:uiPriority="60" w:unhideWhenUsed="0"/>
-    <w:lsdException w:name="Light List Accent 4" w:semiHidden="0" w:uiPriority="61" w:unhideWhenUsed="0"/>
-    <w:lsdException w:name="Light Grid Accent 4" w:semiHidden="0" w:uiPriority="62" w:unhideWhenUsed="0"/>
-    <w:lsdException w:name="Medium Shading 1 Accent 4" w:semiHidden="0" w:uiPriority="63" w:unhideWhenUsed="0"/>
-    <w:lsdException w:name="Medium Shading 2 Accent 4" w:semiHidden="0" w:uiPriority="64" w:unhideWhenUsed="0"/>
-    <w:lsdException w:name="Medium List 1 Accent 4" w:semiHidden="0" w:uiPriority="65" w:unhideWhenUsed="0"/>
-    <w:lsdException w:name="Medium List 2 Accent 4" w:semiHidden="0" w:uiPriority="66" w:unhideWhenUsed="0"/>
-    <w:lsdException w:name="Medium Grid 1 Accent 4" w:semiHidden="0" w:uiPriority="67" w:unhideWhenUsed="0"/>
-    <w:lsdException w:name="Medium Grid 2 Accent 4" w:semiHidden="0" w:uiPriority="68" w:unhideWhenUsed="0"/>
-    <w:lsdException w:name="Medium Grid 3 Accent 4" w:semiHidden="0" w:uiPriority="69" w:unhideWhenUsed="0"/>
-    <w:lsdException w:name="Dark List Accent 4" w:semiHidden="0" w:uiPriority="70" w:unhideWhenUsed="0"/>
-    <w:lsdException w:name="Colorful Shading Accent 4" w:semiHidden="0" w:uiPriority="71" w:unhideWhenUsed="0"/>
-    <w:lsdException w:name="Colorful List Accent 4" w:semiHidden="0" w:uiPriority="72" w:unhideWhenUsed="0"/>
-    <w:lsdException w:name="Colorful Grid Accent 4" w:semiHidden="0" w:uiPriority="73" w:unhideWhenUsed="0"/>
-    <w:lsdException w:name="Light Shading Accent 5" w:semiHidden="0" w:uiPriority="60" w:unhideWhenUsed="0"/>
-    <w:lsdException w:name="Light List Accent 5" w:semiHidden="0" w:uiPriority="61" w:unhideWhenUsed="0"/>
-    <w:lsdException w:name="Light Grid Accent 5" w:semiHidden="0" w:uiPriority="62" w:unhideWhenUsed="0"/>
-    <w:lsdException w:name="Medium Shading 1 Accent 5" w:semiHidden="0" w:uiPriority="63" w:unhideWhenUsed="0"/>
-    <w:lsdException w:name="Medium Shading 2 Accent 5" w:semiHidden="0" w:uiPriority="64" w:unhideWhenUsed="0"/>
-    <w:lsdException w:name="Medium List 1 Accent 5" w:semiHidden="0" w:uiPriority="65" w:unhideWhenUsed="0"/>
-    <w:lsdException w:name="Medium List 2 Accent 5" w:semiHidden="0" w:uiPriority="66" w:unhideWhenUsed="0"/>
-    <w:lsdException w:name="Medium Grid 1 Accent 5" w:semiHidden="0" w:uiPriority="67" w:unhideWhenUsed="0"/>
-    <w:lsdException w:name="Medium Grid 2 Accent 5" w:semiHidden="0" w:uiPriority="68" w:unhideWhenUsed="0"/>
-    <w:lsdException w:name="Medium Grid 3 Accent 5" w:semiHidden="0" w:uiPriority="69" w:unhideWhenUsed="0"/>
-    <w:lsdException w:name="Dark List Accent 5" w:semiHidden="0" w:uiPriority="70" w:unhideWhenUsed="0"/>
-    <w:lsdException w:name="Colorful Shading Accent 5" w:semiHidden="0" w:uiPriority="71" w:unhideWhenUsed="0"/>
-    <w:lsdException w:name="Colorful List Accent 5" w:semiHidden="0" w:uiPriority="72" w:unhideWhenUsed="0"/>
-    <w:lsdException w:name="Colorful Grid Accent 5" w:semiHidden="0" w:uiPriority="73" w:unhideWhenUsed="0"/>
-    <w:lsdException w:name="Light Shading Accent 6" w:semiHidden="0" w:uiPriority="60" w:unhideWhenUsed="0"/>
-    <w:lsdException w:name="Light List Accent 6" w:semiHidden="0" w:uiPriority="61" w:unhideWhenUsed="0"/>
-    <w:lsdException w:name="Light Grid Accent 6" w:semiHidden="0" w:uiPriority="62" w:unhideWhenUsed="0"/>
-    <w:lsdException w:name="Medium Shading 1 Accent 6" w:semiHidden="0" w:uiPriority="63" w:unhideWhenUsed="0"/>
-    <w:lsdException w:name="Medium Shading 2 Accent 6" w:semiHidden="0" w:uiPriority="64" w:unhideWhenUsed="0"/>
-    <w:lsdException w:name="Medium List 1 Accent 6" w:semiHidden="0" w:uiPriority="65" w:unhideWhenUsed="0"/>
-    <w:lsdException w:name="Medium List 2 Accent 6" w:semiHidden="0" w:uiPriority="66" w:unhideWhenUsed="0"/>
-    <w:lsdException w:name="Medium Grid 1 Accent 6" w:semiHidden="0" w:uiPriority="67" w:unhideWhenUsed="0"/>
-    <w:lsdException w:name="Medium Grid 2 Accent 6" w:semiHidden="0" w:uiPriority="68" w:unhideWhenUsed="0"/>
-    <w:lsdException w:name="Medium Grid 3 Accent 6" w:semiHidden="0" w:uiPriority="69" w:unhideWhenUsed="0"/>
-    <w:lsdException w:name="Dark List Accent 6" w:semiHidden="0" w:uiPriority="70" w:unhideWhenUsed="0"/>
-    <w:lsdException w:name="Colorful Shading Accent 6" w:semiHidden="0" w:uiPriority="71" w:unhideWhenUsed="0"/>
-    <w:lsdException w:name="Colorful List Accent 6" w:semiHidden="0" w:uiPriority="72" w:unhideWhenUsed="0"/>
-    <w:lsdException w:name="Colorful Grid Accent 6" w:semiHidden="0" w:uiPriority="73" w:unhideWhenUsed="0"/>
-    <w:lsdException w:name="Subtle Emphasis" w:semiHidden="0" w:uiPriority="19" w:unhideWhenUsed="0" w:qFormat="1"/>
-    <w:lsdException w:name="Intense Emphasis" w:semiHidden="0" w:uiPriority="21" w:unhideWhenUsed="0" w:qFormat="1"/>
-    <w:lsdException w:name="Subtle Reference" w:semiHidden="0" w:uiPriority="31" w:unhideWhenUsed="0" w:qFormat="1"/>
-    <w:lsdException w:name="Intense Reference" w:semiHidden="0" w:uiPriority="32" w:unhideWhenUsed="0" w:qFormat="1"/>
-    <w:lsdException w:name="Book Title" w:semiHidden="0" w:uiPriority="33" w:unhideWhenUsed="0" w:qFormat="1"/>
-    <w:lsdException w:name="Bibliography" w:uiPriority="37"/>
-    <w:lsdException w:name="TOC Heading" w:uiPriority="39" w:qFormat="1"/>
+  <w:latentStyles w:defLockedState="0" w:defUIPriority="99" w:defSemiHidden="0" w:defUnhideWhenUsed="0" w:defQFormat="0" w:count="371">
+    <w:lsdException w:name="Normal" w:uiPriority="0" w:qFormat="1"/>
+    <w:lsdException w:name="heading 1" w:uiPriority="9" w:qFormat="1"/>
+    <w:lsdException w:name="heading 2" w:semiHidden="1" w:uiPriority="9" w:unhideWhenUsed="1" w:qFormat="1"/>
+    <w:lsdException w:name="heading 3" w:semiHidden="1" w:uiPriority="9" w:unhideWhenUsed="1" w:qFormat="1"/>
+    <w:lsdException w:name="heading 4" w:semiHidden="1" w:uiPriority="9" w:unhideWhenUsed="1" w:qFormat="1"/>
+    <w:lsdException w:name="heading 5" w:semiHidden="1" w:uiPriority="9" w:unhideWhenUsed="1" w:qFormat="1"/>
+    <w:lsdException w:name="heading 6" w:semiHidden="1" w:uiPriority="9" w:unhideWhenUsed="1" w:qFormat="1"/>
+    <w:lsdException w:name="heading 7" w:semiHidden="1" w:uiPriority="9" w:unhideWhenUsed="1" w:qFormat="1"/>
+    <w:lsdException w:name="heading 8" w:semiHidden="1" w:uiPriority="9" w:unhideWhenUsed="1" w:qFormat="1"/>
+    <w:lsdException w:name="heading 9" w:semiHidden="1" w:uiPriority="9" w:unhideWhenUsed="1" w:qFormat="1"/>
+    <w:lsdException w:name="index 1" w:semiHidden="1" w:unhideWhenUsed="1"/>
+    <w:lsdException w:name="index 2" w:semiHidden="1" w:unhideWhenUsed="1"/>
+    <w:lsdException w:name="index 3" w:semiHidden="1" w:unhideWhenUsed="1"/>
+    <w:lsdException w:name="index 4" w:semiHidden="1" w:unhideWhenUsed="1"/>
+    <w:lsdException w:name="index 5" w:semiHidden="1" w:unhideWhenUsed="1"/>
+    <w:lsdException w:name="index 6" w:semiHidden="1" w:unhideWhenUsed="1"/>
+    <w:lsdException w:name="index 7" w:semiHidden="1" w:unhideWhenUsed="1"/>
+    <w:lsdException w:name="index 8" w:semiHidden="1" w:unhideWhenUsed="1"/>
+    <w:lsdException w:name="index 9" w:semiHidden="1" w:unhideWhenUsed="1"/>
+    <w:lsdException w:name="toc 1" w:semiHidden="1" w:uiPriority="39" w:unhideWhenUsed="1"/>
+    <w:lsdException w:name="toc 2" w:semiHidden="1" w:uiPriority="39" w:unhideWhenUsed="1"/>
+    <w:lsdException w:name="toc 3" w:semiHidden="1" w:uiPriority="39" w:unhideWhenUsed="1"/>
+    <w:lsdException w:name="toc 4" w:semiHidden="1" w:uiPriority="39" w:unhideWhenUsed="1"/>
+    <w:lsdException w:name="toc 5" w:semiHidden="1" w:uiPriority="39" w:unhideWhenUsed="1"/>
+    <w:lsdException w:name="toc 6" w:semiHidden="1" w:uiPriority="39" w:unhideWhenUsed="1"/>
+    <w:lsdException w:name="toc 7" w:semiHidden="1" w:uiPriority="39" w:unhideWhenUsed="1"/>
+    <w:lsdException w:name="toc 8" w:semiHidden="1" w:uiPriority="39" w:unhideWhenUsed="1"/>
+    <w:lsdException w:name="toc 9" w:semiHidden="1" w:uiPriority="39" w:unhideWhenUsed="1"/>
+    <w:lsdException w:name="Normal Indent" w:semiHidden="1" w:unhideWhenUsed="1"/>
+    <w:lsdException w:name="footnote text" w:semiHidden="1" w:unhideWhenUsed="1"/>
+    <w:lsdException w:name="annotation text" w:semiHidden="1" w:unhideWhenUsed="1"/>
+    <w:lsdException w:name="header" w:semiHidden="1" w:unhideWhenUsed="1"/>
+    <w:lsdException w:name="footer" w:semiHidden="1" w:unhideWhenUsed="1"/>
+    <w:lsdException w:name="index heading" w:semiHidden="1" w:unhideWhenUsed="1"/>
+    <w:lsdException w:name="caption" w:semiHidden="1" w:uiPriority="35" w:unhideWhenUsed="1" w:qFormat="1"/>
+    <w:lsdException w:name="table of figures" w:semiHidden="1" w:unhideWhenUsed="1"/>
+    <w:lsdException w:name="envelope address" w:semiHidden="1" w:unhideWhenUsed="1"/>
+    <w:lsdException w:name="envelope return" w:semiHidden="1" w:unhideWhenUsed="1"/>
+    <w:lsdException w:name="footnote reference" w:semiHidden="1" w:unhideWhenUsed="1"/>
+    <w:lsdException w:name="annotation reference" w:semiHidden="1" w:unhideWhenUsed="1"/>
+    <w:lsdException w:name="line number" w:semiHidden="1" w:unhideWhenUsed="1"/>
+    <w:lsdException w:name="page number" w:semiHidden="1" w:unhideWhenUsed="1"/>
+    <w:lsdException w:name="endnote reference" w:semiHidden="1" w:unhideWhenUsed="1"/>
+    <w:lsdException w:name="endnote text" w:semiHidden="1" w:unhideWhenUsed="1"/>
+    <w:lsdException w:name="table of authorities" w:semiHidden="1" w:unhideWhenUsed="1"/>
+    <w:lsdException w:name="macro" w:semiHidden="1" w:unhideWhenUsed="1"/>
+    <w:lsdException w:name="toa heading" w:semiHidden="1" w:unhideWhenUsed="1"/>
+    <w:lsdException w:name="List" w:semiHidden="1" w:unhideWhenUsed="1"/>
+    <w:lsdException w:name="List Bullet" w:semiHidden="1" w:unhideWhenUsed="1"/>
+    <w:lsdException w:name="List Number" w:semiHidden="1" w:unhideWhenUsed="1"/>
+    <w:lsdException w:name="List 2" w:semiHidden="1" w:unhideWhenUsed="1"/>
+    <w:lsdException w:name="List 3" w:semiHidden="1" w:unhideWhenUsed="1"/>
+    <w:lsdException w:name="List 4" w:semiHidden="1" w:unhideWhenUsed="1"/>
+    <w:lsdException w:name="List 5" w:semiHidden="1" w:unhideWhenUsed="1"/>
+    <w:lsdException w:name="List Bullet 2" w:semiHidden="1" w:unhideWhenUsed="1"/>
+    <w:lsdException w:name="List Bullet 3" w:semiHidden="1" w:unhideWhenUsed="1"/>
+    <w:lsdException w:name="List Bullet 4" w:semiHidden="1" w:unhideWhenUsed="1"/>
+    <w:lsdException w:name="List Bullet 5" w:semiHidden="1" w:unhideWhenUsed="1"/>
+    <w:lsdException w:name="List Number 2" w:semiHidden="1" w:unhideWhenUsed="1"/>
+    <w:lsdException w:name="List Number 3" w:semiHidden="1" w:unhideWhenUsed="1"/>
+    <w:lsdException w:name="List Number 4" w:semiHidden="1" w:unhideWhenUsed="1"/>
+    <w:lsdException w:name="List Number 5" w:semiHidden="1" w:unhideWhenUsed="1"/>
+    <w:lsdException w:name="Title" w:uiPriority="10" w:qFormat="1"/>
+    <w:lsdException w:name="Closing" w:semiHidden="1" w:unhideWhenUsed="1"/>
+    <w:lsdException w:name="Signature" w:semiHidden="1" w:unhideWhenUsed="1"/>
+    <w:lsdException w:name="Default Paragraph Font" w:semiHidden="1" w:uiPriority="1" w:unhideWhenUsed="1"/>
+    <w:lsdException w:name="Body Text" w:semiHidden="1" w:unhideWhenUsed="1"/>
+    <w:lsdException w:name="Body Text Indent" w:semiHidden="1" w:unhideWhenUsed="1"/>
+    <w:lsdException w:name="List Continue" w:semiHidden="1" w:unhideWhenUsed="1"/>
+    <w:lsdException w:name="List Continue 2" w:semiHidden="1" w:unhideWhenUsed="1"/>
+    <w:lsdException w:name="List Continue 3" w:semiHidden="1" w:unhideWhenUsed="1"/>
+    <w:lsdException w:name="List Continue 4" w:semiHidden="1" w:unhideWhenUsed="1"/>
+    <w:lsdException w:name="List Continue 5" w:semiHidden="1" w:unhideWhenUsed="1"/>
+    <w:lsdException w:name="Message Header" w:semiHidden="1" w:unhideWhenUsed="1"/>
+    <w:lsdException w:name="Subtitle" w:uiPriority="11" w:qFormat="1"/>
+    <w:lsdException w:name="Salutation" w:semiHidden="1" w:unhideWhenUsed="1"/>
+    <w:lsdException w:name="Date" w:semiHidden="1" w:unhideWhenUsed="1"/>
+    <w:lsdException w:name="Body Text First Indent" w:semiHidden="1" w:unhideWhenUsed="1"/>
+    <w:lsdException w:name="Body Text First Indent 2" w:semiHidden="1" w:unhideWhenUsed="1"/>
+    <w:lsdException w:name="Note Heading" w:semiHidden="1" w:unhideWhenUsed="1"/>
+    <w:lsdException w:name="Body Text 2" w:semiHidden="1" w:unhideWhenUsed="1"/>
+    <w:lsdException w:name="Body Text 3" w:semiHidden="1" w:unhideWhenUsed="1"/>
+    <w:lsdException w:name="Body Text Indent 2" w:semiHidden="1" w:unhideWhenUsed="1"/>
+    <w:lsdException w:name="Body Text Indent 3" w:semiHidden="1" w:unhideWhenUsed="1"/>
+    <w:lsdException w:name="Block Text" w:semiHidden="1" w:unhideWhenUsed="1"/>
+    <w:lsdException w:name="Hyperlink" w:semiHidden="1" w:unhideWhenUsed="1"/>
+    <w:lsdException w:name="FollowedHyperlink" w:semiHidden="1" w:unhideWhenUsed="1"/>
+    <w:lsdException w:name="Strong" w:uiPriority="22" w:qFormat="1"/>
+    <w:lsdException w:name="Emphasis" w:uiPriority="20" w:qFormat="1"/>
+    <w:lsdException w:name="Document Map" w:semiHidden="1" w:unhideWhenUsed="1"/>
+    <w:lsdException w:name="Plain Text" w:semiHidden="1" w:unhideWhenUsed="1"/>
+    <w:lsdException w:name="E-mail Signature" w:semiHidden="1" w:unhideWhenUsed="1"/>
+    <w:lsdException w:name="HTML Top of Form" w:semiHidden="1" w:unhideWhenUsed="1"/>
+    <w:lsdException w:name="HTML Bottom of Form" w:semiHidden="1" w:unhideWhenUsed="1"/>
+    <w:lsdException w:name="Normal (Web)" w:semiHidden="1" w:unhideWhenUsed="1"/>
+    <w:lsdException w:name="HTML Acronym" w:semiHidden="1" w:unhideWhenUsed="1"/>
+    <w:lsdException w:name="HTML Address" w:semiHidden="1" w:unhideWhenUsed="1"/>
+    <w:lsdException w:name="HTML Cite" w:semiHidden="1" w:unhideWhenUsed="1"/>
+    <w:lsdException w:name="HTML Code" w:semiHidden="1" w:unhideWhenUsed="1"/>
+    <w:lsdException w:name="HTML Definition" w:semiHidden="1" w:unhideWhenUsed="1"/>
+    <w:lsdException w:name="HTML Keyboard" w:semiHidden="1" w:unhideWhenUsed="1"/>
+    <w:lsdException w:name="HTML Preformatted" w:semiHidden="1" w:unhideWhenUsed="1"/>
+    <w:lsdException w:name="HTML Sample" w:semiHidden="1" w:unhideWhenUsed="1"/>
+    <w:lsdException w:name="HTML Typewriter" w:semiHidden="1" w:unhideWhenUsed="1"/>
+    <w:lsdException w:name="HTML Variable" w:semiHidden="1" w:unhideWhenUsed="1"/>
+    <w:lsdException w:name="Normal Table" w:semiHidden="1" w:unhideWhenUsed="1"/>
+    <w:lsdException w:name="annotation subject" w:semiHidden="1" w:unhideWhenUsed="1"/>
+    <w:lsdException w:name="No List" w:semiHidden="1" w:unhideWhenUsed="1"/>
+    <w:lsdException w:name="Outline List 1" w:semiHidden="1" w:unhideWhenUsed="1"/>
+    <w:lsdException w:name="Outline List 2" w:semiHidden="1" w:unhideWhenUsed="1"/>
+    <w:lsdException w:name="Outline List 3" w:semiHidden="1" w:unhideWhenUsed="1"/>
+    <w:lsdException w:name="Table Simple 1" w:semiHidden="1" w:unhideWhenUsed="1"/>
+    <w:lsdException w:name="Table Simple 2" w:semiHidden="1" w:unhideWhenUsed="1"/>
+    <w:lsdException w:name="Table Simple 3" w:semiHidden="1" w:unhideWhenUsed="1"/>
+    <w:lsdException w:name="Table Classic 1" w:semiHidden="1" w:unhideWhenUsed="1"/>
+    <w:lsdException w:name="Table Classic 2" w:semiHidden="1" w:unhideWhenUsed="1"/>
+    <w:lsdException w:name="Table Classic 3" w:semiHidden="1" w:unhideWhenUsed="1"/>
+    <w:lsdException w:name="Table Classic 4" w:semiHidden="1" w:unhideWhenUsed="1"/>
+    <w:lsdException w:name="Table Colorful 1" w:semiHidden="1" w:unhideWhenUsed="1"/>
+    <w:lsdException w:name="Table Colorful 2" w:semiHidden="1" w:unhideWhenUsed="1"/>
+    <w:lsdException w:name="Table Colorful 3" w:semiHidden="1" w:unhideWhenUsed="1"/>
+    <w:lsdException w:name="Table Columns 1" w:semiHidden="1" w:unhideWhenUsed="1"/>
+    <w:lsdException w:name="Table Columns 2" w:semiHidden="1" w:unhideWhenUsed="1"/>
+    <w:lsdException w:name="Table Columns 3" w:semiHidden="1" w:unhideWhenUsed="1"/>
+    <w:lsdException w:name="Table Columns 4" w:semiHidden="1" w:unhideWhenUsed="1"/>
+    <w:lsdException w:name="Table Columns 5" w:semiHidden="1" w:unhideWhenUsed="1"/>
+    <w:lsdException w:name="Table Grid 1" w:semiHidden="1" w:unhideWhenUsed="1"/>
+    <w:lsdException w:name="Table Grid 2" w:semiHidden="1" w:unhideWhenUsed="1"/>
+    <w:lsdException w:name="Table Grid 3" w:semiHidden="1" w:unhideWhenUsed="1"/>
+    <w:lsdException w:name="Table Grid 4" w:semiHidden="1" w:unhideWhenUsed="1"/>
+    <w:lsdException w:name="Table Grid 5" w:semiHidden="1" w:unhideWhenUsed="1"/>
+    <w:lsdException w:name="Table Grid 6" w:semiHidden="1" w:unhideWhenUsed="1"/>
+    <w:lsdException w:name="Table Grid 7" w:semiHidden="1" w:unhideWhenUsed="1"/>
+    <w:lsdException w:name="Table Grid 8" w:semiHidden="1" w:unhideWhenUsed="1"/>
+    <w:lsdException w:name="Table List 1" w:semiHidden="1" w:unhideWhenUsed="1"/>
+    <w:lsdException w:name="Table List 2" w:semiHidden="1" w:unhideWhenUsed="1"/>
+    <w:lsdException w:name="Table List 3" w:semiHidden="1" w:unhideWhenUsed="1"/>
+    <w:lsdException w:name="Table List 4" w:semiHidden="1" w:unhideWhenUsed="1"/>
+    <w:lsdException w:name="Table List 5" w:semiHidden="1" w:unhideWhenUsed="1"/>
+    <w:lsdException w:name="Table List 6" w:semiHidden="1" w:unhideWhenUsed="1"/>
+    <w:lsdException w:name="Table List 7" w:semiHidden="1" w:unhideWhenUsed="1"/>
+    <w:lsdException w:name="Table List 8" w:semiHidden="1" w:unhideWhenUsed="1"/>
+    <w:lsdException w:name="Table 3D effects 1" w:semiHidden="1" w:unhideWhenUsed="1"/>
+    <w:lsdException w:name="Table 3D effects 2" w:semiHidden="1" w:unhideWhenUsed="1"/>
+    <w:lsdException w:name="Table 3D effects 3" w:semiHidden="1" w:unhideWhenUsed="1"/>
+    <w:lsdException w:name="Table Contemporary" w:semiHidden="1" w:unhideWhenUsed="1"/>
+    <w:lsdException w:name="Table Elegant" w:semiHidden="1" w:unhideWhenUsed="1"/>
+    <w:lsdException w:name="Table Professional" w:semiHidden="1" w:unhideWhenUsed="1"/>
+    <w:lsdException w:name="Table Subtle 1" w:semiHidden="1" w:unhideWhenUsed="1"/>
+    <w:lsdException w:name="Table Subtle 2" w:semiHidden="1" w:unhideWhenUsed="1"/>
+    <w:lsdException w:name="Table Web 1" w:semiHidden="1" w:unhideWhenUsed="1"/>
+    <w:lsdException w:name="Table Web 2" w:semiHidden="1" w:unhideWhenUsed="1"/>
+    <w:lsdException w:name="Table Web 3" w:semiHidden="1" w:unhideWhenUsed="1"/>
+    <w:lsdException w:name="Balloon Text" w:semiHidden="1" w:unhideWhenUsed="1"/>
+    <w:lsdException w:name="Table Grid" w:uiPriority="39"/>
+    <w:lsdException w:name="Table Theme" w:semiHidden="1" w:unhideWhenUsed="1"/>
+    <w:lsdException w:name="Placeholder Text" w:semiHidden="1"/>
+    <w:lsdException w:name="No Spacing" w:uiPriority="1" w:qFormat="1"/>
+    <w:lsdException w:name="Light Shading" w:uiPriority="60"/>
+    <w:lsdException w:name="Light List" w:uiPriority="61"/>
+    <w:lsdException w:name="Light Grid" w:uiPriority="62"/>
+    <w:lsdException w:name="Medium Shading 1" w:uiPriority="63"/>
+    <w:lsdException w:name="Medium Shading 2" w:uiPriority="64"/>
+    <w:lsdException w:name="Medium List 1" w:uiPriority="65"/>
+    <w:lsdException w:name="Medium List 2" w:uiPriority="66"/>
+    <w:lsdException w:name="Medium Grid 1" w:uiPriority="67"/>
+    <w:lsdException w:name="Medium Grid 2" w:uiPriority="68"/>
+    <w:lsdException w:name="Medium Grid 3" w:uiPriority="69"/>
+    <w:lsdException w:name="Dark List" w:uiPriority="70"/>
+    <w:lsdException w:name="Colorful Shading" w:uiPriority="71"/>
+    <w:lsdException w:name="Colorful List" w:uiPriority="72"/>
+    <w:lsdException w:name="Colorful Grid" w:uiPriority="73"/>
+    <w:lsdException w:name="Light Shading Accent 1" w:uiPriority="60"/>
+    <w:lsdException w:name="Light List Accent 1" w:uiPriority="61"/>
+    <w:lsdException w:name="Light Grid Accent 1" w:uiPriority="62"/>
+    <w:lsdException w:name="Medium Shading 1 Accent 1" w:uiPriority="63"/>
+    <w:lsdException w:name="Medium Shading 2 Accent 1" w:uiPriority="64"/>
+    <w:lsdException w:name="Medium List 1 Accent 1" w:uiPriority="65"/>
+    <w:lsdException w:name="Revision" w:semiHidden="1"/>
+    <w:lsdException w:name="List Paragraph" w:uiPriority="34" w:qFormat="1"/>
+    <w:lsdException w:name="Quote" w:uiPriority="29" w:qFormat="1"/>
+    <w:lsdException w:name="Intense Quote" w:uiPriority="30" w:qFormat="1"/>
+    <w:lsdException w:name="Medium List 2 Accent 1" w:uiPriority="66"/>
+    <w:lsdException w:name="Medium Grid 1 Accent 1" w:uiPriority="67"/>
+    <w:lsdException w:name="Medium Grid 2 Accent 1" w:uiPriority="68"/>
+    <w:lsdException w:name="Medium Grid 3 Accent 1" w:uiPriority="69"/>
+    <w:lsdException w:name="Dark List Accent 1" w:uiPriority="70"/>
+    <w:lsdException w:name="Colorful Shading Accent 1" w:uiPriority="71"/>
+    <w:lsdException w:name="Colorful List Accent 1" w:uiPriority="72"/>
+    <w:lsdException w:name="Colorful Grid Accent 1" w:uiPriority="73"/>
+    <w:lsdException w:name="Light Shading Accent 2" w:uiPriority="60"/>
+    <w:lsdException w:name="Light List Accent 2" w:uiPriority="61"/>
+    <w:lsdException w:name="Light Grid Accent 2" w:uiPriority="62"/>
+    <w:lsdException w:name="Medium Shading 1 Accent 2" w:uiPriority="63"/>
+    <w:lsdException w:name="Medium Shading 2 Accent 2" w:uiPriority="64"/>
+    <w:lsdException w:name="Medium List 1 Accent 2" w:uiPriority="65"/>
+    <w:lsdException w:name="Medium List 2 Accent 2" w:uiPriority="66"/>
+    <w:lsdException w:name="Medium Grid 1 Accent 2" w:uiPriority="67"/>
+    <w:lsdException w:name="Medium Grid 2 Accent 2" w:uiPriority="68"/>
+    <w:lsdException w:name="Medium Grid 3 Accent 2" w:uiPriority="69"/>
+    <w:lsdException w:name="Dark List Accent 2" w:uiPriority="70"/>
+    <w:lsdException w:name="Colorful Shading Accent 2" w:uiPriority="71"/>
+    <w:lsdException w:name="Colorful List Accent 2" w:uiPriority="72"/>
+    <w:lsdException w:name="Colorful Grid Accent 2" w:uiPriority="73"/>
+    <w:lsdException w:name="Light Shading Accent 3" w:uiPriority="60"/>
+    <w:lsdException w:name="Light List Accent 3" w:uiPriority="61"/>
+    <w:lsdException w:name="Light Grid Accent 3" w:uiPriority="62"/>
+    <w:lsdException w:name="Medium Shading 1 Accent 3" w:uiPriority="63"/>
+    <w:lsdException w:name="Medium Shading 2 Accent 3" w:uiPriority="64"/>
+    <w:lsdException w:name="Medium List 1 Accent 3" w:uiPriority="65"/>
+    <w:lsdException w:name="Medium List 2 Accent 3" w:uiPriority="66"/>
+    <w:lsdException w:name="Medium Grid 1 Accent 3" w:uiPriority="67"/>
+    <w:lsdException w:name="Medium Grid 2 Accent 3" w:uiPriority="68"/>
+    <w:lsdException w:name="Medium Grid 3 Accent 3" w:uiPriority="69"/>
+    <w:lsdException w:name="Dark List Accent 3" w:uiPriority="70"/>
+    <w:lsdException w:name="Colorful Shading Accent 3" w:uiPriority="71"/>
+    <w:lsdException w:name="Colorful List Accent 3" w:uiPriority="72"/>
+    <w:lsdException w:name="Colorful Grid Accent 3" w:uiPriority="73"/>
+    <w:lsdException w:name="Light Shading Accent 4" w:uiPriority="60"/>
+    <w:lsdException w:name="Light List Accent 4" w:uiPriority="61"/>
+    <w:lsdException w:name="Light Grid Accent 4" w:uiPriority="62"/>
+    <w:lsdException w:name="Medium Shading 1 Accent 4" w:uiPriority="63"/>
+    <w:lsdException w:name="Medium Shading 2 Accent 4" w:uiPriority="64"/>
+    <w:lsdException w:name="Medium List 1 Accent 4" w:uiPriority="65"/>
+    <w:lsdException w:name="Medium List 2 Accent 4" w:uiPriority="66"/>
+    <w:lsdException w:name="Medium Grid 1 Accent 4" w:uiPriority="67"/>
+    <w:lsdException w:name="Medium Grid 2 Accent 4" w:uiPriority="68"/>
+    <w:lsdException w:name="Medium Grid 3 Accent 4" w:uiPriority="69"/>
+    <w:lsdException w:name="Dark List Accent 4" w:uiPriority="70"/>
+    <w:lsdException w:name="Colorful Shading Accent 4" w:uiPriority="71"/>
+    <w:lsdException w:name="Colorful List Accent 4" w:uiPriority="72"/>
+    <w:lsdException w:name="Colorful Grid Accent 4" w:uiPriority="73"/>
+    <w:lsdException w:name="Light Shading Accent 5" w:uiPriority="60"/>
+    <w:lsdException w:name="Light List Accent 5" w:uiPriority="61"/>
+    <w:lsdException w:name="Light Grid Accent 5" w:uiPriority="62"/>
+    <w:lsdException w:name="Medium Shading 1 Accent 5" w:uiPriority="63"/>
+    <w:lsdException w:name="Medium Shading 2 Accent 5" w:uiPriority="64"/>
+    <w:lsdException w:name="Medium List 1 Accent 5" w:uiPriority="65"/>
+    <w:lsdException w:name="Medium List 2 Accent 5" w:uiPriority="66"/>
+    <w:lsdException w:name="Medium Grid 1 Accent 5" w:uiPriority="67"/>
+    <w:lsdException w:name="Medium Grid 2 Accent 5" w:uiPriority="68"/>
+    <w:lsdException w:name="Medium Grid 3 Accent 5" w:uiPriority="69"/>
+    <w:lsdException w:name="Dark List Accent 5" w:uiPriority="70"/>
+    <w:lsdException w:name="Colorful Shading Accent 5" w:uiPriority="71"/>
+    <w:lsdException w:name="Colorful List Accent 5" w:uiPriority="72"/>
+    <w:lsdException w:name="Colorful Grid Accent 5" w:uiPriority="73"/>
+    <w:lsdException w:name="Light Shading Accent 6" w:uiPriority="60"/>
+    <w:lsdException w:name="Light List Accent 6" w:uiPriority="61"/>
+    <w:lsdException w:name="Light Grid Accent 6" w:uiPriority="62"/>
+    <w:lsdException w:name="Medium Shading 1 Accent 6" w:uiPriority="63"/>
+    <w:lsdException w:name="Medium Shading 2 Accent 6" w:uiPriority="64"/>
+    <w:lsdException w:name="Medium List 1 Accent 6" w:uiPriority="65"/>
+    <w:lsdException w:name="Medium List 2 Accent 6" w:uiPriority="66"/>
+    <w:lsdException w:name="Medium Grid 1 Accent 6" w:uiPriority="67"/>
+    <w:lsdException w:name="Medium Grid 2 Accent 6" w:uiPriority="68"/>
+    <w:lsdException w:name="Medium Grid 3 Accent 6" w:uiPriority="69"/>
+    <w:lsdException w:name="Dark List Accent 6" w:uiPriority="70"/>
+    <w:lsdException w:name="Colorful Shading Accent 6" w:uiPriority="71"/>
+    <w:lsdException w:name="Colorful List Accent 6" w:uiPriority="72"/>
+    <w:lsdException w:name="Colorful Grid Accent 6" w:uiPriority="73"/>
+    <w:lsdException w:name="Subtle Emphasis" w:uiPriority="19" w:qFormat="1"/>
+    <w:lsdException w:name="Intense Emphasis" w:uiPriority="21" w:qFormat="1"/>
+    <w:lsdException w:name="Subtle Reference" w:uiPriority="31" w:qFormat="1"/>
+    <w:lsdException w:name="Intense Reference" w:uiPriority="32" w:qFormat="1"/>
+    <w:lsdException w:name="Book Title" w:uiPriority="33" w:qFormat="1"/>
+    <w:lsdException w:name="Bibliography" w:semiHidden="1" w:uiPriority="37" w:unhideWhenUsed="1"/>
+    <w:lsdException w:name="TOC Heading" w:semiHidden="1" w:uiPriority="39" w:unhideWhenUsed="1" w:qFormat="1"/>
+    <w:lsdException w:name="Plain Table 1" w:uiPriority="41"/>
+    <w:lsdException w:name="Plain Table 2" w:uiPriority="42"/>
+    <w:lsdException w:name="Plain Table 3" w:uiPriority="43"/>
+    <w:lsdException w:name="Plain Table 4" w:uiPriority="44"/>
+    <w:lsdException w:name="Plain Table 5" w:uiPriority="45"/>
+    <w:lsdException w:name="Grid Table Light" w:uiPriority="40"/>
+    <w:lsdException w:name="Grid Table 1 Light" w:uiPriority="46"/>
+    <w:lsdException w:name="Grid Table 2" w:uiPriority="47"/>
+    <w:lsdException w:name="Grid Table 3" w:uiPriority="48"/>
+    <w:lsdException w:name="Grid Table 4" w:uiPriority="49"/>
+    <w:lsdException w:name="Grid Table 5 Dark" w:uiPriority="50"/>
+    <w:lsdException w:name="Grid Table 6 Colorful" w:uiPriority="51"/>
+    <w:lsdException w:name="Grid Table 7 Colorful" w:uiPriority="52"/>
+    <w:lsdException w:name="Grid Table 1 Light Accent 1" w:uiPriority="46"/>
+    <w:lsdException w:name="Grid Table 2 Accent 1" w:uiPriority="47"/>
+    <w:lsdException w:name="Grid Table 3 Accent 1" w:uiPriority="48"/>
+    <w:lsdException w:name="Grid Table 4 Accent 1" w:uiPriority="49"/>
+    <w:lsdException w:name="Grid Table 5 Dark Accent 1" w:uiPriority="50"/>
+    <w:lsdException w:name="Grid Table 6 Colorful Accent 1" w:uiPriority="51"/>
+    <w:lsdException w:name="Grid Table 7 Colorful Accent 1" w:uiPriority="52"/>
+    <w:lsdException w:name="Grid Table 1 Light Accent 2" w:uiPriority="46"/>
+    <w:lsdException w:name="Grid Table 2 Accent 2" w:uiPriority="47"/>
+    <w:lsdException w:name="Grid Table 3 Accent 2" w:uiPriority="48"/>
+    <w:lsdException w:name="Grid Table 4 Accent 2" w:uiPriority="49"/>
+    <w:lsdException w:name="Grid Table 5 Dark Accent 2" w:uiPriority="50"/>
+    <w:lsdException w:name="Grid Table 6 Colorful Accent 2" w:uiPriority="51"/>
+    <w:lsdException w:name="Grid Table 7 Colorful Accent 2" w:uiPriority="52"/>
+    <w:lsdException w:name="Grid Table 1 Light Accent 3" w:uiPriority="46"/>
+    <w:lsdException w:name="Grid Table 2 Accent 3" w:uiPriority="47"/>
+    <w:lsdException w:name="Grid Table 3 Accent 3" w:uiPriority="48"/>
+    <w:lsdException w:name="Grid Table 4 Accent 3" w:uiPriority="49"/>
+    <w:lsdException w:name="Grid Table 5 Dark Accent 3" w:uiPriority="50"/>
+    <w:lsdException w:name="Grid Table 6 Colorful Accent 3" w:uiPriority="51"/>
+    <w:lsdException w:name="Grid Table 7 Colorful Accent 3" w:uiPriority="52"/>
+    <w:lsdException w:name="Grid Table 1 Light Accent 4" w:uiPriority="46"/>
+    <w:lsdException w:name="Grid Table 2 Accent 4" w:uiPriority="47"/>
+    <w:lsdException w:name="Grid Table 3 Accent 4" w:uiPriority="48"/>
+    <w:lsdException w:name="Grid Table 4 Accent 4" w:uiPriority="49"/>
+    <w:lsdException w:name="Grid Table 5 Dark Accent 4" w:uiPriority="50"/>
+    <w:lsdException w:name="Grid Table 6 Colorful Accent 4" w:uiPriority="51"/>
+    <w:lsdException w:name="Grid Table 7 Colorful Accent 4" w:uiPriority="52"/>
+    <w:lsdException w:name="Grid Table 1 Light Accent 5" w:uiPriority="46"/>
+    <w:lsdException w:name="Grid Table 2 Accent 5" w:uiPriority="47"/>
+    <w:lsdException w:name="Grid Table 3 Accent 5" w:uiPriority="48"/>
+    <w:lsdException w:name="Grid Table 4 Accent 5" w:uiPriority="49"/>
+    <w:lsdException w:name="Grid Table 5 Dark Accent 5" w:uiPriority="50"/>
+    <w:lsdException w:name="Grid Table 6 Colorful Accent 5" w:uiPriority="51"/>
+    <w:lsdException w:name="Grid Table 7 Colorful Accent 5" w:uiPriority="52"/>
+    <w:lsdException w:name="Grid Table 1 Light Accent 6" w:uiPriority="46"/>
+    <w:lsdException w:name="Grid Table 2 Accent 6" w:uiPriority="47"/>
+    <w:lsdException w:name="Grid Table 3 Accent 6" w:uiPriority="48"/>
+    <w:lsdException w:name="Grid Table 4 Accent 6" w:uiPriority="49"/>
+    <w:lsdException w:name="Grid Table 5 Dark Accent 6" w:uiPriority="50"/>
+    <w:lsdException w:name="Grid Table 6 Colorful Accent 6" w:uiPriority="51"/>
+    <w:lsdException w:name="Grid Table 7 Colorful Accent 6" w:uiPriority="52"/>
+    <w:lsdException w:name="List Table 1 Light" w:uiPriority="46"/>
+    <w:lsdException w:name="List Table 2" w:uiPriority="47"/>
+    <w:lsdException w:name="List Table 3" w:uiPriority="48"/>
+    <w:lsdException w:name="List Table 4" w:uiPriority="49"/>
+    <w:lsdException w:name="List Table 5 Dark" w:uiPriority="50"/>
+    <w:lsdException w:name="List Table 6 Colorful" w:uiPriority="51"/>
+    <w:lsdException w:name="List Table 7 Colorful" w:uiPriority="52"/>
+    <w:lsdException w:name="List Table 1 Light Accent 1" w:uiPriority="46"/>
+    <w:lsdException w:name="List Table 2 Accent 1" w:uiPriority="47"/>
+    <w:lsdException w:name="List Table 3 Accent 1" w:uiPriority="48"/>
+    <w:lsdException w:name="List Table 4 Accent 1" w:uiPriority="49"/>
+    <w:lsdException w:name="List Table 5 Dark Accent 1" w:uiPriority="50"/>
+    <w:lsdException w:name="List Table 6 Colorful Accent 1" w:uiPriority="51"/>
+    <w:lsdException w:name="List Table 7 Colorful Accent 1" w:uiPriority="52"/>
+    <w:lsdException w:name="List Table 1 Light Accent 2" w:uiPriority="46"/>
+    <w:lsdException w:name="List Table 2 Accent 2" w:uiPriority="47"/>
+    <w:lsdException w:name="List Table 3 Accent 2" w:uiPriority="48"/>
+    <w:lsdException w:name="List Table 4 Accent 2" w:uiPriority="49"/>
+    <w:lsdException w:name="List Table 5 Dark Accent 2" w:uiPriority="50"/>
+    <w:lsdException w:name="List Table 6 Colorful Accent 2" w:uiPriority="51"/>
+    <w:lsdException w:name="List Table 7 Colorful Accent 2" w:uiPriority="52"/>
+    <w:lsdException w:name="List Table 1 Light Accent 3" w:uiPriority="46"/>
+    <w:lsdException w:name="List Table 2 Accent 3" w:uiPriority="47"/>
+    <w:lsdException w:name="List Table 3 Accent 3" w:uiPriority="48"/>
+    <w:lsdException w:name="List Table 4 Accent 3" w:uiPriority="49"/>
+    <w:lsdException w:name="List Table 5 Dark Accent 3" w:uiPriority="50"/>
+    <w:lsdException w:name="List Table 6 Colorful Accent 3" w:uiPriority="51"/>
+    <w:lsdException w:name="List Table 7 Colorful Accent 3" w:uiPriority="52"/>
+    <w:lsdException w:name="List Table 1 Light Accent 4" w:uiPriority="46"/>
+    <w:lsdException w:name="List Table 2 Accent 4" w:uiPriority="47"/>
+    <w:lsdException w:name="List Table 3 Accent 4" w:uiPriority="48"/>
+    <w:lsdException w:name="List Table 4 Accent 4" w:uiPriority="49"/>
+    <w:lsdException w:name="List Table 5 Dark Accent 4" w:uiPriority="50"/>
+    <w:lsdException w:name="List Table 6 Colorful Accent 4" w:uiPriority="51"/>
+    <w:lsdException w:name="List Table 7 Colorful Accent 4" w:uiPriority="52"/>
+    <w:lsdException w:name="List Table 1 Light Accent 5" w:uiPriority="46"/>
+    <w:lsdException w:name="List Table 2 Accent 5" w:uiPriority="47"/>
+    <w:lsdException w:name="List Table 3 Accent 5" w:uiPriority="48"/>
+    <w:lsdException w:name="List Table 4 Accent 5" w:uiPriority="49"/>
+    <w:lsdException w:name="List Table 5 Dark Accent 5" w:uiPriority="50"/>
+    <w:lsdException w:name="List Table 6 Colorful Accent 5" w:uiPriority="51"/>
+    <w:lsdException w:name="List Table 7 Colorful Accent 5" w:uiPriority="52"/>
+    <w:lsdException w:name="List Table 1 Light Accent 6" w:uiPriority="46"/>
+    <w:lsdException w:name="List Table 2 Accent 6" w:uiPriority="47"/>
+    <w:lsdException w:name="List Table 3 Accent 6" w:uiPriority="48"/>
+    <w:lsdException w:name="List Table 4 Accent 6" w:uiPriority="49"/>
+    <w:lsdException w:name="List Table 5 Dark Accent 6" w:uiPriority="50"/>
+    <w:lsdException w:name="List Table 6 Colorful Accent 6" w:uiPriority="51"/>
+    <w:lsdException w:name="List Table 7 Colorful Accent 6" w:uiPriority="52"/>
   </w:latentStyles>
   <w:style w:type="paragraph" w:default="1" w:styleId="Normal">
     <w:name w:val="Normal"/>
@@ -2170,401 +2412,7 @@
       <w:szCs w:val="32"/>
     </w:rPr>
   </w:style>
-  <w:style w:type="paragraph" w:styleId="TtulodeTDC">
-    <w:name w:val="TOC Heading"/>
-    <w:basedOn w:val="Ttulo1"/>
-    <w:next w:val="Normal"/>
-    <w:uiPriority w:val="39"/>
-    <w:unhideWhenUsed/>
-    <w:qFormat/>
-    <w:rsid w:val="00BF65F4"/>
-    <w:pPr>
-      <w:outlineLvl w:val="9"/>
-    </w:pPr>
-    <w:rPr>
-      <w:lang w:eastAsia="es-GT"/>
-    </w:rPr>
-  </w:style>
-  <w:style w:type="table" w:styleId="Tablaconcuadrcula">
-    <w:name w:val="Table Grid"/>
-    <w:basedOn w:val="Tablanormal"/>
-    <w:uiPriority w:val="39"/>
-    <w:rsid w:val="00BF65F4"/>
-    <w:pPr>
-      <w:spacing w:after="0" w:line="240" w:lineRule="auto"/>
-    </w:pPr>
-    <w:tblPr>
-      <w:tblBorders>
-        <w:top w:val="single" w:sz="4" w:space="0" w:color="auto"/>
-        <w:left w:val="single" w:sz="4" w:space="0" w:color="auto"/>
-        <w:bottom w:val="single" w:sz="4" w:space="0" w:color="auto"/>
-        <w:right w:val="single" w:sz="4" w:space="0" w:color="auto"/>
-        <w:insideH w:val="single" w:sz="4" w:space="0" w:color="auto"/>
-        <w:insideV w:val="single" w:sz="4" w:space="0" w:color="auto"/>
-      </w:tblBorders>
-    </w:tblPr>
-  </w:style>
-  <w:style w:type="paragraph" w:styleId="TDC1">
-    <w:name w:val="toc 1"/>
-    <w:basedOn w:val="Normal"/>
-    <w:next w:val="Normal"/>
-    <w:autoRedefine/>
-    <w:uiPriority w:val="39"/>
-    <w:unhideWhenUsed/>
-    <w:rsid w:val="00EC1FB0"/>
-    <w:pPr>
-      <w:spacing w:after="100"/>
-    </w:pPr>
-  </w:style>
-  <w:style w:type="character" w:styleId="Hipervnculo">
-    <w:name w:val="Hyperlink"/>
-    <w:basedOn w:val="Fuentedeprrafopredeter"/>
-    <w:uiPriority w:val="99"/>
-    <w:unhideWhenUsed/>
-    <w:rsid w:val="00EC1FB0"/>
-    <w:rPr>
-      <w:color w:val="0563C1" w:themeColor="hyperlink"/>
-      <w:u w:val="single"/>
-    </w:rPr>
-  </w:style>
-</w:styles>
-</file>
-
-<file path=word/stylesWithEffects.xml><?xml version="1.0" encoding="utf-8"?>
-<w:styles xmlns:wpc="http://schemas.microsoft.com/office/word/2010/wordprocessingCanvas" xmlns:mc="http://schemas.openxmlformats.org/markup-compatibility/2006" xmlns:o="urn:schemas-microsoft-com:office:office" xmlns:r="http://schemas.openxmlformats.org/officeDocument/2006/relationships" xmlns:m="http://schemas.openxmlformats.org/officeDocument/2006/math" xmlns:v="urn:schemas-microsoft-com:vml" xmlns:wp14="http://schemas.microsoft.com/office/word/2010/wordprocessingDrawing" xmlns:wp="http://schemas.openxmlformats.org/drawingml/2006/wordprocessingDrawing" xmlns:w10="urn:schemas-microsoft-com:office:word" xmlns:w="http://schemas.openxmlformats.org/wordprocessingml/2006/main" xmlns:w14="http://schemas.microsoft.com/office/word/2010/wordml" xmlns:wpg="http://schemas.microsoft.com/office/word/2010/wordprocessingGroup" xmlns:wpi="http://schemas.microsoft.com/office/word/2010/wordprocessingInk" xmlns:wne="http://schemas.microsoft.com/office/word/2006/wordml" xmlns:wps="http://schemas.microsoft.com/office/word/2010/wordprocessingShape" mc:Ignorable="w14 wp14">
-  <w:docDefaults>
-    <w:rPrDefault>
-      <w:rPr>
-        <w:rFonts w:asciiTheme="minorHAnsi" w:eastAsiaTheme="minorHAnsi" w:hAnsiTheme="minorHAnsi" w:cstheme="minorBidi"/>
-        <w:sz w:val="22"/>
-        <w:szCs w:val="22"/>
-        <w:lang w:val="es-GT" w:eastAsia="en-US" w:bidi="ar-SA"/>
-      </w:rPr>
-    </w:rPrDefault>
-    <w:pPrDefault>
-      <w:pPr>
-        <w:spacing w:after="160" w:line="259" w:lineRule="auto"/>
-      </w:pPr>
-    </w:pPrDefault>
-  </w:docDefaults>
-  <w:latentStyles w:defLockedState="0" w:defUIPriority="99" w:defSemiHidden="1" w:defUnhideWhenUsed="1" w:defQFormat="0" w:count="267">
-    <w:lsdException w:name="Normal" w:semiHidden="0" w:uiPriority="0" w:unhideWhenUsed="0" w:qFormat="1"/>
-    <w:lsdException w:name="heading 1" w:semiHidden="0" w:uiPriority="9" w:unhideWhenUsed="0" w:qFormat="1"/>
-    <w:lsdException w:name="heading 2" w:uiPriority="9" w:qFormat="1"/>
-    <w:lsdException w:name="heading 3" w:uiPriority="9" w:qFormat="1"/>
-    <w:lsdException w:name="heading 4" w:uiPriority="9" w:qFormat="1"/>
-    <w:lsdException w:name="heading 5" w:uiPriority="9" w:qFormat="1"/>
-    <w:lsdException w:name="heading 6" w:uiPriority="9" w:qFormat="1"/>
-    <w:lsdException w:name="heading 7" w:uiPriority="9" w:qFormat="1"/>
-    <w:lsdException w:name="heading 8" w:uiPriority="9" w:qFormat="1"/>
-    <w:lsdException w:name="heading 9" w:uiPriority="9" w:qFormat="1"/>
-    <w:lsdException w:name="toc 1" w:uiPriority="39"/>
-    <w:lsdException w:name="toc 2" w:uiPriority="39"/>
-    <w:lsdException w:name="toc 3" w:uiPriority="39"/>
-    <w:lsdException w:name="toc 4" w:uiPriority="39"/>
-    <w:lsdException w:name="toc 5" w:uiPriority="39"/>
-    <w:lsdException w:name="toc 6" w:uiPriority="39"/>
-    <w:lsdException w:name="toc 7" w:uiPriority="39"/>
-    <w:lsdException w:name="toc 8" w:uiPriority="39"/>
-    <w:lsdException w:name="toc 9" w:uiPriority="39"/>
-    <w:lsdException w:name="caption" w:uiPriority="35" w:qFormat="1"/>
-    <w:lsdException w:name="Title" w:semiHidden="0" w:uiPriority="10" w:unhideWhenUsed="0" w:qFormat="1"/>
-    <w:lsdException w:name="Default Paragraph Font" w:uiPriority="1"/>
-    <w:lsdException w:name="Subtitle" w:semiHidden="0" w:uiPriority="11" w:unhideWhenUsed="0" w:qFormat="1"/>
-    <w:lsdException w:name="Strong" w:semiHidden="0" w:uiPriority="22" w:unhideWhenUsed="0" w:qFormat="1"/>
-    <w:lsdException w:name="Emphasis" w:semiHidden="0" w:uiPriority="20" w:unhideWhenUsed="0" w:qFormat="1"/>
-    <w:lsdException w:name="Table Grid" w:semiHidden="0" w:uiPriority="39" w:unhideWhenUsed="0"/>
-    <w:lsdException w:name="Placeholder Text" w:unhideWhenUsed="0"/>
-    <w:lsdException w:name="No Spacing" w:semiHidden="0" w:uiPriority="1" w:unhideWhenUsed="0" w:qFormat="1"/>
-    <w:lsdException w:name="Light Shading" w:semiHidden="0" w:uiPriority="60" w:unhideWhenUsed="0"/>
-    <w:lsdException w:name="Light List" w:semiHidden="0" w:uiPriority="61" w:unhideWhenUsed="0"/>
-    <w:lsdException w:name="Light Grid" w:semiHidden="0" w:uiPriority="62" w:unhideWhenUsed="0"/>
-    <w:lsdException w:name="Medium Shading 1" w:semiHidden="0" w:uiPriority="63" w:unhideWhenUsed="0"/>
-    <w:lsdException w:name="Medium Shading 2" w:semiHidden="0" w:uiPriority="64" w:unhideWhenUsed="0"/>
-    <w:lsdException w:name="Medium List 1" w:semiHidden="0" w:uiPriority="65" w:unhideWhenUsed="0"/>
-    <w:lsdException w:name="Medium List 2" w:semiHidden="0" w:uiPriority="66" w:unhideWhenUsed="0"/>
-    <w:lsdException w:name="Medium Grid 1" w:semiHidden="0" w:uiPriority="67" w:unhideWhenUsed="0"/>
-    <w:lsdException w:name="Medium Grid 2" w:semiHidden="0" w:uiPriority="68" w:unhideWhenUsed="0"/>
-    <w:lsdException w:name="Medium Grid 3" w:semiHidden="0" w:uiPriority="69" w:unhideWhenUsed="0"/>
-    <w:lsdException w:name="Dark List" w:semiHidden="0" w:uiPriority="70" w:unhideWhenUsed="0"/>
-    <w:lsdException w:name="Colorful Shading" w:semiHidden="0" w:uiPriority="71" w:unhideWhenUsed="0"/>
-    <w:lsdException w:name="Colorful List" w:semiHidden="0" w:uiPriority="72" w:unhideWhenUsed="0"/>
-    <w:lsdException w:name="Colorful Grid" w:semiHidden="0" w:uiPriority="73" w:unhideWhenUsed="0"/>
-    <w:lsdException w:name="Light Shading Accent 1" w:semiHidden="0" w:uiPriority="60" w:unhideWhenUsed="0"/>
-    <w:lsdException w:name="Light List Accent 1" w:semiHidden="0" w:uiPriority="61" w:unhideWhenUsed="0"/>
-    <w:lsdException w:name="Light Grid Accent 1" w:semiHidden="0" w:uiPriority="62" w:unhideWhenUsed="0"/>
-    <w:lsdException w:name="Medium Shading 1 Accent 1" w:semiHidden="0" w:uiPriority="63" w:unhideWhenUsed="0"/>
-    <w:lsdException w:name="Medium Shading 2 Accent 1" w:semiHidden="0" w:uiPriority="64" w:unhideWhenUsed="0"/>
-    <w:lsdException w:name="Medium List 1 Accent 1" w:semiHidden="0" w:uiPriority="65" w:unhideWhenUsed="0"/>
-    <w:lsdException w:name="Revision" w:unhideWhenUsed="0"/>
-    <w:lsdException w:name="List Paragraph" w:semiHidden="0" w:uiPriority="34" w:unhideWhenUsed="0" w:qFormat="1"/>
-    <w:lsdException w:name="Quote" w:semiHidden="0" w:uiPriority="29" w:unhideWhenUsed="0" w:qFormat="1"/>
-    <w:lsdException w:name="Intense Quote" w:semiHidden="0" w:uiPriority="30" w:unhideWhenUsed="0" w:qFormat="1"/>
-    <w:lsdException w:name="Medium List 2 Accent 1" w:semiHidden="0" w:uiPriority="66" w:unhideWhenUsed="0"/>
-    <w:lsdException w:name="Medium Grid 1 Accent 1" w:semiHidden="0" w:uiPriority="67" w:unhideWhenUsed="0"/>
-    <w:lsdException w:name="Medium Grid 2 Accent 1" w:semiHidden="0" w:uiPriority="68" w:unhideWhenUsed="0"/>
-    <w:lsdException w:name="Medium Grid 3 Accent 1" w:semiHidden="0" w:uiPriority="69" w:unhideWhenUsed="0"/>
-    <w:lsdException w:name="Dark List Accent 1" w:semiHidden="0" w:uiPriority="70" w:unhideWhenUsed="0"/>
-    <w:lsdException w:name="Colorful Shading Accent 1" w:semiHidden="0" w:uiPriority="71" w:unhideWhenUsed="0"/>
-    <w:lsdException w:name="Colorful List Accent 1" w:semiHidden="0" w:uiPriority="72" w:unhideWhenUsed="0"/>
-    <w:lsdException w:name="Colorful Grid Accent 1" w:semiHidden="0" w:uiPriority="73" w:unhideWhenUsed="0"/>
-    <w:lsdException w:name="Light Shading Accent 2" w:semiHidden="0" w:uiPriority="60" w:unhideWhenUsed="0"/>
-    <w:lsdException w:name="Light List Accent 2" w:semiHidden="0" w:uiPriority="61" w:unhideWhenUsed="0"/>
-    <w:lsdException w:name="Light Grid Accent 2" w:semiHidden="0" w:uiPriority="62" w:unhideWhenUsed="0"/>
-    <w:lsdException w:name="Medium Shading 1 Accent 2" w:semiHidden="0" w:uiPriority="63" w:unhideWhenUsed="0"/>
-    <w:lsdException w:name="Medium Shading 2 Accent 2" w:semiHidden="0" w:uiPriority="64" w:unhideWhenUsed="0"/>
-    <w:lsdException w:name="Medium List 1 Accent 2" w:semiHidden="0" w:uiPriority="65" w:unhideWhenUsed="0"/>
-    <w:lsdException w:name="Medium List 2 Accent 2" w:semiHidden="0" w:uiPriority="66" w:unhideWhenUsed="0"/>
-    <w:lsdException w:name="Medium Grid 1 Accent 2" w:semiHidden="0" w:uiPriority="67" w:unhideWhenUsed="0"/>
-    <w:lsdException w:name="Medium Grid 2 Accent 2" w:semiHidden="0" w:uiPriority="68" w:unhideWhenUsed="0"/>
-    <w:lsdException w:name="Medium Grid 3 Accent 2" w:semiHidden="0" w:uiPriority="69" w:unhideWhenUsed="0"/>
-    <w:lsdException w:name="Dark List Accent 2" w:semiHidden="0" w:uiPriority="70" w:unhideWhenUsed="0"/>
-    <w:lsdException w:name="Colorful Shading Accent 2" w:semiHidden="0" w:uiPriority="71" w:unhideWhenUsed="0"/>
-    <w:lsdException w:name="Colorful List Accent 2" w:semiHidden="0" w:uiPriority="72" w:unhideWhenUsed="0"/>
-    <w:lsdException w:name="Colorful Grid Accent 2" w:semiHidden="0" w:uiPriority="73" w:unhideWhenUsed="0"/>
-    <w:lsdException w:name="Light Shading Accent 3" w:semiHidden="0" w:uiPriority="60" w:unhideWhenUsed="0"/>
-    <w:lsdException w:name="Light List Accent 3" w:semiHidden="0" w:uiPriority="61" w:unhideWhenUsed="0"/>
-    <w:lsdException w:name="Light Grid Accent 3" w:semiHidden="0" w:uiPriority="62" w:unhideWhenUsed="0"/>
-    <w:lsdException w:name="Medium Shading 1 Accent 3" w:semiHidden="0" w:uiPriority="63" w:unhideWhenUsed="0"/>
-    <w:lsdException w:name="Medium Shading 2 Accent 3" w:semiHidden="0" w:uiPriority="64" w:unhideWhenUsed="0"/>
-    <w:lsdException w:name="Medium List 1 Accent 3" w:semiHidden="0" w:uiPriority="65" w:unhideWhenUsed="0"/>
-    <w:lsdException w:name="Medium List 2 Accent 3" w:semiHidden="0" w:uiPriority="66" w:unhideWhenUsed="0"/>
-    <w:lsdException w:name="Medium Grid 1 Accent 3" w:semiHidden="0" w:uiPriority="67" w:unhideWhenUsed="0"/>
-    <w:lsdException w:name="Medium Grid 2 Accent 3" w:semiHidden="0" w:uiPriority="68" w:unhideWhenUsed="0"/>
-    <w:lsdException w:name="Medium Grid 3 Accent 3" w:semiHidden="0" w:uiPriority="69" w:unhideWhenUsed="0"/>
-    <w:lsdException w:name="Dark List Accent 3" w:semiHidden="0" w:uiPriority="70" w:unhideWhenUsed="0"/>
-    <w:lsdException w:name="Colorful Shading Accent 3" w:semiHidden="0" w:uiPriority="71" w:unhideWhenUsed="0"/>
-    <w:lsdException w:name="Colorful List Accent 3" w:semiHidden="0" w:uiPriority="72" w:unhideWhenUsed="0"/>
-    <w:lsdException w:name="Colorful Grid Accent 3" w:semiHidden="0" w:uiPriority="73" w:unhideWhenUsed="0"/>
-    <w:lsdException w:name="Light Shading Accent 4" w:semiHidden="0" w:uiPriority="60" w:unhideWhenUsed="0"/>
-    <w:lsdException w:name="Light List Accent 4" w:semiHidden="0" w:uiPriority="61" w:unhideWhenUsed="0"/>
-    <w:lsdException w:name="Light Grid Accent 4" w:semiHidden="0" w:uiPriority="62" w:unhideWhenUsed="0"/>
-    <w:lsdException w:name="Medium Shading 1 Accent 4" w:semiHidden="0" w:uiPriority="63" w:unhideWhenUsed="0"/>
-    <w:lsdException w:name="Medium Shading 2 Accent 4" w:semiHidden="0" w:uiPriority="64" w:unhideWhenUsed="0"/>
-    <w:lsdException w:name="Medium List 1 Accent 4" w:semiHidden="0" w:uiPriority="65" w:unhideWhenUsed="0"/>
-    <w:lsdException w:name="Medium List 2 Accent 4" w:semiHidden="0" w:uiPriority="66" w:unhideWhenUsed="0"/>
-    <w:lsdException w:name="Medium Grid 1 Accent 4" w:semiHidden="0" w:uiPriority="67" w:unhideWhenUsed="0"/>
-    <w:lsdException w:name="Medium Grid 2 Accent 4" w:semiHidden="0" w:uiPriority="68" w:unhideWhenUsed="0"/>
-    <w:lsdException w:name="Medium Grid 3 Accent 4" w:semiHidden="0" w:uiPriority="69" w:unhideWhenUsed="0"/>
-    <w:lsdException w:name="Dark List Accent 4" w:semiHidden="0" w:uiPriority="70" w:unhideWhenUsed="0"/>
-    <w:lsdException w:name="Colorful Shading Accent 4" w:semiHidden="0" w:uiPriority="71" w:unhideWhenUsed="0"/>
-    <w:lsdException w:name="Colorful List Accent 4" w:semiHidden="0" w:uiPriority="72" w:unhideWhenUsed="0"/>
-    <w:lsdException w:name="Colorful Grid Accent 4" w:semiHidden="0" w:uiPriority="73" w:unhideWhenUsed="0"/>
-    <w:lsdException w:name="Light Shading Accent 5" w:semiHidden="0" w:uiPriority="60" w:unhideWhenUsed="0"/>
-    <w:lsdException w:name="Light List Accent 5" w:semiHidden="0" w:uiPriority="61" w:unhideWhenUsed="0"/>
-    <w:lsdException w:name="Light Grid Accent 5" w:semiHidden="0" w:uiPriority="62" w:unhideWhenUsed="0"/>
-    <w:lsdException w:name="Medium Shading 1 Accent 5" w:semiHidden="0" w:uiPriority="63" w:unhideWhenUsed="0"/>
-    <w:lsdException w:name="Medium Shading 2 Accent 5" w:semiHidden="0" w:uiPriority="64" w:unhideWhenUsed="0"/>
-    <w:lsdException w:name="Medium List 1 Accent 5" w:semiHidden="0" w:uiPriority="65" w:unhideWhenUsed="0"/>
-    <w:lsdException w:name="Medium List 2 Accent 5" w:semiHidden="0" w:uiPriority="66" w:unhideWhenUsed="0"/>
-    <w:lsdException w:name="Medium Grid 1 Accent 5" w:semiHidden="0" w:uiPriority="67" w:unhideWhenUsed="0"/>
-    <w:lsdException w:name="Medium Grid 2 Accent 5" w:semiHidden="0" w:uiPriority="68" w:unhideWhenUsed="0"/>
-    <w:lsdException w:name="Medium Grid 3 Accent 5" w:semiHidden="0" w:uiPriority="69" w:unhideWhenUsed="0"/>
-    <w:lsdException w:name="Dark List Accent 5" w:semiHidden="0" w:uiPriority="70" w:unhideWhenUsed="0"/>
-    <w:lsdException w:name="Colorful Shading Accent 5" w:semiHidden="0" w:uiPriority="71" w:unhideWhenUsed="0"/>
-    <w:lsdException w:name="Colorful List Accent 5" w:semiHidden="0" w:uiPriority="72" w:unhideWhenUsed="0"/>
-    <w:lsdException w:name="Colorful Grid Accent 5" w:semiHidden="0" w:uiPriority="73" w:unhideWhenUsed="0"/>
-    <w:lsdException w:name="Light Shading Accent 6" w:semiHidden="0" w:uiPriority="60" w:unhideWhenUsed="0"/>
-    <w:lsdException w:name="Light List Accent 6" w:semiHidden="0" w:uiPriority="61" w:unhideWhenUsed="0"/>
-    <w:lsdException w:name="Light Grid Accent 6" w:semiHidden="0" w:uiPriority="62" w:unhideWhenUsed="0"/>
-    <w:lsdException w:name="Medium Shading 1 Accent 6" w:semiHidden="0" w:uiPriority="63" w:unhideWhenUsed="0"/>
-    <w:lsdException w:name="Medium Shading 2 Accent 6" w:semiHidden="0" w:uiPriority="64" w:unhideWhenUsed="0"/>
-    <w:lsdException w:name="Medium List 1 Accent 6" w:semiHidden="0" w:uiPriority="65" w:unhideWhenUsed="0"/>
-    <w:lsdException w:name="Medium List 2 Accent 6" w:semiHidden="0" w:uiPriority="66" w:unhideWhenUsed="0"/>
-    <w:lsdException w:name="Medium Grid 1 Accent 6" w:semiHidden="0" w:uiPriority="67" w:unhideWhenUsed="0"/>
-    <w:lsdException w:name="Medium Grid 2 Accent 6" w:semiHidden="0" w:uiPriority="68" w:unhideWhenUsed="0"/>
-    <w:lsdException w:name="Medium Grid 3 Accent 6" w:semiHidden="0" w:uiPriority="69" w:unhideWhenUsed="0"/>
-    <w:lsdException w:name="Dark List Accent 6" w:semiHidden="0" w:uiPriority="70" w:unhideWhenUsed="0"/>
-    <w:lsdException w:name="Colorful Shading Accent 6" w:semiHidden="0" w:uiPriority="71" w:unhideWhenUsed="0"/>
-    <w:lsdException w:name="Colorful List Accent 6" w:semiHidden="0" w:uiPriority="72" w:unhideWhenUsed="0"/>
-    <w:lsdException w:name="Colorful Grid Accent 6" w:semiHidden="0" w:uiPriority="73" w:unhideWhenUsed="0"/>
-    <w:lsdException w:name="Subtle Emphasis" w:semiHidden="0" w:uiPriority="19" w:unhideWhenUsed="0" w:qFormat="1"/>
-    <w:lsdException w:name="Intense Emphasis" w:semiHidden="0" w:uiPriority="21" w:unhideWhenUsed="0" w:qFormat="1"/>
-    <w:lsdException w:name="Subtle Reference" w:semiHidden="0" w:uiPriority="31" w:unhideWhenUsed="0" w:qFormat="1"/>
-    <w:lsdException w:name="Intense Reference" w:semiHidden="0" w:uiPriority="32" w:unhideWhenUsed="0" w:qFormat="1"/>
-    <w:lsdException w:name="Book Title" w:semiHidden="0" w:uiPriority="33" w:unhideWhenUsed="0" w:qFormat="1"/>
-    <w:lsdException w:name="Bibliography" w:uiPriority="37"/>
-    <w:lsdException w:name="TOC Heading" w:uiPriority="39" w:qFormat="1"/>
-  </w:latentStyles>
-  <w:style w:type="paragraph" w:default="1" w:styleId="Normal">
-    <w:name w:val="Normal"/>
-    <w:qFormat/>
-    <w:rsid w:val="007B480D"/>
-    <w:rPr>
-      <w:rFonts w:eastAsia="MS Mincho"/>
-    </w:rPr>
-  </w:style>
-  <w:style w:type="paragraph" w:styleId="Ttulo1">
-    <w:name w:val="heading 1"/>
-    <w:basedOn w:val="Normal"/>
-    <w:next w:val="Normal"/>
-    <w:link w:val="Ttulo1Car"/>
-    <w:uiPriority w:val="9"/>
-    <w:qFormat/>
-    <w:rsid w:val="00BF65F4"/>
-    <w:pPr>
-      <w:keepNext/>
-      <w:keepLines/>
-      <w:spacing w:before="240" w:after="0"/>
-      <w:outlineLvl w:val="0"/>
-    </w:pPr>
-    <w:rPr>
-      <w:rFonts w:asciiTheme="majorHAnsi" w:eastAsiaTheme="majorEastAsia" w:hAnsiTheme="majorHAnsi" w:cstheme="majorBidi"/>
-      <w:color w:val="2F5496" w:themeColor="accent1" w:themeShade="BF"/>
-      <w:sz w:val="32"/>
-      <w:szCs w:val="32"/>
-    </w:rPr>
-  </w:style>
-  <w:style w:type="character" w:default="1" w:styleId="Fuentedeprrafopredeter">
-    <w:name w:val="Default Paragraph Font"/>
-    <w:uiPriority w:val="1"/>
-    <w:semiHidden/>
-    <w:unhideWhenUsed/>
-  </w:style>
-  <w:style w:type="table" w:default="1" w:styleId="Tablanormal">
-    <w:name w:val="Normal Table"/>
-    <w:uiPriority w:val="99"/>
-    <w:semiHidden/>
-    <w:unhideWhenUsed/>
-    <w:tblPr>
-      <w:tblInd w:w="0" w:type="dxa"/>
-      <w:tblCellMar>
-        <w:top w:w="0" w:type="dxa"/>
-        <w:left w:w="108" w:type="dxa"/>
-        <w:bottom w:w="0" w:type="dxa"/>
-        <w:right w:w="108" w:type="dxa"/>
-      </w:tblCellMar>
-    </w:tblPr>
-  </w:style>
-  <w:style w:type="numbering" w:default="1" w:styleId="Sinlista">
-    <w:name w:val="No List"/>
-    <w:uiPriority w:val="99"/>
-    <w:semiHidden/>
-    <w:unhideWhenUsed/>
-  </w:style>
-  <w:style w:type="paragraph" w:styleId="Sinespaciado">
-    <w:name w:val="No Spacing"/>
-    <w:uiPriority w:val="1"/>
-    <w:qFormat/>
-    <w:rsid w:val="007B480D"/>
-    <w:pPr>
-      <w:spacing w:after="0" w:line="240" w:lineRule="auto"/>
-    </w:pPr>
-  </w:style>
-  <w:style w:type="character" w:styleId="Refdecomentario">
-    <w:name w:val="annotation reference"/>
-    <w:basedOn w:val="Fuentedeprrafopredeter"/>
-    <w:uiPriority w:val="99"/>
-    <w:semiHidden/>
-    <w:unhideWhenUsed/>
-    <w:rsid w:val="00EB52AC"/>
-    <w:rPr>
-      <w:sz w:val="16"/>
-      <w:szCs w:val="16"/>
-    </w:rPr>
-  </w:style>
-  <w:style w:type="paragraph" w:styleId="Textocomentario">
-    <w:name w:val="annotation text"/>
-    <w:basedOn w:val="Normal"/>
-    <w:link w:val="TextocomentarioCar"/>
-    <w:uiPriority w:val="99"/>
-    <w:semiHidden/>
-    <w:unhideWhenUsed/>
-    <w:rsid w:val="00EB52AC"/>
-    <w:pPr>
-      <w:spacing w:line="240" w:lineRule="auto"/>
-    </w:pPr>
-    <w:rPr>
-      <w:sz w:val="20"/>
-      <w:szCs w:val="20"/>
-    </w:rPr>
-  </w:style>
-  <w:style w:type="character" w:customStyle="1" w:styleId="TextocomentarioCar">
-    <w:name w:val="Texto comentario Car"/>
-    <w:basedOn w:val="Fuentedeprrafopredeter"/>
-    <w:link w:val="Textocomentario"/>
-    <w:uiPriority w:val="99"/>
-    <w:semiHidden/>
-    <w:rsid w:val="00EB52AC"/>
-    <w:rPr>
-      <w:rFonts w:eastAsia="MS Mincho"/>
-      <w:sz w:val="20"/>
-      <w:szCs w:val="20"/>
-    </w:rPr>
-  </w:style>
-  <w:style w:type="paragraph" w:styleId="Asuntodelcomentario">
-    <w:name w:val="annotation subject"/>
-    <w:basedOn w:val="Textocomentario"/>
-    <w:next w:val="Textocomentario"/>
-    <w:link w:val="AsuntodelcomentarioCar"/>
-    <w:uiPriority w:val="99"/>
-    <w:semiHidden/>
-    <w:unhideWhenUsed/>
-    <w:rsid w:val="00EB52AC"/>
-    <w:rPr>
-      <w:b/>
-      <w:bCs/>
-    </w:rPr>
-  </w:style>
-  <w:style w:type="character" w:customStyle="1" w:styleId="AsuntodelcomentarioCar">
-    <w:name w:val="Asunto del comentario Car"/>
-    <w:basedOn w:val="TextocomentarioCar"/>
-    <w:link w:val="Asuntodelcomentario"/>
-    <w:uiPriority w:val="99"/>
-    <w:semiHidden/>
-    <w:rsid w:val="00EB52AC"/>
-    <w:rPr>
-      <w:rFonts w:eastAsia="MS Mincho"/>
-      <w:b/>
-      <w:bCs/>
-      <w:sz w:val="20"/>
-      <w:szCs w:val="20"/>
-    </w:rPr>
-  </w:style>
-  <w:style w:type="paragraph" w:styleId="Textodeglobo">
-    <w:name w:val="Balloon Text"/>
-    <w:basedOn w:val="Normal"/>
-    <w:link w:val="TextodegloboCar"/>
-    <w:uiPriority w:val="99"/>
-    <w:semiHidden/>
-    <w:unhideWhenUsed/>
-    <w:rsid w:val="00BF65F4"/>
-    <w:pPr>
-      <w:spacing w:after="0" w:line="240" w:lineRule="auto"/>
-    </w:pPr>
-    <w:rPr>
-      <w:rFonts w:ascii="Segoe UI" w:hAnsi="Segoe UI" w:cs="Segoe UI"/>
-      <w:sz w:val="18"/>
-      <w:szCs w:val="18"/>
-    </w:rPr>
-  </w:style>
-  <w:style w:type="character" w:customStyle="1" w:styleId="TextodegloboCar">
-    <w:name w:val="Texto de globo Car"/>
-    <w:basedOn w:val="Fuentedeprrafopredeter"/>
-    <w:link w:val="Textodeglobo"/>
-    <w:uiPriority w:val="99"/>
-    <w:semiHidden/>
-    <w:rsid w:val="00BF65F4"/>
-    <w:rPr>
-      <w:rFonts w:ascii="Segoe UI" w:eastAsia="MS Mincho" w:hAnsi="Segoe UI" w:cs="Segoe UI"/>
-      <w:sz w:val="18"/>
-      <w:szCs w:val="18"/>
-    </w:rPr>
-  </w:style>
-  <w:style w:type="character" w:customStyle="1" w:styleId="Ttulo1Car">
-    <w:name w:val="Título 1 Car"/>
-    <w:basedOn w:val="Fuentedeprrafopredeter"/>
-    <w:link w:val="Ttulo1"/>
-    <w:uiPriority w:val="9"/>
-    <w:rsid w:val="00BF65F4"/>
-    <w:rPr>
-      <w:rFonts w:asciiTheme="majorHAnsi" w:eastAsiaTheme="majorEastAsia" w:hAnsiTheme="majorHAnsi" w:cstheme="majorBidi"/>
-      <w:color w:val="2F5496" w:themeColor="accent1" w:themeShade="BF"/>
-      <w:sz w:val="32"/>
-      <w:szCs w:val="32"/>
-    </w:rPr>
-  </w:style>
-  <w:style w:type="paragraph" w:styleId="TtulodeTDC">
+  <w:style w:type="paragraph" w:styleId="TtuloTDC">
     <w:name w:val="TOC Heading"/>
     <w:basedOn w:val="Ttulo1"/>
     <w:next w:val="Normal"/>
@@ -2913,7 +2761,7 @@
   <a:extraClrSchemeLst/>
   <a:extLst>
     <a:ext uri="{05A4C25C-085E-4340-85A3-A5531E510DB2}">
-      <thm15:themeFamily xmlns="" xmlns:thm15="http://schemas.microsoft.com/office/thememl/2012/main" name="Office Theme" id="{62F939B6-93AF-4DB8-9C6B-D6C7DFDC589F}" vid="{4A3C46E8-61CC-4603-A589-7422A47A8E4A}"/>
+      <thm15:themeFamily xmlns:thm15="http://schemas.microsoft.com/office/thememl/2012/main" name="Office Theme" id="{62F939B6-93AF-4DB8-9C6B-D6C7DFDC589F}" vid="{4A3C46E8-61CC-4603-A589-7422A47A8E4A}"/>
     </a:ext>
   </a:extLst>
 </a:theme>
@@ -2924,7 +2772,7 @@
 </file>
 
 <file path=customXml/itemProps1.xml><?xml version="1.0" encoding="utf-8"?>
-<ds:datastoreItem xmlns:ds="http://schemas.openxmlformats.org/officeDocument/2006/customXml" ds:itemID="{9399E84F-1850-480C-B72D-B3B22FF9BE16}">
+<ds:datastoreItem xmlns:ds="http://schemas.openxmlformats.org/officeDocument/2006/customXml" ds:itemID="{26A4A25C-F7AE-4ECC-BF0B-D76FF331EB39}">
   <ds:schemaRefs>
     <ds:schemaRef ds:uri="http://schemas.openxmlformats.org/officeDocument/2006/bibliography"/>
   </ds:schemaRefs>

</xml_diff>

<commit_message>
Se agrego los datos del desarrollador José González
</commit_message>
<xml_diff>
--- a/BancoOficialKinal.docx
+++ b/BancoOficialKinal.docx
@@ -1,6 +1,6 @@
 
 <file path=word/document.xml><?xml version="1.0" encoding="utf-8"?>
-<w:document xmlns:wpc="http://schemas.microsoft.com/office/word/2010/wordprocessingCanvas" xmlns:cx="http://schemas.microsoft.com/office/drawing/2014/chartex" xmlns:mc="http://schemas.openxmlformats.org/markup-compatibility/2006" xmlns:o="urn:schemas-microsoft-com:office:office" xmlns:r="http://schemas.openxmlformats.org/officeDocument/2006/relationships" xmlns:m="http://schemas.openxmlformats.org/officeDocument/2006/math" xmlns:v="urn:schemas-microsoft-com:vml" xmlns:wp14="http://schemas.microsoft.com/office/word/2010/wordprocessingDrawing" xmlns:wp="http://schemas.openxmlformats.org/drawingml/2006/wordprocessingDrawing" xmlns:w10="urn:schemas-microsoft-com:office:word" xmlns:w="http://schemas.openxmlformats.org/wordprocessingml/2006/main" xmlns:w14="http://schemas.microsoft.com/office/word/2010/wordml" xmlns:w15="http://schemas.microsoft.com/office/word/2012/wordml" xmlns:w16se="http://schemas.microsoft.com/office/word/2015/wordml/symex" xmlns:wpg="http://schemas.microsoft.com/office/word/2010/wordprocessingGroup" xmlns:wpi="http://schemas.microsoft.com/office/word/2010/wordprocessingInk" xmlns:wne="http://schemas.microsoft.com/office/word/2006/wordml" xmlns:wps="http://schemas.microsoft.com/office/word/2010/wordprocessingShape" mc:Ignorable="w14 w15 w16se wp14">
+<w:document xmlns:wpc="http://schemas.microsoft.com/office/word/2010/wordprocessingCanvas" xmlns:cx="http://schemas.microsoft.com/office/drawing/2014/chartex" xmlns:cx1="http://schemas.microsoft.com/office/drawing/2015/9/8/chartex" xmlns:cx2="http://schemas.microsoft.com/office/drawing/2015/10/21/chartex" xmlns:cx3="http://schemas.microsoft.com/office/drawing/2016/5/9/chartex" xmlns:cx4="http://schemas.microsoft.com/office/drawing/2016/5/10/chartex" xmlns:cx5="http://schemas.microsoft.com/office/drawing/2016/5/11/chartex" xmlns:cx6="http://schemas.microsoft.com/office/drawing/2016/5/12/chartex" xmlns:cx7="http://schemas.microsoft.com/office/drawing/2016/5/13/chartex" xmlns:cx8="http://schemas.microsoft.com/office/drawing/2016/5/14/chartex" xmlns:mc="http://schemas.openxmlformats.org/markup-compatibility/2006" xmlns:aink="http://schemas.microsoft.com/office/drawing/2016/ink" xmlns:am3d="http://schemas.microsoft.com/office/drawing/2017/model3d" xmlns:o="urn:schemas-microsoft-com:office:office" xmlns:r="http://schemas.openxmlformats.org/officeDocument/2006/relationships" xmlns:m="http://schemas.openxmlformats.org/officeDocument/2006/math" xmlns:v="urn:schemas-microsoft-com:vml" xmlns:wp14="http://schemas.microsoft.com/office/word/2010/wordprocessingDrawing" xmlns:wp="http://schemas.openxmlformats.org/drawingml/2006/wordprocessingDrawing" xmlns:w10="urn:schemas-microsoft-com:office:word" xmlns:w="http://schemas.openxmlformats.org/wordprocessingml/2006/main" xmlns:w14="http://schemas.microsoft.com/office/word/2010/wordml" xmlns:w15="http://schemas.microsoft.com/office/word/2012/wordml" xmlns:w16cex="http://schemas.microsoft.com/office/word/2018/wordml/cex" xmlns:w16cid="http://schemas.microsoft.com/office/word/2016/wordml/cid" xmlns:w16="http://schemas.microsoft.com/office/word/2018/wordml" xmlns:w16sdtdh="http://schemas.microsoft.com/office/word/2020/wordml/sdtdatahash" xmlns:w16se="http://schemas.microsoft.com/office/word/2015/wordml/symex" xmlns:wpg="http://schemas.microsoft.com/office/word/2010/wordprocessingGroup" xmlns:wpi="http://schemas.microsoft.com/office/word/2010/wordprocessingInk" xmlns:wne="http://schemas.microsoft.com/office/word/2006/wordml" xmlns:wps="http://schemas.microsoft.com/office/word/2010/wordprocessingShape" mc:Ignorable="w14 w15 w16se w16cid w16 w16cex w16sdtdh wp14">
   <w:body>
     <w:p>
       <w:pPr>
@@ -45,7 +45,7 @@
                     </pic:cNvPicPr>
                   </pic:nvPicPr>
                   <pic:blipFill>
-                    <a:blip r:embed="rId7" cstate="print">
+                    <a:blip r:embed="rId9" cstate="print">
                       <a:extLst>
                         <a:ext uri="{28A0092B-C50C-407E-A947-70E740481C1C}">
                           <a14:useLocalDpi xmlns:a14="http://schemas.microsoft.com/office/drawing/2010/main" val="0"/>
@@ -1405,13 +1405,8 @@
           </w:tcPr>
           <w:p>
             <w:r>
-              <w:t xml:space="preserve">Nery Javier de la Cruz </w:t>
-            </w:r>
-            <w:proofErr w:type="spellStart"/>
-            <w:r>
-              <w:t>Huinil</w:t>
-            </w:r>
-            <w:proofErr w:type="spellEnd"/>
+              <w:t>Nery Javier de la Cruz Huinil</w:t>
+            </w:r>
           </w:p>
         </w:tc>
         <w:tc>
@@ -1515,8 +1510,28 @@
             <w:r>
               <w:t>Desarrollador</w:t>
             </w:r>
-            <w:bookmarkStart w:id="4" w:name="_GoBack"/>
-            <w:bookmarkEnd w:id="4"/>
+          </w:p>
+        </w:tc>
+      </w:tr>
+      <w:tr>
+        <w:tc>
+          <w:tcPr>
+            <w:tcW w:w="4414" w:type="dxa"/>
+          </w:tcPr>
+          <w:p>
+            <w:r>
+              <w:t>José Francisco González Ordoñez</w:t>
+            </w:r>
+          </w:p>
+        </w:tc>
+        <w:tc>
+          <w:tcPr>
+            <w:tcW w:w="4414" w:type="dxa"/>
+          </w:tcPr>
+          <w:p>
+            <w:r>
+              <w:t>Desarrollador</w:t>
+            </w:r>
           </w:p>
         </w:tc>
       </w:tr>
@@ -1576,20 +1591,6 @@
           <w:p/>
         </w:tc>
       </w:tr>
-      <w:tr>
-        <w:tc>
-          <w:tcPr>
-            <w:tcW w:w="4414" w:type="dxa"/>
-          </w:tcPr>
-          <w:p/>
-        </w:tc>
-        <w:tc>
-          <w:tcPr>
-            <w:tcW w:w="4414" w:type="dxa"/>
-          </w:tcPr>
-          <w:p/>
-        </w:tc>
-      </w:tr>
     </w:tbl>
     <w:p/>
     <w:p/>
@@ -1674,7 +1675,7 @@
                     </pic:cNvPicPr>
                   </pic:nvPicPr>
                   <pic:blipFill>
-                    <a:blip r:embed="rId8">
+                    <a:blip r:embed="rId10">
                       <a:extLst>
                         <a:ext uri="{28A0092B-C50C-407E-A947-70E740481C1C}">
                           <a14:useLocalDpi xmlns:a14="http://schemas.microsoft.com/office/drawing/2010/main" val="0"/>
@@ -1760,7 +1761,7 @@
 </file>
 
 <file path=word/comments.xml><?xml version="1.0" encoding="utf-8"?>
-<w:comments xmlns:wpc="http://schemas.microsoft.com/office/word/2010/wordprocessingCanvas" xmlns:cx="http://schemas.microsoft.com/office/drawing/2014/chartex" xmlns:mc="http://schemas.openxmlformats.org/markup-compatibility/2006" xmlns:o="urn:schemas-microsoft-com:office:office" xmlns:r="http://schemas.openxmlformats.org/officeDocument/2006/relationships" xmlns:m="http://schemas.openxmlformats.org/officeDocument/2006/math" xmlns:v="urn:schemas-microsoft-com:vml" xmlns:wp14="http://schemas.microsoft.com/office/word/2010/wordprocessingDrawing" xmlns:wp="http://schemas.openxmlformats.org/drawingml/2006/wordprocessingDrawing" xmlns:w10="urn:schemas-microsoft-com:office:word" xmlns:w="http://schemas.openxmlformats.org/wordprocessingml/2006/main" xmlns:w14="http://schemas.microsoft.com/office/word/2010/wordml" xmlns:w15="http://schemas.microsoft.com/office/word/2012/wordml" xmlns:w16se="http://schemas.microsoft.com/office/word/2015/wordml/symex" xmlns:wpg="http://schemas.microsoft.com/office/word/2010/wordprocessingGroup" xmlns:wpi="http://schemas.microsoft.com/office/word/2010/wordprocessingInk" xmlns:wne="http://schemas.microsoft.com/office/word/2006/wordml" xmlns:wps="http://schemas.microsoft.com/office/word/2010/wordprocessingShape" mc:Ignorable="w14 w15 w16se wp14">
+<w:comments xmlns:wpc="http://schemas.microsoft.com/office/word/2010/wordprocessingCanvas" xmlns:cx="http://schemas.microsoft.com/office/drawing/2014/chartex" xmlns:cx1="http://schemas.microsoft.com/office/drawing/2015/9/8/chartex" xmlns:cx2="http://schemas.microsoft.com/office/drawing/2015/10/21/chartex" xmlns:cx3="http://schemas.microsoft.com/office/drawing/2016/5/9/chartex" xmlns:cx4="http://schemas.microsoft.com/office/drawing/2016/5/10/chartex" xmlns:cx5="http://schemas.microsoft.com/office/drawing/2016/5/11/chartex" xmlns:cx6="http://schemas.microsoft.com/office/drawing/2016/5/12/chartex" xmlns:cx7="http://schemas.microsoft.com/office/drawing/2016/5/13/chartex" xmlns:cx8="http://schemas.microsoft.com/office/drawing/2016/5/14/chartex" xmlns:mc="http://schemas.openxmlformats.org/markup-compatibility/2006" xmlns:aink="http://schemas.microsoft.com/office/drawing/2016/ink" xmlns:am3d="http://schemas.microsoft.com/office/drawing/2017/model3d" xmlns:o="urn:schemas-microsoft-com:office:office" xmlns:r="http://schemas.openxmlformats.org/officeDocument/2006/relationships" xmlns:m="http://schemas.openxmlformats.org/officeDocument/2006/math" xmlns:v="urn:schemas-microsoft-com:vml" xmlns:wp14="http://schemas.microsoft.com/office/word/2010/wordprocessingDrawing" xmlns:wp="http://schemas.openxmlformats.org/drawingml/2006/wordprocessingDrawing" xmlns:w10="urn:schemas-microsoft-com:office:word" xmlns:w="http://schemas.openxmlformats.org/wordprocessingml/2006/main" xmlns:w14="http://schemas.microsoft.com/office/word/2010/wordml" xmlns:w15="http://schemas.microsoft.com/office/word/2012/wordml" xmlns:w16cex="http://schemas.microsoft.com/office/word/2018/wordml/cex" xmlns:w16cid="http://schemas.microsoft.com/office/word/2016/wordml/cid" xmlns:w16="http://schemas.microsoft.com/office/word/2018/wordml" xmlns:w16sdtdh="http://schemas.microsoft.com/office/word/2020/wordml/sdtdatahash" xmlns:w16se="http://schemas.microsoft.com/office/word/2015/wordml/symex" xmlns:wpg="http://schemas.microsoft.com/office/word/2010/wordprocessingGroup" xmlns:wpi="http://schemas.microsoft.com/office/word/2010/wordprocessingInk" xmlns:wne="http://schemas.microsoft.com/office/word/2006/wordml" xmlns:wps="http://schemas.microsoft.com/office/word/2010/wordprocessingShape" mc:Ignorable="w14 w15 w16se w16cid w16 w16cex w16sdtdh wp14">
   <w:comment w:id="0" w:author="Pedro Armas" w:date="2023-11-27T00:25:00Z" w:initials="PA">
     <w:p>
       <w:pPr>
@@ -1813,7 +1814,7 @@
 </file>
 
 <file path=word/commentsExtended.xml><?xml version="1.0" encoding="utf-8"?>
-<w15:commentsEx xmlns:wpc="http://schemas.microsoft.com/office/word/2010/wordprocessingCanvas" xmlns:cx="http://schemas.microsoft.com/office/drawing/2014/chartex" xmlns:mc="http://schemas.openxmlformats.org/markup-compatibility/2006" xmlns:o="urn:schemas-microsoft-com:office:office" xmlns:r="http://schemas.openxmlformats.org/officeDocument/2006/relationships" xmlns:m="http://schemas.openxmlformats.org/officeDocument/2006/math" xmlns:v="urn:schemas-microsoft-com:vml" xmlns:wp14="http://schemas.microsoft.com/office/word/2010/wordprocessingDrawing" xmlns:wp="http://schemas.openxmlformats.org/drawingml/2006/wordprocessingDrawing" xmlns:w10="urn:schemas-microsoft-com:office:word" xmlns:w="http://schemas.openxmlformats.org/wordprocessingml/2006/main" xmlns:w14="http://schemas.microsoft.com/office/word/2010/wordml" xmlns:w15="http://schemas.microsoft.com/office/word/2012/wordml" xmlns:w16se="http://schemas.microsoft.com/office/word/2015/wordml/symex" xmlns:wpg="http://schemas.microsoft.com/office/word/2010/wordprocessingGroup" xmlns:wpi="http://schemas.microsoft.com/office/word/2010/wordprocessingInk" xmlns:wne="http://schemas.microsoft.com/office/word/2006/wordml" xmlns:wps="http://schemas.microsoft.com/office/word/2010/wordprocessingShape" mc:Ignorable="w14 w15 w16se wp14">
+<w15:commentsEx xmlns:wpc="http://schemas.microsoft.com/office/word/2010/wordprocessingCanvas" xmlns:cx="http://schemas.microsoft.com/office/drawing/2014/chartex" xmlns:cx1="http://schemas.microsoft.com/office/drawing/2015/9/8/chartex" xmlns:cx2="http://schemas.microsoft.com/office/drawing/2015/10/21/chartex" xmlns:cx3="http://schemas.microsoft.com/office/drawing/2016/5/9/chartex" xmlns:cx4="http://schemas.microsoft.com/office/drawing/2016/5/10/chartex" xmlns:cx5="http://schemas.microsoft.com/office/drawing/2016/5/11/chartex" xmlns:cx6="http://schemas.microsoft.com/office/drawing/2016/5/12/chartex" xmlns:cx7="http://schemas.microsoft.com/office/drawing/2016/5/13/chartex" xmlns:cx8="http://schemas.microsoft.com/office/drawing/2016/5/14/chartex" xmlns:mc="http://schemas.openxmlformats.org/markup-compatibility/2006" xmlns:aink="http://schemas.microsoft.com/office/drawing/2016/ink" xmlns:am3d="http://schemas.microsoft.com/office/drawing/2017/model3d" xmlns:o="urn:schemas-microsoft-com:office:office" xmlns:r="http://schemas.openxmlformats.org/officeDocument/2006/relationships" xmlns:m="http://schemas.openxmlformats.org/officeDocument/2006/math" xmlns:v="urn:schemas-microsoft-com:vml" xmlns:wp14="http://schemas.microsoft.com/office/word/2010/wordprocessingDrawing" xmlns:wp="http://schemas.openxmlformats.org/drawingml/2006/wordprocessingDrawing" xmlns:w10="urn:schemas-microsoft-com:office:word" xmlns:w="http://schemas.openxmlformats.org/wordprocessingml/2006/main" xmlns:w14="http://schemas.microsoft.com/office/word/2010/wordml" xmlns:w15="http://schemas.microsoft.com/office/word/2012/wordml" xmlns:w16cex="http://schemas.microsoft.com/office/word/2018/wordml/cex" xmlns:w16cid="http://schemas.microsoft.com/office/word/2016/wordml/cid" xmlns:w16="http://schemas.microsoft.com/office/word/2018/wordml" xmlns:w16sdtdh="http://schemas.microsoft.com/office/word/2020/wordml/sdtdatahash" xmlns:w16se="http://schemas.microsoft.com/office/word/2015/wordml/symex" xmlns:wpg="http://schemas.microsoft.com/office/word/2010/wordprocessingGroup" xmlns:wpi="http://schemas.microsoft.com/office/word/2010/wordprocessingInk" xmlns:wne="http://schemas.microsoft.com/office/word/2006/wordml" xmlns:wps="http://schemas.microsoft.com/office/word/2010/wordprocessingShape" mc:Ignorable="w14 w15 w16se w16cid w16 w16cex w16sdtdh wp14">
   <w15:commentEx w15:paraId="34D7B734" w15:done="0"/>
   <w15:commentEx w15:paraId="1AF62A36" w15:done="0"/>
   <w15:commentEx w15:paraId="00D7F781" w15:done="0"/>
@@ -1821,7 +1822,7 @@
 </file>
 
 <file path=word/commentsExtensible.xml><?xml version="1.0" encoding="utf-8"?>
-<w16cex:commentsExtensible xmlns:wpc="http://schemas.microsoft.com/office/word/2010/wordprocessingCanvas" xmlns:cx="http://schemas.microsoft.com/office/drawing/2014/chartex" xmlns:cx1="http://schemas.microsoft.com/office/drawing/2015/9/8/chartex" xmlns:cx2="http://schemas.microsoft.com/office/drawing/2015/10/21/chartex" xmlns:cx3="http://schemas.microsoft.com/office/drawing/2016/5/9/chartex" xmlns:cx4="http://schemas.microsoft.com/office/drawing/2016/5/10/chartex" xmlns:cx5="http://schemas.microsoft.com/office/drawing/2016/5/11/chartex" xmlns:cx6="http://schemas.microsoft.com/office/drawing/2016/5/12/chartex" xmlns:cx7="http://schemas.microsoft.com/office/drawing/2016/5/13/chartex" xmlns:cx8="http://schemas.microsoft.com/office/drawing/2016/5/14/chartex" xmlns:cr="http://schemas.microsoft.com/office/comments/2020/reactions" xmlns:mc="http://schemas.openxmlformats.org/markup-compatibility/2006" xmlns:aink="http://schemas.microsoft.com/office/drawing/2016/ink" xmlns:am3d="http://schemas.microsoft.com/office/drawing/2017/model3d" xmlns:o="urn:schemas-microsoft-com:office:office" xmlns:oel="http://schemas.microsoft.com/office/2019/extlst" xmlns:r="http://schemas.openxmlformats.org/officeDocument/2006/relationships" xmlns:m="http://schemas.openxmlformats.org/officeDocument/2006/math" xmlns:v="urn:schemas-microsoft-com:vml" xmlns:wp14="http://schemas.microsoft.com/office/word/2010/wordprocessingDrawing" xmlns:wp="http://schemas.openxmlformats.org/drawingml/2006/wordprocessingDrawing" xmlns:w10="urn:schemas-microsoft-com:office:word" xmlns:w="http://schemas.openxmlformats.org/wordprocessingml/2006/main" xmlns:w14="http://schemas.microsoft.com/office/word/2010/wordml" xmlns:w15="http://schemas.microsoft.com/office/word/2012/wordml" xmlns:w16cex="http://schemas.microsoft.com/office/word/2018/wordml/cex" xmlns:w16cid="http://schemas.microsoft.com/office/word/2016/wordml/cid" xmlns:w16="http://schemas.microsoft.com/office/word/2018/wordml" xmlns:w16du="http://schemas.microsoft.com/office/word/2023/wordml/word16du" xmlns:w16sdtdh="http://schemas.microsoft.com/office/word/2020/wordml/sdtdatahash" xmlns:w16se="http://schemas.microsoft.com/office/word/2015/wordml/symex" xmlns:wpg="http://schemas.microsoft.com/office/word/2010/wordprocessingGroup" xmlns:wpi="http://schemas.microsoft.com/office/word/2010/wordprocessingInk" xmlns:wne="http://schemas.microsoft.com/office/word/2006/wordml" xmlns:wps="http://schemas.microsoft.com/office/word/2010/wordprocessingShape" mc:Ignorable="w14 w15 w16se w16cid w16 w16cex w16sdtdh cr w16du wp14">
+<w16cex:commentsExtensible xmlns:wpc="http://schemas.microsoft.com/office/word/2010/wordprocessingCanvas" xmlns:cx="http://schemas.microsoft.com/office/drawing/2014/chartex" xmlns:cx1="http://schemas.microsoft.com/office/drawing/2015/9/8/chartex" xmlns:cx2="http://schemas.microsoft.com/office/drawing/2015/10/21/chartex" xmlns:cx3="http://schemas.microsoft.com/office/drawing/2016/5/9/chartex" xmlns:cx4="http://schemas.microsoft.com/office/drawing/2016/5/10/chartex" xmlns:cx5="http://schemas.microsoft.com/office/drawing/2016/5/11/chartex" xmlns:cx6="http://schemas.microsoft.com/office/drawing/2016/5/12/chartex" xmlns:cx7="http://schemas.microsoft.com/office/drawing/2016/5/13/chartex" xmlns:cx8="http://schemas.microsoft.com/office/drawing/2016/5/14/chartex" xmlns:mc="http://schemas.openxmlformats.org/markup-compatibility/2006" xmlns:aink="http://schemas.microsoft.com/office/drawing/2016/ink" xmlns:am3d="http://schemas.microsoft.com/office/drawing/2017/model3d" xmlns:o="urn:schemas-microsoft-com:office:office" xmlns:r="http://schemas.openxmlformats.org/officeDocument/2006/relationships" xmlns:m="http://schemas.openxmlformats.org/officeDocument/2006/math" xmlns:v="urn:schemas-microsoft-com:vml" xmlns:wp14="http://schemas.microsoft.com/office/word/2010/wordprocessingDrawing" xmlns:wp="http://schemas.openxmlformats.org/drawingml/2006/wordprocessingDrawing" xmlns:w10="urn:schemas-microsoft-com:office:word" xmlns:w="http://schemas.openxmlformats.org/wordprocessingml/2006/main" xmlns:w14="http://schemas.microsoft.com/office/word/2010/wordml" xmlns:w15="http://schemas.microsoft.com/office/word/2012/wordml" xmlns:w16cex="http://schemas.microsoft.com/office/word/2018/wordml/cex" xmlns:w16cid="http://schemas.microsoft.com/office/word/2016/wordml/cid" xmlns:w16="http://schemas.microsoft.com/office/word/2018/wordml" xmlns:w16sdtdh="http://schemas.microsoft.com/office/word/2020/wordml/sdtdatahash" xmlns:w16se="http://schemas.microsoft.com/office/word/2015/wordml/symex" xmlns:wpg="http://schemas.microsoft.com/office/word/2010/wordprocessingGroup" xmlns:wpi="http://schemas.microsoft.com/office/word/2010/wordprocessingInk" xmlns:wne="http://schemas.microsoft.com/office/word/2006/wordml" xmlns:wps="http://schemas.microsoft.com/office/word/2010/wordprocessingShape" mc:Ignorable="w14 w15 w16se w16cid w16 w16cex w16sdtdh wp14">
   <w16cex:commentExtensible w16cex:durableId="290E6085" w16cex:dateUtc="2023-11-27T06:25:00Z"/>
   <w16cex:commentExtensible w16cex:durableId="290E606C" w16cex:dateUtc="2023-11-27T06:25:00Z"/>
   <w16cex:commentExtensible w16cex:durableId="290E6041" w16cex:dateUtc="2023-11-27T06:24:00Z"/>
@@ -1829,7 +1830,7 @@
 </file>
 
 <file path=word/commentsIds.xml><?xml version="1.0" encoding="utf-8"?>
-<w16cid:commentsIds xmlns:wpc="http://schemas.microsoft.com/office/word/2010/wordprocessingCanvas" xmlns:cx="http://schemas.microsoft.com/office/drawing/2014/chartex" xmlns:cx1="http://schemas.microsoft.com/office/drawing/2015/9/8/chartex" xmlns:cx2="http://schemas.microsoft.com/office/drawing/2015/10/21/chartex" xmlns:cx3="http://schemas.microsoft.com/office/drawing/2016/5/9/chartex" xmlns:cx4="http://schemas.microsoft.com/office/drawing/2016/5/10/chartex" xmlns:cx5="http://schemas.microsoft.com/office/drawing/2016/5/11/chartex" xmlns:cx6="http://schemas.microsoft.com/office/drawing/2016/5/12/chartex" xmlns:cx7="http://schemas.microsoft.com/office/drawing/2016/5/13/chartex" xmlns:cx8="http://schemas.microsoft.com/office/drawing/2016/5/14/chartex" xmlns:mc="http://schemas.openxmlformats.org/markup-compatibility/2006" xmlns:aink="http://schemas.microsoft.com/office/drawing/2016/ink" xmlns:am3d="http://schemas.microsoft.com/office/drawing/2017/model3d" xmlns:o="urn:schemas-microsoft-com:office:office" xmlns:oel="http://schemas.microsoft.com/office/2019/extlst" xmlns:r="http://schemas.openxmlformats.org/officeDocument/2006/relationships" xmlns:m="http://schemas.openxmlformats.org/officeDocument/2006/math" xmlns:v="urn:schemas-microsoft-com:vml" xmlns:wp14="http://schemas.microsoft.com/office/word/2010/wordprocessingDrawing" xmlns:wp="http://schemas.openxmlformats.org/drawingml/2006/wordprocessingDrawing" xmlns:w10="urn:schemas-microsoft-com:office:word" xmlns:w="http://schemas.openxmlformats.org/wordprocessingml/2006/main" xmlns:w14="http://schemas.microsoft.com/office/word/2010/wordml" xmlns:w15="http://schemas.microsoft.com/office/word/2012/wordml" xmlns:w16cex="http://schemas.microsoft.com/office/word/2018/wordml/cex" xmlns:w16cid="http://schemas.microsoft.com/office/word/2016/wordml/cid" xmlns:w16="http://schemas.microsoft.com/office/word/2018/wordml" xmlns:w16du="http://schemas.microsoft.com/office/word/2023/wordml/word16du" xmlns:w16sdtdh="http://schemas.microsoft.com/office/word/2020/wordml/sdtdatahash" xmlns:w16se="http://schemas.microsoft.com/office/word/2015/wordml/symex" xmlns:wpg="http://schemas.microsoft.com/office/word/2010/wordprocessingGroup" xmlns:wpi="http://schemas.microsoft.com/office/word/2010/wordprocessingInk" xmlns:wne="http://schemas.microsoft.com/office/word/2006/wordml" xmlns:wps="http://schemas.microsoft.com/office/word/2010/wordprocessingShape" mc:Ignorable="w14 w15 w16se w16cid w16 w16cex w16sdtdh w16du wp14">
+<w16cid:commentsIds xmlns:wpc="http://schemas.microsoft.com/office/word/2010/wordprocessingCanvas" xmlns:cx="http://schemas.microsoft.com/office/drawing/2014/chartex" xmlns:cx1="http://schemas.microsoft.com/office/drawing/2015/9/8/chartex" xmlns:cx2="http://schemas.microsoft.com/office/drawing/2015/10/21/chartex" xmlns:cx3="http://schemas.microsoft.com/office/drawing/2016/5/9/chartex" xmlns:cx4="http://schemas.microsoft.com/office/drawing/2016/5/10/chartex" xmlns:cx5="http://schemas.microsoft.com/office/drawing/2016/5/11/chartex" xmlns:cx6="http://schemas.microsoft.com/office/drawing/2016/5/12/chartex" xmlns:cx7="http://schemas.microsoft.com/office/drawing/2016/5/13/chartex" xmlns:cx8="http://schemas.microsoft.com/office/drawing/2016/5/14/chartex" xmlns:mc="http://schemas.openxmlformats.org/markup-compatibility/2006" xmlns:aink="http://schemas.microsoft.com/office/drawing/2016/ink" xmlns:am3d="http://schemas.microsoft.com/office/drawing/2017/model3d" xmlns:o="urn:schemas-microsoft-com:office:office" xmlns:r="http://schemas.openxmlformats.org/officeDocument/2006/relationships" xmlns:m="http://schemas.openxmlformats.org/officeDocument/2006/math" xmlns:v="urn:schemas-microsoft-com:vml" xmlns:wp14="http://schemas.microsoft.com/office/word/2010/wordprocessingDrawing" xmlns:wp="http://schemas.openxmlformats.org/drawingml/2006/wordprocessingDrawing" xmlns:w10="urn:schemas-microsoft-com:office:word" xmlns:w="http://schemas.openxmlformats.org/wordprocessingml/2006/main" xmlns:w14="http://schemas.microsoft.com/office/word/2010/wordml" xmlns:w15="http://schemas.microsoft.com/office/word/2012/wordml" xmlns:w16cex="http://schemas.microsoft.com/office/word/2018/wordml/cex" xmlns:w16cid="http://schemas.microsoft.com/office/word/2016/wordml/cid" xmlns:w16="http://schemas.microsoft.com/office/word/2018/wordml" xmlns:w16sdtdh="http://schemas.microsoft.com/office/word/2020/wordml/sdtdatahash" xmlns:w16se="http://schemas.microsoft.com/office/word/2015/wordml/symex" xmlns:wpg="http://schemas.microsoft.com/office/word/2010/wordprocessingGroup" xmlns:wpi="http://schemas.microsoft.com/office/word/2010/wordprocessingInk" xmlns:wne="http://schemas.microsoft.com/office/word/2006/wordml" xmlns:wps="http://schemas.microsoft.com/office/word/2010/wordprocessingShape" mc:Ignorable="w14 w15 w16se w16cid w16 w16cex w16sdtdh wp14">
   <w16cid:commentId w16cid:paraId="34D7B734" w16cid:durableId="290E6085"/>
   <w16cid:commentId w16cid:paraId="1AF62A36" w16cid:durableId="290E606C"/>
   <w16cid:commentId w16cid:paraId="00D7F781" w16cid:durableId="290E6041"/>
@@ -1837,7 +1838,7 @@
 </file>
 
 <file path=word/people.xml><?xml version="1.0" encoding="utf-8"?>
-<w15:people xmlns:wpc="http://schemas.microsoft.com/office/word/2010/wordprocessingCanvas" xmlns:cx="http://schemas.microsoft.com/office/drawing/2014/chartex" xmlns:mc="http://schemas.openxmlformats.org/markup-compatibility/2006" xmlns:o="urn:schemas-microsoft-com:office:office" xmlns:r="http://schemas.openxmlformats.org/officeDocument/2006/relationships" xmlns:m="http://schemas.openxmlformats.org/officeDocument/2006/math" xmlns:v="urn:schemas-microsoft-com:vml" xmlns:wp14="http://schemas.microsoft.com/office/word/2010/wordprocessingDrawing" xmlns:wp="http://schemas.openxmlformats.org/drawingml/2006/wordprocessingDrawing" xmlns:w10="urn:schemas-microsoft-com:office:word" xmlns:w="http://schemas.openxmlformats.org/wordprocessingml/2006/main" xmlns:w14="http://schemas.microsoft.com/office/word/2010/wordml" xmlns:w15="http://schemas.microsoft.com/office/word/2012/wordml" xmlns:w16se="http://schemas.microsoft.com/office/word/2015/wordml/symex" xmlns:wpg="http://schemas.microsoft.com/office/word/2010/wordprocessingGroup" xmlns:wpi="http://schemas.microsoft.com/office/word/2010/wordprocessingInk" xmlns:wne="http://schemas.microsoft.com/office/word/2006/wordml" xmlns:wps="http://schemas.microsoft.com/office/word/2010/wordprocessingShape" mc:Ignorable="w14 w15 w16se wp14">
+<w15:people xmlns:wpc="http://schemas.microsoft.com/office/word/2010/wordprocessingCanvas" xmlns:cx="http://schemas.microsoft.com/office/drawing/2014/chartex" xmlns:cx1="http://schemas.microsoft.com/office/drawing/2015/9/8/chartex" xmlns:cx2="http://schemas.microsoft.com/office/drawing/2015/10/21/chartex" xmlns:cx3="http://schemas.microsoft.com/office/drawing/2016/5/9/chartex" xmlns:cx4="http://schemas.microsoft.com/office/drawing/2016/5/10/chartex" xmlns:cx5="http://schemas.microsoft.com/office/drawing/2016/5/11/chartex" xmlns:cx6="http://schemas.microsoft.com/office/drawing/2016/5/12/chartex" xmlns:cx7="http://schemas.microsoft.com/office/drawing/2016/5/13/chartex" xmlns:cx8="http://schemas.microsoft.com/office/drawing/2016/5/14/chartex" xmlns:mc="http://schemas.openxmlformats.org/markup-compatibility/2006" xmlns:aink="http://schemas.microsoft.com/office/drawing/2016/ink" xmlns:am3d="http://schemas.microsoft.com/office/drawing/2017/model3d" xmlns:o="urn:schemas-microsoft-com:office:office" xmlns:r="http://schemas.openxmlformats.org/officeDocument/2006/relationships" xmlns:m="http://schemas.openxmlformats.org/officeDocument/2006/math" xmlns:v="urn:schemas-microsoft-com:vml" xmlns:wp14="http://schemas.microsoft.com/office/word/2010/wordprocessingDrawing" xmlns:wp="http://schemas.openxmlformats.org/drawingml/2006/wordprocessingDrawing" xmlns:w10="urn:schemas-microsoft-com:office:word" xmlns:w="http://schemas.openxmlformats.org/wordprocessingml/2006/main" xmlns:w14="http://schemas.microsoft.com/office/word/2010/wordml" xmlns:w15="http://schemas.microsoft.com/office/word/2012/wordml" xmlns:w16cex="http://schemas.microsoft.com/office/word/2018/wordml/cex" xmlns:w16cid="http://schemas.microsoft.com/office/word/2016/wordml/cid" xmlns:w16="http://schemas.microsoft.com/office/word/2018/wordml" xmlns:w16sdtdh="http://schemas.microsoft.com/office/word/2020/wordml/sdtdatahash" xmlns:w16se="http://schemas.microsoft.com/office/word/2015/wordml/symex" xmlns:wpg="http://schemas.microsoft.com/office/word/2010/wordprocessingGroup" xmlns:wpi="http://schemas.microsoft.com/office/word/2010/wordprocessingInk" xmlns:wne="http://schemas.microsoft.com/office/word/2006/wordml" xmlns:wps="http://schemas.microsoft.com/office/word/2010/wordprocessingShape" mc:Ignorable="w14 w15 w16se w16cid w16 w16cex w16sdtdh wp14">
   <w15:person w15:author="Pedro Armas">
     <w15:presenceInfo w15:providerId="Windows Live" w15:userId="a665e30787f7f555"/>
   </w15:person>
@@ -1845,7 +1846,7 @@
 </file>
 
 <file path=word/styles.xml><?xml version="1.0" encoding="utf-8"?>
-<w:styles xmlns:mc="http://schemas.openxmlformats.org/markup-compatibility/2006" xmlns:r="http://schemas.openxmlformats.org/officeDocument/2006/relationships" xmlns:w="http://schemas.openxmlformats.org/wordprocessingml/2006/main" xmlns:w14="http://schemas.microsoft.com/office/word/2010/wordml" xmlns:w15="http://schemas.microsoft.com/office/word/2012/wordml" xmlns:w16se="http://schemas.microsoft.com/office/word/2015/wordml/symex" mc:Ignorable="w14 w15 w16se">
+<w:styles xmlns:mc="http://schemas.openxmlformats.org/markup-compatibility/2006" xmlns:r="http://schemas.openxmlformats.org/officeDocument/2006/relationships" xmlns:w="http://schemas.openxmlformats.org/wordprocessingml/2006/main" xmlns:w14="http://schemas.microsoft.com/office/word/2010/wordml" xmlns:w15="http://schemas.microsoft.com/office/word/2012/wordml" xmlns:w16cex="http://schemas.microsoft.com/office/word/2018/wordml/cex" xmlns:w16cid="http://schemas.microsoft.com/office/word/2016/wordml/cid" xmlns:w16="http://schemas.microsoft.com/office/word/2018/wordml" xmlns:w16sdtdh="http://schemas.microsoft.com/office/word/2020/wordml/sdtdatahash" xmlns:w16se="http://schemas.microsoft.com/office/word/2015/wordml/symex" mc:Ignorable="w14 w15 w16se w16cid w16 w16cex w16sdtdh">
   <w:docDefaults>
     <w:rPrDefault>
       <w:rPr>
@@ -1861,7 +1862,7 @@
       </w:pPr>
     </w:pPrDefault>
   </w:docDefaults>
-  <w:latentStyles w:defLockedState="0" w:defUIPriority="99" w:defSemiHidden="0" w:defUnhideWhenUsed="0" w:defQFormat="0" w:count="371">
+  <w:latentStyles w:defLockedState="0" w:defUIPriority="99" w:defSemiHidden="0" w:defUnhideWhenUsed="0" w:defQFormat="0" w:count="376">
     <w:lsdException w:name="Normal" w:uiPriority="0" w:qFormat="1"/>
     <w:lsdException w:name="heading 1" w:uiPriority="9" w:qFormat="1"/>
     <w:lsdException w:name="heading 2" w:semiHidden="1" w:uiPriority="9" w:unhideWhenUsed="1" w:qFormat="1"/>
@@ -1967,7 +1968,6 @@
     <w:lsdException w:name="HTML Sample" w:semiHidden="1" w:unhideWhenUsed="1"/>
     <w:lsdException w:name="HTML Typewriter" w:semiHidden="1" w:unhideWhenUsed="1"/>
     <w:lsdException w:name="HTML Variable" w:semiHidden="1" w:unhideWhenUsed="1"/>
-    <w:lsdException w:name="Normal Table" w:semiHidden="1" w:unhideWhenUsed="1"/>
     <w:lsdException w:name="annotation subject" w:semiHidden="1" w:unhideWhenUsed="1"/>
     <w:lsdException w:name="No List" w:semiHidden="1" w:unhideWhenUsed="1"/>
     <w:lsdException w:name="Outline List 1" w:semiHidden="1" w:unhideWhenUsed="1"/>
@@ -2010,11 +2010,8 @@
     <w:lsdException w:name="Table Contemporary" w:semiHidden="1" w:unhideWhenUsed="1"/>
     <w:lsdException w:name="Table Elegant" w:semiHidden="1" w:unhideWhenUsed="1"/>
     <w:lsdException w:name="Table Professional" w:semiHidden="1" w:unhideWhenUsed="1"/>
-    <w:lsdException w:name="Table Subtle 1" w:semiHidden="1" w:unhideWhenUsed="1"/>
     <w:lsdException w:name="Table Subtle 2" w:semiHidden="1" w:unhideWhenUsed="1"/>
     <w:lsdException w:name="Table Web 1" w:semiHidden="1" w:unhideWhenUsed="1"/>
-    <w:lsdException w:name="Table Web 2" w:semiHidden="1" w:unhideWhenUsed="1"/>
-    <w:lsdException w:name="Table Web 3" w:semiHidden="1" w:unhideWhenUsed="1"/>
     <w:lsdException w:name="Balloon Text" w:semiHidden="1" w:unhideWhenUsed="1"/>
     <w:lsdException w:name="Table Grid" w:uiPriority="39"/>
     <w:lsdException w:name="Table Theme" w:semiHidden="1" w:unhideWhenUsed="1"/>
@@ -2233,6 +2230,11 @@
     <w:lsdException w:name="List Table 5 Dark Accent 6" w:uiPriority="50"/>
     <w:lsdException w:name="List Table 6 Colorful Accent 6" w:uiPriority="51"/>
     <w:lsdException w:name="List Table 7 Colorful Accent 6" w:uiPriority="52"/>
+    <w:lsdException w:name="Mention" w:semiHidden="1" w:unhideWhenUsed="1"/>
+    <w:lsdException w:name="Smart Hyperlink" w:semiHidden="1" w:unhideWhenUsed="1"/>
+    <w:lsdException w:name="Hashtag" w:semiHidden="1" w:unhideWhenUsed="1"/>
+    <w:lsdException w:name="Unresolved Mention" w:semiHidden="1" w:unhideWhenUsed="1"/>
+    <w:lsdException w:name="Smart Link" w:semiHidden="1" w:unhideWhenUsed="1"/>
   </w:latentStyles>
   <w:style w:type="paragraph" w:default="1" w:styleId="Normal">
     <w:name w:val="Normal"/>

</xml_diff>

<commit_message>
Se agrego el Modelo Entidad Relación
</commit_message>
<xml_diff>
--- a/BancoOficialKinal.docx
+++ b/BancoOficialKinal.docx
@@ -1,6 +1,6 @@
 
 <file path=word/document.xml><?xml version="1.0" encoding="utf-8"?>
-<w:document xmlns:wpc="http://schemas.microsoft.com/office/word/2010/wordprocessingCanvas" xmlns:cx="http://schemas.microsoft.com/office/drawing/2014/chartex" xmlns:cx1="http://schemas.microsoft.com/office/drawing/2015/9/8/chartex" xmlns:cx2="http://schemas.microsoft.com/office/drawing/2015/10/21/chartex" xmlns:cx3="http://schemas.microsoft.com/office/drawing/2016/5/9/chartex" xmlns:cx4="http://schemas.microsoft.com/office/drawing/2016/5/10/chartex" xmlns:cx5="http://schemas.microsoft.com/office/drawing/2016/5/11/chartex" xmlns:cx6="http://schemas.microsoft.com/office/drawing/2016/5/12/chartex" xmlns:cx7="http://schemas.microsoft.com/office/drawing/2016/5/13/chartex" xmlns:cx8="http://schemas.microsoft.com/office/drawing/2016/5/14/chartex" xmlns:mc="http://schemas.openxmlformats.org/markup-compatibility/2006" xmlns:aink="http://schemas.microsoft.com/office/drawing/2016/ink" xmlns:am3d="http://schemas.microsoft.com/office/drawing/2017/model3d" xmlns:o="urn:schemas-microsoft-com:office:office" xmlns:r="http://schemas.openxmlformats.org/officeDocument/2006/relationships" xmlns:m="http://schemas.openxmlformats.org/officeDocument/2006/math" xmlns:v="urn:schemas-microsoft-com:vml" xmlns:wp14="http://schemas.microsoft.com/office/word/2010/wordprocessingDrawing" xmlns:wp="http://schemas.openxmlformats.org/drawingml/2006/wordprocessingDrawing" xmlns:w10="urn:schemas-microsoft-com:office:word" xmlns:w="http://schemas.openxmlformats.org/wordprocessingml/2006/main" xmlns:w14="http://schemas.microsoft.com/office/word/2010/wordml" xmlns:w15="http://schemas.microsoft.com/office/word/2012/wordml" xmlns:w16cex="http://schemas.microsoft.com/office/word/2018/wordml/cex" xmlns:w16cid="http://schemas.microsoft.com/office/word/2016/wordml/cid" xmlns:w16="http://schemas.microsoft.com/office/word/2018/wordml" xmlns:w16sdtdh="http://schemas.microsoft.com/office/word/2020/wordml/sdtdatahash" xmlns:w16se="http://schemas.microsoft.com/office/word/2015/wordml/symex" xmlns:wpg="http://schemas.microsoft.com/office/word/2010/wordprocessingGroup" xmlns:wpi="http://schemas.microsoft.com/office/word/2010/wordprocessingInk" xmlns:wne="http://schemas.microsoft.com/office/word/2006/wordml" xmlns:wps="http://schemas.microsoft.com/office/word/2010/wordprocessingShape" mc:Ignorable="w14 w15 w16se w16cid w16 w16cex w16sdtdh wp14">
+<w:document xmlns:wpc="http://schemas.microsoft.com/office/word/2010/wordprocessingCanvas" xmlns:cx="http://schemas.microsoft.com/office/drawing/2014/chartex" xmlns:cx1="http://schemas.microsoft.com/office/drawing/2015/9/8/chartex" xmlns:cx2="http://schemas.microsoft.com/office/drawing/2015/10/21/chartex" xmlns:cx3="http://schemas.microsoft.com/office/drawing/2016/5/9/chartex" xmlns:cx4="http://schemas.microsoft.com/office/drawing/2016/5/10/chartex" xmlns:cx5="http://schemas.microsoft.com/office/drawing/2016/5/11/chartex" xmlns:cx6="http://schemas.microsoft.com/office/drawing/2016/5/12/chartex" xmlns:cx7="http://schemas.microsoft.com/office/drawing/2016/5/13/chartex" xmlns:cx8="http://schemas.microsoft.com/office/drawing/2016/5/14/chartex" xmlns:mc="http://schemas.openxmlformats.org/markup-compatibility/2006" xmlns:aink="http://schemas.microsoft.com/office/drawing/2016/ink" xmlns:am3d="http://schemas.microsoft.com/office/drawing/2017/model3d" xmlns:o="urn:schemas-microsoft-com:office:office" xmlns:oel="http://schemas.microsoft.com/office/2019/extlst" xmlns:r="http://schemas.openxmlformats.org/officeDocument/2006/relationships" xmlns:m="http://schemas.openxmlformats.org/officeDocument/2006/math" xmlns:v="urn:schemas-microsoft-com:vml" xmlns:wp14="http://schemas.microsoft.com/office/word/2010/wordprocessingDrawing" xmlns:wp="http://schemas.openxmlformats.org/drawingml/2006/wordprocessingDrawing" xmlns:w10="urn:schemas-microsoft-com:office:word" xmlns:w="http://schemas.openxmlformats.org/wordprocessingml/2006/main" xmlns:w14="http://schemas.microsoft.com/office/word/2010/wordml" xmlns:w15="http://schemas.microsoft.com/office/word/2012/wordml" xmlns:w16cex="http://schemas.microsoft.com/office/word/2018/wordml/cex" xmlns:w16cid="http://schemas.microsoft.com/office/word/2016/wordml/cid" xmlns:w16="http://schemas.microsoft.com/office/word/2018/wordml" xmlns:w16du="http://schemas.microsoft.com/office/word/2023/wordml/word16du" xmlns:w16sdtdh="http://schemas.microsoft.com/office/word/2020/wordml/sdtdatahash" xmlns:w16se="http://schemas.microsoft.com/office/word/2015/wordml/symex" xmlns:wpg="http://schemas.microsoft.com/office/word/2010/wordprocessingGroup" xmlns:wpi="http://schemas.microsoft.com/office/word/2010/wordprocessingInk" xmlns:wne="http://schemas.microsoft.com/office/word/2006/wordml" xmlns:wps="http://schemas.microsoft.com/office/word/2010/wordprocessingShape" mc:Ignorable="w14 w15 w16se w16cid w16 w16cex w16sdtdh w16du wp14">
   <w:body>
     <w:p>
       <w:pPr>
@@ -1426,8 +1426,13 @@
             <w:tcW w:w="4414" w:type="dxa"/>
           </w:tcPr>
           <w:p>
-            <w:r>
-              <w:t>Hector Mauricio Cordero Oliva</w:t>
+            <w:proofErr w:type="spellStart"/>
+            <w:r>
+              <w:t>Hector</w:t>
+            </w:r>
+            <w:proofErr w:type="spellEnd"/>
+            <w:r>
+              <w:t xml:space="preserve"> Mauricio Cordero Oliva</w:t>
             </w:r>
           </w:p>
         </w:tc>
@@ -1615,13 +1620,7 @@
     <w:p/>
     <w:p>
       <w:pPr>
-        <w:jc w:val="center"/>
-        <w:rPr>
-          <w:rFonts w:ascii="Arial" w:hAnsi="Arial" w:cs="Arial"/>
-          <w:b/>
-          <w:sz w:val="44"/>
-          <w:szCs w:val="44"/>
-        </w:rPr>
+        <w:pStyle w:val="Ttulo1"/>
       </w:pPr>
       <w:r>
         <w:rPr>
@@ -1633,12 +1632,6 @@
         <w:br/>
       </w:r>
       <w:r>
-        <w:rPr>
-          <w:rFonts w:ascii="Arial" w:hAnsi="Arial" w:cs="Arial"/>
-          <w:b/>
-          <w:sz w:val="44"/>
-          <w:szCs w:val="44"/>
-        </w:rPr>
         <w:t>Modelo De Entidades</w:t>
       </w:r>
     </w:p>
@@ -1748,11 +1741,101 @@
         <w:rPr>
           <w:u w:val="single"/>
         </w:rPr>
-      </w:pPr>
+        <w:sectPr>
+          <w:pgSz w:w="12240" w:h="15840"/>
+          <w:pgMar w:top="1417" w:right="1701" w:bottom="1417" w:left="1701" w:header="708" w:footer="708" w:gutter="0"/>
+          <w:cols w:space="708"/>
+          <w:docGrid w:linePitch="360"/>
+        </w:sectPr>
+      </w:pPr>
+      <w:r>
+        <w:rPr>
+          <w:u w:val="single"/>
+        </w:rPr>
+        <w:br w:type="page"/>
+      </w:r>
+    </w:p>
+    <w:p>
+      <w:pPr>
+        <w:pStyle w:val="Ttulo1"/>
+      </w:pPr>
+      <w:r>
+        <w:lastRenderedPageBreak/>
+        <w:t xml:space="preserve">Modelo Entidad </w:t>
+      </w:r>
+      <w:r>
+        <w:t>Relación</w:t>
+      </w:r>
+    </w:p>
+    <w:p>
+      <w:pPr>
+        <w:rPr>
+          <w:u w:val="single"/>
+        </w:rPr>
+      </w:pPr>
+      <w:r>
+        <w:rPr>
+          <w:u w:val="single"/>
+        </w:rPr>
+        <w:drawing>
+          <wp:inline distT="0" distB="0" distL="0" distR="0" wp14:anchorId="7E9DAF64" wp14:editId="7F8F2A76">
+            <wp:extent cx="7219950" cy="6168784"/>
+            <wp:effectExtent l="0" t="0" r="0" b="3810"/>
+            <wp:docPr id="1592637646" name="Imagen 2"/>
+            <wp:cNvGraphicFramePr>
+              <a:graphicFrameLocks xmlns:a="http://schemas.openxmlformats.org/drawingml/2006/main" noChangeAspect="1"/>
+            </wp:cNvGraphicFramePr>
+            <a:graphic xmlns:a="http://schemas.openxmlformats.org/drawingml/2006/main">
+              <a:graphicData uri="http://schemas.openxmlformats.org/drawingml/2006/picture">
+                <pic:pic xmlns:pic="http://schemas.openxmlformats.org/drawingml/2006/picture">
+                  <pic:nvPicPr>
+                    <pic:cNvPr id="0" name="Picture 6"/>
+                    <pic:cNvPicPr>
+                      <a:picLocks noChangeAspect="1" noChangeArrowheads="1"/>
+                    </pic:cNvPicPr>
+                  </pic:nvPicPr>
+                  <pic:blipFill>
+                    <a:blip r:embed="rId11" cstate="print">
+                      <a:extLst>
+                        <a:ext uri="{28A0092B-C50C-407E-A947-70E740481C1C}">
+                          <a14:useLocalDpi xmlns:a14="http://schemas.microsoft.com/office/drawing/2010/main" val="0"/>
+                        </a:ext>
+                      </a:extLst>
+                    </a:blip>
+                    <a:srcRect/>
+                    <a:stretch>
+                      <a:fillRect/>
+                    </a:stretch>
+                  </pic:blipFill>
+                  <pic:spPr bwMode="auto">
+                    <a:xfrm>
+                      <a:off x="0" y="0"/>
+                      <a:ext cx="7227759" cy="6175456"/>
+                    </a:xfrm>
+                    <a:prstGeom prst="rect">
+                      <a:avLst/>
+                    </a:prstGeom>
+                    <a:noFill/>
+                    <a:ln>
+                      <a:noFill/>
+                    </a:ln>
+                  </pic:spPr>
+                </pic:pic>
+              </a:graphicData>
+            </a:graphic>
+          </wp:inline>
+        </w:drawing>
+      </w:r>
+      <w:r>
+        <w:rPr>
+          <w:u w:val="single"/>
+        </w:rPr>
+        <w:br/>
+      </w:r>
     </w:p>
     <w:sectPr>
-      <w:pgSz w:w="12240" w:h="15840"/>
-      <w:pgMar w:top="1417" w:right="1701" w:bottom="1417" w:left="1701" w:header="708" w:footer="708" w:gutter="0"/>
+      <w:pgSz w:w="15840" w:h="12240" w:orient="landscape"/>
+      <w:pgMar w:top="720" w:right="720" w:bottom="720" w:left="720" w:header="708" w:footer="708" w:gutter="0"/>
       <w:cols w:space="708"/>
       <w:docGrid w:linePitch="360"/>
     </w:sectPr>
@@ -1761,7 +1844,7 @@
 </file>
 
 <file path=word/comments.xml><?xml version="1.0" encoding="utf-8"?>
-<w:comments xmlns:wpc="http://schemas.microsoft.com/office/word/2010/wordprocessingCanvas" xmlns:cx="http://schemas.microsoft.com/office/drawing/2014/chartex" xmlns:cx1="http://schemas.microsoft.com/office/drawing/2015/9/8/chartex" xmlns:cx2="http://schemas.microsoft.com/office/drawing/2015/10/21/chartex" xmlns:cx3="http://schemas.microsoft.com/office/drawing/2016/5/9/chartex" xmlns:cx4="http://schemas.microsoft.com/office/drawing/2016/5/10/chartex" xmlns:cx5="http://schemas.microsoft.com/office/drawing/2016/5/11/chartex" xmlns:cx6="http://schemas.microsoft.com/office/drawing/2016/5/12/chartex" xmlns:cx7="http://schemas.microsoft.com/office/drawing/2016/5/13/chartex" xmlns:cx8="http://schemas.microsoft.com/office/drawing/2016/5/14/chartex" xmlns:mc="http://schemas.openxmlformats.org/markup-compatibility/2006" xmlns:aink="http://schemas.microsoft.com/office/drawing/2016/ink" xmlns:am3d="http://schemas.microsoft.com/office/drawing/2017/model3d" xmlns:o="urn:schemas-microsoft-com:office:office" xmlns:r="http://schemas.openxmlformats.org/officeDocument/2006/relationships" xmlns:m="http://schemas.openxmlformats.org/officeDocument/2006/math" xmlns:v="urn:schemas-microsoft-com:vml" xmlns:wp14="http://schemas.microsoft.com/office/word/2010/wordprocessingDrawing" xmlns:wp="http://schemas.openxmlformats.org/drawingml/2006/wordprocessingDrawing" xmlns:w10="urn:schemas-microsoft-com:office:word" xmlns:w="http://schemas.openxmlformats.org/wordprocessingml/2006/main" xmlns:w14="http://schemas.microsoft.com/office/word/2010/wordml" xmlns:w15="http://schemas.microsoft.com/office/word/2012/wordml" xmlns:w16cex="http://schemas.microsoft.com/office/word/2018/wordml/cex" xmlns:w16cid="http://schemas.microsoft.com/office/word/2016/wordml/cid" xmlns:w16="http://schemas.microsoft.com/office/word/2018/wordml" xmlns:w16sdtdh="http://schemas.microsoft.com/office/word/2020/wordml/sdtdatahash" xmlns:w16se="http://schemas.microsoft.com/office/word/2015/wordml/symex" xmlns:wpg="http://schemas.microsoft.com/office/word/2010/wordprocessingGroup" xmlns:wpi="http://schemas.microsoft.com/office/word/2010/wordprocessingInk" xmlns:wne="http://schemas.microsoft.com/office/word/2006/wordml" xmlns:wps="http://schemas.microsoft.com/office/word/2010/wordprocessingShape" mc:Ignorable="w14 w15 w16se w16cid w16 w16cex w16sdtdh wp14">
+<w:comments xmlns:wpc="http://schemas.microsoft.com/office/word/2010/wordprocessingCanvas" xmlns:cx="http://schemas.microsoft.com/office/drawing/2014/chartex" xmlns:cx1="http://schemas.microsoft.com/office/drawing/2015/9/8/chartex" xmlns:cx2="http://schemas.microsoft.com/office/drawing/2015/10/21/chartex" xmlns:cx3="http://schemas.microsoft.com/office/drawing/2016/5/9/chartex" xmlns:cx4="http://schemas.microsoft.com/office/drawing/2016/5/10/chartex" xmlns:cx5="http://schemas.microsoft.com/office/drawing/2016/5/11/chartex" xmlns:cx6="http://schemas.microsoft.com/office/drawing/2016/5/12/chartex" xmlns:cx7="http://schemas.microsoft.com/office/drawing/2016/5/13/chartex" xmlns:cx8="http://schemas.microsoft.com/office/drawing/2016/5/14/chartex" xmlns:mc="http://schemas.openxmlformats.org/markup-compatibility/2006" xmlns:aink="http://schemas.microsoft.com/office/drawing/2016/ink" xmlns:am3d="http://schemas.microsoft.com/office/drawing/2017/model3d" xmlns:o="urn:schemas-microsoft-com:office:office" xmlns:oel="http://schemas.microsoft.com/office/2019/extlst" xmlns:r="http://schemas.openxmlformats.org/officeDocument/2006/relationships" xmlns:m="http://schemas.openxmlformats.org/officeDocument/2006/math" xmlns:v="urn:schemas-microsoft-com:vml" xmlns:wp14="http://schemas.microsoft.com/office/word/2010/wordprocessingDrawing" xmlns:wp="http://schemas.openxmlformats.org/drawingml/2006/wordprocessingDrawing" xmlns:w10="urn:schemas-microsoft-com:office:word" xmlns:w="http://schemas.openxmlformats.org/wordprocessingml/2006/main" xmlns:w14="http://schemas.microsoft.com/office/word/2010/wordml" xmlns:w15="http://schemas.microsoft.com/office/word/2012/wordml" xmlns:w16cex="http://schemas.microsoft.com/office/word/2018/wordml/cex" xmlns:w16cid="http://schemas.microsoft.com/office/word/2016/wordml/cid" xmlns:w16="http://schemas.microsoft.com/office/word/2018/wordml" xmlns:w16du="http://schemas.microsoft.com/office/word/2023/wordml/word16du" xmlns:w16sdtdh="http://schemas.microsoft.com/office/word/2020/wordml/sdtdatahash" xmlns:w16se="http://schemas.microsoft.com/office/word/2015/wordml/symex" xmlns:wpg="http://schemas.microsoft.com/office/word/2010/wordprocessingGroup" xmlns:wpi="http://schemas.microsoft.com/office/word/2010/wordprocessingInk" xmlns:wne="http://schemas.microsoft.com/office/word/2006/wordml" xmlns:wps="http://schemas.microsoft.com/office/word/2010/wordprocessingShape" mc:Ignorable="w14 w15 w16se w16cid w16 w16cex w16sdtdh w16du wp14">
   <w:comment w:id="0" w:author="Pedro Armas" w:date="2023-11-27T00:25:00Z" w:initials="PA">
     <w:p>
       <w:pPr>
@@ -1814,7 +1897,7 @@
 </file>
 
 <file path=word/commentsExtended.xml><?xml version="1.0" encoding="utf-8"?>
-<w15:commentsEx xmlns:wpc="http://schemas.microsoft.com/office/word/2010/wordprocessingCanvas" xmlns:cx="http://schemas.microsoft.com/office/drawing/2014/chartex" xmlns:cx1="http://schemas.microsoft.com/office/drawing/2015/9/8/chartex" xmlns:cx2="http://schemas.microsoft.com/office/drawing/2015/10/21/chartex" xmlns:cx3="http://schemas.microsoft.com/office/drawing/2016/5/9/chartex" xmlns:cx4="http://schemas.microsoft.com/office/drawing/2016/5/10/chartex" xmlns:cx5="http://schemas.microsoft.com/office/drawing/2016/5/11/chartex" xmlns:cx6="http://schemas.microsoft.com/office/drawing/2016/5/12/chartex" xmlns:cx7="http://schemas.microsoft.com/office/drawing/2016/5/13/chartex" xmlns:cx8="http://schemas.microsoft.com/office/drawing/2016/5/14/chartex" xmlns:mc="http://schemas.openxmlformats.org/markup-compatibility/2006" xmlns:aink="http://schemas.microsoft.com/office/drawing/2016/ink" xmlns:am3d="http://schemas.microsoft.com/office/drawing/2017/model3d" xmlns:o="urn:schemas-microsoft-com:office:office" xmlns:r="http://schemas.openxmlformats.org/officeDocument/2006/relationships" xmlns:m="http://schemas.openxmlformats.org/officeDocument/2006/math" xmlns:v="urn:schemas-microsoft-com:vml" xmlns:wp14="http://schemas.microsoft.com/office/word/2010/wordprocessingDrawing" xmlns:wp="http://schemas.openxmlformats.org/drawingml/2006/wordprocessingDrawing" xmlns:w10="urn:schemas-microsoft-com:office:word" xmlns:w="http://schemas.openxmlformats.org/wordprocessingml/2006/main" xmlns:w14="http://schemas.microsoft.com/office/word/2010/wordml" xmlns:w15="http://schemas.microsoft.com/office/word/2012/wordml" xmlns:w16cex="http://schemas.microsoft.com/office/word/2018/wordml/cex" xmlns:w16cid="http://schemas.microsoft.com/office/word/2016/wordml/cid" xmlns:w16="http://schemas.microsoft.com/office/word/2018/wordml" xmlns:w16sdtdh="http://schemas.microsoft.com/office/word/2020/wordml/sdtdatahash" xmlns:w16se="http://schemas.microsoft.com/office/word/2015/wordml/symex" xmlns:wpg="http://schemas.microsoft.com/office/word/2010/wordprocessingGroup" xmlns:wpi="http://schemas.microsoft.com/office/word/2010/wordprocessingInk" xmlns:wne="http://schemas.microsoft.com/office/word/2006/wordml" xmlns:wps="http://schemas.microsoft.com/office/word/2010/wordprocessingShape" mc:Ignorable="w14 w15 w16se w16cid w16 w16cex w16sdtdh wp14">
+<w15:commentsEx xmlns:wpc="http://schemas.microsoft.com/office/word/2010/wordprocessingCanvas" xmlns:cx="http://schemas.microsoft.com/office/drawing/2014/chartex" xmlns:cx1="http://schemas.microsoft.com/office/drawing/2015/9/8/chartex" xmlns:cx2="http://schemas.microsoft.com/office/drawing/2015/10/21/chartex" xmlns:cx3="http://schemas.microsoft.com/office/drawing/2016/5/9/chartex" xmlns:cx4="http://schemas.microsoft.com/office/drawing/2016/5/10/chartex" xmlns:cx5="http://schemas.microsoft.com/office/drawing/2016/5/11/chartex" xmlns:cx6="http://schemas.microsoft.com/office/drawing/2016/5/12/chartex" xmlns:cx7="http://schemas.microsoft.com/office/drawing/2016/5/13/chartex" xmlns:cx8="http://schemas.microsoft.com/office/drawing/2016/5/14/chartex" xmlns:mc="http://schemas.openxmlformats.org/markup-compatibility/2006" xmlns:aink="http://schemas.microsoft.com/office/drawing/2016/ink" xmlns:am3d="http://schemas.microsoft.com/office/drawing/2017/model3d" xmlns:o="urn:schemas-microsoft-com:office:office" xmlns:oel="http://schemas.microsoft.com/office/2019/extlst" xmlns:r="http://schemas.openxmlformats.org/officeDocument/2006/relationships" xmlns:m="http://schemas.openxmlformats.org/officeDocument/2006/math" xmlns:v="urn:schemas-microsoft-com:vml" xmlns:wp14="http://schemas.microsoft.com/office/word/2010/wordprocessingDrawing" xmlns:wp="http://schemas.openxmlformats.org/drawingml/2006/wordprocessingDrawing" xmlns:w10="urn:schemas-microsoft-com:office:word" xmlns:w="http://schemas.openxmlformats.org/wordprocessingml/2006/main" xmlns:w14="http://schemas.microsoft.com/office/word/2010/wordml" xmlns:w15="http://schemas.microsoft.com/office/word/2012/wordml" xmlns:w16cex="http://schemas.microsoft.com/office/word/2018/wordml/cex" xmlns:w16cid="http://schemas.microsoft.com/office/word/2016/wordml/cid" xmlns:w16="http://schemas.microsoft.com/office/word/2018/wordml" xmlns:w16du="http://schemas.microsoft.com/office/word/2023/wordml/word16du" xmlns:w16sdtdh="http://schemas.microsoft.com/office/word/2020/wordml/sdtdatahash" xmlns:w16se="http://schemas.microsoft.com/office/word/2015/wordml/symex" xmlns:wpg="http://schemas.microsoft.com/office/word/2010/wordprocessingGroup" xmlns:wpi="http://schemas.microsoft.com/office/word/2010/wordprocessingInk" xmlns:wne="http://schemas.microsoft.com/office/word/2006/wordml" xmlns:wps="http://schemas.microsoft.com/office/word/2010/wordprocessingShape" mc:Ignorable="w14 w15 w16se w16cid w16 w16cex w16sdtdh w16du wp14">
   <w15:commentEx w15:paraId="34D7B734" w15:done="0"/>
   <w15:commentEx w15:paraId="1AF62A36" w15:done="0"/>
   <w15:commentEx w15:paraId="00D7F781" w15:done="0"/>
@@ -1822,7 +1905,7 @@
 </file>
 
 <file path=word/commentsExtensible.xml><?xml version="1.0" encoding="utf-8"?>
-<w16cex:commentsExtensible xmlns:wpc="http://schemas.microsoft.com/office/word/2010/wordprocessingCanvas" xmlns:cx="http://schemas.microsoft.com/office/drawing/2014/chartex" xmlns:cx1="http://schemas.microsoft.com/office/drawing/2015/9/8/chartex" xmlns:cx2="http://schemas.microsoft.com/office/drawing/2015/10/21/chartex" xmlns:cx3="http://schemas.microsoft.com/office/drawing/2016/5/9/chartex" xmlns:cx4="http://schemas.microsoft.com/office/drawing/2016/5/10/chartex" xmlns:cx5="http://schemas.microsoft.com/office/drawing/2016/5/11/chartex" xmlns:cx6="http://schemas.microsoft.com/office/drawing/2016/5/12/chartex" xmlns:cx7="http://schemas.microsoft.com/office/drawing/2016/5/13/chartex" xmlns:cx8="http://schemas.microsoft.com/office/drawing/2016/5/14/chartex" xmlns:mc="http://schemas.openxmlformats.org/markup-compatibility/2006" xmlns:aink="http://schemas.microsoft.com/office/drawing/2016/ink" xmlns:am3d="http://schemas.microsoft.com/office/drawing/2017/model3d" xmlns:o="urn:schemas-microsoft-com:office:office" xmlns:r="http://schemas.openxmlformats.org/officeDocument/2006/relationships" xmlns:m="http://schemas.openxmlformats.org/officeDocument/2006/math" xmlns:v="urn:schemas-microsoft-com:vml" xmlns:wp14="http://schemas.microsoft.com/office/word/2010/wordprocessingDrawing" xmlns:wp="http://schemas.openxmlformats.org/drawingml/2006/wordprocessingDrawing" xmlns:w10="urn:schemas-microsoft-com:office:word" xmlns:w="http://schemas.openxmlformats.org/wordprocessingml/2006/main" xmlns:w14="http://schemas.microsoft.com/office/word/2010/wordml" xmlns:w15="http://schemas.microsoft.com/office/word/2012/wordml" xmlns:w16cex="http://schemas.microsoft.com/office/word/2018/wordml/cex" xmlns:w16cid="http://schemas.microsoft.com/office/word/2016/wordml/cid" xmlns:w16="http://schemas.microsoft.com/office/word/2018/wordml" xmlns:w16sdtdh="http://schemas.microsoft.com/office/word/2020/wordml/sdtdatahash" xmlns:w16se="http://schemas.microsoft.com/office/word/2015/wordml/symex" xmlns:wpg="http://schemas.microsoft.com/office/word/2010/wordprocessingGroup" xmlns:wpi="http://schemas.microsoft.com/office/word/2010/wordprocessingInk" xmlns:wne="http://schemas.microsoft.com/office/word/2006/wordml" xmlns:wps="http://schemas.microsoft.com/office/word/2010/wordprocessingShape" mc:Ignorable="w14 w15 w16se w16cid w16 w16cex w16sdtdh wp14">
+<w16cex:commentsExtensible xmlns:wpc="http://schemas.microsoft.com/office/word/2010/wordprocessingCanvas" xmlns:cx="http://schemas.microsoft.com/office/drawing/2014/chartex" xmlns:cx1="http://schemas.microsoft.com/office/drawing/2015/9/8/chartex" xmlns:cx2="http://schemas.microsoft.com/office/drawing/2015/10/21/chartex" xmlns:cx3="http://schemas.microsoft.com/office/drawing/2016/5/9/chartex" xmlns:cx4="http://schemas.microsoft.com/office/drawing/2016/5/10/chartex" xmlns:cx5="http://schemas.microsoft.com/office/drawing/2016/5/11/chartex" xmlns:cx6="http://schemas.microsoft.com/office/drawing/2016/5/12/chartex" xmlns:cx7="http://schemas.microsoft.com/office/drawing/2016/5/13/chartex" xmlns:cx8="http://schemas.microsoft.com/office/drawing/2016/5/14/chartex" xmlns:cr="http://schemas.microsoft.com/office/comments/2020/reactions" xmlns:mc="http://schemas.openxmlformats.org/markup-compatibility/2006" xmlns:aink="http://schemas.microsoft.com/office/drawing/2016/ink" xmlns:am3d="http://schemas.microsoft.com/office/drawing/2017/model3d" xmlns:o="urn:schemas-microsoft-com:office:office" xmlns:oel="http://schemas.microsoft.com/office/2019/extlst" xmlns:r="http://schemas.openxmlformats.org/officeDocument/2006/relationships" xmlns:m="http://schemas.openxmlformats.org/officeDocument/2006/math" xmlns:v="urn:schemas-microsoft-com:vml" xmlns:wp14="http://schemas.microsoft.com/office/word/2010/wordprocessingDrawing" xmlns:wp="http://schemas.openxmlformats.org/drawingml/2006/wordprocessingDrawing" xmlns:w10="urn:schemas-microsoft-com:office:word" xmlns:w="http://schemas.openxmlformats.org/wordprocessingml/2006/main" xmlns:w14="http://schemas.microsoft.com/office/word/2010/wordml" xmlns:w15="http://schemas.microsoft.com/office/word/2012/wordml" xmlns:w16cex="http://schemas.microsoft.com/office/word/2018/wordml/cex" xmlns:w16cid="http://schemas.microsoft.com/office/word/2016/wordml/cid" xmlns:w16="http://schemas.microsoft.com/office/word/2018/wordml" xmlns:w16du="http://schemas.microsoft.com/office/word/2023/wordml/word16du" xmlns:w16sdtdh="http://schemas.microsoft.com/office/word/2020/wordml/sdtdatahash" xmlns:w16se="http://schemas.microsoft.com/office/word/2015/wordml/symex" xmlns:wpg="http://schemas.microsoft.com/office/word/2010/wordprocessingGroup" xmlns:wpi="http://schemas.microsoft.com/office/word/2010/wordprocessingInk" xmlns:wne="http://schemas.microsoft.com/office/word/2006/wordml" xmlns:wps="http://schemas.microsoft.com/office/word/2010/wordprocessingShape" mc:Ignorable="w14 w15 w16se w16cid w16 w16cex w16sdtdh cr w16du wp14">
   <w16cex:commentExtensible w16cex:durableId="290E6085" w16cex:dateUtc="2023-11-27T06:25:00Z"/>
   <w16cex:commentExtensible w16cex:durableId="290E606C" w16cex:dateUtc="2023-11-27T06:25:00Z"/>
   <w16cex:commentExtensible w16cex:durableId="290E6041" w16cex:dateUtc="2023-11-27T06:24:00Z"/>
@@ -1830,7 +1913,7 @@
 </file>
 
 <file path=word/commentsIds.xml><?xml version="1.0" encoding="utf-8"?>
-<w16cid:commentsIds xmlns:wpc="http://schemas.microsoft.com/office/word/2010/wordprocessingCanvas" xmlns:cx="http://schemas.microsoft.com/office/drawing/2014/chartex" xmlns:cx1="http://schemas.microsoft.com/office/drawing/2015/9/8/chartex" xmlns:cx2="http://schemas.microsoft.com/office/drawing/2015/10/21/chartex" xmlns:cx3="http://schemas.microsoft.com/office/drawing/2016/5/9/chartex" xmlns:cx4="http://schemas.microsoft.com/office/drawing/2016/5/10/chartex" xmlns:cx5="http://schemas.microsoft.com/office/drawing/2016/5/11/chartex" xmlns:cx6="http://schemas.microsoft.com/office/drawing/2016/5/12/chartex" xmlns:cx7="http://schemas.microsoft.com/office/drawing/2016/5/13/chartex" xmlns:cx8="http://schemas.microsoft.com/office/drawing/2016/5/14/chartex" xmlns:mc="http://schemas.openxmlformats.org/markup-compatibility/2006" xmlns:aink="http://schemas.microsoft.com/office/drawing/2016/ink" xmlns:am3d="http://schemas.microsoft.com/office/drawing/2017/model3d" xmlns:o="urn:schemas-microsoft-com:office:office" xmlns:r="http://schemas.openxmlformats.org/officeDocument/2006/relationships" xmlns:m="http://schemas.openxmlformats.org/officeDocument/2006/math" xmlns:v="urn:schemas-microsoft-com:vml" xmlns:wp14="http://schemas.microsoft.com/office/word/2010/wordprocessingDrawing" xmlns:wp="http://schemas.openxmlformats.org/drawingml/2006/wordprocessingDrawing" xmlns:w10="urn:schemas-microsoft-com:office:word" xmlns:w="http://schemas.openxmlformats.org/wordprocessingml/2006/main" xmlns:w14="http://schemas.microsoft.com/office/word/2010/wordml" xmlns:w15="http://schemas.microsoft.com/office/word/2012/wordml" xmlns:w16cex="http://schemas.microsoft.com/office/word/2018/wordml/cex" xmlns:w16cid="http://schemas.microsoft.com/office/word/2016/wordml/cid" xmlns:w16="http://schemas.microsoft.com/office/word/2018/wordml" xmlns:w16sdtdh="http://schemas.microsoft.com/office/word/2020/wordml/sdtdatahash" xmlns:w16se="http://schemas.microsoft.com/office/word/2015/wordml/symex" xmlns:wpg="http://schemas.microsoft.com/office/word/2010/wordprocessingGroup" xmlns:wpi="http://schemas.microsoft.com/office/word/2010/wordprocessingInk" xmlns:wne="http://schemas.microsoft.com/office/word/2006/wordml" xmlns:wps="http://schemas.microsoft.com/office/word/2010/wordprocessingShape" mc:Ignorable="w14 w15 w16se w16cid w16 w16cex w16sdtdh wp14">
+<w16cid:commentsIds xmlns:wpc="http://schemas.microsoft.com/office/word/2010/wordprocessingCanvas" xmlns:cx="http://schemas.microsoft.com/office/drawing/2014/chartex" xmlns:cx1="http://schemas.microsoft.com/office/drawing/2015/9/8/chartex" xmlns:cx2="http://schemas.microsoft.com/office/drawing/2015/10/21/chartex" xmlns:cx3="http://schemas.microsoft.com/office/drawing/2016/5/9/chartex" xmlns:cx4="http://schemas.microsoft.com/office/drawing/2016/5/10/chartex" xmlns:cx5="http://schemas.microsoft.com/office/drawing/2016/5/11/chartex" xmlns:cx6="http://schemas.microsoft.com/office/drawing/2016/5/12/chartex" xmlns:cx7="http://schemas.microsoft.com/office/drawing/2016/5/13/chartex" xmlns:cx8="http://schemas.microsoft.com/office/drawing/2016/5/14/chartex" xmlns:mc="http://schemas.openxmlformats.org/markup-compatibility/2006" xmlns:aink="http://schemas.microsoft.com/office/drawing/2016/ink" xmlns:am3d="http://schemas.microsoft.com/office/drawing/2017/model3d" xmlns:o="urn:schemas-microsoft-com:office:office" xmlns:oel="http://schemas.microsoft.com/office/2019/extlst" xmlns:r="http://schemas.openxmlformats.org/officeDocument/2006/relationships" xmlns:m="http://schemas.openxmlformats.org/officeDocument/2006/math" xmlns:v="urn:schemas-microsoft-com:vml" xmlns:wp14="http://schemas.microsoft.com/office/word/2010/wordprocessingDrawing" xmlns:wp="http://schemas.openxmlformats.org/drawingml/2006/wordprocessingDrawing" xmlns:w10="urn:schemas-microsoft-com:office:word" xmlns:w="http://schemas.openxmlformats.org/wordprocessingml/2006/main" xmlns:w14="http://schemas.microsoft.com/office/word/2010/wordml" xmlns:w15="http://schemas.microsoft.com/office/word/2012/wordml" xmlns:w16cex="http://schemas.microsoft.com/office/word/2018/wordml/cex" xmlns:w16cid="http://schemas.microsoft.com/office/word/2016/wordml/cid" xmlns:w16="http://schemas.microsoft.com/office/word/2018/wordml" xmlns:w16du="http://schemas.microsoft.com/office/word/2023/wordml/word16du" xmlns:w16sdtdh="http://schemas.microsoft.com/office/word/2020/wordml/sdtdatahash" xmlns:w16se="http://schemas.microsoft.com/office/word/2015/wordml/symex" xmlns:wpg="http://schemas.microsoft.com/office/word/2010/wordprocessingGroup" xmlns:wpi="http://schemas.microsoft.com/office/word/2010/wordprocessingInk" xmlns:wne="http://schemas.microsoft.com/office/word/2006/wordml" xmlns:wps="http://schemas.microsoft.com/office/word/2010/wordprocessingShape" mc:Ignorable="w14 w15 w16se w16cid w16 w16cex w16sdtdh w16du wp14">
   <w16cid:commentId w16cid:paraId="34D7B734" w16cid:durableId="290E6085"/>
   <w16cid:commentId w16cid:paraId="1AF62A36" w16cid:durableId="290E606C"/>
   <w16cid:commentId w16cid:paraId="00D7F781" w16cid:durableId="290E6041"/>
@@ -1838,7 +1921,7 @@
 </file>
 
 <file path=word/people.xml><?xml version="1.0" encoding="utf-8"?>
-<w15:people xmlns:wpc="http://schemas.microsoft.com/office/word/2010/wordprocessingCanvas" xmlns:cx="http://schemas.microsoft.com/office/drawing/2014/chartex" xmlns:cx1="http://schemas.microsoft.com/office/drawing/2015/9/8/chartex" xmlns:cx2="http://schemas.microsoft.com/office/drawing/2015/10/21/chartex" xmlns:cx3="http://schemas.microsoft.com/office/drawing/2016/5/9/chartex" xmlns:cx4="http://schemas.microsoft.com/office/drawing/2016/5/10/chartex" xmlns:cx5="http://schemas.microsoft.com/office/drawing/2016/5/11/chartex" xmlns:cx6="http://schemas.microsoft.com/office/drawing/2016/5/12/chartex" xmlns:cx7="http://schemas.microsoft.com/office/drawing/2016/5/13/chartex" xmlns:cx8="http://schemas.microsoft.com/office/drawing/2016/5/14/chartex" xmlns:mc="http://schemas.openxmlformats.org/markup-compatibility/2006" xmlns:aink="http://schemas.microsoft.com/office/drawing/2016/ink" xmlns:am3d="http://schemas.microsoft.com/office/drawing/2017/model3d" xmlns:o="urn:schemas-microsoft-com:office:office" xmlns:r="http://schemas.openxmlformats.org/officeDocument/2006/relationships" xmlns:m="http://schemas.openxmlformats.org/officeDocument/2006/math" xmlns:v="urn:schemas-microsoft-com:vml" xmlns:wp14="http://schemas.microsoft.com/office/word/2010/wordprocessingDrawing" xmlns:wp="http://schemas.openxmlformats.org/drawingml/2006/wordprocessingDrawing" xmlns:w10="urn:schemas-microsoft-com:office:word" xmlns:w="http://schemas.openxmlformats.org/wordprocessingml/2006/main" xmlns:w14="http://schemas.microsoft.com/office/word/2010/wordml" xmlns:w15="http://schemas.microsoft.com/office/word/2012/wordml" xmlns:w16cex="http://schemas.microsoft.com/office/word/2018/wordml/cex" xmlns:w16cid="http://schemas.microsoft.com/office/word/2016/wordml/cid" xmlns:w16="http://schemas.microsoft.com/office/word/2018/wordml" xmlns:w16sdtdh="http://schemas.microsoft.com/office/word/2020/wordml/sdtdatahash" xmlns:w16se="http://schemas.microsoft.com/office/word/2015/wordml/symex" xmlns:wpg="http://schemas.microsoft.com/office/word/2010/wordprocessingGroup" xmlns:wpi="http://schemas.microsoft.com/office/word/2010/wordprocessingInk" xmlns:wne="http://schemas.microsoft.com/office/word/2006/wordml" xmlns:wps="http://schemas.microsoft.com/office/word/2010/wordprocessingShape" mc:Ignorable="w14 w15 w16se w16cid w16 w16cex w16sdtdh wp14">
+<w15:people xmlns:wpc="http://schemas.microsoft.com/office/word/2010/wordprocessingCanvas" xmlns:cx="http://schemas.microsoft.com/office/drawing/2014/chartex" xmlns:cx1="http://schemas.microsoft.com/office/drawing/2015/9/8/chartex" xmlns:cx2="http://schemas.microsoft.com/office/drawing/2015/10/21/chartex" xmlns:cx3="http://schemas.microsoft.com/office/drawing/2016/5/9/chartex" xmlns:cx4="http://schemas.microsoft.com/office/drawing/2016/5/10/chartex" xmlns:cx5="http://schemas.microsoft.com/office/drawing/2016/5/11/chartex" xmlns:cx6="http://schemas.microsoft.com/office/drawing/2016/5/12/chartex" xmlns:cx7="http://schemas.microsoft.com/office/drawing/2016/5/13/chartex" xmlns:cx8="http://schemas.microsoft.com/office/drawing/2016/5/14/chartex" xmlns:mc="http://schemas.openxmlformats.org/markup-compatibility/2006" xmlns:aink="http://schemas.microsoft.com/office/drawing/2016/ink" xmlns:am3d="http://schemas.microsoft.com/office/drawing/2017/model3d" xmlns:o="urn:schemas-microsoft-com:office:office" xmlns:oel="http://schemas.microsoft.com/office/2019/extlst" xmlns:r="http://schemas.openxmlformats.org/officeDocument/2006/relationships" xmlns:m="http://schemas.openxmlformats.org/officeDocument/2006/math" xmlns:v="urn:schemas-microsoft-com:vml" xmlns:wp14="http://schemas.microsoft.com/office/word/2010/wordprocessingDrawing" xmlns:wp="http://schemas.openxmlformats.org/drawingml/2006/wordprocessingDrawing" xmlns:w10="urn:schemas-microsoft-com:office:word" xmlns:w="http://schemas.openxmlformats.org/wordprocessingml/2006/main" xmlns:w14="http://schemas.microsoft.com/office/word/2010/wordml" xmlns:w15="http://schemas.microsoft.com/office/word/2012/wordml" xmlns:w16cex="http://schemas.microsoft.com/office/word/2018/wordml/cex" xmlns:w16cid="http://schemas.microsoft.com/office/word/2016/wordml/cid" xmlns:w16="http://schemas.microsoft.com/office/word/2018/wordml" xmlns:w16du="http://schemas.microsoft.com/office/word/2023/wordml/word16du" xmlns:w16sdtdh="http://schemas.microsoft.com/office/word/2020/wordml/sdtdatahash" xmlns:w16se="http://schemas.microsoft.com/office/word/2015/wordml/symex" xmlns:wpg="http://schemas.microsoft.com/office/word/2010/wordprocessingGroup" xmlns:wpi="http://schemas.microsoft.com/office/word/2010/wordprocessingInk" xmlns:wne="http://schemas.microsoft.com/office/word/2006/wordml" xmlns:wps="http://schemas.microsoft.com/office/word/2010/wordprocessingShape" mc:Ignorable="w14 w15 w16se w16cid w16 w16cex w16sdtdh w16du wp14">
   <w15:person w15:author="Pedro Armas">
     <w15:presenceInfo w15:providerId="Windows Live" w15:userId="a665e30787f7f555"/>
   </w15:person>
@@ -1846,7 +1929,7 @@
 </file>
 
 <file path=word/styles.xml><?xml version="1.0" encoding="utf-8"?>
-<w:styles xmlns:mc="http://schemas.openxmlformats.org/markup-compatibility/2006" xmlns:r="http://schemas.openxmlformats.org/officeDocument/2006/relationships" xmlns:w="http://schemas.openxmlformats.org/wordprocessingml/2006/main" xmlns:w14="http://schemas.microsoft.com/office/word/2010/wordml" xmlns:w15="http://schemas.microsoft.com/office/word/2012/wordml" xmlns:w16cex="http://schemas.microsoft.com/office/word/2018/wordml/cex" xmlns:w16cid="http://schemas.microsoft.com/office/word/2016/wordml/cid" xmlns:w16="http://schemas.microsoft.com/office/word/2018/wordml" xmlns:w16sdtdh="http://schemas.microsoft.com/office/word/2020/wordml/sdtdatahash" xmlns:w16se="http://schemas.microsoft.com/office/word/2015/wordml/symex" mc:Ignorable="w14 w15 w16se w16cid w16 w16cex w16sdtdh">
+<w:styles xmlns:mc="http://schemas.openxmlformats.org/markup-compatibility/2006" xmlns:r="http://schemas.openxmlformats.org/officeDocument/2006/relationships" xmlns:w="http://schemas.openxmlformats.org/wordprocessingml/2006/main" xmlns:w14="http://schemas.microsoft.com/office/word/2010/wordml" xmlns:w15="http://schemas.microsoft.com/office/word/2012/wordml" xmlns:w16cex="http://schemas.microsoft.com/office/word/2018/wordml/cex" xmlns:w16cid="http://schemas.microsoft.com/office/word/2016/wordml/cid" xmlns:w16="http://schemas.microsoft.com/office/word/2018/wordml" xmlns:w16du="http://schemas.microsoft.com/office/word/2023/wordml/word16du" xmlns:w16sdtdh="http://schemas.microsoft.com/office/word/2020/wordml/sdtdatahash" xmlns:w16se="http://schemas.microsoft.com/office/word/2015/wordml/symex" mc:Ignorable="w14 w15 w16se w16cid w16 w16cex w16sdtdh w16du">
   <w:docDefaults>
     <w:rPrDefault>
       <w:rPr>
@@ -1968,6 +2051,7 @@
     <w:lsdException w:name="HTML Sample" w:semiHidden="1" w:unhideWhenUsed="1"/>
     <w:lsdException w:name="HTML Typewriter" w:semiHidden="1" w:unhideWhenUsed="1"/>
     <w:lsdException w:name="HTML Variable" w:semiHidden="1" w:unhideWhenUsed="1"/>
+    <w:lsdException w:name="Normal Table" w:semiHidden="1" w:unhideWhenUsed="1"/>
     <w:lsdException w:name="annotation subject" w:semiHidden="1" w:unhideWhenUsed="1"/>
     <w:lsdException w:name="No List" w:semiHidden="1" w:unhideWhenUsed="1"/>
     <w:lsdException w:name="Outline List 1" w:semiHidden="1" w:unhideWhenUsed="1"/>
@@ -2010,8 +2094,11 @@
     <w:lsdException w:name="Table Contemporary" w:semiHidden="1" w:unhideWhenUsed="1"/>
     <w:lsdException w:name="Table Elegant" w:semiHidden="1" w:unhideWhenUsed="1"/>
     <w:lsdException w:name="Table Professional" w:semiHidden="1" w:unhideWhenUsed="1"/>
+    <w:lsdException w:name="Table Subtle 1" w:semiHidden="1" w:unhideWhenUsed="1"/>
     <w:lsdException w:name="Table Subtle 2" w:semiHidden="1" w:unhideWhenUsed="1"/>
     <w:lsdException w:name="Table Web 1" w:semiHidden="1" w:unhideWhenUsed="1"/>
+    <w:lsdException w:name="Table Web 2" w:semiHidden="1" w:unhideWhenUsed="1"/>
+    <w:lsdException w:name="Table Web 3" w:semiHidden="1" w:unhideWhenUsed="1"/>
     <w:lsdException w:name="Balloon Text" w:semiHidden="1" w:unhideWhenUsed="1"/>
     <w:lsdException w:name="Table Grid" w:uiPriority="39"/>
     <w:lsdException w:name="Table Theme" w:semiHidden="1" w:unhideWhenUsed="1"/>
@@ -2268,7 +2355,6 @@
   <w:style w:type="character" w:default="1" w:styleId="Fuentedeprrafopredeter">
     <w:name w:val="Default Paragraph Font"/>
     <w:uiPriority w:val="1"/>
-    <w:semiHidden/>
     <w:unhideWhenUsed/>
   </w:style>
   <w:style w:type="table" w:default="1" w:styleId="Tablanormal">

</xml_diff>

<commit_message>
Se agrego los datos de Pedro Bautista
</commit_message>
<xml_diff>
--- a/BancoOficialKinal.docx
+++ b/BancoOficialKinal.docx
@@ -1426,13 +1426,8 @@
             <w:tcW w:w="4414" w:type="dxa"/>
           </w:tcPr>
           <w:p>
-            <w:proofErr w:type="spellStart"/>
-            <w:r>
-              <w:t>Hector</w:t>
-            </w:r>
-            <w:proofErr w:type="spellEnd"/>
-            <w:r>
-              <w:t xml:space="preserve"> Mauricio Cordero Oliva</w:t>
+            <w:r>
+              <w:t>Hector Mauricio Cordero Oliva</w:t>
             </w:r>
           </w:p>
         </w:tc>
@@ -1545,13 +1540,21 @@
           <w:tcPr>
             <w:tcW w:w="4414" w:type="dxa"/>
           </w:tcPr>
-          <w:p/>
+          <w:p>
+            <w:r>
+              <w:t>Pedro Sergio Javier Bautista Matheu</w:t>
+            </w:r>
+          </w:p>
         </w:tc>
         <w:tc>
           <w:tcPr>
             <w:tcW w:w="4414" w:type="dxa"/>
           </w:tcPr>
-          <w:p/>
+          <w:p>
+            <w:r>
+              <w:t>Desarrollador</w:t>
+            </w:r>
+          </w:p>
         </w:tc>
       </w:tr>
       <w:tr>
@@ -1775,6 +1778,7 @@
       </w:pPr>
       <w:r>
         <w:rPr>
+          <w:noProof/>
           <w:u w:val="single"/>
         </w:rPr>
         <w:drawing>

</xml_diff>

<commit_message>
Se agrego el diagrama Entidad Relación al archivo de word por José González
</commit_message>
<xml_diff>
--- a/BancoOficialKinal.docx
+++ b/BancoOficialKinal.docx
@@ -1,6 +1,6 @@
 
 <file path=word/document.xml><?xml version="1.0" encoding="utf-8"?>
-<w:document xmlns:wpc="http://schemas.microsoft.com/office/word/2010/wordprocessingCanvas" xmlns:cx="http://schemas.microsoft.com/office/drawing/2014/chartex" xmlns:cx1="http://schemas.microsoft.com/office/drawing/2015/9/8/chartex" xmlns:cx2="http://schemas.microsoft.com/office/drawing/2015/10/21/chartex" xmlns:cx3="http://schemas.microsoft.com/office/drawing/2016/5/9/chartex" xmlns:cx4="http://schemas.microsoft.com/office/drawing/2016/5/10/chartex" xmlns:cx5="http://schemas.microsoft.com/office/drawing/2016/5/11/chartex" xmlns:cx6="http://schemas.microsoft.com/office/drawing/2016/5/12/chartex" xmlns:cx7="http://schemas.microsoft.com/office/drawing/2016/5/13/chartex" xmlns:cx8="http://schemas.microsoft.com/office/drawing/2016/5/14/chartex" xmlns:mc="http://schemas.openxmlformats.org/markup-compatibility/2006" xmlns:aink="http://schemas.microsoft.com/office/drawing/2016/ink" xmlns:am3d="http://schemas.microsoft.com/office/drawing/2017/model3d" xmlns:o="urn:schemas-microsoft-com:office:office" xmlns:oel="http://schemas.microsoft.com/office/2019/extlst" xmlns:r="http://schemas.openxmlformats.org/officeDocument/2006/relationships" xmlns:m="http://schemas.openxmlformats.org/officeDocument/2006/math" xmlns:v="urn:schemas-microsoft-com:vml" xmlns:wp14="http://schemas.microsoft.com/office/word/2010/wordprocessingDrawing" xmlns:wp="http://schemas.openxmlformats.org/drawingml/2006/wordprocessingDrawing" xmlns:w10="urn:schemas-microsoft-com:office:word" xmlns:w="http://schemas.openxmlformats.org/wordprocessingml/2006/main" xmlns:w14="http://schemas.microsoft.com/office/word/2010/wordml" xmlns:w15="http://schemas.microsoft.com/office/word/2012/wordml" xmlns:w16cex="http://schemas.microsoft.com/office/word/2018/wordml/cex" xmlns:w16cid="http://schemas.microsoft.com/office/word/2016/wordml/cid" xmlns:w16="http://schemas.microsoft.com/office/word/2018/wordml" xmlns:w16du="http://schemas.microsoft.com/office/word/2023/wordml/word16du" xmlns:w16sdtdh="http://schemas.microsoft.com/office/word/2020/wordml/sdtdatahash" xmlns:w16se="http://schemas.microsoft.com/office/word/2015/wordml/symex" xmlns:wpg="http://schemas.microsoft.com/office/word/2010/wordprocessingGroup" xmlns:wpi="http://schemas.microsoft.com/office/word/2010/wordprocessingInk" xmlns:wne="http://schemas.microsoft.com/office/word/2006/wordml" xmlns:wps="http://schemas.microsoft.com/office/word/2010/wordprocessingShape" mc:Ignorable="w14 w15 w16se w16cid w16 w16cex w16sdtdh w16du wp14">
+<w:document xmlns:wpc="http://schemas.microsoft.com/office/word/2010/wordprocessingCanvas" xmlns:cx="http://schemas.microsoft.com/office/drawing/2014/chartex" xmlns:cx1="http://schemas.microsoft.com/office/drawing/2015/9/8/chartex" xmlns:cx2="http://schemas.microsoft.com/office/drawing/2015/10/21/chartex" xmlns:cx3="http://schemas.microsoft.com/office/drawing/2016/5/9/chartex" xmlns:cx4="http://schemas.microsoft.com/office/drawing/2016/5/10/chartex" xmlns:cx5="http://schemas.microsoft.com/office/drawing/2016/5/11/chartex" xmlns:cx6="http://schemas.microsoft.com/office/drawing/2016/5/12/chartex" xmlns:cx7="http://schemas.microsoft.com/office/drawing/2016/5/13/chartex" xmlns:cx8="http://schemas.microsoft.com/office/drawing/2016/5/14/chartex" xmlns:mc="http://schemas.openxmlformats.org/markup-compatibility/2006" xmlns:aink="http://schemas.microsoft.com/office/drawing/2016/ink" xmlns:am3d="http://schemas.microsoft.com/office/drawing/2017/model3d" xmlns:o="urn:schemas-microsoft-com:office:office" xmlns:r="http://schemas.openxmlformats.org/officeDocument/2006/relationships" xmlns:m="http://schemas.openxmlformats.org/officeDocument/2006/math" xmlns:v="urn:schemas-microsoft-com:vml" xmlns:wp14="http://schemas.microsoft.com/office/word/2010/wordprocessingDrawing" xmlns:wp="http://schemas.openxmlformats.org/drawingml/2006/wordprocessingDrawing" xmlns:w10="urn:schemas-microsoft-com:office:word" xmlns:w="http://schemas.openxmlformats.org/wordprocessingml/2006/main" xmlns:w14="http://schemas.microsoft.com/office/word/2010/wordml" xmlns:w15="http://schemas.microsoft.com/office/word/2012/wordml" xmlns:w16cex="http://schemas.microsoft.com/office/word/2018/wordml/cex" xmlns:w16cid="http://schemas.microsoft.com/office/word/2016/wordml/cid" xmlns:w16="http://schemas.microsoft.com/office/word/2018/wordml" xmlns:w16sdtdh="http://schemas.microsoft.com/office/word/2020/wordml/sdtdatahash" xmlns:w16se="http://schemas.microsoft.com/office/word/2015/wordml/symex" xmlns:wpg="http://schemas.microsoft.com/office/word/2010/wordprocessingGroup" xmlns:wpi="http://schemas.microsoft.com/office/word/2010/wordprocessingInk" xmlns:wne="http://schemas.microsoft.com/office/word/2006/wordml" xmlns:wps="http://schemas.microsoft.com/office/word/2010/wordprocessingShape" mc:Ignorable="w14 w15 w16se w16cid w16 w16cex w16sdtdh wp14">
   <w:body>
     <w:p>
       <w:pPr>
@@ -303,8 +303,18 @@
           <w:b/>
           <w:sz w:val="40"/>
         </w:rPr>
-        <w:t>Banco Oficial Kinal</w:t>
-      </w:r>
+        <w:t xml:space="preserve">Banco Oficial </w:t>
+      </w:r>
+      <w:proofErr w:type="spellStart"/>
+      <w:r>
+        <w:rPr>
+          <w:rFonts w:ascii="Arial" w:hAnsi="Arial" w:cs="Arial"/>
+          <w:b/>
+          <w:sz w:val="40"/>
+        </w:rPr>
+        <w:t>Kinal</w:t>
+      </w:r>
+      <w:proofErr w:type="spellEnd"/>
     </w:p>
     <w:p>
       <w:pPr>
@@ -1405,8 +1415,13 @@
           </w:tcPr>
           <w:p>
             <w:r>
-              <w:t>Nery Javier de la Cruz Huinil</w:t>
-            </w:r>
+              <w:t xml:space="preserve">Nery Javier de la Cruz </w:t>
+            </w:r>
+            <w:proofErr w:type="spellStart"/>
+            <w:r>
+              <w:t>Huinil</w:t>
+            </w:r>
+            <w:proofErr w:type="spellEnd"/>
           </w:p>
         </w:tc>
         <w:tc>
@@ -1426,8 +1441,13 @@
             <w:tcW w:w="4414" w:type="dxa"/>
           </w:tcPr>
           <w:p>
-            <w:r>
-              <w:t>Hector Mauricio Cordero Oliva</w:t>
+            <w:proofErr w:type="spellStart"/>
+            <w:r>
+              <w:t>Hector</w:t>
+            </w:r>
+            <w:proofErr w:type="spellEnd"/>
+            <w:r>
+              <w:t xml:space="preserve"> Mauricio Cordero Oliva</w:t>
             </w:r>
           </w:p>
         </w:tc>
@@ -1775,6 +1795,12 @@
         <w:rPr>
           <w:u w:val="single"/>
         </w:rPr>
+        <w:sectPr>
+          <w:pgSz w:w="15840" w:h="12240" w:orient="landscape"/>
+          <w:pgMar w:top="720" w:right="720" w:bottom="720" w:left="720" w:header="708" w:footer="708" w:gutter="0"/>
+          <w:cols w:space="708"/>
+          <w:docGrid w:linePitch="360"/>
+        </w:sectPr>
       </w:pPr>
       <w:r>
         <w:rPr>
@@ -1830,15 +1856,92 @@
           </wp:inline>
         </w:drawing>
       </w:r>
-      <w:r>
+    </w:p>
+    <w:p>
+      <w:pPr>
+        <w:pStyle w:val="Ttulo1"/>
         <w:rPr>
           <w:u w:val="single"/>
         </w:rPr>
-        <w:br/>
+      </w:pPr>
+      <w:r>
+        <w:rPr>
+          <w:noProof/>
+          <w:u w:val="single"/>
+        </w:rPr>
+        <w:lastRenderedPageBreak/>
+        <w:drawing>
+          <wp:anchor distT="0" distB="0" distL="114300" distR="114300" simplePos="0" relativeHeight="251658752" behindDoc="1" locked="0" layoutInCell="1" allowOverlap="1" wp14:anchorId="379F52D4" wp14:editId="1FADD541">
+            <wp:simplePos x="0" y="0"/>
+            <wp:positionH relativeFrom="column">
+              <wp:posOffset>2805</wp:posOffset>
+            </wp:positionH>
+            <wp:positionV relativeFrom="paragraph">
+              <wp:posOffset>58903</wp:posOffset>
+            </wp:positionV>
+            <wp:extent cx="6736715" cy="9087902"/>
+            <wp:effectExtent l="0" t="0" r="6985" b="0"/>
+            <wp:wrapNone/>
+            <wp:docPr id="1" name="Imagen 1"/>
+            <wp:cNvGraphicFramePr>
+              <a:graphicFrameLocks xmlns:a="http://schemas.openxmlformats.org/drawingml/2006/main" noChangeAspect="1"/>
+            </wp:cNvGraphicFramePr>
+            <a:graphic xmlns:a="http://schemas.openxmlformats.org/drawingml/2006/main">
+              <a:graphicData uri="http://schemas.openxmlformats.org/drawingml/2006/picture">
+                <pic:pic xmlns:pic="http://schemas.openxmlformats.org/drawingml/2006/picture">
+                  <pic:nvPicPr>
+                    <pic:cNvPr id="1" name="Imagen 1"/>
+                    <pic:cNvPicPr/>
+                  </pic:nvPicPr>
+                  <pic:blipFill>
+                    <a:blip r:embed="rId12">
+                      <a:extLst>
+                        <a:ext uri="{28A0092B-C50C-407E-A947-70E740481C1C}">
+                          <a14:useLocalDpi xmlns:a14="http://schemas.microsoft.com/office/drawing/2010/main" val="0"/>
+                        </a:ext>
+                      </a:extLst>
+                    </a:blip>
+                    <a:stretch>
+                      <a:fillRect/>
+                    </a:stretch>
+                  </pic:blipFill>
+                  <pic:spPr>
+                    <a:xfrm>
+                      <a:off x="0" y="0"/>
+                      <a:ext cx="6737952" cy="9089570"/>
+                    </a:xfrm>
+                    <a:prstGeom prst="rect">
+                      <a:avLst/>
+                    </a:prstGeom>
+                  </pic:spPr>
+                </pic:pic>
+              </a:graphicData>
+            </a:graphic>
+            <wp14:sizeRelH relativeFrom="page">
+              <wp14:pctWidth>0</wp14:pctWidth>
+            </wp14:sizeRelH>
+            <wp14:sizeRelV relativeFrom="page">
+              <wp14:pctHeight>0</wp14:pctHeight>
+            </wp14:sizeRelV>
+          </wp:anchor>
+        </w:drawing>
+      </w:r>
+      <w:r>
+        <w:t xml:space="preserve">Diagrama </w:t>
+      </w:r>
+      <w:r>
+        <w:t>Entidad Relación</w:t>
+      </w:r>
+      <w:r>
+        <w:rPr>
+          <w:noProof/>
+          <w:u w:val="single"/>
+        </w:rPr>
+        <w:t xml:space="preserve"> </w:t>
       </w:r>
     </w:p>
     <w:sectPr>
-      <w:pgSz w:w="15840" w:h="12240" w:orient="landscape"/>
+      <w:pgSz w:w="12240" w:h="15840"/>
       <w:pgMar w:top="720" w:right="720" w:bottom="720" w:left="720" w:header="708" w:footer="708" w:gutter="0"/>
       <w:cols w:space="708"/>
       <w:docGrid w:linePitch="360"/>
@@ -1848,7 +1951,7 @@
 </file>
 
 <file path=word/comments.xml><?xml version="1.0" encoding="utf-8"?>
-<w:comments xmlns:wpc="http://schemas.microsoft.com/office/word/2010/wordprocessingCanvas" xmlns:cx="http://schemas.microsoft.com/office/drawing/2014/chartex" xmlns:cx1="http://schemas.microsoft.com/office/drawing/2015/9/8/chartex" xmlns:cx2="http://schemas.microsoft.com/office/drawing/2015/10/21/chartex" xmlns:cx3="http://schemas.microsoft.com/office/drawing/2016/5/9/chartex" xmlns:cx4="http://schemas.microsoft.com/office/drawing/2016/5/10/chartex" xmlns:cx5="http://schemas.microsoft.com/office/drawing/2016/5/11/chartex" xmlns:cx6="http://schemas.microsoft.com/office/drawing/2016/5/12/chartex" xmlns:cx7="http://schemas.microsoft.com/office/drawing/2016/5/13/chartex" xmlns:cx8="http://schemas.microsoft.com/office/drawing/2016/5/14/chartex" xmlns:mc="http://schemas.openxmlformats.org/markup-compatibility/2006" xmlns:aink="http://schemas.microsoft.com/office/drawing/2016/ink" xmlns:am3d="http://schemas.microsoft.com/office/drawing/2017/model3d" xmlns:o="urn:schemas-microsoft-com:office:office" xmlns:oel="http://schemas.microsoft.com/office/2019/extlst" xmlns:r="http://schemas.openxmlformats.org/officeDocument/2006/relationships" xmlns:m="http://schemas.openxmlformats.org/officeDocument/2006/math" xmlns:v="urn:schemas-microsoft-com:vml" xmlns:wp14="http://schemas.microsoft.com/office/word/2010/wordprocessingDrawing" xmlns:wp="http://schemas.openxmlformats.org/drawingml/2006/wordprocessingDrawing" xmlns:w10="urn:schemas-microsoft-com:office:word" xmlns:w="http://schemas.openxmlformats.org/wordprocessingml/2006/main" xmlns:w14="http://schemas.microsoft.com/office/word/2010/wordml" xmlns:w15="http://schemas.microsoft.com/office/word/2012/wordml" xmlns:w16cex="http://schemas.microsoft.com/office/word/2018/wordml/cex" xmlns:w16cid="http://schemas.microsoft.com/office/word/2016/wordml/cid" xmlns:w16="http://schemas.microsoft.com/office/word/2018/wordml" xmlns:w16du="http://schemas.microsoft.com/office/word/2023/wordml/word16du" xmlns:w16sdtdh="http://schemas.microsoft.com/office/word/2020/wordml/sdtdatahash" xmlns:w16se="http://schemas.microsoft.com/office/word/2015/wordml/symex" xmlns:wpg="http://schemas.microsoft.com/office/word/2010/wordprocessingGroup" xmlns:wpi="http://schemas.microsoft.com/office/word/2010/wordprocessingInk" xmlns:wne="http://schemas.microsoft.com/office/word/2006/wordml" xmlns:wps="http://schemas.microsoft.com/office/word/2010/wordprocessingShape" mc:Ignorable="w14 w15 w16se w16cid w16 w16cex w16sdtdh w16du wp14">
+<w:comments xmlns:wpc="http://schemas.microsoft.com/office/word/2010/wordprocessingCanvas" xmlns:cx="http://schemas.microsoft.com/office/drawing/2014/chartex" xmlns:cx1="http://schemas.microsoft.com/office/drawing/2015/9/8/chartex" xmlns:cx2="http://schemas.microsoft.com/office/drawing/2015/10/21/chartex" xmlns:cx3="http://schemas.microsoft.com/office/drawing/2016/5/9/chartex" xmlns:cx4="http://schemas.microsoft.com/office/drawing/2016/5/10/chartex" xmlns:cx5="http://schemas.microsoft.com/office/drawing/2016/5/11/chartex" xmlns:cx6="http://schemas.microsoft.com/office/drawing/2016/5/12/chartex" xmlns:cx7="http://schemas.microsoft.com/office/drawing/2016/5/13/chartex" xmlns:cx8="http://schemas.microsoft.com/office/drawing/2016/5/14/chartex" xmlns:mc="http://schemas.openxmlformats.org/markup-compatibility/2006" xmlns:aink="http://schemas.microsoft.com/office/drawing/2016/ink" xmlns:am3d="http://schemas.microsoft.com/office/drawing/2017/model3d" xmlns:o="urn:schemas-microsoft-com:office:office" xmlns:r="http://schemas.openxmlformats.org/officeDocument/2006/relationships" xmlns:m="http://schemas.openxmlformats.org/officeDocument/2006/math" xmlns:v="urn:schemas-microsoft-com:vml" xmlns:wp14="http://schemas.microsoft.com/office/word/2010/wordprocessingDrawing" xmlns:wp="http://schemas.openxmlformats.org/drawingml/2006/wordprocessingDrawing" xmlns:w10="urn:schemas-microsoft-com:office:word" xmlns:w="http://schemas.openxmlformats.org/wordprocessingml/2006/main" xmlns:w14="http://schemas.microsoft.com/office/word/2010/wordml" xmlns:w15="http://schemas.microsoft.com/office/word/2012/wordml" xmlns:w16cex="http://schemas.microsoft.com/office/word/2018/wordml/cex" xmlns:w16cid="http://schemas.microsoft.com/office/word/2016/wordml/cid" xmlns:w16="http://schemas.microsoft.com/office/word/2018/wordml" xmlns:w16sdtdh="http://schemas.microsoft.com/office/word/2020/wordml/sdtdatahash" xmlns:w16se="http://schemas.microsoft.com/office/word/2015/wordml/symex" xmlns:wpg="http://schemas.microsoft.com/office/word/2010/wordprocessingGroup" xmlns:wpi="http://schemas.microsoft.com/office/word/2010/wordprocessingInk" xmlns:wne="http://schemas.microsoft.com/office/word/2006/wordml" xmlns:wps="http://schemas.microsoft.com/office/word/2010/wordprocessingShape" mc:Ignorable="w14 w15 w16se w16cid w16 w16cex w16sdtdh wp14">
   <w:comment w:id="0" w:author="Pedro Armas" w:date="2023-11-27T00:25:00Z" w:initials="PA">
     <w:p>
       <w:pPr>
@@ -1901,7 +2004,7 @@
 </file>
 
 <file path=word/commentsExtended.xml><?xml version="1.0" encoding="utf-8"?>
-<w15:commentsEx xmlns:wpc="http://schemas.microsoft.com/office/word/2010/wordprocessingCanvas" xmlns:cx="http://schemas.microsoft.com/office/drawing/2014/chartex" xmlns:cx1="http://schemas.microsoft.com/office/drawing/2015/9/8/chartex" xmlns:cx2="http://schemas.microsoft.com/office/drawing/2015/10/21/chartex" xmlns:cx3="http://schemas.microsoft.com/office/drawing/2016/5/9/chartex" xmlns:cx4="http://schemas.microsoft.com/office/drawing/2016/5/10/chartex" xmlns:cx5="http://schemas.microsoft.com/office/drawing/2016/5/11/chartex" xmlns:cx6="http://schemas.microsoft.com/office/drawing/2016/5/12/chartex" xmlns:cx7="http://schemas.microsoft.com/office/drawing/2016/5/13/chartex" xmlns:cx8="http://schemas.microsoft.com/office/drawing/2016/5/14/chartex" xmlns:mc="http://schemas.openxmlformats.org/markup-compatibility/2006" xmlns:aink="http://schemas.microsoft.com/office/drawing/2016/ink" xmlns:am3d="http://schemas.microsoft.com/office/drawing/2017/model3d" xmlns:o="urn:schemas-microsoft-com:office:office" xmlns:oel="http://schemas.microsoft.com/office/2019/extlst" xmlns:r="http://schemas.openxmlformats.org/officeDocument/2006/relationships" xmlns:m="http://schemas.openxmlformats.org/officeDocument/2006/math" xmlns:v="urn:schemas-microsoft-com:vml" xmlns:wp14="http://schemas.microsoft.com/office/word/2010/wordprocessingDrawing" xmlns:wp="http://schemas.openxmlformats.org/drawingml/2006/wordprocessingDrawing" xmlns:w10="urn:schemas-microsoft-com:office:word" xmlns:w="http://schemas.openxmlformats.org/wordprocessingml/2006/main" xmlns:w14="http://schemas.microsoft.com/office/word/2010/wordml" xmlns:w15="http://schemas.microsoft.com/office/word/2012/wordml" xmlns:w16cex="http://schemas.microsoft.com/office/word/2018/wordml/cex" xmlns:w16cid="http://schemas.microsoft.com/office/word/2016/wordml/cid" xmlns:w16="http://schemas.microsoft.com/office/word/2018/wordml" xmlns:w16du="http://schemas.microsoft.com/office/word/2023/wordml/word16du" xmlns:w16sdtdh="http://schemas.microsoft.com/office/word/2020/wordml/sdtdatahash" xmlns:w16se="http://schemas.microsoft.com/office/word/2015/wordml/symex" xmlns:wpg="http://schemas.microsoft.com/office/word/2010/wordprocessingGroup" xmlns:wpi="http://schemas.microsoft.com/office/word/2010/wordprocessingInk" xmlns:wne="http://schemas.microsoft.com/office/word/2006/wordml" xmlns:wps="http://schemas.microsoft.com/office/word/2010/wordprocessingShape" mc:Ignorable="w14 w15 w16se w16cid w16 w16cex w16sdtdh w16du wp14">
+<w15:commentsEx xmlns:wpc="http://schemas.microsoft.com/office/word/2010/wordprocessingCanvas" xmlns:cx="http://schemas.microsoft.com/office/drawing/2014/chartex" xmlns:cx1="http://schemas.microsoft.com/office/drawing/2015/9/8/chartex" xmlns:cx2="http://schemas.microsoft.com/office/drawing/2015/10/21/chartex" xmlns:cx3="http://schemas.microsoft.com/office/drawing/2016/5/9/chartex" xmlns:cx4="http://schemas.microsoft.com/office/drawing/2016/5/10/chartex" xmlns:cx5="http://schemas.microsoft.com/office/drawing/2016/5/11/chartex" xmlns:cx6="http://schemas.microsoft.com/office/drawing/2016/5/12/chartex" xmlns:cx7="http://schemas.microsoft.com/office/drawing/2016/5/13/chartex" xmlns:cx8="http://schemas.microsoft.com/office/drawing/2016/5/14/chartex" xmlns:mc="http://schemas.openxmlformats.org/markup-compatibility/2006" xmlns:aink="http://schemas.microsoft.com/office/drawing/2016/ink" xmlns:am3d="http://schemas.microsoft.com/office/drawing/2017/model3d" xmlns:o="urn:schemas-microsoft-com:office:office" xmlns:r="http://schemas.openxmlformats.org/officeDocument/2006/relationships" xmlns:m="http://schemas.openxmlformats.org/officeDocument/2006/math" xmlns:v="urn:schemas-microsoft-com:vml" xmlns:wp14="http://schemas.microsoft.com/office/word/2010/wordprocessingDrawing" xmlns:wp="http://schemas.openxmlformats.org/drawingml/2006/wordprocessingDrawing" xmlns:w10="urn:schemas-microsoft-com:office:word" xmlns:w="http://schemas.openxmlformats.org/wordprocessingml/2006/main" xmlns:w14="http://schemas.microsoft.com/office/word/2010/wordml" xmlns:w15="http://schemas.microsoft.com/office/word/2012/wordml" xmlns:w16cex="http://schemas.microsoft.com/office/word/2018/wordml/cex" xmlns:w16cid="http://schemas.microsoft.com/office/word/2016/wordml/cid" xmlns:w16="http://schemas.microsoft.com/office/word/2018/wordml" xmlns:w16sdtdh="http://schemas.microsoft.com/office/word/2020/wordml/sdtdatahash" xmlns:w16se="http://schemas.microsoft.com/office/word/2015/wordml/symex" xmlns:wpg="http://schemas.microsoft.com/office/word/2010/wordprocessingGroup" xmlns:wpi="http://schemas.microsoft.com/office/word/2010/wordprocessingInk" xmlns:wne="http://schemas.microsoft.com/office/word/2006/wordml" xmlns:wps="http://schemas.microsoft.com/office/word/2010/wordprocessingShape" mc:Ignorable="w14 w15 w16se w16cid w16 w16cex w16sdtdh wp14">
   <w15:commentEx w15:paraId="34D7B734" w15:done="0"/>
   <w15:commentEx w15:paraId="1AF62A36" w15:done="0"/>
   <w15:commentEx w15:paraId="00D7F781" w15:done="0"/>
@@ -1909,7 +2012,7 @@
 </file>
 
 <file path=word/commentsExtensible.xml><?xml version="1.0" encoding="utf-8"?>
-<w16cex:commentsExtensible xmlns:wpc="http://schemas.microsoft.com/office/word/2010/wordprocessingCanvas" xmlns:cx="http://schemas.microsoft.com/office/drawing/2014/chartex" xmlns:cx1="http://schemas.microsoft.com/office/drawing/2015/9/8/chartex" xmlns:cx2="http://schemas.microsoft.com/office/drawing/2015/10/21/chartex" xmlns:cx3="http://schemas.microsoft.com/office/drawing/2016/5/9/chartex" xmlns:cx4="http://schemas.microsoft.com/office/drawing/2016/5/10/chartex" xmlns:cx5="http://schemas.microsoft.com/office/drawing/2016/5/11/chartex" xmlns:cx6="http://schemas.microsoft.com/office/drawing/2016/5/12/chartex" xmlns:cx7="http://schemas.microsoft.com/office/drawing/2016/5/13/chartex" xmlns:cx8="http://schemas.microsoft.com/office/drawing/2016/5/14/chartex" xmlns:cr="http://schemas.microsoft.com/office/comments/2020/reactions" xmlns:mc="http://schemas.openxmlformats.org/markup-compatibility/2006" xmlns:aink="http://schemas.microsoft.com/office/drawing/2016/ink" xmlns:am3d="http://schemas.microsoft.com/office/drawing/2017/model3d" xmlns:o="urn:schemas-microsoft-com:office:office" xmlns:oel="http://schemas.microsoft.com/office/2019/extlst" xmlns:r="http://schemas.openxmlformats.org/officeDocument/2006/relationships" xmlns:m="http://schemas.openxmlformats.org/officeDocument/2006/math" xmlns:v="urn:schemas-microsoft-com:vml" xmlns:wp14="http://schemas.microsoft.com/office/word/2010/wordprocessingDrawing" xmlns:wp="http://schemas.openxmlformats.org/drawingml/2006/wordprocessingDrawing" xmlns:w10="urn:schemas-microsoft-com:office:word" xmlns:w="http://schemas.openxmlformats.org/wordprocessingml/2006/main" xmlns:w14="http://schemas.microsoft.com/office/word/2010/wordml" xmlns:w15="http://schemas.microsoft.com/office/word/2012/wordml" xmlns:w16cex="http://schemas.microsoft.com/office/word/2018/wordml/cex" xmlns:w16cid="http://schemas.microsoft.com/office/word/2016/wordml/cid" xmlns:w16="http://schemas.microsoft.com/office/word/2018/wordml" xmlns:w16du="http://schemas.microsoft.com/office/word/2023/wordml/word16du" xmlns:w16sdtdh="http://schemas.microsoft.com/office/word/2020/wordml/sdtdatahash" xmlns:w16se="http://schemas.microsoft.com/office/word/2015/wordml/symex" xmlns:wpg="http://schemas.microsoft.com/office/word/2010/wordprocessingGroup" xmlns:wpi="http://schemas.microsoft.com/office/word/2010/wordprocessingInk" xmlns:wne="http://schemas.microsoft.com/office/word/2006/wordml" xmlns:wps="http://schemas.microsoft.com/office/word/2010/wordprocessingShape" mc:Ignorable="w14 w15 w16se w16cid w16 w16cex w16sdtdh cr w16du wp14">
+<w16cex:commentsExtensible xmlns:wpc="http://schemas.microsoft.com/office/word/2010/wordprocessingCanvas" xmlns:cx="http://schemas.microsoft.com/office/drawing/2014/chartex" xmlns:cx1="http://schemas.microsoft.com/office/drawing/2015/9/8/chartex" xmlns:cx2="http://schemas.microsoft.com/office/drawing/2015/10/21/chartex" xmlns:cx3="http://schemas.microsoft.com/office/drawing/2016/5/9/chartex" xmlns:cx4="http://schemas.microsoft.com/office/drawing/2016/5/10/chartex" xmlns:cx5="http://schemas.microsoft.com/office/drawing/2016/5/11/chartex" xmlns:cx6="http://schemas.microsoft.com/office/drawing/2016/5/12/chartex" xmlns:cx7="http://schemas.microsoft.com/office/drawing/2016/5/13/chartex" xmlns:cx8="http://schemas.microsoft.com/office/drawing/2016/5/14/chartex" xmlns:mc="http://schemas.openxmlformats.org/markup-compatibility/2006" xmlns:aink="http://schemas.microsoft.com/office/drawing/2016/ink" xmlns:am3d="http://schemas.microsoft.com/office/drawing/2017/model3d" xmlns:o="urn:schemas-microsoft-com:office:office" xmlns:r="http://schemas.openxmlformats.org/officeDocument/2006/relationships" xmlns:m="http://schemas.openxmlformats.org/officeDocument/2006/math" xmlns:v="urn:schemas-microsoft-com:vml" xmlns:wp14="http://schemas.microsoft.com/office/word/2010/wordprocessingDrawing" xmlns:wp="http://schemas.openxmlformats.org/drawingml/2006/wordprocessingDrawing" xmlns:w10="urn:schemas-microsoft-com:office:word" xmlns:w="http://schemas.openxmlformats.org/wordprocessingml/2006/main" xmlns:w14="http://schemas.microsoft.com/office/word/2010/wordml" xmlns:w15="http://schemas.microsoft.com/office/word/2012/wordml" xmlns:w16cex="http://schemas.microsoft.com/office/word/2018/wordml/cex" xmlns:w16cid="http://schemas.microsoft.com/office/word/2016/wordml/cid" xmlns:w16="http://schemas.microsoft.com/office/word/2018/wordml" xmlns:w16sdtdh="http://schemas.microsoft.com/office/word/2020/wordml/sdtdatahash" xmlns:w16se="http://schemas.microsoft.com/office/word/2015/wordml/symex" xmlns:wpg="http://schemas.microsoft.com/office/word/2010/wordprocessingGroup" xmlns:wpi="http://schemas.microsoft.com/office/word/2010/wordprocessingInk" xmlns:wne="http://schemas.microsoft.com/office/word/2006/wordml" xmlns:wps="http://schemas.microsoft.com/office/word/2010/wordprocessingShape" mc:Ignorable="w14 w15 w16se w16cid w16 w16cex w16sdtdh wp14">
   <w16cex:commentExtensible w16cex:durableId="290E6085" w16cex:dateUtc="2023-11-27T06:25:00Z"/>
   <w16cex:commentExtensible w16cex:durableId="290E606C" w16cex:dateUtc="2023-11-27T06:25:00Z"/>
   <w16cex:commentExtensible w16cex:durableId="290E6041" w16cex:dateUtc="2023-11-27T06:24:00Z"/>
@@ -1917,7 +2020,7 @@
 </file>
 
 <file path=word/commentsIds.xml><?xml version="1.0" encoding="utf-8"?>
-<w16cid:commentsIds xmlns:wpc="http://schemas.microsoft.com/office/word/2010/wordprocessingCanvas" xmlns:cx="http://schemas.microsoft.com/office/drawing/2014/chartex" xmlns:cx1="http://schemas.microsoft.com/office/drawing/2015/9/8/chartex" xmlns:cx2="http://schemas.microsoft.com/office/drawing/2015/10/21/chartex" xmlns:cx3="http://schemas.microsoft.com/office/drawing/2016/5/9/chartex" xmlns:cx4="http://schemas.microsoft.com/office/drawing/2016/5/10/chartex" xmlns:cx5="http://schemas.microsoft.com/office/drawing/2016/5/11/chartex" xmlns:cx6="http://schemas.microsoft.com/office/drawing/2016/5/12/chartex" xmlns:cx7="http://schemas.microsoft.com/office/drawing/2016/5/13/chartex" xmlns:cx8="http://schemas.microsoft.com/office/drawing/2016/5/14/chartex" xmlns:mc="http://schemas.openxmlformats.org/markup-compatibility/2006" xmlns:aink="http://schemas.microsoft.com/office/drawing/2016/ink" xmlns:am3d="http://schemas.microsoft.com/office/drawing/2017/model3d" xmlns:o="urn:schemas-microsoft-com:office:office" xmlns:oel="http://schemas.microsoft.com/office/2019/extlst" xmlns:r="http://schemas.openxmlformats.org/officeDocument/2006/relationships" xmlns:m="http://schemas.openxmlformats.org/officeDocument/2006/math" xmlns:v="urn:schemas-microsoft-com:vml" xmlns:wp14="http://schemas.microsoft.com/office/word/2010/wordprocessingDrawing" xmlns:wp="http://schemas.openxmlformats.org/drawingml/2006/wordprocessingDrawing" xmlns:w10="urn:schemas-microsoft-com:office:word" xmlns:w="http://schemas.openxmlformats.org/wordprocessingml/2006/main" xmlns:w14="http://schemas.microsoft.com/office/word/2010/wordml" xmlns:w15="http://schemas.microsoft.com/office/word/2012/wordml" xmlns:w16cex="http://schemas.microsoft.com/office/word/2018/wordml/cex" xmlns:w16cid="http://schemas.microsoft.com/office/word/2016/wordml/cid" xmlns:w16="http://schemas.microsoft.com/office/word/2018/wordml" xmlns:w16du="http://schemas.microsoft.com/office/word/2023/wordml/word16du" xmlns:w16sdtdh="http://schemas.microsoft.com/office/word/2020/wordml/sdtdatahash" xmlns:w16se="http://schemas.microsoft.com/office/word/2015/wordml/symex" xmlns:wpg="http://schemas.microsoft.com/office/word/2010/wordprocessingGroup" xmlns:wpi="http://schemas.microsoft.com/office/word/2010/wordprocessingInk" xmlns:wne="http://schemas.microsoft.com/office/word/2006/wordml" xmlns:wps="http://schemas.microsoft.com/office/word/2010/wordprocessingShape" mc:Ignorable="w14 w15 w16se w16cid w16 w16cex w16sdtdh w16du wp14">
+<w16cid:commentsIds xmlns:wpc="http://schemas.microsoft.com/office/word/2010/wordprocessingCanvas" xmlns:cx="http://schemas.microsoft.com/office/drawing/2014/chartex" xmlns:cx1="http://schemas.microsoft.com/office/drawing/2015/9/8/chartex" xmlns:cx2="http://schemas.microsoft.com/office/drawing/2015/10/21/chartex" xmlns:cx3="http://schemas.microsoft.com/office/drawing/2016/5/9/chartex" xmlns:cx4="http://schemas.microsoft.com/office/drawing/2016/5/10/chartex" xmlns:cx5="http://schemas.microsoft.com/office/drawing/2016/5/11/chartex" xmlns:cx6="http://schemas.microsoft.com/office/drawing/2016/5/12/chartex" xmlns:cx7="http://schemas.microsoft.com/office/drawing/2016/5/13/chartex" xmlns:cx8="http://schemas.microsoft.com/office/drawing/2016/5/14/chartex" xmlns:mc="http://schemas.openxmlformats.org/markup-compatibility/2006" xmlns:aink="http://schemas.microsoft.com/office/drawing/2016/ink" xmlns:am3d="http://schemas.microsoft.com/office/drawing/2017/model3d" xmlns:o="urn:schemas-microsoft-com:office:office" xmlns:r="http://schemas.openxmlformats.org/officeDocument/2006/relationships" xmlns:m="http://schemas.openxmlformats.org/officeDocument/2006/math" xmlns:v="urn:schemas-microsoft-com:vml" xmlns:wp14="http://schemas.microsoft.com/office/word/2010/wordprocessingDrawing" xmlns:wp="http://schemas.openxmlformats.org/drawingml/2006/wordprocessingDrawing" xmlns:w10="urn:schemas-microsoft-com:office:word" xmlns:w="http://schemas.openxmlformats.org/wordprocessingml/2006/main" xmlns:w14="http://schemas.microsoft.com/office/word/2010/wordml" xmlns:w15="http://schemas.microsoft.com/office/word/2012/wordml" xmlns:w16cex="http://schemas.microsoft.com/office/word/2018/wordml/cex" xmlns:w16cid="http://schemas.microsoft.com/office/word/2016/wordml/cid" xmlns:w16="http://schemas.microsoft.com/office/word/2018/wordml" xmlns:w16sdtdh="http://schemas.microsoft.com/office/word/2020/wordml/sdtdatahash" xmlns:w16se="http://schemas.microsoft.com/office/word/2015/wordml/symex" xmlns:wpg="http://schemas.microsoft.com/office/word/2010/wordprocessingGroup" xmlns:wpi="http://schemas.microsoft.com/office/word/2010/wordprocessingInk" xmlns:wne="http://schemas.microsoft.com/office/word/2006/wordml" xmlns:wps="http://schemas.microsoft.com/office/word/2010/wordprocessingShape" mc:Ignorable="w14 w15 w16se w16cid w16 w16cex w16sdtdh wp14">
   <w16cid:commentId w16cid:paraId="34D7B734" w16cid:durableId="290E6085"/>
   <w16cid:commentId w16cid:paraId="1AF62A36" w16cid:durableId="290E606C"/>
   <w16cid:commentId w16cid:paraId="00D7F781" w16cid:durableId="290E6041"/>
@@ -1925,7 +2028,7 @@
 </file>
 
 <file path=word/people.xml><?xml version="1.0" encoding="utf-8"?>
-<w15:people xmlns:wpc="http://schemas.microsoft.com/office/word/2010/wordprocessingCanvas" xmlns:cx="http://schemas.microsoft.com/office/drawing/2014/chartex" xmlns:cx1="http://schemas.microsoft.com/office/drawing/2015/9/8/chartex" xmlns:cx2="http://schemas.microsoft.com/office/drawing/2015/10/21/chartex" xmlns:cx3="http://schemas.microsoft.com/office/drawing/2016/5/9/chartex" xmlns:cx4="http://schemas.microsoft.com/office/drawing/2016/5/10/chartex" xmlns:cx5="http://schemas.microsoft.com/office/drawing/2016/5/11/chartex" xmlns:cx6="http://schemas.microsoft.com/office/drawing/2016/5/12/chartex" xmlns:cx7="http://schemas.microsoft.com/office/drawing/2016/5/13/chartex" xmlns:cx8="http://schemas.microsoft.com/office/drawing/2016/5/14/chartex" xmlns:mc="http://schemas.openxmlformats.org/markup-compatibility/2006" xmlns:aink="http://schemas.microsoft.com/office/drawing/2016/ink" xmlns:am3d="http://schemas.microsoft.com/office/drawing/2017/model3d" xmlns:o="urn:schemas-microsoft-com:office:office" xmlns:oel="http://schemas.microsoft.com/office/2019/extlst" xmlns:r="http://schemas.openxmlformats.org/officeDocument/2006/relationships" xmlns:m="http://schemas.openxmlformats.org/officeDocument/2006/math" xmlns:v="urn:schemas-microsoft-com:vml" xmlns:wp14="http://schemas.microsoft.com/office/word/2010/wordprocessingDrawing" xmlns:wp="http://schemas.openxmlformats.org/drawingml/2006/wordprocessingDrawing" xmlns:w10="urn:schemas-microsoft-com:office:word" xmlns:w="http://schemas.openxmlformats.org/wordprocessingml/2006/main" xmlns:w14="http://schemas.microsoft.com/office/word/2010/wordml" xmlns:w15="http://schemas.microsoft.com/office/word/2012/wordml" xmlns:w16cex="http://schemas.microsoft.com/office/word/2018/wordml/cex" xmlns:w16cid="http://schemas.microsoft.com/office/word/2016/wordml/cid" xmlns:w16="http://schemas.microsoft.com/office/word/2018/wordml" xmlns:w16du="http://schemas.microsoft.com/office/word/2023/wordml/word16du" xmlns:w16sdtdh="http://schemas.microsoft.com/office/word/2020/wordml/sdtdatahash" xmlns:w16se="http://schemas.microsoft.com/office/word/2015/wordml/symex" xmlns:wpg="http://schemas.microsoft.com/office/word/2010/wordprocessingGroup" xmlns:wpi="http://schemas.microsoft.com/office/word/2010/wordprocessingInk" xmlns:wne="http://schemas.microsoft.com/office/word/2006/wordml" xmlns:wps="http://schemas.microsoft.com/office/word/2010/wordprocessingShape" mc:Ignorable="w14 w15 w16se w16cid w16 w16cex w16sdtdh w16du wp14">
+<w15:people xmlns:wpc="http://schemas.microsoft.com/office/word/2010/wordprocessingCanvas" xmlns:cx="http://schemas.microsoft.com/office/drawing/2014/chartex" xmlns:cx1="http://schemas.microsoft.com/office/drawing/2015/9/8/chartex" xmlns:cx2="http://schemas.microsoft.com/office/drawing/2015/10/21/chartex" xmlns:cx3="http://schemas.microsoft.com/office/drawing/2016/5/9/chartex" xmlns:cx4="http://schemas.microsoft.com/office/drawing/2016/5/10/chartex" xmlns:cx5="http://schemas.microsoft.com/office/drawing/2016/5/11/chartex" xmlns:cx6="http://schemas.microsoft.com/office/drawing/2016/5/12/chartex" xmlns:cx7="http://schemas.microsoft.com/office/drawing/2016/5/13/chartex" xmlns:cx8="http://schemas.microsoft.com/office/drawing/2016/5/14/chartex" xmlns:mc="http://schemas.openxmlformats.org/markup-compatibility/2006" xmlns:aink="http://schemas.microsoft.com/office/drawing/2016/ink" xmlns:am3d="http://schemas.microsoft.com/office/drawing/2017/model3d" xmlns:o="urn:schemas-microsoft-com:office:office" xmlns:r="http://schemas.openxmlformats.org/officeDocument/2006/relationships" xmlns:m="http://schemas.openxmlformats.org/officeDocument/2006/math" xmlns:v="urn:schemas-microsoft-com:vml" xmlns:wp14="http://schemas.microsoft.com/office/word/2010/wordprocessingDrawing" xmlns:wp="http://schemas.openxmlformats.org/drawingml/2006/wordprocessingDrawing" xmlns:w10="urn:schemas-microsoft-com:office:word" xmlns:w="http://schemas.openxmlformats.org/wordprocessingml/2006/main" xmlns:w14="http://schemas.microsoft.com/office/word/2010/wordml" xmlns:w15="http://schemas.microsoft.com/office/word/2012/wordml" xmlns:w16cex="http://schemas.microsoft.com/office/word/2018/wordml/cex" xmlns:w16cid="http://schemas.microsoft.com/office/word/2016/wordml/cid" xmlns:w16="http://schemas.microsoft.com/office/word/2018/wordml" xmlns:w16sdtdh="http://schemas.microsoft.com/office/word/2020/wordml/sdtdatahash" xmlns:w16se="http://schemas.microsoft.com/office/word/2015/wordml/symex" xmlns:wpg="http://schemas.microsoft.com/office/word/2010/wordprocessingGroup" xmlns:wpi="http://schemas.microsoft.com/office/word/2010/wordprocessingInk" xmlns:wne="http://schemas.microsoft.com/office/word/2006/wordml" xmlns:wps="http://schemas.microsoft.com/office/word/2010/wordprocessingShape" mc:Ignorable="w14 w15 w16se w16cid w16 w16cex w16sdtdh wp14">
   <w15:person w15:author="Pedro Armas">
     <w15:presenceInfo w15:providerId="Windows Live" w15:userId="a665e30787f7f555"/>
   </w15:person>
@@ -1933,7 +2036,7 @@
 </file>
 
 <file path=word/styles.xml><?xml version="1.0" encoding="utf-8"?>
-<w:styles xmlns:mc="http://schemas.openxmlformats.org/markup-compatibility/2006" xmlns:r="http://schemas.openxmlformats.org/officeDocument/2006/relationships" xmlns:w="http://schemas.openxmlformats.org/wordprocessingml/2006/main" xmlns:w14="http://schemas.microsoft.com/office/word/2010/wordml" xmlns:w15="http://schemas.microsoft.com/office/word/2012/wordml" xmlns:w16cex="http://schemas.microsoft.com/office/word/2018/wordml/cex" xmlns:w16cid="http://schemas.microsoft.com/office/word/2016/wordml/cid" xmlns:w16="http://schemas.microsoft.com/office/word/2018/wordml" xmlns:w16du="http://schemas.microsoft.com/office/word/2023/wordml/word16du" xmlns:w16sdtdh="http://schemas.microsoft.com/office/word/2020/wordml/sdtdatahash" xmlns:w16se="http://schemas.microsoft.com/office/word/2015/wordml/symex" mc:Ignorable="w14 w15 w16se w16cid w16 w16cex w16sdtdh w16du">
+<w:styles xmlns:mc="http://schemas.openxmlformats.org/markup-compatibility/2006" xmlns:r="http://schemas.openxmlformats.org/officeDocument/2006/relationships" xmlns:w="http://schemas.openxmlformats.org/wordprocessingml/2006/main" xmlns:w14="http://schemas.microsoft.com/office/word/2010/wordml" xmlns:w15="http://schemas.microsoft.com/office/word/2012/wordml" xmlns:w16cex="http://schemas.microsoft.com/office/word/2018/wordml/cex" xmlns:w16cid="http://schemas.microsoft.com/office/word/2016/wordml/cid" xmlns:w16="http://schemas.microsoft.com/office/word/2018/wordml" xmlns:w16sdtdh="http://schemas.microsoft.com/office/word/2020/wordml/sdtdatahash" xmlns:w16se="http://schemas.microsoft.com/office/word/2015/wordml/symex" mc:Ignorable="w14 w15 w16se w16cid w16 w16cex w16sdtdh">
   <w:docDefaults>
     <w:rPrDefault>
       <w:rPr>
@@ -2359,6 +2462,7 @@
   <w:style w:type="character" w:default="1" w:styleId="Fuentedeprrafopredeter">
     <w:name w:val="Default Paragraph Font"/>
     <w:uiPriority w:val="1"/>
+    <w:semiHidden/>
     <w:unhideWhenUsed/>
   </w:style>
   <w:style w:type="table" w:default="1" w:styleId="Tablanormal">

</xml_diff>

<commit_message>
Se agrego Script Pablo Palacios
</commit_message>
<xml_diff>
--- a/BancoOficialKinal.docx
+++ b/BancoOficialKinal.docx
@@ -1,6 +1,6 @@
 
 <file path=word/document.xml><?xml version="1.0" encoding="utf-8"?>
-<w:document xmlns:wpc="http://schemas.microsoft.com/office/word/2010/wordprocessingCanvas" xmlns:cx="http://schemas.microsoft.com/office/drawing/2014/chartex" xmlns:cx1="http://schemas.microsoft.com/office/drawing/2015/9/8/chartex" xmlns:cx2="http://schemas.microsoft.com/office/drawing/2015/10/21/chartex" xmlns:cx3="http://schemas.microsoft.com/office/drawing/2016/5/9/chartex" xmlns:cx4="http://schemas.microsoft.com/office/drawing/2016/5/10/chartex" xmlns:cx5="http://schemas.microsoft.com/office/drawing/2016/5/11/chartex" xmlns:cx6="http://schemas.microsoft.com/office/drawing/2016/5/12/chartex" xmlns:cx7="http://schemas.microsoft.com/office/drawing/2016/5/13/chartex" xmlns:cx8="http://schemas.microsoft.com/office/drawing/2016/5/14/chartex" xmlns:mc="http://schemas.openxmlformats.org/markup-compatibility/2006" xmlns:aink="http://schemas.microsoft.com/office/drawing/2016/ink" xmlns:am3d="http://schemas.microsoft.com/office/drawing/2017/model3d" xmlns:o="urn:schemas-microsoft-com:office:office" xmlns:r="http://schemas.openxmlformats.org/officeDocument/2006/relationships" xmlns:m="http://schemas.openxmlformats.org/officeDocument/2006/math" xmlns:v="urn:schemas-microsoft-com:vml" xmlns:wp14="http://schemas.microsoft.com/office/word/2010/wordprocessingDrawing" xmlns:wp="http://schemas.openxmlformats.org/drawingml/2006/wordprocessingDrawing" xmlns:w10="urn:schemas-microsoft-com:office:word" xmlns:w="http://schemas.openxmlformats.org/wordprocessingml/2006/main" xmlns:w14="http://schemas.microsoft.com/office/word/2010/wordml" xmlns:w15="http://schemas.microsoft.com/office/word/2012/wordml" xmlns:w16cex="http://schemas.microsoft.com/office/word/2018/wordml/cex" xmlns:w16cid="http://schemas.microsoft.com/office/word/2016/wordml/cid" xmlns:w16="http://schemas.microsoft.com/office/word/2018/wordml" xmlns:w16sdtdh="http://schemas.microsoft.com/office/word/2020/wordml/sdtdatahash" xmlns:w16se="http://schemas.microsoft.com/office/word/2015/wordml/symex" xmlns:wpg="http://schemas.microsoft.com/office/word/2010/wordprocessingGroup" xmlns:wpi="http://schemas.microsoft.com/office/word/2010/wordprocessingInk" xmlns:wne="http://schemas.microsoft.com/office/word/2006/wordml" xmlns:wps="http://schemas.microsoft.com/office/word/2010/wordprocessingShape" mc:Ignorable="w14 w15 w16se w16cid w16 w16cex w16sdtdh wp14">
+<w:document xmlns:wpc="http://schemas.microsoft.com/office/word/2010/wordprocessingCanvas" xmlns:cx="http://schemas.microsoft.com/office/drawing/2014/chartex" xmlns:cx1="http://schemas.microsoft.com/office/drawing/2015/9/8/chartex" xmlns:cx2="http://schemas.microsoft.com/office/drawing/2015/10/21/chartex" xmlns:cx3="http://schemas.microsoft.com/office/drawing/2016/5/9/chartex" xmlns:cx4="http://schemas.microsoft.com/office/drawing/2016/5/10/chartex" xmlns:cx5="http://schemas.microsoft.com/office/drawing/2016/5/11/chartex" xmlns:cx6="http://schemas.microsoft.com/office/drawing/2016/5/12/chartex" xmlns:cx7="http://schemas.microsoft.com/office/drawing/2016/5/13/chartex" xmlns:cx8="http://schemas.microsoft.com/office/drawing/2016/5/14/chartex" xmlns:mc="http://schemas.openxmlformats.org/markup-compatibility/2006" xmlns:aink="http://schemas.microsoft.com/office/drawing/2016/ink" xmlns:am3d="http://schemas.microsoft.com/office/drawing/2017/model3d" xmlns:o="urn:schemas-microsoft-com:office:office" xmlns:oel="http://schemas.microsoft.com/office/2019/extlst" xmlns:r="http://schemas.openxmlformats.org/officeDocument/2006/relationships" xmlns:m="http://schemas.openxmlformats.org/officeDocument/2006/math" xmlns:v="urn:schemas-microsoft-com:vml" xmlns:wp14="http://schemas.microsoft.com/office/word/2010/wordprocessingDrawing" xmlns:wp="http://schemas.openxmlformats.org/drawingml/2006/wordprocessingDrawing" xmlns:w10="urn:schemas-microsoft-com:office:word" xmlns:w="http://schemas.openxmlformats.org/wordprocessingml/2006/main" xmlns:w14="http://schemas.microsoft.com/office/word/2010/wordml" xmlns:w15="http://schemas.microsoft.com/office/word/2012/wordml" xmlns:w16cex="http://schemas.microsoft.com/office/word/2018/wordml/cex" xmlns:w16cid="http://schemas.microsoft.com/office/word/2016/wordml/cid" xmlns:w16="http://schemas.microsoft.com/office/word/2018/wordml" xmlns:w16du="http://schemas.microsoft.com/office/word/2023/wordml/word16du" xmlns:w16sdtdh="http://schemas.microsoft.com/office/word/2020/wordml/sdtdatahash" xmlns:w16se="http://schemas.microsoft.com/office/word/2015/wordml/symex" xmlns:wpg="http://schemas.microsoft.com/office/word/2010/wordprocessingGroup" xmlns:wpi="http://schemas.microsoft.com/office/word/2010/wordprocessingInk" xmlns:wne="http://schemas.microsoft.com/office/word/2006/wordml" xmlns:wps="http://schemas.microsoft.com/office/word/2010/wordprocessingShape" mc:Ignorable="w14 w15 w16se w16cid w16 w16cex w16sdtdh w16du wp14">
   <w:body>
     <w:p>
       <w:pPr>
@@ -668,7 +668,7 @@
             </w:rPr>
             <w:fldChar w:fldCharType="separate"/>
           </w:r>
-          <w:hyperlink w:anchor="_Toc171383576" w:history="1">
+          <w:hyperlink w:anchor="_Toc171465903" w:history="1">
             <w:r>
               <w:rPr>
                 <w:rStyle w:val="Hipervnculo"/>
@@ -695,7 +695,7 @@
                 <w:noProof/>
                 <w:webHidden/>
               </w:rPr>
-              <w:instrText xml:space="preserve"> PAGEREF _Toc171383576 \h </w:instrText>
+              <w:instrText xml:space="preserve"> PAGEREF _Toc171465903 \h </w:instrText>
             </w:r>
             <w:r>
               <w:rPr>
@@ -740,13 +740,13 @@
               <w14:ligatures w14:val="standardContextual"/>
             </w:rPr>
           </w:pPr>
-          <w:hyperlink w:anchor="_Toc171383577" w:history="1">
+          <w:hyperlink w:anchor="_Toc171465904" w:history="1">
             <w:r>
               <w:rPr>
                 <w:rStyle w:val="Hipervnculo"/>
                 <w:noProof/>
               </w:rPr>
-              <w:t>Modelo Entidades</w:t>
+              <w:t>Justificación</w:t>
             </w:r>
             <w:r>
               <w:rPr>
@@ -767,7 +767,7 @@
                 <w:noProof/>
                 <w:webHidden/>
               </w:rPr>
-              <w:instrText xml:space="preserve"> PAGEREF _Toc171383577 \h </w:instrText>
+              <w:instrText xml:space="preserve"> PAGEREF _Toc171465904 \h </w:instrText>
             </w:r>
             <w:r>
               <w:rPr>
@@ -812,13 +812,13 @@
               <w14:ligatures w14:val="standardContextual"/>
             </w:rPr>
           </w:pPr>
-          <w:hyperlink w:anchor="_Toc171383578" w:history="1">
+          <w:hyperlink w:anchor="_Toc171465905" w:history="1">
             <w:r>
               <w:rPr>
                 <w:rStyle w:val="Hipervnculo"/>
                 <w:noProof/>
               </w:rPr>
-              <w:t>Modelo Entidad Relación</w:t>
+              <w:t>Modelo De Entidades</w:t>
             </w:r>
             <w:r>
               <w:rPr>
@@ -839,7 +839,7 @@
                 <w:noProof/>
                 <w:webHidden/>
               </w:rPr>
-              <w:instrText xml:space="preserve"> PAGEREF _Toc171383578 \h </w:instrText>
+              <w:instrText xml:space="preserve"> PAGEREF _Toc171465905 \h </w:instrText>
             </w:r>
             <w:r>
               <w:rPr>
@@ -884,13 +884,13 @@
               <w14:ligatures w14:val="standardContextual"/>
             </w:rPr>
           </w:pPr>
-          <w:hyperlink w:anchor="_Toc171383579" w:history="1">
+          <w:hyperlink w:anchor="_Toc171465906" w:history="1">
             <w:r>
               <w:rPr>
                 <w:rStyle w:val="Hipervnculo"/>
                 <w:noProof/>
               </w:rPr>
-              <w:t>Diagrama Entidad Relación</w:t>
+              <w:t>Modelo Entidad Relación</w:t>
             </w:r>
             <w:r>
               <w:rPr>
@@ -911,7 +911,7 @@
                 <w:noProof/>
                 <w:webHidden/>
               </w:rPr>
-              <w:instrText xml:space="preserve"> PAGEREF _Toc171383579 \h </w:instrText>
+              <w:instrText xml:space="preserve"> PAGEREF _Toc171465906 \h </w:instrText>
             </w:r>
             <w:r>
               <w:rPr>
@@ -931,7 +931,7 @@
                 <w:noProof/>
                 <w:webHidden/>
               </w:rPr>
-              <w:t>7</w:t>
+              <w:t>6</w:t>
             </w:r>
             <w:r>
               <w:rPr>
@@ -956,14 +956,13 @@
               <w14:ligatures w14:val="standardContextual"/>
             </w:rPr>
           </w:pPr>
-          <w:hyperlink w:anchor="_Toc171383580" w:history="1">
+          <w:hyperlink w:anchor="_Toc171465907" w:history="1">
             <w:r>
               <w:rPr>
                 <w:rStyle w:val="Hipervnculo"/>
                 <w:noProof/>
-                <w:lang w:val="en-US"/>
               </w:rPr>
-              <w:t>Script</w:t>
+              <w:t>Diagrama Entidad Relación</w:t>
             </w:r>
             <w:r>
               <w:rPr>
@@ -984,7 +983,79 @@
                 <w:noProof/>
                 <w:webHidden/>
               </w:rPr>
-              <w:instrText xml:space="preserve"> PAGEREF _Toc171383580 \h </w:instrText>
+              <w:instrText xml:space="preserve"> PAGEREF _Toc171465907 \h </w:instrText>
+            </w:r>
+            <w:r>
+              <w:rPr>
+                <w:noProof/>
+                <w:webHidden/>
+              </w:rPr>
+            </w:r>
+            <w:r>
+              <w:rPr>
+                <w:noProof/>
+                <w:webHidden/>
+              </w:rPr>
+              <w:fldChar w:fldCharType="separate"/>
+            </w:r>
+            <w:r>
+              <w:rPr>
+                <w:noProof/>
+                <w:webHidden/>
+              </w:rPr>
+              <w:t>7</w:t>
+            </w:r>
+            <w:r>
+              <w:rPr>
+                <w:noProof/>
+                <w:webHidden/>
+              </w:rPr>
+              <w:fldChar w:fldCharType="end"/>
+            </w:r>
+          </w:hyperlink>
+        </w:p>
+        <w:p>
+          <w:pPr>
+            <w:pStyle w:val="TDC1"/>
+            <w:tabs>
+              <w:tab w:val="right" w:leader="dot" w:pos="8828"/>
+            </w:tabs>
+            <w:rPr>
+              <w:rFonts w:eastAsiaTheme="minorEastAsia"/>
+              <w:noProof/>
+              <w:kern w:val="2"/>
+              <w:lang w:eastAsia="es-GT"/>
+              <w14:ligatures w14:val="standardContextual"/>
+            </w:rPr>
+          </w:pPr>
+          <w:hyperlink w:anchor="_Toc171465908" w:history="1">
+            <w:r>
+              <w:rPr>
+                <w:rStyle w:val="Hipervnculo"/>
+                <w:noProof/>
+              </w:rPr>
+              <w:t>Script</w:t>
+            </w:r>
+            <w:r>
+              <w:rPr>
+                <w:noProof/>
+                <w:webHidden/>
+              </w:rPr>
+              <w:tab/>
+            </w:r>
+            <w:r>
+              <w:rPr>
+                <w:noProof/>
+                <w:webHidden/>
+              </w:rPr>
+              <w:fldChar w:fldCharType="begin"/>
+            </w:r>
+            <w:r>
+              <w:rPr>
+                <w:noProof/>
+                <w:webHidden/>
+              </w:rPr>
+              <w:instrText xml:space="preserve"> PAGEREF _Toc171465908 \h </w:instrText>
             </w:r>
             <w:r>
               <w:rPr>
@@ -1327,43 +1398,13 @@
           <w:tab w:val="left" w:pos="5670"/>
         </w:tabs>
         <w:spacing w:line="276" w:lineRule="auto"/>
-        <w:jc w:val="center"/>
-      </w:pPr>
-    </w:p>
-    <w:p>
-      <w:pPr>
-        <w:pStyle w:val="Sinespaciado"/>
-        <w:tabs>
-          <w:tab w:val="left" w:pos="5670"/>
-        </w:tabs>
-        <w:spacing w:line="276" w:lineRule="auto"/>
-        <w:jc w:val="center"/>
-      </w:pPr>
-    </w:p>
-    <w:p>
-      <w:pPr>
-        <w:pStyle w:val="Sinespaciado"/>
-        <w:tabs>
-          <w:tab w:val="left" w:pos="5670"/>
-        </w:tabs>
-        <w:spacing w:line="276" w:lineRule="auto"/>
-        <w:jc w:val="center"/>
-      </w:pPr>
-    </w:p>
-    <w:p>
-      <w:pPr>
-        <w:pStyle w:val="Sinespaciado"/>
-        <w:tabs>
-          <w:tab w:val="left" w:pos="5670"/>
-        </w:tabs>
-        <w:spacing w:line="276" w:lineRule="auto"/>
       </w:pPr>
     </w:p>
     <w:p>
       <w:pPr>
         <w:pStyle w:val="Ttulo1"/>
       </w:pPr>
-      <w:bookmarkStart w:id="3" w:name="_Toc171383576"/>
+      <w:bookmarkStart w:id="3" w:name="_Toc171465903"/>
       <w:r>
         <w:lastRenderedPageBreak/>
         <w:t>Hoja De Datos</w:t>
@@ -1610,13 +1651,21 @@
           <w:tcPr>
             <w:tcW w:w="4414" w:type="dxa"/>
           </w:tcPr>
-          <w:p/>
+          <w:p>
+            <w:r>
+              <w:t>Pablo Alejandro Palacios Abascal</w:t>
+            </w:r>
+          </w:p>
         </w:tc>
         <w:tc>
           <w:tcPr>
             <w:tcW w:w="4414" w:type="dxa"/>
           </w:tcPr>
-          <w:p/>
+          <w:p>
+            <w:r>
+              <w:t>Scrum Master</w:t>
+            </w:r>
+          </w:p>
         </w:tc>
       </w:tr>
     </w:tbl>
@@ -1645,6 +1694,25 @@
       <w:pPr>
         <w:pStyle w:val="Ttulo1"/>
       </w:pPr>
+      <w:bookmarkStart w:id="4" w:name="_Toc171465904"/>
+      <w:r>
+        <w:lastRenderedPageBreak/>
+        <w:t>Justificación</w:t>
+      </w:r>
+      <w:bookmarkEnd w:id="4"/>
+    </w:p>
+    <w:p>
+      <w:pPr>
+        <w:pStyle w:val="Ttulo1"/>
+      </w:pPr>
+      <w:r>
+        <w:br w:type="page"/>
+      </w:r>
+    </w:p>
+    <w:p>
+      <w:pPr>
+        <w:pStyle w:val="Ttulo1"/>
+      </w:pPr>
       <w:r>
         <w:rPr>
           <w:rFonts w:ascii="Calibri" w:hAnsi="Calibri" w:cs="Calibri"/>
@@ -1654,9 +1722,11 @@
         <w:lastRenderedPageBreak/>
         <w:br/>
       </w:r>
+      <w:bookmarkStart w:id="5" w:name="_Toc171465905"/>
       <w:r>
         <w:t>Modelo De Entidades</w:t>
       </w:r>
+      <w:bookmarkEnd w:id="5"/>
     </w:p>
     <w:p/>
     <w:p>
@@ -1782,6 +1852,7 @@
       <w:pPr>
         <w:pStyle w:val="Ttulo1"/>
       </w:pPr>
+      <w:bookmarkStart w:id="6" w:name="_Toc171465906"/>
       <w:r>
         <w:lastRenderedPageBreak/>
         <w:t xml:space="preserve">Modelo Entidad </w:t>
@@ -1789,6 +1860,7 @@
       <w:r>
         <w:t>Relación</w:t>
       </w:r>
+      <w:bookmarkEnd w:id="6"/>
     </w:p>
     <w:p>
       <w:pPr>
@@ -1861,9 +1933,11 @@
       <w:pPr>
         <w:pStyle w:val="Ttulo1"/>
         <w:rPr>
+          <w:noProof/>
           <w:u w:val="single"/>
         </w:rPr>
       </w:pPr>
+      <w:bookmarkStart w:id="7" w:name="_Toc171465907"/>
       <w:r>
         <w:rPr>
           <w:noProof/>
@@ -1927,17 +2001,3593 @@
         </w:drawing>
       </w:r>
       <w:r>
-        <w:t xml:space="preserve">Diagrama </w:t>
-      </w:r>
-      <w:r>
-        <w:t>Entidad Relación</w:t>
-      </w:r>
+        <w:t>Diagrama Entidad Relación</w:t>
+      </w:r>
+      <w:bookmarkEnd w:id="7"/>
       <w:r>
         <w:rPr>
           <w:noProof/>
           <w:u w:val="single"/>
         </w:rPr>
         <w:t xml:space="preserve"> </w:t>
+      </w:r>
+    </w:p>
+    <w:p>
+      <w:pPr>
+        <w:rPr>
+          <w:rFonts w:asciiTheme="majorHAnsi" w:eastAsiaTheme="majorEastAsia" w:hAnsiTheme="majorHAnsi" w:cstheme="majorBidi"/>
+          <w:noProof/>
+          <w:color w:val="2F5496" w:themeColor="accent1" w:themeShade="BF"/>
+          <w:sz w:val="32"/>
+          <w:szCs w:val="32"/>
+          <w:u w:val="single"/>
+        </w:rPr>
+      </w:pPr>
+      <w:r>
+        <w:rPr>
+          <w:noProof/>
+          <w:u w:val="single"/>
+        </w:rPr>
+        <w:br w:type="page"/>
+      </w:r>
+    </w:p>
+    <w:p>
+      <w:pPr>
+        <w:pStyle w:val="Ttulo1"/>
+      </w:pPr>
+      <w:bookmarkStart w:id="8" w:name="_Toc171465908"/>
+      <w:r>
+        <w:lastRenderedPageBreak/>
+        <w:t>Script</w:t>
+      </w:r>
+      <w:bookmarkEnd w:id="8"/>
+    </w:p>
+    <w:p>
+      <w:pPr>
+        <w:rPr>
+          <w:lang w:val="en-US"/>
+        </w:rPr>
+      </w:pPr>
+      <w:r>
+        <w:rPr>
+          <w:lang w:val="en-US"/>
+        </w:rPr>
+        <w:t xml:space="preserve">Drop database if exists </w:t>
+      </w:r>
+      <w:proofErr w:type="spellStart"/>
+      <w:r>
+        <w:rPr>
+          <w:lang w:val="en-US"/>
+        </w:rPr>
+        <w:t>DBBancoOficialKinal</w:t>
+      </w:r>
+      <w:proofErr w:type="spellEnd"/>
+      <w:r>
+        <w:rPr>
+          <w:lang w:val="en-US"/>
+        </w:rPr>
+        <w:t>;</w:t>
+      </w:r>
+    </w:p>
+    <w:p>
+      <w:pPr>
+        <w:rPr>
+          <w:lang w:val="en-US"/>
+        </w:rPr>
+      </w:pPr>
+      <w:r>
+        <w:rPr>
+          <w:lang w:val="en-US"/>
+        </w:rPr>
+        <w:t xml:space="preserve">create database </w:t>
+      </w:r>
+      <w:proofErr w:type="spellStart"/>
+      <w:r>
+        <w:rPr>
+          <w:lang w:val="en-US"/>
+        </w:rPr>
+        <w:t>DBBancoOficialKinal</w:t>
+      </w:r>
+      <w:proofErr w:type="spellEnd"/>
+      <w:r>
+        <w:rPr>
+          <w:lang w:val="en-US"/>
+        </w:rPr>
+        <w:t>;</w:t>
+      </w:r>
+    </w:p>
+    <w:p>
+      <w:pPr>
+        <w:rPr>
+          <w:lang w:val="en-US"/>
+        </w:rPr>
+      </w:pPr>
+    </w:p>
+    <w:p>
+      <w:pPr>
+        <w:rPr>
+          <w:lang w:val="en-US"/>
+        </w:rPr>
+      </w:pPr>
+      <w:r>
+        <w:rPr>
+          <w:lang w:val="en-US"/>
+        </w:rPr>
+        <w:t xml:space="preserve">use </w:t>
+      </w:r>
+      <w:proofErr w:type="spellStart"/>
+      <w:r>
+        <w:rPr>
+          <w:lang w:val="en-US"/>
+        </w:rPr>
+        <w:t>DBBancoOficialKinal</w:t>
+      </w:r>
+      <w:proofErr w:type="spellEnd"/>
+      <w:r>
+        <w:rPr>
+          <w:lang w:val="en-US"/>
+        </w:rPr>
+        <w:t>;</w:t>
+      </w:r>
+    </w:p>
+    <w:p>
+      <w:pPr>
+        <w:rPr>
+          <w:lang w:val="en-US"/>
+        </w:rPr>
+      </w:pPr>
+    </w:p>
+    <w:p>
+      <w:pPr>
+        <w:rPr>
+          <w:lang w:val="en-US"/>
+        </w:rPr>
+      </w:pPr>
+      <w:r>
+        <w:rPr>
+          <w:lang w:val="en-US"/>
+        </w:rPr>
+        <w:t xml:space="preserve">create table </w:t>
+      </w:r>
+      <w:proofErr w:type="spellStart"/>
+      <w:r>
+        <w:rPr>
+          <w:lang w:val="en-US"/>
+        </w:rPr>
+        <w:t>TipoCuenta</w:t>
+      </w:r>
+      <w:proofErr w:type="spellEnd"/>
+      <w:r>
+        <w:rPr>
+          <w:lang w:val="en-US"/>
+        </w:rPr>
+        <w:t>(</w:t>
+      </w:r>
+    </w:p>
+    <w:p>
+      <w:pPr>
+        <w:rPr>
+          <w:lang w:val="en-US"/>
+        </w:rPr>
+      </w:pPr>
+      <w:r>
+        <w:rPr>
+          <w:lang w:val="en-US"/>
+        </w:rPr>
+        <w:tab/>
+      </w:r>
+      <w:proofErr w:type="spellStart"/>
+      <w:r>
+        <w:rPr>
+          <w:lang w:val="en-US"/>
+        </w:rPr>
+        <w:t>codigoTipoCuenta</w:t>
+      </w:r>
+      <w:proofErr w:type="spellEnd"/>
+      <w:r>
+        <w:rPr>
+          <w:lang w:val="en-US"/>
+        </w:rPr>
+        <w:t xml:space="preserve"> int not null </w:t>
+      </w:r>
+      <w:proofErr w:type="spellStart"/>
+      <w:r>
+        <w:rPr>
+          <w:lang w:val="en-US"/>
+        </w:rPr>
+        <w:t>auto_increment</w:t>
+      </w:r>
+      <w:proofErr w:type="spellEnd"/>
+      <w:r>
+        <w:rPr>
+          <w:lang w:val="en-US"/>
+        </w:rPr>
+        <w:t>,</w:t>
+      </w:r>
+    </w:p>
+    <w:p>
+      <w:pPr>
+        <w:rPr>
+          <w:lang w:val="en-US"/>
+        </w:rPr>
+      </w:pPr>
+      <w:r>
+        <w:rPr>
+          <w:lang w:val="en-US"/>
+        </w:rPr>
+        <w:t xml:space="preserve">    </w:t>
+      </w:r>
+      <w:proofErr w:type="spellStart"/>
+      <w:r>
+        <w:rPr>
+          <w:lang w:val="en-US"/>
+        </w:rPr>
+        <w:t>tipoCuenta</w:t>
+      </w:r>
+      <w:proofErr w:type="spellEnd"/>
+      <w:r>
+        <w:rPr>
+          <w:lang w:val="en-US"/>
+        </w:rPr>
+        <w:t xml:space="preserve"> varchar(45) not null,</w:t>
+      </w:r>
+    </w:p>
+    <w:p>
+      <w:pPr>
+        <w:rPr>
+          <w:lang w:val="en-US"/>
+        </w:rPr>
+      </w:pPr>
+      <w:r>
+        <w:rPr>
+          <w:lang w:val="en-US"/>
+        </w:rPr>
+        <w:t xml:space="preserve">    </w:t>
+      </w:r>
+      <w:proofErr w:type="spellStart"/>
+      <w:r>
+        <w:rPr>
+          <w:lang w:val="en-US"/>
+        </w:rPr>
+        <w:t>saldoMinimoRequerido</w:t>
+      </w:r>
+      <w:proofErr w:type="spellEnd"/>
+      <w:r>
+        <w:rPr>
+          <w:lang w:val="en-US"/>
+        </w:rPr>
+        <w:t xml:space="preserve"> double(10,2) not null,</w:t>
+      </w:r>
+    </w:p>
+    <w:p>
+      <w:pPr>
+        <w:rPr>
+          <w:lang w:val="en-US"/>
+        </w:rPr>
+      </w:pPr>
+      <w:r>
+        <w:rPr>
+          <w:lang w:val="en-US"/>
+        </w:rPr>
+        <w:t xml:space="preserve">    </w:t>
+      </w:r>
+      <w:proofErr w:type="spellStart"/>
+      <w:r>
+        <w:rPr>
+          <w:lang w:val="en-US"/>
+        </w:rPr>
+        <w:t>tazaDeInteres</w:t>
+      </w:r>
+      <w:proofErr w:type="spellEnd"/>
+      <w:r>
+        <w:rPr>
+          <w:lang w:val="en-US"/>
+        </w:rPr>
+        <w:t xml:space="preserve"> double(10,2) not null,</w:t>
+      </w:r>
+    </w:p>
+    <w:p>
+      <w:pPr>
+        <w:rPr>
+          <w:lang w:val="en-US"/>
+        </w:rPr>
+      </w:pPr>
+      <w:r>
+        <w:rPr>
+          <w:lang w:val="en-US"/>
+        </w:rPr>
+        <w:t xml:space="preserve">    </w:t>
+      </w:r>
+      <w:proofErr w:type="spellStart"/>
+      <w:r>
+        <w:rPr>
+          <w:lang w:val="en-US"/>
+        </w:rPr>
+        <w:t>tazaDeImpuestos</w:t>
+      </w:r>
+      <w:proofErr w:type="spellEnd"/>
+      <w:r>
+        <w:rPr>
+          <w:lang w:val="en-US"/>
+        </w:rPr>
+        <w:t xml:space="preserve"> double(10,2) not null,</w:t>
+      </w:r>
+    </w:p>
+    <w:p>
+      <w:r>
+        <w:rPr>
+          <w:lang w:val="en-US"/>
+        </w:rPr>
+        <w:t xml:space="preserve">    </w:t>
+      </w:r>
+      <w:proofErr w:type="spellStart"/>
+      <w:r>
+        <w:t>primary</w:t>
+      </w:r>
+      <w:proofErr w:type="spellEnd"/>
+      <w:r>
+        <w:t xml:space="preserve"> </w:t>
+      </w:r>
+      <w:proofErr w:type="spellStart"/>
+      <w:r>
+        <w:t>key</w:t>
+      </w:r>
+      <w:proofErr w:type="spellEnd"/>
+      <w:r>
+        <w:t xml:space="preserve"> </w:t>
+      </w:r>
+      <w:proofErr w:type="spellStart"/>
+      <w:r>
+        <w:t>PK_codigoTipoCuenta</w:t>
+      </w:r>
+      <w:proofErr w:type="spellEnd"/>
+      <w:r>
+        <w:t>(</w:t>
+      </w:r>
+      <w:proofErr w:type="spellStart"/>
+      <w:r>
+        <w:t>codigoTipoCuenta</w:t>
+      </w:r>
+      <w:proofErr w:type="spellEnd"/>
+      <w:r>
+        <w:t>)</w:t>
+      </w:r>
+    </w:p>
+    <w:p>
+      <w:pPr>
+        <w:rPr>
+          <w:lang w:val="en-US"/>
+        </w:rPr>
+      </w:pPr>
+      <w:r>
+        <w:rPr>
+          <w:lang w:val="en-US"/>
+        </w:rPr>
+        <w:t>);</w:t>
+      </w:r>
+    </w:p>
+    <w:p>
+      <w:pPr>
+        <w:rPr>
+          <w:lang w:val="en-US"/>
+        </w:rPr>
+      </w:pPr>
+    </w:p>
+    <w:p>
+      <w:pPr>
+        <w:rPr>
+          <w:lang w:val="en-US"/>
+        </w:rPr>
+      </w:pPr>
+      <w:r>
+        <w:rPr>
+          <w:lang w:val="en-US"/>
+        </w:rPr>
+        <w:t xml:space="preserve">create table </w:t>
+      </w:r>
+      <w:proofErr w:type="spellStart"/>
+      <w:r>
+        <w:rPr>
+          <w:lang w:val="en-US"/>
+        </w:rPr>
+        <w:t>Clientes</w:t>
+      </w:r>
+      <w:proofErr w:type="spellEnd"/>
+      <w:r>
+        <w:rPr>
+          <w:lang w:val="en-US"/>
+        </w:rPr>
+        <w:t>(</w:t>
+      </w:r>
+    </w:p>
+    <w:p>
+      <w:pPr>
+        <w:rPr>
+          <w:lang w:val="en-US"/>
+        </w:rPr>
+      </w:pPr>
+      <w:r>
+        <w:rPr>
+          <w:lang w:val="en-US"/>
+        </w:rPr>
+        <w:tab/>
+      </w:r>
+      <w:proofErr w:type="spellStart"/>
+      <w:r>
+        <w:rPr>
+          <w:lang w:val="en-US"/>
+        </w:rPr>
+        <w:t>codigoCliente</w:t>
+      </w:r>
+      <w:proofErr w:type="spellEnd"/>
+      <w:r>
+        <w:rPr>
+          <w:lang w:val="en-US"/>
+        </w:rPr>
+        <w:t xml:space="preserve"> int not null </w:t>
+      </w:r>
+      <w:proofErr w:type="spellStart"/>
+      <w:r>
+        <w:rPr>
+          <w:lang w:val="en-US"/>
+        </w:rPr>
+        <w:t>auto_increment</w:t>
+      </w:r>
+      <w:proofErr w:type="spellEnd"/>
+      <w:r>
+        <w:rPr>
+          <w:lang w:val="en-US"/>
+        </w:rPr>
+        <w:t>,</w:t>
+      </w:r>
+    </w:p>
+    <w:p>
+      <w:r>
+        <w:rPr>
+          <w:lang w:val="en-US"/>
+        </w:rPr>
+        <w:t xml:space="preserve">    </w:t>
+      </w:r>
+      <w:proofErr w:type="spellStart"/>
+      <w:r>
+        <w:t>nombreCliente</w:t>
+      </w:r>
+      <w:proofErr w:type="spellEnd"/>
+      <w:r>
+        <w:t xml:space="preserve"> </w:t>
+      </w:r>
+      <w:proofErr w:type="spellStart"/>
+      <w:r>
+        <w:t>varchar</w:t>
+      </w:r>
+      <w:proofErr w:type="spellEnd"/>
+      <w:r>
+        <w:t xml:space="preserve">(20) </w:t>
+      </w:r>
+      <w:proofErr w:type="spellStart"/>
+      <w:r>
+        <w:t>not</w:t>
+      </w:r>
+      <w:proofErr w:type="spellEnd"/>
+      <w:r>
+        <w:t xml:space="preserve"> </w:t>
+      </w:r>
+      <w:proofErr w:type="spellStart"/>
+      <w:r>
+        <w:t>null</w:t>
+      </w:r>
+      <w:proofErr w:type="spellEnd"/>
+      <w:r>
+        <w:t>,</w:t>
+      </w:r>
+    </w:p>
+    <w:p>
+      <w:r>
+        <w:t xml:space="preserve">    </w:t>
+      </w:r>
+      <w:proofErr w:type="spellStart"/>
+      <w:r>
+        <w:t>apellidoCliente</w:t>
+      </w:r>
+      <w:proofErr w:type="spellEnd"/>
+      <w:r>
+        <w:t xml:space="preserve"> </w:t>
+      </w:r>
+      <w:proofErr w:type="spellStart"/>
+      <w:r>
+        <w:t>varchar</w:t>
+      </w:r>
+      <w:proofErr w:type="spellEnd"/>
+      <w:r>
+        <w:t xml:space="preserve">(20) </w:t>
+      </w:r>
+      <w:proofErr w:type="spellStart"/>
+      <w:r>
+        <w:t>not</w:t>
+      </w:r>
+      <w:proofErr w:type="spellEnd"/>
+      <w:r>
+        <w:t xml:space="preserve"> </w:t>
+      </w:r>
+      <w:proofErr w:type="spellStart"/>
+      <w:r>
+        <w:t>null</w:t>
+      </w:r>
+      <w:proofErr w:type="spellEnd"/>
+      <w:r>
+        <w:t>,</w:t>
+      </w:r>
+    </w:p>
+    <w:p>
+      <w:r>
+        <w:t xml:space="preserve">    </w:t>
+      </w:r>
+      <w:proofErr w:type="spellStart"/>
+      <w:r>
+        <w:t>direccionCliente</w:t>
+      </w:r>
+      <w:proofErr w:type="spellEnd"/>
+      <w:r>
+        <w:t xml:space="preserve"> </w:t>
+      </w:r>
+      <w:proofErr w:type="spellStart"/>
+      <w:r>
+        <w:t>varchar</w:t>
+      </w:r>
+      <w:proofErr w:type="spellEnd"/>
+      <w:r>
+        <w:t xml:space="preserve">(60) </w:t>
+      </w:r>
+      <w:proofErr w:type="spellStart"/>
+      <w:r>
+        <w:t>not</w:t>
+      </w:r>
+      <w:proofErr w:type="spellEnd"/>
+      <w:r>
+        <w:t xml:space="preserve"> </w:t>
+      </w:r>
+      <w:proofErr w:type="spellStart"/>
+      <w:r>
+        <w:t>null</w:t>
+      </w:r>
+      <w:proofErr w:type="spellEnd"/>
+      <w:r>
+        <w:t>,</w:t>
+      </w:r>
+    </w:p>
+    <w:p>
+      <w:r>
+        <w:t xml:space="preserve">    </w:t>
+      </w:r>
+      <w:proofErr w:type="spellStart"/>
+      <w:r>
+        <w:t>telefonoCliente</w:t>
+      </w:r>
+      <w:proofErr w:type="spellEnd"/>
+      <w:r>
+        <w:t xml:space="preserve"> </w:t>
+      </w:r>
+      <w:proofErr w:type="spellStart"/>
+      <w:r>
+        <w:t>varchar</w:t>
+      </w:r>
+      <w:proofErr w:type="spellEnd"/>
+      <w:r>
+        <w:t xml:space="preserve">(8) </w:t>
+      </w:r>
+      <w:proofErr w:type="spellStart"/>
+      <w:r>
+        <w:t>not</w:t>
+      </w:r>
+      <w:proofErr w:type="spellEnd"/>
+      <w:r>
+        <w:t xml:space="preserve"> </w:t>
+      </w:r>
+      <w:proofErr w:type="spellStart"/>
+      <w:r>
+        <w:t>null</w:t>
+      </w:r>
+      <w:proofErr w:type="spellEnd"/>
+      <w:r>
+        <w:t>,</w:t>
+      </w:r>
+    </w:p>
+    <w:p>
+      <w:r>
+        <w:t xml:space="preserve">    </w:t>
+      </w:r>
+      <w:proofErr w:type="spellStart"/>
+      <w:r>
+        <w:t>correoCliente</w:t>
+      </w:r>
+      <w:proofErr w:type="spellEnd"/>
+      <w:r>
+        <w:t xml:space="preserve"> </w:t>
+      </w:r>
+      <w:proofErr w:type="spellStart"/>
+      <w:r>
+        <w:t>varchar</w:t>
+      </w:r>
+      <w:proofErr w:type="spellEnd"/>
+      <w:r>
+        <w:t xml:space="preserve">(20) </w:t>
+      </w:r>
+      <w:proofErr w:type="spellStart"/>
+      <w:r>
+        <w:t>not</w:t>
+      </w:r>
+      <w:proofErr w:type="spellEnd"/>
+      <w:r>
+        <w:t xml:space="preserve"> </w:t>
+      </w:r>
+      <w:proofErr w:type="spellStart"/>
+      <w:r>
+        <w:t>null</w:t>
+      </w:r>
+      <w:proofErr w:type="spellEnd"/>
+      <w:r>
+        <w:t>,</w:t>
+      </w:r>
+    </w:p>
+    <w:p>
+      <w:r>
+        <w:t xml:space="preserve">    </w:t>
+      </w:r>
+      <w:proofErr w:type="spellStart"/>
+      <w:r>
+        <w:t>descripcion</w:t>
+      </w:r>
+      <w:proofErr w:type="spellEnd"/>
+      <w:r>
+        <w:t xml:space="preserve"> </w:t>
+      </w:r>
+      <w:proofErr w:type="spellStart"/>
+      <w:r>
+        <w:t>varchar</w:t>
+      </w:r>
+      <w:proofErr w:type="spellEnd"/>
+      <w:r>
+        <w:t xml:space="preserve">(100) </w:t>
+      </w:r>
+      <w:proofErr w:type="spellStart"/>
+      <w:r>
+        <w:t>not</w:t>
+      </w:r>
+      <w:proofErr w:type="spellEnd"/>
+      <w:r>
+        <w:t xml:space="preserve"> </w:t>
+      </w:r>
+      <w:proofErr w:type="spellStart"/>
+      <w:r>
+        <w:t>null</w:t>
+      </w:r>
+      <w:proofErr w:type="spellEnd"/>
+      <w:r>
+        <w:t>,</w:t>
+      </w:r>
+    </w:p>
+    <w:p>
+      <w:r>
+        <w:t xml:space="preserve">    </w:t>
+      </w:r>
+      <w:proofErr w:type="spellStart"/>
+      <w:r>
+        <w:t>codigoTipoCuenta</w:t>
+      </w:r>
+      <w:proofErr w:type="spellEnd"/>
+      <w:r>
+        <w:t xml:space="preserve"> </w:t>
+      </w:r>
+      <w:proofErr w:type="spellStart"/>
+      <w:r>
+        <w:t>int</w:t>
+      </w:r>
+      <w:proofErr w:type="spellEnd"/>
+      <w:r>
+        <w:t xml:space="preserve"> </w:t>
+      </w:r>
+      <w:proofErr w:type="spellStart"/>
+      <w:r>
+        <w:t>not</w:t>
+      </w:r>
+      <w:proofErr w:type="spellEnd"/>
+      <w:r>
+        <w:t xml:space="preserve"> </w:t>
+      </w:r>
+      <w:proofErr w:type="spellStart"/>
+      <w:r>
+        <w:t>null</w:t>
+      </w:r>
+      <w:proofErr w:type="spellEnd"/>
+      <w:r>
+        <w:t>,</w:t>
+      </w:r>
+    </w:p>
+    <w:p>
+      <w:r>
+        <w:t xml:space="preserve">    </w:t>
+      </w:r>
+      <w:proofErr w:type="spellStart"/>
+      <w:r>
+        <w:t>primary</w:t>
+      </w:r>
+      <w:proofErr w:type="spellEnd"/>
+      <w:r>
+        <w:t xml:space="preserve"> </w:t>
+      </w:r>
+      <w:proofErr w:type="spellStart"/>
+      <w:r>
+        <w:t>key</w:t>
+      </w:r>
+      <w:proofErr w:type="spellEnd"/>
+      <w:r>
+        <w:t xml:space="preserve"> </w:t>
+      </w:r>
+      <w:proofErr w:type="spellStart"/>
+      <w:r>
+        <w:t>PK_codigoCliente</w:t>
+      </w:r>
+      <w:proofErr w:type="spellEnd"/>
+      <w:r>
+        <w:t>(</w:t>
+      </w:r>
+      <w:proofErr w:type="spellStart"/>
+      <w:r>
+        <w:t>codigoCliente</w:t>
+      </w:r>
+      <w:proofErr w:type="spellEnd"/>
+      <w:r>
+        <w:t>),</w:t>
+      </w:r>
+    </w:p>
+    <w:p>
+      <w:r>
+        <w:t xml:space="preserve">    </w:t>
+      </w:r>
+      <w:proofErr w:type="spellStart"/>
+      <w:r>
+        <w:t>constraint</w:t>
+      </w:r>
+      <w:proofErr w:type="spellEnd"/>
+      <w:r>
+        <w:t xml:space="preserve"> </w:t>
+      </w:r>
+      <w:proofErr w:type="spellStart"/>
+      <w:r>
+        <w:t>FK_Clientes_TipoCuenta</w:t>
+      </w:r>
+      <w:proofErr w:type="spellEnd"/>
+      <w:r>
+        <w:t xml:space="preserve"> </w:t>
+      </w:r>
+      <w:proofErr w:type="spellStart"/>
+      <w:r>
+        <w:t>foreign</w:t>
+      </w:r>
+      <w:proofErr w:type="spellEnd"/>
+      <w:r>
+        <w:t xml:space="preserve"> </w:t>
+      </w:r>
+      <w:proofErr w:type="spellStart"/>
+      <w:r>
+        <w:t>key</w:t>
+      </w:r>
+      <w:proofErr w:type="spellEnd"/>
+      <w:r>
+        <w:t>(</w:t>
+      </w:r>
+      <w:proofErr w:type="spellStart"/>
+      <w:r>
+        <w:t>codigoTipoCuenta</w:t>
+      </w:r>
+      <w:proofErr w:type="spellEnd"/>
+      <w:r>
+        <w:t xml:space="preserve">) </w:t>
+      </w:r>
+      <w:proofErr w:type="spellStart"/>
+      <w:r>
+        <w:t>references</w:t>
+      </w:r>
+      <w:proofErr w:type="spellEnd"/>
+      <w:r>
+        <w:t xml:space="preserve"> </w:t>
+      </w:r>
+      <w:proofErr w:type="spellStart"/>
+      <w:r>
+        <w:t>TipoCuenta</w:t>
+      </w:r>
+      <w:proofErr w:type="spellEnd"/>
+      <w:r>
+        <w:t>(</w:t>
+      </w:r>
+      <w:proofErr w:type="spellStart"/>
+      <w:r>
+        <w:t>codigoTipoCuenta</w:t>
+      </w:r>
+      <w:proofErr w:type="spellEnd"/>
+      <w:r>
+        <w:t>)</w:t>
+      </w:r>
+    </w:p>
+    <w:p>
+      <w:r>
+        <w:t>);</w:t>
+      </w:r>
+    </w:p>
+    <w:p/>
+    <w:p>
+      <w:proofErr w:type="spellStart"/>
+      <w:r>
+        <w:t>create</w:t>
+      </w:r>
+      <w:proofErr w:type="spellEnd"/>
+      <w:r>
+        <w:t xml:space="preserve"> table </w:t>
+      </w:r>
+      <w:proofErr w:type="spellStart"/>
+      <w:r>
+        <w:t>CargoEmpleado</w:t>
+      </w:r>
+      <w:proofErr w:type="spellEnd"/>
+      <w:r>
+        <w:t>(</w:t>
+      </w:r>
+    </w:p>
+    <w:p>
+      <w:r>
+        <w:tab/>
+      </w:r>
+      <w:proofErr w:type="spellStart"/>
+      <w:r>
+        <w:t>codigoCargoEmpleado</w:t>
+      </w:r>
+      <w:proofErr w:type="spellEnd"/>
+      <w:r>
+        <w:t xml:space="preserve"> </w:t>
+      </w:r>
+      <w:proofErr w:type="spellStart"/>
+      <w:r>
+        <w:t>int</w:t>
+      </w:r>
+      <w:proofErr w:type="spellEnd"/>
+      <w:r>
+        <w:t xml:space="preserve"> </w:t>
+      </w:r>
+      <w:proofErr w:type="spellStart"/>
+      <w:r>
+        <w:t>not</w:t>
+      </w:r>
+      <w:proofErr w:type="spellEnd"/>
+      <w:r>
+        <w:t xml:space="preserve"> </w:t>
+      </w:r>
+      <w:proofErr w:type="spellStart"/>
+      <w:r>
+        <w:t>null</w:t>
+      </w:r>
+      <w:proofErr w:type="spellEnd"/>
+      <w:r>
+        <w:t xml:space="preserve"> </w:t>
+      </w:r>
+      <w:proofErr w:type="spellStart"/>
+      <w:r>
+        <w:t>auto_increment</w:t>
+      </w:r>
+      <w:proofErr w:type="spellEnd"/>
+      <w:r>
+        <w:t>,</w:t>
+      </w:r>
+    </w:p>
+    <w:p>
+      <w:r>
+        <w:t xml:space="preserve">    </w:t>
+      </w:r>
+      <w:proofErr w:type="spellStart"/>
+      <w:r>
+        <w:t>nombreCargo</w:t>
+      </w:r>
+      <w:proofErr w:type="spellEnd"/>
+      <w:r>
+        <w:t xml:space="preserve"> </w:t>
+      </w:r>
+      <w:proofErr w:type="spellStart"/>
+      <w:r>
+        <w:t>varchar</w:t>
+      </w:r>
+      <w:proofErr w:type="spellEnd"/>
+      <w:r>
+        <w:t xml:space="preserve">(50) </w:t>
+      </w:r>
+      <w:proofErr w:type="spellStart"/>
+      <w:r>
+        <w:t>not</w:t>
+      </w:r>
+      <w:proofErr w:type="spellEnd"/>
+      <w:r>
+        <w:t xml:space="preserve"> </w:t>
+      </w:r>
+      <w:proofErr w:type="spellStart"/>
+      <w:r>
+        <w:t>null</w:t>
+      </w:r>
+      <w:proofErr w:type="spellEnd"/>
+      <w:r>
+        <w:t>,</w:t>
+      </w:r>
+    </w:p>
+    <w:p>
+      <w:r>
+        <w:t xml:space="preserve">    </w:t>
+      </w:r>
+      <w:proofErr w:type="spellStart"/>
+      <w:r>
+        <w:t>descripcion</w:t>
+      </w:r>
+      <w:proofErr w:type="spellEnd"/>
+      <w:r>
+        <w:t xml:space="preserve"> </w:t>
+      </w:r>
+      <w:proofErr w:type="spellStart"/>
+      <w:r>
+        <w:t>text</w:t>
+      </w:r>
+      <w:proofErr w:type="spellEnd"/>
+      <w:r>
+        <w:t>,</w:t>
+      </w:r>
+    </w:p>
+    <w:p>
+      <w:r>
+        <w:lastRenderedPageBreak/>
+        <w:t xml:space="preserve">    </w:t>
+      </w:r>
+      <w:proofErr w:type="spellStart"/>
+      <w:r>
+        <w:t>salarioBase</w:t>
+      </w:r>
+      <w:proofErr w:type="spellEnd"/>
+      <w:r>
+        <w:t xml:space="preserve"> decimal(10,2) default 0.00,</w:t>
+      </w:r>
+    </w:p>
+    <w:p>
+      <w:r>
+        <w:t xml:space="preserve">    </w:t>
+      </w:r>
+      <w:proofErr w:type="spellStart"/>
+      <w:r>
+        <w:t>nivelJerarquico</w:t>
+      </w:r>
+      <w:proofErr w:type="spellEnd"/>
+      <w:r>
+        <w:t xml:space="preserve"> </w:t>
+      </w:r>
+      <w:proofErr w:type="spellStart"/>
+      <w:r>
+        <w:t>int</w:t>
+      </w:r>
+      <w:proofErr w:type="spellEnd"/>
+      <w:r>
+        <w:t>,</w:t>
+      </w:r>
+    </w:p>
+    <w:p>
+      <w:r>
+        <w:t xml:space="preserve">    </w:t>
+      </w:r>
+      <w:proofErr w:type="spellStart"/>
+      <w:r>
+        <w:t>primary</w:t>
+      </w:r>
+      <w:proofErr w:type="spellEnd"/>
+      <w:r>
+        <w:t xml:space="preserve"> </w:t>
+      </w:r>
+      <w:proofErr w:type="spellStart"/>
+      <w:r>
+        <w:t>key</w:t>
+      </w:r>
+      <w:proofErr w:type="spellEnd"/>
+      <w:r>
+        <w:t xml:space="preserve"> </w:t>
+      </w:r>
+      <w:proofErr w:type="spellStart"/>
+      <w:r>
+        <w:t>PK_codigoCargoEmpleado</w:t>
+      </w:r>
+      <w:proofErr w:type="spellEnd"/>
+      <w:r>
+        <w:t>(</w:t>
+      </w:r>
+      <w:proofErr w:type="spellStart"/>
+      <w:r>
+        <w:t>codigoCargoEmpleado</w:t>
+      </w:r>
+      <w:proofErr w:type="spellEnd"/>
+      <w:r>
+        <w:t>)</w:t>
+      </w:r>
+    </w:p>
+    <w:p>
+      <w:pPr>
+        <w:rPr>
+          <w:lang w:val="en-US"/>
+        </w:rPr>
+      </w:pPr>
+      <w:r>
+        <w:rPr>
+          <w:lang w:val="en-US"/>
+        </w:rPr>
+        <w:t>);</w:t>
+      </w:r>
+    </w:p>
+    <w:p>
+      <w:pPr>
+        <w:rPr>
+          <w:lang w:val="en-US"/>
+        </w:rPr>
+      </w:pPr>
+    </w:p>
+    <w:p>
+      <w:pPr>
+        <w:rPr>
+          <w:lang w:val="en-US"/>
+        </w:rPr>
+      </w:pPr>
+      <w:r>
+        <w:rPr>
+          <w:lang w:val="en-US"/>
+        </w:rPr>
+        <w:t xml:space="preserve">create table </w:t>
+      </w:r>
+      <w:proofErr w:type="spellStart"/>
+      <w:r>
+        <w:rPr>
+          <w:lang w:val="en-US"/>
+        </w:rPr>
+        <w:t>Empleados</w:t>
+      </w:r>
+      <w:proofErr w:type="spellEnd"/>
+      <w:r>
+        <w:rPr>
+          <w:lang w:val="en-US"/>
+        </w:rPr>
+        <w:t xml:space="preserve"> (</w:t>
+      </w:r>
+    </w:p>
+    <w:p>
+      <w:pPr>
+        <w:rPr>
+          <w:lang w:val="en-US"/>
+        </w:rPr>
+      </w:pPr>
+      <w:r>
+        <w:rPr>
+          <w:lang w:val="en-US"/>
+        </w:rPr>
+        <w:t xml:space="preserve">    </w:t>
+      </w:r>
+      <w:proofErr w:type="spellStart"/>
+      <w:r>
+        <w:rPr>
+          <w:lang w:val="en-US"/>
+        </w:rPr>
+        <w:t>codigoEmpleado</w:t>
+      </w:r>
+      <w:proofErr w:type="spellEnd"/>
+      <w:r>
+        <w:rPr>
+          <w:lang w:val="en-US"/>
+        </w:rPr>
+        <w:t xml:space="preserve"> int not null </w:t>
+      </w:r>
+      <w:proofErr w:type="spellStart"/>
+      <w:r>
+        <w:rPr>
+          <w:lang w:val="en-US"/>
+        </w:rPr>
+        <w:t>auto_increment</w:t>
+      </w:r>
+      <w:proofErr w:type="spellEnd"/>
+      <w:r>
+        <w:rPr>
+          <w:lang w:val="en-US"/>
+        </w:rPr>
+        <w:t>,</w:t>
+      </w:r>
+    </w:p>
+    <w:p>
+      <w:r>
+        <w:rPr>
+          <w:lang w:val="en-US"/>
+        </w:rPr>
+        <w:t xml:space="preserve">    </w:t>
+      </w:r>
+      <w:proofErr w:type="spellStart"/>
+      <w:r>
+        <w:t>nombreEmpleado</w:t>
+      </w:r>
+      <w:proofErr w:type="spellEnd"/>
+      <w:r>
+        <w:t xml:space="preserve"> </w:t>
+      </w:r>
+      <w:proofErr w:type="spellStart"/>
+      <w:r>
+        <w:t>varchar</w:t>
+      </w:r>
+      <w:proofErr w:type="spellEnd"/>
+      <w:r>
+        <w:t xml:space="preserve">(50) </w:t>
+      </w:r>
+      <w:proofErr w:type="spellStart"/>
+      <w:r>
+        <w:t>not</w:t>
+      </w:r>
+      <w:proofErr w:type="spellEnd"/>
+      <w:r>
+        <w:t xml:space="preserve"> </w:t>
+      </w:r>
+      <w:proofErr w:type="spellStart"/>
+      <w:r>
+        <w:t>null</w:t>
+      </w:r>
+      <w:proofErr w:type="spellEnd"/>
+      <w:r>
+        <w:t>,</w:t>
+      </w:r>
+    </w:p>
+    <w:p>
+      <w:r>
+        <w:t xml:space="preserve">    </w:t>
+      </w:r>
+      <w:proofErr w:type="spellStart"/>
+      <w:r>
+        <w:t>apellidoEmpleado</w:t>
+      </w:r>
+      <w:proofErr w:type="spellEnd"/>
+      <w:r>
+        <w:t xml:space="preserve"> </w:t>
+      </w:r>
+      <w:proofErr w:type="spellStart"/>
+      <w:r>
+        <w:t>varchar</w:t>
+      </w:r>
+      <w:proofErr w:type="spellEnd"/>
+      <w:r>
+        <w:t xml:space="preserve">(50) </w:t>
+      </w:r>
+      <w:proofErr w:type="spellStart"/>
+      <w:r>
+        <w:t>not</w:t>
+      </w:r>
+      <w:proofErr w:type="spellEnd"/>
+      <w:r>
+        <w:t xml:space="preserve"> </w:t>
+      </w:r>
+      <w:proofErr w:type="spellStart"/>
+      <w:r>
+        <w:t>null</w:t>
+      </w:r>
+      <w:proofErr w:type="spellEnd"/>
+      <w:r>
+        <w:t>,</w:t>
+      </w:r>
+    </w:p>
+    <w:p>
+      <w:r>
+        <w:t xml:space="preserve">    cargo </w:t>
+      </w:r>
+      <w:proofErr w:type="spellStart"/>
+      <w:r>
+        <w:t>varchar</w:t>
+      </w:r>
+      <w:proofErr w:type="spellEnd"/>
+      <w:r>
+        <w:t xml:space="preserve">(50) </w:t>
+      </w:r>
+      <w:proofErr w:type="spellStart"/>
+      <w:r>
+        <w:t>not</w:t>
+      </w:r>
+      <w:proofErr w:type="spellEnd"/>
+      <w:r>
+        <w:t xml:space="preserve"> </w:t>
+      </w:r>
+      <w:proofErr w:type="spellStart"/>
+      <w:r>
+        <w:t>null</w:t>
+      </w:r>
+      <w:proofErr w:type="spellEnd"/>
+      <w:r>
+        <w:t>,</w:t>
+      </w:r>
+    </w:p>
+    <w:p>
+      <w:r>
+        <w:t xml:space="preserve">    salario DECIMAL(10, 2) NOT NULL,</w:t>
+      </w:r>
+    </w:p>
+    <w:p>
+      <w:r>
+        <w:t xml:space="preserve">    oficina VARCHAR(50) NOT NULL,</w:t>
+      </w:r>
+    </w:p>
+    <w:p>
+      <w:r>
+        <w:t xml:space="preserve">    </w:t>
+      </w:r>
+      <w:proofErr w:type="spellStart"/>
+      <w:r>
+        <w:t>codigoCargoEmpleado</w:t>
+      </w:r>
+      <w:proofErr w:type="spellEnd"/>
+      <w:r>
+        <w:t xml:space="preserve"> </w:t>
+      </w:r>
+      <w:proofErr w:type="spellStart"/>
+      <w:r>
+        <w:t>int</w:t>
+      </w:r>
+      <w:proofErr w:type="spellEnd"/>
+      <w:r>
+        <w:t>,</w:t>
+      </w:r>
+    </w:p>
+    <w:p>
+      <w:r>
+        <w:t xml:space="preserve">    </w:t>
+      </w:r>
+      <w:proofErr w:type="spellStart"/>
+      <w:r>
+        <w:t>primary</w:t>
+      </w:r>
+      <w:proofErr w:type="spellEnd"/>
+      <w:r>
+        <w:t xml:space="preserve"> </w:t>
+      </w:r>
+      <w:proofErr w:type="spellStart"/>
+      <w:r>
+        <w:t>key</w:t>
+      </w:r>
+      <w:proofErr w:type="spellEnd"/>
+      <w:r>
+        <w:t xml:space="preserve"> </w:t>
+      </w:r>
+      <w:proofErr w:type="spellStart"/>
+      <w:r>
+        <w:t>PK_codigoEmpleado</w:t>
+      </w:r>
+      <w:proofErr w:type="spellEnd"/>
+      <w:r>
+        <w:t>(</w:t>
+      </w:r>
+      <w:proofErr w:type="spellStart"/>
+      <w:r>
+        <w:t>codigoEmpleado</w:t>
+      </w:r>
+      <w:proofErr w:type="spellEnd"/>
+      <w:r>
+        <w:t>),</w:t>
+      </w:r>
+    </w:p>
+    <w:p>
+      <w:r>
+        <w:t xml:space="preserve">    </w:t>
+      </w:r>
+      <w:proofErr w:type="spellStart"/>
+      <w:r>
+        <w:t>constraint</w:t>
+      </w:r>
+      <w:proofErr w:type="spellEnd"/>
+      <w:r>
+        <w:t xml:space="preserve"> </w:t>
+      </w:r>
+      <w:proofErr w:type="spellStart"/>
+      <w:r>
+        <w:t>FK_Empleados_CargoEmpleado</w:t>
+      </w:r>
+      <w:proofErr w:type="spellEnd"/>
+      <w:r>
+        <w:t xml:space="preserve"> </w:t>
+      </w:r>
+      <w:proofErr w:type="spellStart"/>
+      <w:r>
+        <w:t>foreign</w:t>
+      </w:r>
+      <w:proofErr w:type="spellEnd"/>
+      <w:r>
+        <w:t xml:space="preserve"> </w:t>
+      </w:r>
+      <w:proofErr w:type="spellStart"/>
+      <w:r>
+        <w:t>key</w:t>
+      </w:r>
+      <w:proofErr w:type="spellEnd"/>
+      <w:r>
+        <w:t xml:space="preserve"> (</w:t>
+      </w:r>
+      <w:proofErr w:type="spellStart"/>
+      <w:r>
+        <w:t>codigoCargoEmpleado</w:t>
+      </w:r>
+      <w:proofErr w:type="spellEnd"/>
+      <w:r>
+        <w:t xml:space="preserve">) </w:t>
+      </w:r>
+      <w:proofErr w:type="spellStart"/>
+      <w:r>
+        <w:t>references</w:t>
+      </w:r>
+      <w:proofErr w:type="spellEnd"/>
+      <w:r>
+        <w:t xml:space="preserve"> </w:t>
+      </w:r>
+      <w:proofErr w:type="spellStart"/>
+      <w:r>
+        <w:t>CargoEmpleado</w:t>
+      </w:r>
+      <w:proofErr w:type="spellEnd"/>
+      <w:r>
+        <w:t>(</w:t>
+      </w:r>
+      <w:proofErr w:type="spellStart"/>
+      <w:r>
+        <w:t>codigoCargoEmpleado</w:t>
+      </w:r>
+      <w:proofErr w:type="spellEnd"/>
+      <w:r>
+        <w:t>)</w:t>
+      </w:r>
+    </w:p>
+    <w:p>
+      <w:r>
+        <w:t>);</w:t>
+      </w:r>
+    </w:p>
+    <w:p/>
+    <w:p>
+      <w:proofErr w:type="spellStart"/>
+      <w:r>
+        <w:t>create</w:t>
+      </w:r>
+      <w:proofErr w:type="spellEnd"/>
+      <w:r>
+        <w:t xml:space="preserve"> table Sucursales (</w:t>
+      </w:r>
+    </w:p>
+    <w:p>
+      <w:r>
+        <w:t xml:space="preserve">    </w:t>
+      </w:r>
+      <w:proofErr w:type="spellStart"/>
+      <w:r>
+        <w:t>codigoSucursal</w:t>
+      </w:r>
+      <w:proofErr w:type="spellEnd"/>
+      <w:r>
+        <w:t xml:space="preserve"> </w:t>
+      </w:r>
+      <w:proofErr w:type="spellStart"/>
+      <w:r>
+        <w:t>int</w:t>
+      </w:r>
+      <w:proofErr w:type="spellEnd"/>
+      <w:r>
+        <w:t xml:space="preserve"> </w:t>
+      </w:r>
+      <w:proofErr w:type="spellStart"/>
+      <w:r>
+        <w:t>not</w:t>
+      </w:r>
+      <w:proofErr w:type="spellEnd"/>
+      <w:r>
+        <w:t xml:space="preserve"> </w:t>
+      </w:r>
+      <w:proofErr w:type="spellStart"/>
+      <w:r>
+        <w:t>null</w:t>
+      </w:r>
+      <w:proofErr w:type="spellEnd"/>
+      <w:r>
+        <w:t xml:space="preserve"> </w:t>
+      </w:r>
+      <w:proofErr w:type="spellStart"/>
+      <w:r>
+        <w:t>auto_increment</w:t>
+      </w:r>
+      <w:proofErr w:type="spellEnd"/>
+      <w:r>
+        <w:t>,</w:t>
+      </w:r>
+    </w:p>
+    <w:p>
+      <w:r>
+        <w:t xml:space="preserve">    </w:t>
+      </w:r>
+      <w:proofErr w:type="spellStart"/>
+      <w:r>
+        <w:t>nombreSucursal</w:t>
+      </w:r>
+      <w:proofErr w:type="spellEnd"/>
+      <w:r>
+        <w:t xml:space="preserve"> </w:t>
+      </w:r>
+      <w:proofErr w:type="spellStart"/>
+      <w:r>
+        <w:t>varchar</w:t>
+      </w:r>
+      <w:proofErr w:type="spellEnd"/>
+      <w:r>
+        <w:t xml:space="preserve">(100) </w:t>
+      </w:r>
+      <w:proofErr w:type="spellStart"/>
+      <w:r>
+        <w:t>not</w:t>
+      </w:r>
+      <w:proofErr w:type="spellEnd"/>
+      <w:r>
+        <w:t xml:space="preserve"> </w:t>
+      </w:r>
+      <w:proofErr w:type="spellStart"/>
+      <w:r>
+        <w:t>null</w:t>
+      </w:r>
+      <w:proofErr w:type="spellEnd"/>
+      <w:r>
+        <w:t>,</w:t>
+      </w:r>
+    </w:p>
+    <w:p>
+      <w:r>
+        <w:t xml:space="preserve">    </w:t>
+      </w:r>
+      <w:proofErr w:type="spellStart"/>
+      <w:r>
+        <w:t>direccionSucursal</w:t>
+      </w:r>
+      <w:proofErr w:type="spellEnd"/>
+      <w:r>
+        <w:t xml:space="preserve"> </w:t>
+      </w:r>
+      <w:proofErr w:type="spellStart"/>
+      <w:r>
+        <w:t>varchar</w:t>
+      </w:r>
+      <w:proofErr w:type="spellEnd"/>
+      <w:r>
+        <w:t>(255),</w:t>
+      </w:r>
+    </w:p>
+    <w:p>
+      <w:r>
+        <w:t xml:space="preserve">    </w:t>
+      </w:r>
+      <w:proofErr w:type="spellStart"/>
+      <w:r>
+        <w:t>telefono</w:t>
+      </w:r>
+      <w:proofErr w:type="spellEnd"/>
+      <w:r>
+        <w:t xml:space="preserve"> </w:t>
+      </w:r>
+      <w:proofErr w:type="spellStart"/>
+      <w:r>
+        <w:t>varchar</w:t>
+      </w:r>
+      <w:proofErr w:type="spellEnd"/>
+      <w:r>
+        <w:t>(20),</w:t>
+      </w:r>
+    </w:p>
+    <w:p>
+      <w:r>
+        <w:t xml:space="preserve">    </w:t>
+      </w:r>
+      <w:proofErr w:type="spellStart"/>
+      <w:r>
+        <w:t>correoSucursal</w:t>
+      </w:r>
+      <w:proofErr w:type="spellEnd"/>
+      <w:r>
+        <w:t xml:space="preserve"> </w:t>
+      </w:r>
+      <w:proofErr w:type="spellStart"/>
+      <w:r>
+        <w:t>varchar</w:t>
+      </w:r>
+      <w:proofErr w:type="spellEnd"/>
+      <w:r>
+        <w:t xml:space="preserve">(20) </w:t>
+      </w:r>
+      <w:proofErr w:type="spellStart"/>
+      <w:r>
+        <w:t>not</w:t>
+      </w:r>
+      <w:proofErr w:type="spellEnd"/>
+      <w:r>
+        <w:t xml:space="preserve"> </w:t>
+      </w:r>
+      <w:proofErr w:type="spellStart"/>
+      <w:r>
+        <w:t>null</w:t>
+      </w:r>
+      <w:proofErr w:type="spellEnd"/>
+      <w:r>
+        <w:t>,</w:t>
+      </w:r>
+    </w:p>
+    <w:p>
+      <w:r>
+        <w:t xml:space="preserve">    </w:t>
+      </w:r>
+      <w:proofErr w:type="spellStart"/>
+      <w:r>
+        <w:t>codigoEmpleado</w:t>
+      </w:r>
+      <w:proofErr w:type="spellEnd"/>
+      <w:r>
+        <w:t xml:space="preserve"> </w:t>
+      </w:r>
+      <w:proofErr w:type="spellStart"/>
+      <w:r>
+        <w:t>int</w:t>
+      </w:r>
+      <w:proofErr w:type="spellEnd"/>
+      <w:r>
+        <w:t>,</w:t>
+      </w:r>
+    </w:p>
+    <w:p>
+      <w:r>
+        <w:t xml:space="preserve">    </w:t>
+      </w:r>
+      <w:proofErr w:type="spellStart"/>
+      <w:r>
+        <w:t>primary</w:t>
+      </w:r>
+      <w:proofErr w:type="spellEnd"/>
+      <w:r>
+        <w:t xml:space="preserve"> </w:t>
+      </w:r>
+      <w:proofErr w:type="spellStart"/>
+      <w:r>
+        <w:t>key</w:t>
+      </w:r>
+      <w:proofErr w:type="spellEnd"/>
+      <w:r>
+        <w:t xml:space="preserve"> </w:t>
+      </w:r>
+      <w:proofErr w:type="spellStart"/>
+      <w:r>
+        <w:t>PK_codigoSucursal</w:t>
+      </w:r>
+      <w:proofErr w:type="spellEnd"/>
+      <w:r>
+        <w:t>(</w:t>
+      </w:r>
+      <w:proofErr w:type="spellStart"/>
+      <w:r>
+        <w:t>codigoSucursal</w:t>
+      </w:r>
+      <w:proofErr w:type="spellEnd"/>
+      <w:r>
+        <w:t>),</w:t>
+      </w:r>
+    </w:p>
+    <w:p>
+      <w:r>
+        <w:t xml:space="preserve">    </w:t>
+      </w:r>
+      <w:proofErr w:type="spellStart"/>
+      <w:r>
+        <w:t>constraint</w:t>
+      </w:r>
+      <w:proofErr w:type="spellEnd"/>
+      <w:r>
+        <w:t xml:space="preserve"> </w:t>
+      </w:r>
+      <w:proofErr w:type="spellStart"/>
+      <w:r>
+        <w:t>FK_Sucursales_Empleados</w:t>
+      </w:r>
+      <w:proofErr w:type="spellEnd"/>
+      <w:r>
+        <w:t xml:space="preserve"> </w:t>
+      </w:r>
+      <w:proofErr w:type="spellStart"/>
+      <w:r>
+        <w:t>foreign</w:t>
+      </w:r>
+      <w:proofErr w:type="spellEnd"/>
+      <w:r>
+        <w:t xml:space="preserve"> </w:t>
+      </w:r>
+      <w:proofErr w:type="spellStart"/>
+      <w:r>
+        <w:t>key</w:t>
+      </w:r>
+      <w:proofErr w:type="spellEnd"/>
+      <w:r>
+        <w:t xml:space="preserve"> (</w:t>
+      </w:r>
+      <w:proofErr w:type="spellStart"/>
+      <w:r>
+        <w:t>codigoEmpleado</w:t>
+      </w:r>
+      <w:proofErr w:type="spellEnd"/>
+      <w:r>
+        <w:t xml:space="preserve">) </w:t>
+      </w:r>
+      <w:proofErr w:type="spellStart"/>
+      <w:r>
+        <w:t>references</w:t>
+      </w:r>
+      <w:proofErr w:type="spellEnd"/>
+      <w:r>
+        <w:t xml:space="preserve"> Empleados(</w:t>
+      </w:r>
+      <w:proofErr w:type="spellStart"/>
+      <w:r>
+        <w:t>codigoEmpleado</w:t>
+      </w:r>
+      <w:proofErr w:type="spellEnd"/>
+      <w:r>
+        <w:t>)</w:t>
+      </w:r>
+    </w:p>
+    <w:p>
+      <w:r>
+        <w:t>);</w:t>
+      </w:r>
+    </w:p>
+    <w:p/>
+    <w:p>
+      <w:proofErr w:type="spellStart"/>
+      <w:r>
+        <w:t>create</w:t>
+      </w:r>
+      <w:proofErr w:type="spellEnd"/>
+      <w:r>
+        <w:t xml:space="preserve"> table </w:t>
+      </w:r>
+      <w:proofErr w:type="spellStart"/>
+      <w:r>
+        <w:t>Transaccion</w:t>
+      </w:r>
+      <w:proofErr w:type="spellEnd"/>
+      <w:r>
+        <w:t>(</w:t>
+      </w:r>
+    </w:p>
+    <w:p>
+      <w:r>
+        <w:tab/>
+      </w:r>
+      <w:proofErr w:type="spellStart"/>
+      <w:r>
+        <w:t>codigoTransaccion</w:t>
+      </w:r>
+      <w:proofErr w:type="spellEnd"/>
+      <w:r>
+        <w:t xml:space="preserve"> </w:t>
+      </w:r>
+      <w:proofErr w:type="spellStart"/>
+      <w:r>
+        <w:t>int</w:t>
+      </w:r>
+      <w:proofErr w:type="spellEnd"/>
+      <w:r>
+        <w:t xml:space="preserve"> </w:t>
+      </w:r>
+      <w:proofErr w:type="spellStart"/>
+      <w:r>
+        <w:t>not</w:t>
+      </w:r>
+      <w:proofErr w:type="spellEnd"/>
+      <w:r>
+        <w:t xml:space="preserve"> </w:t>
+      </w:r>
+      <w:proofErr w:type="spellStart"/>
+      <w:r>
+        <w:t>null</w:t>
+      </w:r>
+      <w:proofErr w:type="spellEnd"/>
+      <w:r>
+        <w:t xml:space="preserve"> </w:t>
+      </w:r>
+      <w:proofErr w:type="spellStart"/>
+      <w:r>
+        <w:t>auto_increment</w:t>
+      </w:r>
+      <w:proofErr w:type="spellEnd"/>
+      <w:r>
+        <w:t>,</w:t>
+      </w:r>
+    </w:p>
+    <w:p>
+      <w:r>
+        <w:t xml:space="preserve">    </w:t>
+      </w:r>
+      <w:proofErr w:type="spellStart"/>
+      <w:r>
+        <w:t>estadoTransaccion</w:t>
+      </w:r>
+      <w:proofErr w:type="spellEnd"/>
+      <w:r>
+        <w:t xml:space="preserve"> </w:t>
+      </w:r>
+      <w:proofErr w:type="spellStart"/>
+      <w:r>
+        <w:t>varchar</w:t>
+      </w:r>
+      <w:proofErr w:type="spellEnd"/>
+      <w:r>
+        <w:t xml:space="preserve">(20) </w:t>
+      </w:r>
+      <w:proofErr w:type="spellStart"/>
+      <w:r>
+        <w:t>not</w:t>
+      </w:r>
+      <w:proofErr w:type="spellEnd"/>
+      <w:r>
+        <w:t xml:space="preserve"> </w:t>
+      </w:r>
+      <w:proofErr w:type="spellStart"/>
+      <w:r>
+        <w:t>null</w:t>
+      </w:r>
+      <w:proofErr w:type="spellEnd"/>
+      <w:r>
+        <w:t>,</w:t>
+      </w:r>
+    </w:p>
+    <w:p>
+      <w:pPr>
+        <w:rPr>
+          <w:lang w:val="en-US"/>
+        </w:rPr>
+      </w:pPr>
+      <w:r>
+        <w:lastRenderedPageBreak/>
+        <w:t xml:space="preserve">    </w:t>
+      </w:r>
+      <w:proofErr w:type="spellStart"/>
+      <w:r>
+        <w:rPr>
+          <w:lang w:val="en-US"/>
+        </w:rPr>
+        <w:t>tipoTransaccion</w:t>
+      </w:r>
+      <w:proofErr w:type="spellEnd"/>
+      <w:r>
+        <w:rPr>
+          <w:lang w:val="en-US"/>
+        </w:rPr>
+        <w:t xml:space="preserve"> varchar(20) not null,</w:t>
+      </w:r>
+    </w:p>
+    <w:p>
+      <w:pPr>
+        <w:rPr>
+          <w:lang w:val="en-US"/>
+        </w:rPr>
+      </w:pPr>
+      <w:r>
+        <w:rPr>
+          <w:lang w:val="en-US"/>
+        </w:rPr>
+        <w:t xml:space="preserve">    </w:t>
+      </w:r>
+      <w:proofErr w:type="spellStart"/>
+      <w:r>
+        <w:rPr>
+          <w:lang w:val="en-US"/>
+        </w:rPr>
+        <w:t>monto</w:t>
+      </w:r>
+      <w:proofErr w:type="spellEnd"/>
+      <w:r>
+        <w:rPr>
+          <w:lang w:val="en-US"/>
+        </w:rPr>
+        <w:t xml:space="preserve"> decimal(10, 2) not null,</w:t>
+      </w:r>
+    </w:p>
+    <w:p>
+      <w:pPr>
+        <w:rPr>
+          <w:lang w:val="en-US"/>
+        </w:rPr>
+      </w:pPr>
+      <w:r>
+        <w:rPr>
+          <w:lang w:val="en-US"/>
+        </w:rPr>
+        <w:t xml:space="preserve">    </w:t>
+      </w:r>
+      <w:proofErr w:type="spellStart"/>
+      <w:r>
+        <w:rPr>
+          <w:lang w:val="en-US"/>
+        </w:rPr>
+        <w:t>fecha</w:t>
+      </w:r>
+      <w:proofErr w:type="spellEnd"/>
+      <w:r>
+        <w:rPr>
+          <w:lang w:val="en-US"/>
+        </w:rPr>
+        <w:t xml:space="preserve"> date not null,</w:t>
+      </w:r>
+    </w:p>
+    <w:p>
+      <w:pPr>
+        <w:rPr>
+          <w:lang w:val="en-US"/>
+        </w:rPr>
+      </w:pPr>
+      <w:r>
+        <w:rPr>
+          <w:lang w:val="en-US"/>
+        </w:rPr>
+        <w:t xml:space="preserve">    </w:t>
+      </w:r>
+      <w:proofErr w:type="spellStart"/>
+      <w:r>
+        <w:rPr>
+          <w:lang w:val="en-US"/>
+        </w:rPr>
+        <w:t>codigoCliente</w:t>
+      </w:r>
+      <w:proofErr w:type="spellEnd"/>
+      <w:r>
+        <w:rPr>
+          <w:lang w:val="en-US"/>
+        </w:rPr>
+        <w:t xml:space="preserve"> int not null,</w:t>
+      </w:r>
+    </w:p>
+    <w:p>
+      <w:r>
+        <w:rPr>
+          <w:lang w:val="en-US"/>
+        </w:rPr>
+        <w:t xml:space="preserve">    </w:t>
+      </w:r>
+      <w:proofErr w:type="spellStart"/>
+      <w:r>
+        <w:t>primary</w:t>
+      </w:r>
+      <w:proofErr w:type="spellEnd"/>
+      <w:r>
+        <w:t xml:space="preserve"> </w:t>
+      </w:r>
+      <w:proofErr w:type="spellStart"/>
+      <w:r>
+        <w:t>key</w:t>
+      </w:r>
+      <w:proofErr w:type="spellEnd"/>
+      <w:r>
+        <w:t xml:space="preserve"> </w:t>
+      </w:r>
+      <w:proofErr w:type="spellStart"/>
+      <w:r>
+        <w:t>PK_codigoTransaccion</w:t>
+      </w:r>
+      <w:proofErr w:type="spellEnd"/>
+      <w:r>
+        <w:t>(</w:t>
+      </w:r>
+      <w:proofErr w:type="spellStart"/>
+      <w:r>
+        <w:t>codigoTransaccion</w:t>
+      </w:r>
+      <w:proofErr w:type="spellEnd"/>
+      <w:r>
+        <w:t>),</w:t>
+      </w:r>
+    </w:p>
+    <w:p>
+      <w:r>
+        <w:tab/>
+      </w:r>
+      <w:proofErr w:type="spellStart"/>
+      <w:r>
+        <w:t>constraint</w:t>
+      </w:r>
+      <w:proofErr w:type="spellEnd"/>
+      <w:r>
+        <w:t xml:space="preserve"> </w:t>
+      </w:r>
+      <w:proofErr w:type="spellStart"/>
+      <w:r>
+        <w:t>FK_Transaccion_Clientes</w:t>
+      </w:r>
+      <w:proofErr w:type="spellEnd"/>
+      <w:r>
+        <w:t xml:space="preserve"> </w:t>
+      </w:r>
+      <w:proofErr w:type="spellStart"/>
+      <w:r>
+        <w:t>foreign</w:t>
+      </w:r>
+      <w:proofErr w:type="spellEnd"/>
+      <w:r>
+        <w:t xml:space="preserve"> </w:t>
+      </w:r>
+      <w:proofErr w:type="spellStart"/>
+      <w:r>
+        <w:t>key</w:t>
+      </w:r>
+      <w:proofErr w:type="spellEnd"/>
+      <w:r>
+        <w:t>(</w:t>
+      </w:r>
+      <w:proofErr w:type="spellStart"/>
+      <w:r>
+        <w:t>codigoCliente</w:t>
+      </w:r>
+      <w:proofErr w:type="spellEnd"/>
+      <w:r>
+        <w:t xml:space="preserve">) </w:t>
+      </w:r>
+      <w:proofErr w:type="spellStart"/>
+      <w:r>
+        <w:t>references</w:t>
+      </w:r>
+      <w:proofErr w:type="spellEnd"/>
+      <w:r>
+        <w:t xml:space="preserve"> Clientes(</w:t>
+      </w:r>
+      <w:proofErr w:type="spellStart"/>
+      <w:r>
+        <w:t>codigoCliente</w:t>
+      </w:r>
+      <w:proofErr w:type="spellEnd"/>
+      <w:r>
+        <w:t>)</w:t>
+      </w:r>
+    </w:p>
+    <w:p>
+      <w:r>
+        <w:t>);</w:t>
+      </w:r>
+    </w:p>
+    <w:p/>
+    <w:p>
+      <w:proofErr w:type="spellStart"/>
+      <w:r>
+        <w:t>create</w:t>
+      </w:r>
+      <w:proofErr w:type="spellEnd"/>
+      <w:r>
+        <w:t xml:space="preserve"> table Prestamos (</w:t>
+      </w:r>
+    </w:p>
+    <w:p>
+      <w:r>
+        <w:t xml:space="preserve">    </w:t>
+      </w:r>
+      <w:proofErr w:type="spellStart"/>
+      <w:r>
+        <w:t>codigoPrestamo</w:t>
+      </w:r>
+      <w:proofErr w:type="spellEnd"/>
+      <w:r>
+        <w:t xml:space="preserve"> </w:t>
+      </w:r>
+      <w:proofErr w:type="spellStart"/>
+      <w:r>
+        <w:t>int</w:t>
+      </w:r>
+      <w:proofErr w:type="spellEnd"/>
+      <w:r>
+        <w:t xml:space="preserve"> </w:t>
+      </w:r>
+      <w:proofErr w:type="spellStart"/>
+      <w:r>
+        <w:t>not</w:t>
+      </w:r>
+      <w:proofErr w:type="spellEnd"/>
+      <w:r>
+        <w:t xml:space="preserve"> </w:t>
+      </w:r>
+      <w:proofErr w:type="spellStart"/>
+      <w:r>
+        <w:t>null</w:t>
+      </w:r>
+      <w:proofErr w:type="spellEnd"/>
+      <w:r>
+        <w:t xml:space="preserve"> </w:t>
+      </w:r>
+      <w:proofErr w:type="spellStart"/>
+      <w:r>
+        <w:t>auto_increment</w:t>
+      </w:r>
+      <w:proofErr w:type="spellEnd"/>
+      <w:r>
+        <w:t>,</w:t>
+      </w:r>
+    </w:p>
+    <w:p>
+      <w:r>
+        <w:t xml:space="preserve">    monto decimal(10,2) </w:t>
+      </w:r>
+      <w:proofErr w:type="spellStart"/>
+      <w:r>
+        <w:t>not</w:t>
+      </w:r>
+      <w:proofErr w:type="spellEnd"/>
+      <w:r>
+        <w:t xml:space="preserve"> </w:t>
+      </w:r>
+      <w:proofErr w:type="spellStart"/>
+      <w:r>
+        <w:t>null</w:t>
+      </w:r>
+      <w:proofErr w:type="spellEnd"/>
+      <w:r>
+        <w:t>,</w:t>
+      </w:r>
+    </w:p>
+    <w:p>
+      <w:r>
+        <w:t xml:space="preserve">    </w:t>
+      </w:r>
+      <w:proofErr w:type="spellStart"/>
+      <w:r>
+        <w:t>tipoPrestamo</w:t>
+      </w:r>
+      <w:proofErr w:type="spellEnd"/>
+      <w:r>
+        <w:t xml:space="preserve"> </w:t>
+      </w:r>
+      <w:proofErr w:type="spellStart"/>
+      <w:r>
+        <w:t>varchar</w:t>
+      </w:r>
+      <w:proofErr w:type="spellEnd"/>
+      <w:r>
+        <w:t xml:space="preserve">(50) </w:t>
+      </w:r>
+      <w:proofErr w:type="spellStart"/>
+      <w:r>
+        <w:t>not</w:t>
+      </w:r>
+      <w:proofErr w:type="spellEnd"/>
+      <w:r>
+        <w:t xml:space="preserve"> </w:t>
+      </w:r>
+      <w:proofErr w:type="spellStart"/>
+      <w:r>
+        <w:t>null</w:t>
+      </w:r>
+      <w:proofErr w:type="spellEnd"/>
+      <w:r>
+        <w:t xml:space="preserve">, -- Personal, empresa, </w:t>
+      </w:r>
+      <w:proofErr w:type="spellStart"/>
+      <w:r>
+        <w:t>organisacion</w:t>
+      </w:r>
+      <w:proofErr w:type="spellEnd"/>
+    </w:p>
+    <w:p>
+      <w:r>
+        <w:t xml:space="preserve">    </w:t>
+      </w:r>
+      <w:proofErr w:type="spellStart"/>
+      <w:r>
+        <w:t>tasaInteres</w:t>
+      </w:r>
+      <w:proofErr w:type="spellEnd"/>
+      <w:r>
+        <w:t xml:space="preserve"> decimal(5, 2) </w:t>
+      </w:r>
+      <w:proofErr w:type="spellStart"/>
+      <w:r>
+        <w:t>not</w:t>
+      </w:r>
+      <w:proofErr w:type="spellEnd"/>
+      <w:r>
+        <w:t xml:space="preserve"> </w:t>
+      </w:r>
+      <w:proofErr w:type="spellStart"/>
+      <w:r>
+        <w:t>null</w:t>
+      </w:r>
+      <w:proofErr w:type="spellEnd"/>
+      <w:r>
+        <w:t>,</w:t>
+      </w:r>
+      <w:r>
+        <w:tab/>
+        <w:t xml:space="preserve">-- </w:t>
+      </w:r>
+      <w:proofErr w:type="spellStart"/>
+      <w:r>
+        <w:t>Trigger</w:t>
+      </w:r>
+      <w:proofErr w:type="spellEnd"/>
+      <w:r>
+        <w:t xml:space="preserve"> dependiendo el tipo de </w:t>
+      </w:r>
+      <w:proofErr w:type="spellStart"/>
+      <w:r>
+        <w:t>prestamo</w:t>
+      </w:r>
+      <w:proofErr w:type="spellEnd"/>
+    </w:p>
+    <w:p>
+      <w:pPr>
+        <w:rPr>
+          <w:lang w:val="en-US"/>
+        </w:rPr>
+      </w:pPr>
+      <w:r>
+        <w:t xml:space="preserve">    </w:t>
+      </w:r>
+      <w:proofErr w:type="spellStart"/>
+      <w:r>
+        <w:rPr>
+          <w:lang w:val="en-US"/>
+        </w:rPr>
+        <w:t>fechaInicio</w:t>
+      </w:r>
+      <w:proofErr w:type="spellEnd"/>
+      <w:r>
+        <w:rPr>
+          <w:lang w:val="en-US"/>
+        </w:rPr>
+        <w:t xml:space="preserve"> date not null,</w:t>
+      </w:r>
+    </w:p>
+    <w:p>
+      <w:pPr>
+        <w:rPr>
+          <w:lang w:val="en-US"/>
+        </w:rPr>
+      </w:pPr>
+      <w:r>
+        <w:rPr>
+          <w:lang w:val="en-US"/>
+        </w:rPr>
+        <w:t xml:space="preserve">    </w:t>
+      </w:r>
+      <w:proofErr w:type="spellStart"/>
+      <w:r>
+        <w:rPr>
+          <w:lang w:val="en-US"/>
+        </w:rPr>
+        <w:t>fechaVencimiento</w:t>
+      </w:r>
+      <w:proofErr w:type="spellEnd"/>
+      <w:r>
+        <w:rPr>
+          <w:lang w:val="en-US"/>
+        </w:rPr>
+        <w:t xml:space="preserve"> date not null,</w:t>
+      </w:r>
+    </w:p>
+    <w:p>
+      <w:pPr>
+        <w:rPr>
+          <w:lang w:val="en-US"/>
+        </w:rPr>
+      </w:pPr>
+      <w:r>
+        <w:rPr>
+          <w:lang w:val="en-US"/>
+        </w:rPr>
+        <w:t xml:space="preserve">    </w:t>
+      </w:r>
+      <w:proofErr w:type="spellStart"/>
+      <w:r>
+        <w:rPr>
+          <w:lang w:val="en-US"/>
+        </w:rPr>
+        <w:t>codigoCliente</w:t>
+      </w:r>
+      <w:proofErr w:type="spellEnd"/>
+      <w:r>
+        <w:rPr>
+          <w:lang w:val="en-US"/>
+        </w:rPr>
+        <w:t xml:space="preserve"> int not null,</w:t>
+      </w:r>
+    </w:p>
+    <w:p>
+      <w:pPr>
+        <w:rPr>
+          <w:lang w:val="en-US"/>
+        </w:rPr>
+      </w:pPr>
+      <w:r>
+        <w:rPr>
+          <w:lang w:val="en-US"/>
+        </w:rPr>
+        <w:t xml:space="preserve">    primary key </w:t>
+      </w:r>
+      <w:proofErr w:type="spellStart"/>
+      <w:r>
+        <w:rPr>
+          <w:lang w:val="en-US"/>
+        </w:rPr>
+        <w:t>PK_codigoPrestamo</w:t>
+      </w:r>
+      <w:proofErr w:type="spellEnd"/>
+      <w:r>
+        <w:rPr>
+          <w:lang w:val="en-US"/>
+        </w:rPr>
+        <w:t>(</w:t>
+      </w:r>
+      <w:proofErr w:type="spellStart"/>
+      <w:r>
+        <w:rPr>
+          <w:lang w:val="en-US"/>
+        </w:rPr>
+        <w:t>codigoPrestamo</w:t>
+      </w:r>
+      <w:proofErr w:type="spellEnd"/>
+      <w:r>
+        <w:rPr>
+          <w:lang w:val="en-US"/>
+        </w:rPr>
+        <w:t>),</w:t>
+      </w:r>
+    </w:p>
+    <w:p>
+      <w:pPr>
+        <w:rPr>
+          <w:lang w:val="en-US"/>
+        </w:rPr>
+      </w:pPr>
+      <w:r>
+        <w:rPr>
+          <w:lang w:val="en-US"/>
+        </w:rPr>
+        <w:t xml:space="preserve">    constraint </w:t>
+      </w:r>
+      <w:proofErr w:type="spellStart"/>
+      <w:r>
+        <w:rPr>
+          <w:lang w:val="en-US"/>
+        </w:rPr>
+        <w:t>FK_Prestamos_Clientes</w:t>
+      </w:r>
+      <w:proofErr w:type="spellEnd"/>
+      <w:r>
+        <w:rPr>
+          <w:lang w:val="en-US"/>
+        </w:rPr>
+        <w:t xml:space="preserve"> foreign key(</w:t>
+      </w:r>
+      <w:proofErr w:type="spellStart"/>
+      <w:r>
+        <w:rPr>
+          <w:lang w:val="en-US"/>
+        </w:rPr>
+        <w:t>codigoCliente</w:t>
+      </w:r>
+      <w:proofErr w:type="spellEnd"/>
+      <w:r>
+        <w:rPr>
+          <w:lang w:val="en-US"/>
+        </w:rPr>
+        <w:t xml:space="preserve">) references </w:t>
+      </w:r>
+      <w:proofErr w:type="spellStart"/>
+      <w:r>
+        <w:rPr>
+          <w:lang w:val="en-US"/>
+        </w:rPr>
+        <w:t>Clientes</w:t>
+      </w:r>
+      <w:proofErr w:type="spellEnd"/>
+      <w:r>
+        <w:rPr>
+          <w:lang w:val="en-US"/>
+        </w:rPr>
+        <w:t>(</w:t>
+      </w:r>
+      <w:proofErr w:type="spellStart"/>
+      <w:r>
+        <w:rPr>
+          <w:lang w:val="en-US"/>
+        </w:rPr>
+        <w:t>codigoCliente</w:t>
+      </w:r>
+      <w:proofErr w:type="spellEnd"/>
+      <w:r>
+        <w:rPr>
+          <w:lang w:val="en-US"/>
+        </w:rPr>
+        <w:t>)</w:t>
+      </w:r>
+    </w:p>
+    <w:p>
+      <w:pPr>
+        <w:rPr>
+          <w:lang w:val="en-US"/>
+        </w:rPr>
+      </w:pPr>
+      <w:r>
+        <w:rPr>
+          <w:lang w:val="en-US"/>
+        </w:rPr>
+        <w:t>);</w:t>
+      </w:r>
+    </w:p>
+    <w:p>
+      <w:pPr>
+        <w:rPr>
+          <w:lang w:val="en-US"/>
+        </w:rPr>
+      </w:pPr>
+    </w:p>
+    <w:p>
+      <w:pPr>
+        <w:rPr>
+          <w:lang w:val="en-US"/>
+        </w:rPr>
+      </w:pPr>
+      <w:r>
+        <w:rPr>
+          <w:lang w:val="en-US"/>
+        </w:rPr>
+        <w:t xml:space="preserve">create table </w:t>
+      </w:r>
+      <w:proofErr w:type="spellStart"/>
+      <w:r>
+        <w:rPr>
+          <w:lang w:val="en-US"/>
+        </w:rPr>
+        <w:t>PagosPrestamos</w:t>
+      </w:r>
+      <w:proofErr w:type="spellEnd"/>
+      <w:r>
+        <w:rPr>
+          <w:lang w:val="en-US"/>
+        </w:rPr>
+        <w:t xml:space="preserve"> (</w:t>
+      </w:r>
+    </w:p>
+    <w:p>
+      <w:pPr>
+        <w:rPr>
+          <w:lang w:val="en-US"/>
+        </w:rPr>
+      </w:pPr>
+      <w:r>
+        <w:rPr>
+          <w:lang w:val="en-US"/>
+        </w:rPr>
+        <w:t xml:space="preserve">    </w:t>
+      </w:r>
+      <w:proofErr w:type="spellStart"/>
+      <w:r>
+        <w:rPr>
+          <w:lang w:val="en-US"/>
+        </w:rPr>
+        <w:t>codigoPagos</w:t>
+      </w:r>
+      <w:proofErr w:type="spellEnd"/>
+      <w:r>
+        <w:rPr>
+          <w:lang w:val="en-US"/>
+        </w:rPr>
+        <w:t xml:space="preserve"> int not null </w:t>
+      </w:r>
+      <w:proofErr w:type="spellStart"/>
+      <w:r>
+        <w:rPr>
+          <w:lang w:val="en-US"/>
+        </w:rPr>
+        <w:t>auto_increment</w:t>
+      </w:r>
+      <w:proofErr w:type="spellEnd"/>
+      <w:r>
+        <w:rPr>
+          <w:lang w:val="en-US"/>
+        </w:rPr>
+        <w:t>,</w:t>
+      </w:r>
+    </w:p>
+    <w:p>
+      <w:pPr>
+        <w:rPr>
+          <w:lang w:val="en-US"/>
+        </w:rPr>
+      </w:pPr>
+      <w:r>
+        <w:rPr>
+          <w:lang w:val="en-US"/>
+        </w:rPr>
+        <w:t xml:space="preserve">    </w:t>
+      </w:r>
+      <w:proofErr w:type="spellStart"/>
+      <w:r>
+        <w:rPr>
+          <w:lang w:val="en-US"/>
+        </w:rPr>
+        <w:t>monto</w:t>
+      </w:r>
+      <w:proofErr w:type="spellEnd"/>
+      <w:r>
+        <w:rPr>
+          <w:lang w:val="en-US"/>
+        </w:rPr>
+        <w:t xml:space="preserve"> decimal(10,2) not null,</w:t>
+      </w:r>
+    </w:p>
+    <w:p>
+      <w:pPr>
+        <w:rPr>
+          <w:lang w:val="en-US"/>
+        </w:rPr>
+      </w:pPr>
+      <w:r>
+        <w:rPr>
+          <w:lang w:val="en-US"/>
+        </w:rPr>
+        <w:t xml:space="preserve">    </w:t>
+      </w:r>
+      <w:proofErr w:type="spellStart"/>
+      <w:r>
+        <w:rPr>
+          <w:lang w:val="en-US"/>
+        </w:rPr>
+        <w:t>fechaInicio</w:t>
+      </w:r>
+      <w:proofErr w:type="spellEnd"/>
+      <w:r>
+        <w:rPr>
+          <w:lang w:val="en-US"/>
+        </w:rPr>
+        <w:t xml:space="preserve"> date not null,</w:t>
+      </w:r>
+    </w:p>
+    <w:p>
+      <w:pPr>
+        <w:rPr>
+          <w:lang w:val="en-US"/>
+        </w:rPr>
+      </w:pPr>
+      <w:r>
+        <w:rPr>
+          <w:lang w:val="en-US"/>
+        </w:rPr>
+        <w:t xml:space="preserve">    </w:t>
+      </w:r>
+      <w:proofErr w:type="spellStart"/>
+      <w:r>
+        <w:rPr>
+          <w:lang w:val="en-US"/>
+        </w:rPr>
+        <w:t>fechaVencimiento</w:t>
+      </w:r>
+      <w:proofErr w:type="spellEnd"/>
+      <w:r>
+        <w:rPr>
+          <w:lang w:val="en-US"/>
+        </w:rPr>
+        <w:t xml:space="preserve"> date not null,</w:t>
+      </w:r>
+    </w:p>
+    <w:p>
+      <w:r>
+        <w:rPr>
+          <w:lang w:val="en-US"/>
+        </w:rPr>
+        <w:t xml:space="preserve">    </w:t>
+      </w:r>
+      <w:proofErr w:type="spellStart"/>
+      <w:r>
+        <w:t>estadoPago</w:t>
+      </w:r>
+      <w:proofErr w:type="spellEnd"/>
+      <w:r>
+        <w:t xml:space="preserve"> </w:t>
+      </w:r>
+      <w:proofErr w:type="spellStart"/>
+      <w:r>
+        <w:t>varchar</w:t>
+      </w:r>
+      <w:proofErr w:type="spellEnd"/>
+      <w:r>
+        <w:t xml:space="preserve">(50) </w:t>
+      </w:r>
+      <w:proofErr w:type="spellStart"/>
+      <w:r>
+        <w:t>not</w:t>
+      </w:r>
+      <w:proofErr w:type="spellEnd"/>
+      <w:r>
+        <w:t xml:space="preserve"> </w:t>
+      </w:r>
+      <w:proofErr w:type="spellStart"/>
+      <w:r>
+        <w:t>null</w:t>
+      </w:r>
+      <w:proofErr w:type="spellEnd"/>
+      <w:r>
+        <w:t>,</w:t>
+      </w:r>
+    </w:p>
+    <w:p>
+      <w:r>
+        <w:t xml:space="preserve">    </w:t>
+      </w:r>
+      <w:proofErr w:type="spellStart"/>
+      <w:r>
+        <w:t>codigoPrestamo</w:t>
+      </w:r>
+      <w:proofErr w:type="spellEnd"/>
+      <w:r>
+        <w:t xml:space="preserve"> </w:t>
+      </w:r>
+      <w:proofErr w:type="spellStart"/>
+      <w:r>
+        <w:t>int</w:t>
+      </w:r>
+      <w:proofErr w:type="spellEnd"/>
+      <w:r>
+        <w:t xml:space="preserve"> </w:t>
+      </w:r>
+      <w:proofErr w:type="spellStart"/>
+      <w:r>
+        <w:t>not</w:t>
+      </w:r>
+      <w:proofErr w:type="spellEnd"/>
+      <w:r>
+        <w:t xml:space="preserve"> </w:t>
+      </w:r>
+      <w:proofErr w:type="spellStart"/>
+      <w:r>
+        <w:t>null</w:t>
+      </w:r>
+      <w:proofErr w:type="spellEnd"/>
+      <w:r>
+        <w:t>,</w:t>
+      </w:r>
+    </w:p>
+    <w:p>
+      <w:r>
+        <w:t xml:space="preserve">    </w:t>
+      </w:r>
+      <w:proofErr w:type="spellStart"/>
+      <w:r>
+        <w:t>primary</w:t>
+      </w:r>
+      <w:proofErr w:type="spellEnd"/>
+      <w:r>
+        <w:t xml:space="preserve"> </w:t>
+      </w:r>
+      <w:proofErr w:type="spellStart"/>
+      <w:r>
+        <w:t>key</w:t>
+      </w:r>
+      <w:proofErr w:type="spellEnd"/>
+      <w:r>
+        <w:t xml:space="preserve"> </w:t>
+      </w:r>
+      <w:proofErr w:type="spellStart"/>
+      <w:r>
+        <w:t>PK_codigoPagos</w:t>
+      </w:r>
+      <w:proofErr w:type="spellEnd"/>
+      <w:r>
+        <w:t>(</w:t>
+      </w:r>
+      <w:proofErr w:type="spellStart"/>
+      <w:r>
+        <w:t>codigoPagos</w:t>
+      </w:r>
+      <w:proofErr w:type="spellEnd"/>
+      <w:r>
+        <w:t>),</w:t>
+      </w:r>
+    </w:p>
+    <w:p>
+      <w:r>
+        <w:t xml:space="preserve">    </w:t>
+      </w:r>
+      <w:proofErr w:type="spellStart"/>
+      <w:r>
+        <w:t>constraint</w:t>
+      </w:r>
+      <w:proofErr w:type="spellEnd"/>
+      <w:r>
+        <w:t xml:space="preserve"> </w:t>
+      </w:r>
+      <w:proofErr w:type="spellStart"/>
+      <w:r>
+        <w:t>FK_PagosPrestamos_Prestamos</w:t>
+      </w:r>
+      <w:proofErr w:type="spellEnd"/>
+      <w:r>
+        <w:t xml:space="preserve"> </w:t>
+      </w:r>
+      <w:proofErr w:type="spellStart"/>
+      <w:r>
+        <w:t>foreign</w:t>
+      </w:r>
+      <w:proofErr w:type="spellEnd"/>
+      <w:r>
+        <w:t xml:space="preserve"> </w:t>
+      </w:r>
+      <w:proofErr w:type="spellStart"/>
+      <w:r>
+        <w:t>key</w:t>
+      </w:r>
+      <w:proofErr w:type="spellEnd"/>
+      <w:r>
+        <w:t>(</w:t>
+      </w:r>
+      <w:proofErr w:type="spellStart"/>
+      <w:r>
+        <w:t>codigoPrestamo</w:t>
+      </w:r>
+      <w:proofErr w:type="spellEnd"/>
+      <w:r>
+        <w:t xml:space="preserve">) </w:t>
+      </w:r>
+      <w:proofErr w:type="spellStart"/>
+      <w:r>
+        <w:t>references</w:t>
+      </w:r>
+      <w:proofErr w:type="spellEnd"/>
+      <w:r>
+        <w:t xml:space="preserve"> Prestamos(</w:t>
+      </w:r>
+      <w:proofErr w:type="spellStart"/>
+      <w:r>
+        <w:t>codigoPrestamo</w:t>
+      </w:r>
+      <w:proofErr w:type="spellEnd"/>
+      <w:r>
+        <w:t>)</w:t>
+      </w:r>
+    </w:p>
+    <w:p>
+      <w:r>
+        <w:t>);</w:t>
+      </w:r>
+    </w:p>
+    <w:p/>
+    <w:p>
+      <w:proofErr w:type="spellStart"/>
+      <w:r>
+        <w:t>create</w:t>
+      </w:r>
+      <w:proofErr w:type="spellEnd"/>
+      <w:r>
+        <w:t xml:space="preserve"> table Tarjetas (</w:t>
+      </w:r>
+    </w:p>
+    <w:p>
+      <w:r>
+        <w:lastRenderedPageBreak/>
+        <w:t xml:space="preserve">    </w:t>
+      </w:r>
+      <w:proofErr w:type="spellStart"/>
+      <w:r>
+        <w:t>numeroTarjeta</w:t>
+      </w:r>
+      <w:proofErr w:type="spellEnd"/>
+      <w:r>
+        <w:t xml:space="preserve"> </w:t>
+      </w:r>
+      <w:proofErr w:type="spellStart"/>
+      <w:r>
+        <w:t>varchar</w:t>
+      </w:r>
+      <w:proofErr w:type="spellEnd"/>
+      <w:r>
+        <w:t xml:space="preserve">(19) </w:t>
+      </w:r>
+      <w:proofErr w:type="spellStart"/>
+      <w:r>
+        <w:t>not</w:t>
+      </w:r>
+      <w:proofErr w:type="spellEnd"/>
+      <w:r>
+        <w:t xml:space="preserve"> </w:t>
+      </w:r>
+      <w:proofErr w:type="spellStart"/>
+      <w:r>
+        <w:t>null</w:t>
+      </w:r>
+      <w:proofErr w:type="spellEnd"/>
+      <w:r>
+        <w:t xml:space="preserve">, -- Crear una </w:t>
+      </w:r>
+      <w:proofErr w:type="spellStart"/>
+      <w:r>
+        <w:t>numero</w:t>
+      </w:r>
+      <w:proofErr w:type="spellEnd"/>
+      <w:r>
+        <w:t xml:space="preserve"> de cuenta falso de </w:t>
+      </w:r>
+      <w:proofErr w:type="spellStart"/>
+      <w:r>
+        <w:t>xxxx-xxxx-xxxx-xxxx</w:t>
+      </w:r>
+      <w:proofErr w:type="spellEnd"/>
+    </w:p>
+    <w:p>
+      <w:r>
+        <w:t xml:space="preserve">    </w:t>
+      </w:r>
+      <w:proofErr w:type="spellStart"/>
+      <w:r>
+        <w:t>tipoTarjeta</w:t>
+      </w:r>
+      <w:proofErr w:type="spellEnd"/>
+      <w:r>
+        <w:t xml:space="preserve"> </w:t>
+      </w:r>
+      <w:proofErr w:type="spellStart"/>
+      <w:r>
+        <w:t>varchar</w:t>
+      </w:r>
+      <w:proofErr w:type="spellEnd"/>
+      <w:r>
+        <w:t xml:space="preserve">(50) </w:t>
+      </w:r>
+      <w:proofErr w:type="spellStart"/>
+      <w:r>
+        <w:t>not</w:t>
+      </w:r>
+      <w:proofErr w:type="spellEnd"/>
+      <w:r>
+        <w:t xml:space="preserve"> </w:t>
+      </w:r>
+      <w:proofErr w:type="spellStart"/>
+      <w:r>
+        <w:t>null</w:t>
+      </w:r>
+      <w:proofErr w:type="spellEnd"/>
+      <w:r>
+        <w:t>,</w:t>
+      </w:r>
+    </w:p>
+    <w:p>
+      <w:r>
+        <w:t xml:space="preserve">    CVC </w:t>
+      </w:r>
+      <w:proofErr w:type="spellStart"/>
+      <w:r>
+        <w:t>varchar</w:t>
+      </w:r>
+      <w:proofErr w:type="spellEnd"/>
+      <w:r>
+        <w:t xml:space="preserve">(3) </w:t>
+      </w:r>
+      <w:proofErr w:type="spellStart"/>
+      <w:r>
+        <w:t>not</w:t>
+      </w:r>
+      <w:proofErr w:type="spellEnd"/>
+      <w:r>
+        <w:t xml:space="preserve"> </w:t>
+      </w:r>
+      <w:proofErr w:type="spellStart"/>
+      <w:r>
+        <w:t>null</w:t>
+      </w:r>
+      <w:proofErr w:type="spellEnd"/>
+      <w:r>
+        <w:t>,</w:t>
+      </w:r>
+    </w:p>
+    <w:p>
+      <w:r>
+        <w:t xml:space="preserve">    </w:t>
+      </w:r>
+      <w:proofErr w:type="spellStart"/>
+      <w:r>
+        <w:t>fechaVencimiento</w:t>
+      </w:r>
+      <w:proofErr w:type="spellEnd"/>
+      <w:r>
+        <w:t xml:space="preserve"> date </w:t>
+      </w:r>
+      <w:proofErr w:type="spellStart"/>
+      <w:r>
+        <w:t>not</w:t>
+      </w:r>
+      <w:proofErr w:type="spellEnd"/>
+      <w:r>
+        <w:t xml:space="preserve"> </w:t>
+      </w:r>
+      <w:proofErr w:type="spellStart"/>
+      <w:r>
+        <w:t>null</w:t>
+      </w:r>
+      <w:proofErr w:type="spellEnd"/>
+      <w:r>
+        <w:t>,</w:t>
+      </w:r>
+    </w:p>
+    <w:p>
+      <w:r>
+        <w:t xml:space="preserve">    </w:t>
+      </w:r>
+      <w:proofErr w:type="spellStart"/>
+      <w:r>
+        <w:t>fechaEmision</w:t>
+      </w:r>
+      <w:proofErr w:type="spellEnd"/>
+      <w:r>
+        <w:t xml:space="preserve"> date </w:t>
+      </w:r>
+      <w:proofErr w:type="spellStart"/>
+      <w:r>
+        <w:t>not</w:t>
+      </w:r>
+      <w:proofErr w:type="spellEnd"/>
+      <w:r>
+        <w:t xml:space="preserve"> </w:t>
+      </w:r>
+      <w:proofErr w:type="spellStart"/>
+      <w:r>
+        <w:t>null</w:t>
+      </w:r>
+      <w:proofErr w:type="spellEnd"/>
+      <w:r>
+        <w:t>,</w:t>
+      </w:r>
+    </w:p>
+    <w:p>
+      <w:r>
+        <w:t xml:space="preserve">    </w:t>
+      </w:r>
+      <w:proofErr w:type="spellStart"/>
+      <w:r>
+        <w:t>limiteDeCredito</w:t>
+      </w:r>
+      <w:proofErr w:type="spellEnd"/>
+      <w:r>
+        <w:t xml:space="preserve"> decimal(15, 2), -- Depende del tipo de tarjeta</w:t>
+      </w:r>
+    </w:p>
+    <w:p>
+      <w:r>
+        <w:t xml:space="preserve">    </w:t>
+      </w:r>
+      <w:proofErr w:type="spellStart"/>
+      <w:r>
+        <w:t>codigoCliente</w:t>
+      </w:r>
+      <w:proofErr w:type="spellEnd"/>
+      <w:r>
+        <w:t xml:space="preserve"> </w:t>
+      </w:r>
+      <w:proofErr w:type="spellStart"/>
+      <w:r>
+        <w:t>int</w:t>
+      </w:r>
+      <w:proofErr w:type="spellEnd"/>
+      <w:r>
+        <w:t xml:space="preserve"> </w:t>
+      </w:r>
+      <w:proofErr w:type="spellStart"/>
+      <w:r>
+        <w:t>not</w:t>
+      </w:r>
+      <w:proofErr w:type="spellEnd"/>
+      <w:r>
+        <w:t xml:space="preserve"> </w:t>
+      </w:r>
+      <w:proofErr w:type="spellStart"/>
+      <w:r>
+        <w:t>null</w:t>
+      </w:r>
+      <w:proofErr w:type="spellEnd"/>
+      <w:r>
+        <w:t>,</w:t>
+      </w:r>
+    </w:p>
+    <w:p>
+      <w:r>
+        <w:t xml:space="preserve">    </w:t>
+      </w:r>
+      <w:proofErr w:type="spellStart"/>
+      <w:r>
+        <w:t>primary</w:t>
+      </w:r>
+      <w:proofErr w:type="spellEnd"/>
+      <w:r>
+        <w:t xml:space="preserve"> </w:t>
+      </w:r>
+      <w:proofErr w:type="spellStart"/>
+      <w:r>
+        <w:t>key</w:t>
+      </w:r>
+      <w:proofErr w:type="spellEnd"/>
+      <w:r>
+        <w:t xml:space="preserve"> </w:t>
+      </w:r>
+      <w:proofErr w:type="spellStart"/>
+      <w:r>
+        <w:t>PK_numeroTarjeta</w:t>
+      </w:r>
+      <w:proofErr w:type="spellEnd"/>
+      <w:r>
+        <w:t>(</w:t>
+      </w:r>
+      <w:proofErr w:type="spellStart"/>
+      <w:r>
+        <w:t>numeroTarjeta</w:t>
+      </w:r>
+      <w:proofErr w:type="spellEnd"/>
+      <w:r>
+        <w:t>),</w:t>
+      </w:r>
+    </w:p>
+    <w:p>
+      <w:r>
+        <w:t xml:space="preserve">    </w:t>
+      </w:r>
+      <w:proofErr w:type="spellStart"/>
+      <w:r>
+        <w:t>constraint</w:t>
+      </w:r>
+      <w:proofErr w:type="spellEnd"/>
+      <w:r>
+        <w:t xml:space="preserve"> </w:t>
+      </w:r>
+      <w:proofErr w:type="spellStart"/>
+      <w:r>
+        <w:t>FK_Tarjetas_Clientes</w:t>
+      </w:r>
+      <w:proofErr w:type="spellEnd"/>
+      <w:r>
+        <w:t xml:space="preserve"> </w:t>
+      </w:r>
+      <w:proofErr w:type="spellStart"/>
+      <w:r>
+        <w:t>foreign</w:t>
+      </w:r>
+      <w:proofErr w:type="spellEnd"/>
+      <w:r>
+        <w:t xml:space="preserve"> </w:t>
+      </w:r>
+      <w:proofErr w:type="spellStart"/>
+      <w:r>
+        <w:t>key</w:t>
+      </w:r>
+      <w:proofErr w:type="spellEnd"/>
+      <w:r>
+        <w:t>(</w:t>
+      </w:r>
+      <w:proofErr w:type="spellStart"/>
+      <w:r>
+        <w:t>codigoCliente</w:t>
+      </w:r>
+      <w:proofErr w:type="spellEnd"/>
+      <w:r>
+        <w:t xml:space="preserve">) </w:t>
+      </w:r>
+      <w:proofErr w:type="spellStart"/>
+      <w:r>
+        <w:t>references</w:t>
+      </w:r>
+      <w:proofErr w:type="spellEnd"/>
+      <w:r>
+        <w:t xml:space="preserve"> Clientes(</w:t>
+      </w:r>
+      <w:proofErr w:type="spellStart"/>
+      <w:r>
+        <w:t>codigoCliente</w:t>
+      </w:r>
+      <w:proofErr w:type="spellEnd"/>
+      <w:r>
+        <w:t>)</w:t>
+      </w:r>
+    </w:p>
+    <w:p>
+      <w:r>
+        <w:t>);</w:t>
+      </w:r>
+    </w:p>
+    <w:p/>
+    <w:p>
+      <w:proofErr w:type="spellStart"/>
+      <w:r>
+        <w:t>create</w:t>
+      </w:r>
+      <w:proofErr w:type="spellEnd"/>
+      <w:r>
+        <w:t xml:space="preserve"> table Seguro(</w:t>
+      </w:r>
+    </w:p>
+    <w:p>
+      <w:r>
+        <w:tab/>
+      </w:r>
+      <w:proofErr w:type="spellStart"/>
+      <w:r>
+        <w:t>numeroSeguro</w:t>
+      </w:r>
+      <w:proofErr w:type="spellEnd"/>
+      <w:r>
+        <w:t xml:space="preserve"> INT </w:t>
+      </w:r>
+      <w:proofErr w:type="spellStart"/>
+      <w:r>
+        <w:t>not</w:t>
+      </w:r>
+      <w:proofErr w:type="spellEnd"/>
+      <w:r>
+        <w:t xml:space="preserve"> </w:t>
+      </w:r>
+      <w:proofErr w:type="spellStart"/>
+      <w:r>
+        <w:t>null</w:t>
+      </w:r>
+      <w:proofErr w:type="spellEnd"/>
+      <w:r>
+        <w:t>,</w:t>
+      </w:r>
+    </w:p>
+    <w:p>
+      <w:r>
+        <w:t xml:space="preserve">    </w:t>
+      </w:r>
+      <w:proofErr w:type="spellStart"/>
+      <w:r>
+        <w:t>numeroPoliza</w:t>
+      </w:r>
+      <w:proofErr w:type="spellEnd"/>
+      <w:r>
+        <w:t xml:space="preserve"> VARCHAR(20) NOT NULL,</w:t>
+      </w:r>
+    </w:p>
+    <w:p>
+      <w:r>
+        <w:t xml:space="preserve">    </w:t>
+      </w:r>
+      <w:proofErr w:type="spellStart"/>
+      <w:r>
+        <w:t>tipoSeguro</w:t>
+      </w:r>
+      <w:proofErr w:type="spellEnd"/>
+      <w:r>
+        <w:t xml:space="preserve"> VARCHAR(20) NOT NULL,</w:t>
+      </w:r>
+    </w:p>
+    <w:p>
+      <w:r>
+        <w:t xml:space="preserve">    </w:t>
+      </w:r>
+      <w:proofErr w:type="spellStart"/>
+      <w:r>
+        <w:t>montoAsegurado</w:t>
+      </w:r>
+      <w:proofErr w:type="spellEnd"/>
+      <w:r>
+        <w:t xml:space="preserve"> DECIMAL(10, 2) NOT NULL,</w:t>
+      </w:r>
+    </w:p>
+    <w:p>
+      <w:r>
+        <w:t xml:space="preserve">    </w:t>
+      </w:r>
+      <w:proofErr w:type="spellStart"/>
+      <w:r>
+        <w:t>primaMensual</w:t>
+      </w:r>
+      <w:proofErr w:type="spellEnd"/>
+      <w:r>
+        <w:t xml:space="preserve"> DECIMAL(10, 2) NOT NULL,</w:t>
+      </w:r>
+    </w:p>
+    <w:p>
+      <w:pPr>
+        <w:rPr>
+          <w:lang w:val="en-US"/>
+        </w:rPr>
+      </w:pPr>
+      <w:r>
+        <w:t xml:space="preserve">    </w:t>
+      </w:r>
+      <w:proofErr w:type="spellStart"/>
+      <w:r>
+        <w:rPr>
+          <w:lang w:val="en-US"/>
+        </w:rPr>
+        <w:t>fechaExpiracion</w:t>
+      </w:r>
+      <w:proofErr w:type="spellEnd"/>
+      <w:r>
+        <w:rPr>
+          <w:lang w:val="en-US"/>
+        </w:rPr>
+        <w:t xml:space="preserve"> DATE NOT NULL,</w:t>
+      </w:r>
+    </w:p>
+    <w:p>
+      <w:pPr>
+        <w:rPr>
+          <w:lang w:val="en-US"/>
+        </w:rPr>
+      </w:pPr>
+      <w:r>
+        <w:rPr>
+          <w:lang w:val="en-US"/>
+        </w:rPr>
+        <w:t xml:space="preserve">    </w:t>
+      </w:r>
+      <w:proofErr w:type="spellStart"/>
+      <w:r>
+        <w:rPr>
+          <w:lang w:val="en-US"/>
+        </w:rPr>
+        <w:t>codigoCliente</w:t>
+      </w:r>
+      <w:proofErr w:type="spellEnd"/>
+      <w:r>
+        <w:rPr>
+          <w:lang w:val="en-US"/>
+        </w:rPr>
+        <w:t xml:space="preserve"> int not null,</w:t>
+      </w:r>
+    </w:p>
+    <w:p>
+      <w:r>
+        <w:rPr>
+          <w:lang w:val="en-US"/>
+        </w:rPr>
+        <w:t xml:space="preserve">    </w:t>
+      </w:r>
+      <w:proofErr w:type="spellStart"/>
+      <w:r>
+        <w:t>primary</w:t>
+      </w:r>
+      <w:proofErr w:type="spellEnd"/>
+      <w:r>
+        <w:t xml:space="preserve"> </w:t>
+      </w:r>
+      <w:proofErr w:type="spellStart"/>
+      <w:r>
+        <w:t>key</w:t>
+      </w:r>
+      <w:proofErr w:type="spellEnd"/>
+      <w:r>
+        <w:t xml:space="preserve"> </w:t>
+      </w:r>
+      <w:proofErr w:type="spellStart"/>
+      <w:r>
+        <w:t>PK_numeroSeguro</w:t>
+      </w:r>
+      <w:proofErr w:type="spellEnd"/>
+      <w:r>
+        <w:t>(</w:t>
+      </w:r>
+      <w:proofErr w:type="spellStart"/>
+      <w:r>
+        <w:t>numeroSeguro</w:t>
+      </w:r>
+      <w:proofErr w:type="spellEnd"/>
+      <w:r>
+        <w:t>),</w:t>
+      </w:r>
+    </w:p>
+    <w:p>
+      <w:r>
+        <w:t xml:space="preserve">    </w:t>
+      </w:r>
+      <w:proofErr w:type="spellStart"/>
+      <w:r>
+        <w:t>constraint</w:t>
+      </w:r>
+      <w:proofErr w:type="spellEnd"/>
+      <w:r>
+        <w:t xml:space="preserve"> </w:t>
+      </w:r>
+      <w:proofErr w:type="spellStart"/>
+      <w:r>
+        <w:t>FK_Seguro_Clientes</w:t>
+      </w:r>
+      <w:proofErr w:type="spellEnd"/>
+      <w:r>
+        <w:t xml:space="preserve"> </w:t>
+      </w:r>
+      <w:proofErr w:type="spellStart"/>
+      <w:r>
+        <w:t>foreign</w:t>
+      </w:r>
+      <w:proofErr w:type="spellEnd"/>
+      <w:r>
+        <w:t xml:space="preserve"> </w:t>
+      </w:r>
+      <w:proofErr w:type="spellStart"/>
+      <w:r>
+        <w:t>key</w:t>
+      </w:r>
+      <w:proofErr w:type="spellEnd"/>
+      <w:r>
+        <w:t>(</w:t>
+      </w:r>
+      <w:proofErr w:type="spellStart"/>
+      <w:r>
+        <w:t>codigoCliente</w:t>
+      </w:r>
+      <w:proofErr w:type="spellEnd"/>
+      <w:r>
+        <w:t xml:space="preserve">) </w:t>
+      </w:r>
+      <w:proofErr w:type="spellStart"/>
+      <w:r>
+        <w:t>references</w:t>
+      </w:r>
+      <w:proofErr w:type="spellEnd"/>
+      <w:r>
+        <w:t xml:space="preserve"> Clientes(</w:t>
+      </w:r>
+      <w:proofErr w:type="spellStart"/>
+      <w:r>
+        <w:t>codigoCliente</w:t>
+      </w:r>
+      <w:proofErr w:type="spellEnd"/>
+      <w:r>
+        <w:t>)</w:t>
+      </w:r>
+    </w:p>
+    <w:p>
+      <w:r>
+        <w:t>);</w:t>
+      </w:r>
+    </w:p>
+    <w:p/>
+    <w:p>
+      <w:r>
+        <w:t xml:space="preserve">CREATE TABLE </w:t>
+      </w:r>
+      <w:proofErr w:type="spellStart"/>
+      <w:r>
+        <w:t>DetalleCuenta</w:t>
+      </w:r>
+      <w:proofErr w:type="spellEnd"/>
+      <w:r>
+        <w:t xml:space="preserve"> (</w:t>
+      </w:r>
+    </w:p>
+    <w:p>
+      <w:r>
+        <w:t xml:space="preserve">    </w:t>
+      </w:r>
+      <w:proofErr w:type="spellStart"/>
+      <w:r>
+        <w:t>codigoDetalleCuenta</w:t>
+      </w:r>
+      <w:proofErr w:type="spellEnd"/>
+      <w:r>
+        <w:t xml:space="preserve"> INT </w:t>
+      </w:r>
+      <w:proofErr w:type="spellStart"/>
+      <w:r>
+        <w:t>not</w:t>
+      </w:r>
+      <w:proofErr w:type="spellEnd"/>
+      <w:r>
+        <w:t xml:space="preserve"> </w:t>
+      </w:r>
+      <w:proofErr w:type="spellStart"/>
+      <w:r>
+        <w:t>null</w:t>
+      </w:r>
+      <w:proofErr w:type="spellEnd"/>
+      <w:r>
+        <w:t xml:space="preserve"> AUTO_INCREMENT,</w:t>
+      </w:r>
+    </w:p>
+    <w:p>
+      <w:r>
+        <w:t xml:space="preserve">    </w:t>
+      </w:r>
+      <w:proofErr w:type="spellStart"/>
+      <w:r>
+        <w:t>fechaDetalle</w:t>
+      </w:r>
+      <w:proofErr w:type="spellEnd"/>
+      <w:r>
+        <w:t xml:space="preserve"> DATE NOT NULL,</w:t>
+      </w:r>
+    </w:p>
+    <w:p>
+      <w:r>
+        <w:t xml:space="preserve">    </w:t>
+      </w:r>
+      <w:proofErr w:type="spellStart"/>
+      <w:r>
+        <w:t>tipoOperacion</w:t>
+      </w:r>
+      <w:proofErr w:type="spellEnd"/>
+      <w:r>
+        <w:t xml:space="preserve"> VARCHAR(20) NOT NULL,</w:t>
+      </w:r>
+    </w:p>
+    <w:p>
+      <w:r>
+        <w:t xml:space="preserve">    </w:t>
+      </w:r>
+      <w:proofErr w:type="spellStart"/>
+      <w:r>
+        <w:t>EstadoCuenta</w:t>
+      </w:r>
+      <w:proofErr w:type="spellEnd"/>
+      <w:r>
+        <w:t xml:space="preserve"> VARCHAR(20) NOT NULL,</w:t>
+      </w:r>
+    </w:p>
+    <w:p>
+      <w:r>
+        <w:t xml:space="preserve">    </w:t>
+      </w:r>
+      <w:proofErr w:type="spellStart"/>
+      <w:r>
+        <w:t>codigoCliente</w:t>
+      </w:r>
+      <w:proofErr w:type="spellEnd"/>
+      <w:r>
+        <w:t xml:space="preserve"> INT,</w:t>
+      </w:r>
+    </w:p>
+    <w:p>
+      <w:r>
+        <w:t xml:space="preserve">    </w:t>
+      </w:r>
+      <w:proofErr w:type="spellStart"/>
+      <w:r>
+        <w:t>codigoEmpleado</w:t>
+      </w:r>
+      <w:proofErr w:type="spellEnd"/>
+      <w:r>
+        <w:t xml:space="preserve"> INT,</w:t>
+      </w:r>
+    </w:p>
+    <w:p>
+      <w:r>
+        <w:t xml:space="preserve">    </w:t>
+      </w:r>
+      <w:proofErr w:type="spellStart"/>
+      <w:r>
+        <w:t>codigoSucursal</w:t>
+      </w:r>
+      <w:proofErr w:type="spellEnd"/>
+      <w:r>
+        <w:t xml:space="preserve"> INT,</w:t>
+      </w:r>
+    </w:p>
+    <w:p>
+      <w:r>
+        <w:t xml:space="preserve">    </w:t>
+      </w:r>
+      <w:proofErr w:type="spellStart"/>
+      <w:r>
+        <w:t>primary</w:t>
+      </w:r>
+      <w:proofErr w:type="spellEnd"/>
+      <w:r>
+        <w:t xml:space="preserve"> </w:t>
+      </w:r>
+      <w:proofErr w:type="spellStart"/>
+      <w:r>
+        <w:t>key</w:t>
+      </w:r>
+      <w:proofErr w:type="spellEnd"/>
+      <w:r>
+        <w:t xml:space="preserve"> </w:t>
+      </w:r>
+      <w:proofErr w:type="spellStart"/>
+      <w:r>
+        <w:t>PK_codigoDetalleCuenta</w:t>
+      </w:r>
+      <w:proofErr w:type="spellEnd"/>
+      <w:r>
+        <w:t>(</w:t>
+      </w:r>
+      <w:proofErr w:type="spellStart"/>
+      <w:r>
+        <w:t>codigoDetalleCuenta</w:t>
+      </w:r>
+      <w:proofErr w:type="spellEnd"/>
+      <w:r>
+        <w:t>),</w:t>
+      </w:r>
+    </w:p>
+    <w:p>
+      <w:r>
+        <w:lastRenderedPageBreak/>
+        <w:t xml:space="preserve">    </w:t>
+      </w:r>
+      <w:proofErr w:type="spellStart"/>
+      <w:r>
+        <w:t>constraint</w:t>
+      </w:r>
+      <w:proofErr w:type="spellEnd"/>
+      <w:r>
+        <w:t xml:space="preserve"> </w:t>
+      </w:r>
+      <w:proofErr w:type="spellStart"/>
+      <w:r>
+        <w:t>FK_DetalleCuenta_Clientes</w:t>
+      </w:r>
+      <w:proofErr w:type="spellEnd"/>
+      <w:r>
+        <w:t xml:space="preserve"> </w:t>
+      </w:r>
+      <w:proofErr w:type="spellStart"/>
+      <w:r>
+        <w:t>foreign</w:t>
+      </w:r>
+      <w:proofErr w:type="spellEnd"/>
+      <w:r>
+        <w:t xml:space="preserve"> </w:t>
+      </w:r>
+      <w:proofErr w:type="spellStart"/>
+      <w:r>
+        <w:t>key</w:t>
+      </w:r>
+      <w:proofErr w:type="spellEnd"/>
+      <w:r>
+        <w:t>(</w:t>
+      </w:r>
+      <w:proofErr w:type="spellStart"/>
+      <w:r>
+        <w:t>codigoCliente</w:t>
+      </w:r>
+      <w:proofErr w:type="spellEnd"/>
+      <w:r>
+        <w:t xml:space="preserve">) </w:t>
+      </w:r>
+      <w:proofErr w:type="spellStart"/>
+      <w:r>
+        <w:t>references</w:t>
+      </w:r>
+      <w:proofErr w:type="spellEnd"/>
+      <w:r>
+        <w:t xml:space="preserve"> Clientes(</w:t>
+      </w:r>
+      <w:proofErr w:type="spellStart"/>
+      <w:r>
+        <w:t>codigoCliente</w:t>
+      </w:r>
+      <w:proofErr w:type="spellEnd"/>
+      <w:r>
+        <w:t>),</w:t>
+      </w:r>
+    </w:p>
+    <w:p>
+      <w:r>
+        <w:t xml:space="preserve">    </w:t>
+      </w:r>
+      <w:proofErr w:type="spellStart"/>
+      <w:r>
+        <w:t>constraint</w:t>
+      </w:r>
+      <w:proofErr w:type="spellEnd"/>
+      <w:r>
+        <w:t xml:space="preserve"> </w:t>
+      </w:r>
+      <w:proofErr w:type="spellStart"/>
+      <w:r>
+        <w:t>FK_DetalleCuenta_Empleados</w:t>
+      </w:r>
+      <w:proofErr w:type="spellEnd"/>
+      <w:r>
+        <w:t xml:space="preserve"> </w:t>
+      </w:r>
+      <w:proofErr w:type="spellStart"/>
+      <w:r>
+        <w:t>foreign</w:t>
+      </w:r>
+      <w:proofErr w:type="spellEnd"/>
+      <w:r>
+        <w:t xml:space="preserve"> </w:t>
+      </w:r>
+      <w:proofErr w:type="spellStart"/>
+      <w:r>
+        <w:t>key</w:t>
+      </w:r>
+      <w:proofErr w:type="spellEnd"/>
+      <w:r>
+        <w:t>(</w:t>
+      </w:r>
+      <w:proofErr w:type="spellStart"/>
+      <w:r>
+        <w:t>codigoEmpleado</w:t>
+      </w:r>
+      <w:proofErr w:type="spellEnd"/>
+      <w:r>
+        <w:t xml:space="preserve">) </w:t>
+      </w:r>
+      <w:proofErr w:type="spellStart"/>
+      <w:r>
+        <w:t>references</w:t>
+      </w:r>
+      <w:proofErr w:type="spellEnd"/>
+      <w:r>
+        <w:t xml:space="preserve"> Empleados(</w:t>
+      </w:r>
+      <w:proofErr w:type="spellStart"/>
+      <w:r>
+        <w:t>codigoEmpleado</w:t>
+      </w:r>
+      <w:proofErr w:type="spellEnd"/>
+      <w:r>
+        <w:t>),</w:t>
+      </w:r>
+    </w:p>
+    <w:p>
+      <w:r>
+        <w:t xml:space="preserve">    </w:t>
+      </w:r>
+      <w:proofErr w:type="spellStart"/>
+      <w:r>
+        <w:t>constraint</w:t>
+      </w:r>
+      <w:proofErr w:type="spellEnd"/>
+      <w:r>
+        <w:t xml:space="preserve"> </w:t>
+      </w:r>
+      <w:proofErr w:type="spellStart"/>
+      <w:r>
+        <w:t>FK_DetalleCuenta_Sucursales</w:t>
+      </w:r>
+      <w:proofErr w:type="spellEnd"/>
+      <w:r>
+        <w:t xml:space="preserve"> </w:t>
+      </w:r>
+      <w:proofErr w:type="spellStart"/>
+      <w:r>
+        <w:t>foreign</w:t>
+      </w:r>
+      <w:proofErr w:type="spellEnd"/>
+      <w:r>
+        <w:t xml:space="preserve"> </w:t>
+      </w:r>
+      <w:proofErr w:type="spellStart"/>
+      <w:r>
+        <w:t>key</w:t>
+      </w:r>
+      <w:proofErr w:type="spellEnd"/>
+      <w:r>
+        <w:t>(</w:t>
+      </w:r>
+      <w:proofErr w:type="spellStart"/>
+      <w:r>
+        <w:t>codigoSucursal</w:t>
+      </w:r>
+      <w:proofErr w:type="spellEnd"/>
+      <w:r>
+        <w:t xml:space="preserve">) </w:t>
+      </w:r>
+      <w:proofErr w:type="spellStart"/>
+      <w:r>
+        <w:t>references</w:t>
+      </w:r>
+      <w:proofErr w:type="spellEnd"/>
+      <w:r>
+        <w:t xml:space="preserve"> Sucursales(</w:t>
+      </w:r>
+      <w:proofErr w:type="spellStart"/>
+      <w:r>
+        <w:t>codigoSucursal</w:t>
+      </w:r>
+      <w:proofErr w:type="spellEnd"/>
+      <w:r>
+        <w:t>)</w:t>
+      </w:r>
+    </w:p>
+    <w:p>
+      <w:r>
+        <w:t>);</w:t>
       </w:r>
     </w:p>
     <w:sectPr>
@@ -1951,7 +5601,7 @@
 </file>
 
 <file path=word/comments.xml><?xml version="1.0" encoding="utf-8"?>
-<w:comments xmlns:wpc="http://schemas.microsoft.com/office/word/2010/wordprocessingCanvas" xmlns:cx="http://schemas.microsoft.com/office/drawing/2014/chartex" xmlns:cx1="http://schemas.microsoft.com/office/drawing/2015/9/8/chartex" xmlns:cx2="http://schemas.microsoft.com/office/drawing/2015/10/21/chartex" xmlns:cx3="http://schemas.microsoft.com/office/drawing/2016/5/9/chartex" xmlns:cx4="http://schemas.microsoft.com/office/drawing/2016/5/10/chartex" xmlns:cx5="http://schemas.microsoft.com/office/drawing/2016/5/11/chartex" xmlns:cx6="http://schemas.microsoft.com/office/drawing/2016/5/12/chartex" xmlns:cx7="http://schemas.microsoft.com/office/drawing/2016/5/13/chartex" xmlns:cx8="http://schemas.microsoft.com/office/drawing/2016/5/14/chartex" xmlns:mc="http://schemas.openxmlformats.org/markup-compatibility/2006" xmlns:aink="http://schemas.microsoft.com/office/drawing/2016/ink" xmlns:am3d="http://schemas.microsoft.com/office/drawing/2017/model3d" xmlns:o="urn:schemas-microsoft-com:office:office" xmlns:r="http://schemas.openxmlformats.org/officeDocument/2006/relationships" xmlns:m="http://schemas.openxmlformats.org/officeDocument/2006/math" xmlns:v="urn:schemas-microsoft-com:vml" xmlns:wp14="http://schemas.microsoft.com/office/word/2010/wordprocessingDrawing" xmlns:wp="http://schemas.openxmlformats.org/drawingml/2006/wordprocessingDrawing" xmlns:w10="urn:schemas-microsoft-com:office:word" xmlns:w="http://schemas.openxmlformats.org/wordprocessingml/2006/main" xmlns:w14="http://schemas.microsoft.com/office/word/2010/wordml" xmlns:w15="http://schemas.microsoft.com/office/word/2012/wordml" xmlns:w16cex="http://schemas.microsoft.com/office/word/2018/wordml/cex" xmlns:w16cid="http://schemas.microsoft.com/office/word/2016/wordml/cid" xmlns:w16="http://schemas.microsoft.com/office/word/2018/wordml" xmlns:w16sdtdh="http://schemas.microsoft.com/office/word/2020/wordml/sdtdatahash" xmlns:w16se="http://schemas.microsoft.com/office/word/2015/wordml/symex" xmlns:wpg="http://schemas.microsoft.com/office/word/2010/wordprocessingGroup" xmlns:wpi="http://schemas.microsoft.com/office/word/2010/wordprocessingInk" xmlns:wne="http://schemas.microsoft.com/office/word/2006/wordml" xmlns:wps="http://schemas.microsoft.com/office/word/2010/wordprocessingShape" mc:Ignorable="w14 w15 w16se w16cid w16 w16cex w16sdtdh wp14">
+<w:comments xmlns:wpc="http://schemas.microsoft.com/office/word/2010/wordprocessingCanvas" xmlns:cx="http://schemas.microsoft.com/office/drawing/2014/chartex" xmlns:cx1="http://schemas.microsoft.com/office/drawing/2015/9/8/chartex" xmlns:cx2="http://schemas.microsoft.com/office/drawing/2015/10/21/chartex" xmlns:cx3="http://schemas.microsoft.com/office/drawing/2016/5/9/chartex" xmlns:cx4="http://schemas.microsoft.com/office/drawing/2016/5/10/chartex" xmlns:cx5="http://schemas.microsoft.com/office/drawing/2016/5/11/chartex" xmlns:cx6="http://schemas.microsoft.com/office/drawing/2016/5/12/chartex" xmlns:cx7="http://schemas.microsoft.com/office/drawing/2016/5/13/chartex" xmlns:cx8="http://schemas.microsoft.com/office/drawing/2016/5/14/chartex" xmlns:mc="http://schemas.openxmlformats.org/markup-compatibility/2006" xmlns:aink="http://schemas.microsoft.com/office/drawing/2016/ink" xmlns:am3d="http://schemas.microsoft.com/office/drawing/2017/model3d" xmlns:o="urn:schemas-microsoft-com:office:office" xmlns:oel="http://schemas.microsoft.com/office/2019/extlst" xmlns:r="http://schemas.openxmlformats.org/officeDocument/2006/relationships" xmlns:m="http://schemas.openxmlformats.org/officeDocument/2006/math" xmlns:v="urn:schemas-microsoft-com:vml" xmlns:wp14="http://schemas.microsoft.com/office/word/2010/wordprocessingDrawing" xmlns:wp="http://schemas.openxmlformats.org/drawingml/2006/wordprocessingDrawing" xmlns:w10="urn:schemas-microsoft-com:office:word" xmlns:w="http://schemas.openxmlformats.org/wordprocessingml/2006/main" xmlns:w14="http://schemas.microsoft.com/office/word/2010/wordml" xmlns:w15="http://schemas.microsoft.com/office/word/2012/wordml" xmlns:w16cex="http://schemas.microsoft.com/office/word/2018/wordml/cex" xmlns:w16cid="http://schemas.microsoft.com/office/word/2016/wordml/cid" xmlns:w16="http://schemas.microsoft.com/office/word/2018/wordml" xmlns:w16du="http://schemas.microsoft.com/office/word/2023/wordml/word16du" xmlns:w16sdtdh="http://schemas.microsoft.com/office/word/2020/wordml/sdtdatahash" xmlns:w16se="http://schemas.microsoft.com/office/word/2015/wordml/symex" xmlns:wpg="http://schemas.microsoft.com/office/word/2010/wordprocessingGroup" xmlns:wpi="http://schemas.microsoft.com/office/word/2010/wordprocessingInk" xmlns:wne="http://schemas.microsoft.com/office/word/2006/wordml" xmlns:wps="http://schemas.microsoft.com/office/word/2010/wordprocessingShape" mc:Ignorable="w14 w15 w16se w16cid w16 w16cex w16sdtdh w16du wp14">
   <w:comment w:id="0" w:author="Pedro Armas" w:date="2023-11-27T00:25:00Z" w:initials="PA">
     <w:p>
       <w:pPr>
@@ -2004,7 +5654,7 @@
 </file>
 
 <file path=word/commentsExtended.xml><?xml version="1.0" encoding="utf-8"?>
-<w15:commentsEx xmlns:wpc="http://schemas.microsoft.com/office/word/2010/wordprocessingCanvas" xmlns:cx="http://schemas.microsoft.com/office/drawing/2014/chartex" xmlns:cx1="http://schemas.microsoft.com/office/drawing/2015/9/8/chartex" xmlns:cx2="http://schemas.microsoft.com/office/drawing/2015/10/21/chartex" xmlns:cx3="http://schemas.microsoft.com/office/drawing/2016/5/9/chartex" xmlns:cx4="http://schemas.microsoft.com/office/drawing/2016/5/10/chartex" xmlns:cx5="http://schemas.microsoft.com/office/drawing/2016/5/11/chartex" xmlns:cx6="http://schemas.microsoft.com/office/drawing/2016/5/12/chartex" xmlns:cx7="http://schemas.microsoft.com/office/drawing/2016/5/13/chartex" xmlns:cx8="http://schemas.microsoft.com/office/drawing/2016/5/14/chartex" xmlns:mc="http://schemas.openxmlformats.org/markup-compatibility/2006" xmlns:aink="http://schemas.microsoft.com/office/drawing/2016/ink" xmlns:am3d="http://schemas.microsoft.com/office/drawing/2017/model3d" xmlns:o="urn:schemas-microsoft-com:office:office" xmlns:r="http://schemas.openxmlformats.org/officeDocument/2006/relationships" xmlns:m="http://schemas.openxmlformats.org/officeDocument/2006/math" xmlns:v="urn:schemas-microsoft-com:vml" xmlns:wp14="http://schemas.microsoft.com/office/word/2010/wordprocessingDrawing" xmlns:wp="http://schemas.openxmlformats.org/drawingml/2006/wordprocessingDrawing" xmlns:w10="urn:schemas-microsoft-com:office:word" xmlns:w="http://schemas.openxmlformats.org/wordprocessingml/2006/main" xmlns:w14="http://schemas.microsoft.com/office/word/2010/wordml" xmlns:w15="http://schemas.microsoft.com/office/word/2012/wordml" xmlns:w16cex="http://schemas.microsoft.com/office/word/2018/wordml/cex" xmlns:w16cid="http://schemas.microsoft.com/office/word/2016/wordml/cid" xmlns:w16="http://schemas.microsoft.com/office/word/2018/wordml" xmlns:w16sdtdh="http://schemas.microsoft.com/office/word/2020/wordml/sdtdatahash" xmlns:w16se="http://schemas.microsoft.com/office/word/2015/wordml/symex" xmlns:wpg="http://schemas.microsoft.com/office/word/2010/wordprocessingGroup" xmlns:wpi="http://schemas.microsoft.com/office/word/2010/wordprocessingInk" xmlns:wne="http://schemas.microsoft.com/office/word/2006/wordml" xmlns:wps="http://schemas.microsoft.com/office/word/2010/wordprocessingShape" mc:Ignorable="w14 w15 w16se w16cid w16 w16cex w16sdtdh wp14">
+<w15:commentsEx xmlns:wpc="http://schemas.microsoft.com/office/word/2010/wordprocessingCanvas" xmlns:cx="http://schemas.microsoft.com/office/drawing/2014/chartex" xmlns:cx1="http://schemas.microsoft.com/office/drawing/2015/9/8/chartex" xmlns:cx2="http://schemas.microsoft.com/office/drawing/2015/10/21/chartex" xmlns:cx3="http://schemas.microsoft.com/office/drawing/2016/5/9/chartex" xmlns:cx4="http://schemas.microsoft.com/office/drawing/2016/5/10/chartex" xmlns:cx5="http://schemas.microsoft.com/office/drawing/2016/5/11/chartex" xmlns:cx6="http://schemas.microsoft.com/office/drawing/2016/5/12/chartex" xmlns:cx7="http://schemas.microsoft.com/office/drawing/2016/5/13/chartex" xmlns:cx8="http://schemas.microsoft.com/office/drawing/2016/5/14/chartex" xmlns:mc="http://schemas.openxmlformats.org/markup-compatibility/2006" xmlns:aink="http://schemas.microsoft.com/office/drawing/2016/ink" xmlns:am3d="http://schemas.microsoft.com/office/drawing/2017/model3d" xmlns:o="urn:schemas-microsoft-com:office:office" xmlns:oel="http://schemas.microsoft.com/office/2019/extlst" xmlns:r="http://schemas.openxmlformats.org/officeDocument/2006/relationships" xmlns:m="http://schemas.openxmlformats.org/officeDocument/2006/math" xmlns:v="urn:schemas-microsoft-com:vml" xmlns:wp14="http://schemas.microsoft.com/office/word/2010/wordprocessingDrawing" xmlns:wp="http://schemas.openxmlformats.org/drawingml/2006/wordprocessingDrawing" xmlns:w10="urn:schemas-microsoft-com:office:word" xmlns:w="http://schemas.openxmlformats.org/wordprocessingml/2006/main" xmlns:w14="http://schemas.microsoft.com/office/word/2010/wordml" xmlns:w15="http://schemas.microsoft.com/office/word/2012/wordml" xmlns:w16cex="http://schemas.microsoft.com/office/word/2018/wordml/cex" xmlns:w16cid="http://schemas.microsoft.com/office/word/2016/wordml/cid" xmlns:w16="http://schemas.microsoft.com/office/word/2018/wordml" xmlns:w16du="http://schemas.microsoft.com/office/word/2023/wordml/word16du" xmlns:w16sdtdh="http://schemas.microsoft.com/office/word/2020/wordml/sdtdatahash" xmlns:w16se="http://schemas.microsoft.com/office/word/2015/wordml/symex" xmlns:wpg="http://schemas.microsoft.com/office/word/2010/wordprocessingGroup" xmlns:wpi="http://schemas.microsoft.com/office/word/2010/wordprocessingInk" xmlns:wne="http://schemas.microsoft.com/office/word/2006/wordml" xmlns:wps="http://schemas.microsoft.com/office/word/2010/wordprocessingShape" mc:Ignorable="w14 w15 w16se w16cid w16 w16cex w16sdtdh w16du wp14">
   <w15:commentEx w15:paraId="34D7B734" w15:done="0"/>
   <w15:commentEx w15:paraId="1AF62A36" w15:done="0"/>
   <w15:commentEx w15:paraId="00D7F781" w15:done="0"/>
@@ -2012,7 +5662,7 @@
 </file>
 
 <file path=word/commentsExtensible.xml><?xml version="1.0" encoding="utf-8"?>
-<w16cex:commentsExtensible xmlns:wpc="http://schemas.microsoft.com/office/word/2010/wordprocessingCanvas" xmlns:cx="http://schemas.microsoft.com/office/drawing/2014/chartex" xmlns:cx1="http://schemas.microsoft.com/office/drawing/2015/9/8/chartex" xmlns:cx2="http://schemas.microsoft.com/office/drawing/2015/10/21/chartex" xmlns:cx3="http://schemas.microsoft.com/office/drawing/2016/5/9/chartex" xmlns:cx4="http://schemas.microsoft.com/office/drawing/2016/5/10/chartex" xmlns:cx5="http://schemas.microsoft.com/office/drawing/2016/5/11/chartex" xmlns:cx6="http://schemas.microsoft.com/office/drawing/2016/5/12/chartex" xmlns:cx7="http://schemas.microsoft.com/office/drawing/2016/5/13/chartex" xmlns:cx8="http://schemas.microsoft.com/office/drawing/2016/5/14/chartex" xmlns:mc="http://schemas.openxmlformats.org/markup-compatibility/2006" xmlns:aink="http://schemas.microsoft.com/office/drawing/2016/ink" xmlns:am3d="http://schemas.microsoft.com/office/drawing/2017/model3d" xmlns:o="urn:schemas-microsoft-com:office:office" xmlns:r="http://schemas.openxmlformats.org/officeDocument/2006/relationships" xmlns:m="http://schemas.openxmlformats.org/officeDocument/2006/math" xmlns:v="urn:schemas-microsoft-com:vml" xmlns:wp14="http://schemas.microsoft.com/office/word/2010/wordprocessingDrawing" xmlns:wp="http://schemas.openxmlformats.org/drawingml/2006/wordprocessingDrawing" xmlns:w10="urn:schemas-microsoft-com:office:word" xmlns:w="http://schemas.openxmlformats.org/wordprocessingml/2006/main" xmlns:w14="http://schemas.microsoft.com/office/word/2010/wordml" xmlns:w15="http://schemas.microsoft.com/office/word/2012/wordml" xmlns:w16cex="http://schemas.microsoft.com/office/word/2018/wordml/cex" xmlns:w16cid="http://schemas.microsoft.com/office/word/2016/wordml/cid" xmlns:w16="http://schemas.microsoft.com/office/word/2018/wordml" xmlns:w16sdtdh="http://schemas.microsoft.com/office/word/2020/wordml/sdtdatahash" xmlns:w16se="http://schemas.microsoft.com/office/word/2015/wordml/symex" xmlns:wpg="http://schemas.microsoft.com/office/word/2010/wordprocessingGroup" xmlns:wpi="http://schemas.microsoft.com/office/word/2010/wordprocessingInk" xmlns:wne="http://schemas.microsoft.com/office/word/2006/wordml" xmlns:wps="http://schemas.microsoft.com/office/word/2010/wordprocessingShape" mc:Ignorable="w14 w15 w16se w16cid w16 w16cex w16sdtdh wp14">
+<w16cex:commentsExtensible xmlns:wpc="http://schemas.microsoft.com/office/word/2010/wordprocessingCanvas" xmlns:cx="http://schemas.microsoft.com/office/drawing/2014/chartex" xmlns:cx1="http://schemas.microsoft.com/office/drawing/2015/9/8/chartex" xmlns:cx2="http://schemas.microsoft.com/office/drawing/2015/10/21/chartex" xmlns:cx3="http://schemas.microsoft.com/office/drawing/2016/5/9/chartex" xmlns:cx4="http://schemas.microsoft.com/office/drawing/2016/5/10/chartex" xmlns:cx5="http://schemas.microsoft.com/office/drawing/2016/5/11/chartex" xmlns:cx6="http://schemas.microsoft.com/office/drawing/2016/5/12/chartex" xmlns:cx7="http://schemas.microsoft.com/office/drawing/2016/5/13/chartex" xmlns:cx8="http://schemas.microsoft.com/office/drawing/2016/5/14/chartex" xmlns:cr="http://schemas.microsoft.com/office/comments/2020/reactions" xmlns:mc="http://schemas.openxmlformats.org/markup-compatibility/2006" xmlns:aink="http://schemas.microsoft.com/office/drawing/2016/ink" xmlns:am3d="http://schemas.microsoft.com/office/drawing/2017/model3d" xmlns:o="urn:schemas-microsoft-com:office:office" xmlns:oel="http://schemas.microsoft.com/office/2019/extlst" xmlns:r="http://schemas.openxmlformats.org/officeDocument/2006/relationships" xmlns:m="http://schemas.openxmlformats.org/officeDocument/2006/math" xmlns:v="urn:schemas-microsoft-com:vml" xmlns:wp14="http://schemas.microsoft.com/office/word/2010/wordprocessingDrawing" xmlns:wp="http://schemas.openxmlformats.org/drawingml/2006/wordprocessingDrawing" xmlns:w10="urn:schemas-microsoft-com:office:word" xmlns:w="http://schemas.openxmlformats.org/wordprocessingml/2006/main" xmlns:w14="http://schemas.microsoft.com/office/word/2010/wordml" xmlns:w15="http://schemas.microsoft.com/office/word/2012/wordml" xmlns:w16cex="http://schemas.microsoft.com/office/word/2018/wordml/cex" xmlns:w16cid="http://schemas.microsoft.com/office/word/2016/wordml/cid" xmlns:w16="http://schemas.microsoft.com/office/word/2018/wordml" xmlns:w16du="http://schemas.microsoft.com/office/word/2023/wordml/word16du" xmlns:w16sdtdh="http://schemas.microsoft.com/office/word/2020/wordml/sdtdatahash" xmlns:w16se="http://schemas.microsoft.com/office/word/2015/wordml/symex" xmlns:wpg="http://schemas.microsoft.com/office/word/2010/wordprocessingGroup" xmlns:wpi="http://schemas.microsoft.com/office/word/2010/wordprocessingInk" xmlns:wne="http://schemas.microsoft.com/office/word/2006/wordml" xmlns:wps="http://schemas.microsoft.com/office/word/2010/wordprocessingShape" mc:Ignorable="w14 w15 w16se w16cid w16 w16cex w16sdtdh cr w16du wp14">
   <w16cex:commentExtensible w16cex:durableId="290E6085" w16cex:dateUtc="2023-11-27T06:25:00Z"/>
   <w16cex:commentExtensible w16cex:durableId="290E606C" w16cex:dateUtc="2023-11-27T06:25:00Z"/>
   <w16cex:commentExtensible w16cex:durableId="290E6041" w16cex:dateUtc="2023-11-27T06:24:00Z"/>
@@ -2020,7 +5670,7 @@
 </file>
 
 <file path=word/commentsIds.xml><?xml version="1.0" encoding="utf-8"?>
-<w16cid:commentsIds xmlns:wpc="http://schemas.microsoft.com/office/word/2010/wordprocessingCanvas" xmlns:cx="http://schemas.microsoft.com/office/drawing/2014/chartex" xmlns:cx1="http://schemas.microsoft.com/office/drawing/2015/9/8/chartex" xmlns:cx2="http://schemas.microsoft.com/office/drawing/2015/10/21/chartex" xmlns:cx3="http://schemas.microsoft.com/office/drawing/2016/5/9/chartex" xmlns:cx4="http://schemas.microsoft.com/office/drawing/2016/5/10/chartex" xmlns:cx5="http://schemas.microsoft.com/office/drawing/2016/5/11/chartex" xmlns:cx6="http://schemas.microsoft.com/office/drawing/2016/5/12/chartex" xmlns:cx7="http://schemas.microsoft.com/office/drawing/2016/5/13/chartex" xmlns:cx8="http://schemas.microsoft.com/office/drawing/2016/5/14/chartex" xmlns:mc="http://schemas.openxmlformats.org/markup-compatibility/2006" xmlns:aink="http://schemas.microsoft.com/office/drawing/2016/ink" xmlns:am3d="http://schemas.microsoft.com/office/drawing/2017/model3d" xmlns:o="urn:schemas-microsoft-com:office:office" xmlns:r="http://schemas.openxmlformats.org/officeDocument/2006/relationships" xmlns:m="http://schemas.openxmlformats.org/officeDocument/2006/math" xmlns:v="urn:schemas-microsoft-com:vml" xmlns:wp14="http://schemas.microsoft.com/office/word/2010/wordprocessingDrawing" xmlns:wp="http://schemas.openxmlformats.org/drawingml/2006/wordprocessingDrawing" xmlns:w10="urn:schemas-microsoft-com:office:word" xmlns:w="http://schemas.openxmlformats.org/wordprocessingml/2006/main" xmlns:w14="http://schemas.microsoft.com/office/word/2010/wordml" xmlns:w15="http://schemas.microsoft.com/office/word/2012/wordml" xmlns:w16cex="http://schemas.microsoft.com/office/word/2018/wordml/cex" xmlns:w16cid="http://schemas.microsoft.com/office/word/2016/wordml/cid" xmlns:w16="http://schemas.microsoft.com/office/word/2018/wordml" xmlns:w16sdtdh="http://schemas.microsoft.com/office/word/2020/wordml/sdtdatahash" xmlns:w16se="http://schemas.microsoft.com/office/word/2015/wordml/symex" xmlns:wpg="http://schemas.microsoft.com/office/word/2010/wordprocessingGroup" xmlns:wpi="http://schemas.microsoft.com/office/word/2010/wordprocessingInk" xmlns:wne="http://schemas.microsoft.com/office/word/2006/wordml" xmlns:wps="http://schemas.microsoft.com/office/word/2010/wordprocessingShape" mc:Ignorable="w14 w15 w16se w16cid w16 w16cex w16sdtdh wp14">
+<w16cid:commentsIds xmlns:wpc="http://schemas.microsoft.com/office/word/2010/wordprocessingCanvas" xmlns:cx="http://schemas.microsoft.com/office/drawing/2014/chartex" xmlns:cx1="http://schemas.microsoft.com/office/drawing/2015/9/8/chartex" xmlns:cx2="http://schemas.microsoft.com/office/drawing/2015/10/21/chartex" xmlns:cx3="http://schemas.microsoft.com/office/drawing/2016/5/9/chartex" xmlns:cx4="http://schemas.microsoft.com/office/drawing/2016/5/10/chartex" xmlns:cx5="http://schemas.microsoft.com/office/drawing/2016/5/11/chartex" xmlns:cx6="http://schemas.microsoft.com/office/drawing/2016/5/12/chartex" xmlns:cx7="http://schemas.microsoft.com/office/drawing/2016/5/13/chartex" xmlns:cx8="http://schemas.microsoft.com/office/drawing/2016/5/14/chartex" xmlns:mc="http://schemas.openxmlformats.org/markup-compatibility/2006" xmlns:aink="http://schemas.microsoft.com/office/drawing/2016/ink" xmlns:am3d="http://schemas.microsoft.com/office/drawing/2017/model3d" xmlns:o="urn:schemas-microsoft-com:office:office" xmlns:oel="http://schemas.microsoft.com/office/2019/extlst" xmlns:r="http://schemas.openxmlformats.org/officeDocument/2006/relationships" xmlns:m="http://schemas.openxmlformats.org/officeDocument/2006/math" xmlns:v="urn:schemas-microsoft-com:vml" xmlns:wp14="http://schemas.microsoft.com/office/word/2010/wordprocessingDrawing" xmlns:wp="http://schemas.openxmlformats.org/drawingml/2006/wordprocessingDrawing" xmlns:w10="urn:schemas-microsoft-com:office:word" xmlns:w="http://schemas.openxmlformats.org/wordprocessingml/2006/main" xmlns:w14="http://schemas.microsoft.com/office/word/2010/wordml" xmlns:w15="http://schemas.microsoft.com/office/word/2012/wordml" xmlns:w16cex="http://schemas.microsoft.com/office/word/2018/wordml/cex" xmlns:w16cid="http://schemas.microsoft.com/office/word/2016/wordml/cid" xmlns:w16="http://schemas.microsoft.com/office/word/2018/wordml" xmlns:w16du="http://schemas.microsoft.com/office/word/2023/wordml/word16du" xmlns:w16sdtdh="http://schemas.microsoft.com/office/word/2020/wordml/sdtdatahash" xmlns:w16se="http://schemas.microsoft.com/office/word/2015/wordml/symex" xmlns:wpg="http://schemas.microsoft.com/office/word/2010/wordprocessingGroup" xmlns:wpi="http://schemas.microsoft.com/office/word/2010/wordprocessingInk" xmlns:wne="http://schemas.microsoft.com/office/word/2006/wordml" xmlns:wps="http://schemas.microsoft.com/office/word/2010/wordprocessingShape" mc:Ignorable="w14 w15 w16se w16cid w16 w16cex w16sdtdh w16du wp14">
   <w16cid:commentId w16cid:paraId="34D7B734" w16cid:durableId="290E6085"/>
   <w16cid:commentId w16cid:paraId="1AF62A36" w16cid:durableId="290E606C"/>
   <w16cid:commentId w16cid:paraId="00D7F781" w16cid:durableId="290E6041"/>
@@ -2028,7 +5678,7 @@
 </file>
 
 <file path=word/people.xml><?xml version="1.0" encoding="utf-8"?>
-<w15:people xmlns:wpc="http://schemas.microsoft.com/office/word/2010/wordprocessingCanvas" xmlns:cx="http://schemas.microsoft.com/office/drawing/2014/chartex" xmlns:cx1="http://schemas.microsoft.com/office/drawing/2015/9/8/chartex" xmlns:cx2="http://schemas.microsoft.com/office/drawing/2015/10/21/chartex" xmlns:cx3="http://schemas.microsoft.com/office/drawing/2016/5/9/chartex" xmlns:cx4="http://schemas.microsoft.com/office/drawing/2016/5/10/chartex" xmlns:cx5="http://schemas.microsoft.com/office/drawing/2016/5/11/chartex" xmlns:cx6="http://schemas.microsoft.com/office/drawing/2016/5/12/chartex" xmlns:cx7="http://schemas.microsoft.com/office/drawing/2016/5/13/chartex" xmlns:cx8="http://schemas.microsoft.com/office/drawing/2016/5/14/chartex" xmlns:mc="http://schemas.openxmlformats.org/markup-compatibility/2006" xmlns:aink="http://schemas.microsoft.com/office/drawing/2016/ink" xmlns:am3d="http://schemas.microsoft.com/office/drawing/2017/model3d" xmlns:o="urn:schemas-microsoft-com:office:office" xmlns:r="http://schemas.openxmlformats.org/officeDocument/2006/relationships" xmlns:m="http://schemas.openxmlformats.org/officeDocument/2006/math" xmlns:v="urn:schemas-microsoft-com:vml" xmlns:wp14="http://schemas.microsoft.com/office/word/2010/wordprocessingDrawing" xmlns:wp="http://schemas.openxmlformats.org/drawingml/2006/wordprocessingDrawing" xmlns:w10="urn:schemas-microsoft-com:office:word" xmlns:w="http://schemas.openxmlformats.org/wordprocessingml/2006/main" xmlns:w14="http://schemas.microsoft.com/office/word/2010/wordml" xmlns:w15="http://schemas.microsoft.com/office/word/2012/wordml" xmlns:w16cex="http://schemas.microsoft.com/office/word/2018/wordml/cex" xmlns:w16cid="http://schemas.microsoft.com/office/word/2016/wordml/cid" xmlns:w16="http://schemas.microsoft.com/office/word/2018/wordml" xmlns:w16sdtdh="http://schemas.microsoft.com/office/word/2020/wordml/sdtdatahash" xmlns:w16se="http://schemas.microsoft.com/office/word/2015/wordml/symex" xmlns:wpg="http://schemas.microsoft.com/office/word/2010/wordprocessingGroup" xmlns:wpi="http://schemas.microsoft.com/office/word/2010/wordprocessingInk" xmlns:wne="http://schemas.microsoft.com/office/word/2006/wordml" xmlns:wps="http://schemas.microsoft.com/office/word/2010/wordprocessingShape" mc:Ignorable="w14 w15 w16se w16cid w16 w16cex w16sdtdh wp14">
+<w15:people xmlns:wpc="http://schemas.microsoft.com/office/word/2010/wordprocessingCanvas" xmlns:cx="http://schemas.microsoft.com/office/drawing/2014/chartex" xmlns:cx1="http://schemas.microsoft.com/office/drawing/2015/9/8/chartex" xmlns:cx2="http://schemas.microsoft.com/office/drawing/2015/10/21/chartex" xmlns:cx3="http://schemas.microsoft.com/office/drawing/2016/5/9/chartex" xmlns:cx4="http://schemas.microsoft.com/office/drawing/2016/5/10/chartex" xmlns:cx5="http://schemas.microsoft.com/office/drawing/2016/5/11/chartex" xmlns:cx6="http://schemas.microsoft.com/office/drawing/2016/5/12/chartex" xmlns:cx7="http://schemas.microsoft.com/office/drawing/2016/5/13/chartex" xmlns:cx8="http://schemas.microsoft.com/office/drawing/2016/5/14/chartex" xmlns:mc="http://schemas.openxmlformats.org/markup-compatibility/2006" xmlns:aink="http://schemas.microsoft.com/office/drawing/2016/ink" xmlns:am3d="http://schemas.microsoft.com/office/drawing/2017/model3d" xmlns:o="urn:schemas-microsoft-com:office:office" xmlns:oel="http://schemas.microsoft.com/office/2019/extlst" xmlns:r="http://schemas.openxmlformats.org/officeDocument/2006/relationships" xmlns:m="http://schemas.openxmlformats.org/officeDocument/2006/math" xmlns:v="urn:schemas-microsoft-com:vml" xmlns:wp14="http://schemas.microsoft.com/office/word/2010/wordprocessingDrawing" xmlns:wp="http://schemas.openxmlformats.org/drawingml/2006/wordprocessingDrawing" xmlns:w10="urn:schemas-microsoft-com:office:word" xmlns:w="http://schemas.openxmlformats.org/wordprocessingml/2006/main" xmlns:w14="http://schemas.microsoft.com/office/word/2010/wordml" xmlns:w15="http://schemas.microsoft.com/office/word/2012/wordml" xmlns:w16cex="http://schemas.microsoft.com/office/word/2018/wordml/cex" xmlns:w16cid="http://schemas.microsoft.com/office/word/2016/wordml/cid" xmlns:w16="http://schemas.microsoft.com/office/word/2018/wordml" xmlns:w16du="http://schemas.microsoft.com/office/word/2023/wordml/word16du" xmlns:w16sdtdh="http://schemas.microsoft.com/office/word/2020/wordml/sdtdatahash" xmlns:w16se="http://schemas.microsoft.com/office/word/2015/wordml/symex" xmlns:wpg="http://schemas.microsoft.com/office/word/2010/wordprocessingGroup" xmlns:wpi="http://schemas.microsoft.com/office/word/2010/wordprocessingInk" xmlns:wne="http://schemas.microsoft.com/office/word/2006/wordml" xmlns:wps="http://schemas.microsoft.com/office/word/2010/wordprocessingShape" mc:Ignorable="w14 w15 w16se w16cid w16 w16cex w16sdtdh w16du wp14">
   <w15:person w15:author="Pedro Armas">
     <w15:presenceInfo w15:providerId="Windows Live" w15:userId="a665e30787f7f555"/>
   </w15:person>
@@ -2036,7 +5686,7 @@
 </file>
 
 <file path=word/styles.xml><?xml version="1.0" encoding="utf-8"?>
-<w:styles xmlns:mc="http://schemas.openxmlformats.org/markup-compatibility/2006" xmlns:r="http://schemas.openxmlformats.org/officeDocument/2006/relationships" xmlns:w="http://schemas.openxmlformats.org/wordprocessingml/2006/main" xmlns:w14="http://schemas.microsoft.com/office/word/2010/wordml" xmlns:w15="http://schemas.microsoft.com/office/word/2012/wordml" xmlns:w16cex="http://schemas.microsoft.com/office/word/2018/wordml/cex" xmlns:w16cid="http://schemas.microsoft.com/office/word/2016/wordml/cid" xmlns:w16="http://schemas.microsoft.com/office/word/2018/wordml" xmlns:w16sdtdh="http://schemas.microsoft.com/office/word/2020/wordml/sdtdatahash" xmlns:w16se="http://schemas.microsoft.com/office/word/2015/wordml/symex" mc:Ignorable="w14 w15 w16se w16cid w16 w16cex w16sdtdh">
+<w:styles xmlns:mc="http://schemas.openxmlformats.org/markup-compatibility/2006" xmlns:r="http://schemas.openxmlformats.org/officeDocument/2006/relationships" xmlns:w="http://schemas.openxmlformats.org/wordprocessingml/2006/main" xmlns:w14="http://schemas.microsoft.com/office/word/2010/wordml" xmlns:w15="http://schemas.microsoft.com/office/word/2012/wordml" xmlns:w16cex="http://schemas.microsoft.com/office/word/2018/wordml/cex" xmlns:w16cid="http://schemas.microsoft.com/office/word/2016/wordml/cid" xmlns:w16="http://schemas.microsoft.com/office/word/2018/wordml" xmlns:w16du="http://schemas.microsoft.com/office/word/2023/wordml/word16du" xmlns:w16sdtdh="http://schemas.microsoft.com/office/word/2020/wordml/sdtdatahash" xmlns:w16se="http://schemas.microsoft.com/office/word/2015/wordml/symex" mc:Ignorable="w14 w15 w16se w16cid w16 w16cex w16sdtdh w16du">
   <w:docDefaults>
     <w:rPrDefault>
       <w:rPr>
@@ -2459,6 +6109,29 @@
       <w:szCs w:val="32"/>
     </w:rPr>
   </w:style>
+  <w:style w:type="paragraph" w:styleId="Ttulo2">
+    <w:name w:val="heading 2"/>
+    <w:basedOn w:val="Normal"/>
+    <w:next w:val="Normal"/>
+    <w:link w:val="Ttulo2Car"/>
+    <w:uiPriority w:val="9"/>
+    <w:semiHidden/>
+    <w:unhideWhenUsed/>
+    <w:qFormat/>
+    <w:rsid w:val="00502F78"/>
+    <w:pPr>
+      <w:keepNext/>
+      <w:keepLines/>
+      <w:spacing w:before="40" w:after="0"/>
+      <w:outlineLvl w:val="1"/>
+    </w:pPr>
+    <w:rPr>
+      <w:rFonts w:asciiTheme="majorHAnsi" w:eastAsiaTheme="majorEastAsia" w:hAnsiTheme="majorHAnsi" w:cstheme="majorBidi"/>
+      <w:color w:val="2F5496" w:themeColor="accent1" w:themeShade="BF"/>
+      <w:sz w:val="26"/>
+      <w:szCs w:val="26"/>
+    </w:rPr>
+  </w:style>
   <w:style w:type="character" w:default="1" w:styleId="Fuentedeprrafopredeter">
     <w:name w:val="Default Paragraph Font"/>
     <w:uiPriority w:val="1"/>
@@ -2663,6 +6336,20 @@
     <w:rPr>
       <w:color w:val="0563C1" w:themeColor="hyperlink"/>
       <w:u w:val="single"/>
+    </w:rPr>
+  </w:style>
+  <w:style w:type="character" w:customStyle="1" w:styleId="Ttulo2Car">
+    <w:name w:val="Título 2 Car"/>
+    <w:basedOn w:val="Fuentedeprrafopredeter"/>
+    <w:link w:val="Ttulo2"/>
+    <w:uiPriority w:val="9"/>
+    <w:semiHidden/>
+    <w:rsid w:val="00502F78"/>
+    <w:rPr>
+      <w:rFonts w:asciiTheme="majorHAnsi" w:eastAsiaTheme="majorEastAsia" w:hAnsiTheme="majorHAnsi" w:cstheme="majorBidi"/>
+      <w:color w:val="2F5496" w:themeColor="accent1" w:themeShade="BF"/>
+      <w:sz w:val="26"/>
+      <w:szCs w:val="26"/>
     </w:rPr>
   </w:style>
 </w:styles>

</xml_diff>

<commit_message>
Se solucionó problema con datos de Paolo Consuegra
</commit_message>
<xml_diff>
--- a/BancoOficialKinal.docx
+++ b/BancoOficialKinal.docx
@@ -1446,8 +1446,13 @@
           </w:tcPr>
           <w:p>
             <w:r>
-              <w:t>Nery Javier de la Cruz Huinil</w:t>
-            </w:r>
+              <w:t xml:space="preserve">Nery Javier de la Cruz </w:t>
+            </w:r>
+            <w:proofErr w:type="spellStart"/>
+            <w:r>
+              <w:t>Huinil</w:t>
+            </w:r>
+            <w:proofErr w:type="spellEnd"/>
           </w:p>
         </w:tc>
         <w:tc>
@@ -1467,8 +1472,13 @@
             <w:tcW w:w="4414" w:type="dxa"/>
           </w:tcPr>
           <w:p>
-            <w:r>
-              <w:t>Hector Mauricio Cordero Oliva</w:t>
+            <w:proofErr w:type="spellStart"/>
+            <w:r>
+              <w:t>Hector</w:t>
+            </w:r>
+            <w:proofErr w:type="spellEnd"/>
+            <w:r>
+              <w:t xml:space="preserve"> Mauricio Cordero Oliva</w:t>
             </w:r>
           </w:p>
         </w:tc>
@@ -1539,7 +1549,15 @@
           </w:tcPr>
           <w:p>
             <w:r>
-              <w:t>José Manuel Gramajo Pineda</w:t>
+              <w:t xml:space="preserve">José Manuel </w:t>
+            </w:r>
+            <w:proofErr w:type="spellStart"/>
+            <w:r>
+              <w:t>Gramajo</w:t>
+            </w:r>
+            <w:proofErr w:type="spellEnd"/>
+            <w:r>
+              <w:t xml:space="preserve"> Pineda</w:t>
             </w:r>
           </w:p>
         </w:tc>
@@ -1583,44 +1601,13 @@
           </w:tcPr>
           <w:p>
             <w:r>
-              <w:t>Pedro Sergio Javier Bautista Matheu</w:t>
-            </w:r>
-          </w:p>
-        </w:tc>
-        <w:tc>
-          <w:tcPr>
-            <w:tcW w:w="4414" w:type="dxa"/>
-          </w:tcPr>
-          <w:p>
-            <w:r>
-              <w:t>Desarrollador</w:t>
-            </w:r>
-          </w:p>
-        </w:tc>
-      </w:tr>
-      <w:tr>
-        <w:tc>
-          <w:tcPr>
-            <w:tcW w:w="4414" w:type="dxa"/>
-          </w:tcPr>
-          <w:p/>
-        </w:tc>
-        <w:tc>
-          <w:tcPr>
-            <w:tcW w:w="4414" w:type="dxa"/>
-          </w:tcPr>
-          <w:p/>
-        </w:tc>
-      </w:tr>
-      <w:tr>
-        <w:tc>
-          <w:tcPr>
-            <w:tcW w:w="4414" w:type="dxa"/>
-          </w:tcPr>
-          <w:p>
-            <w:r>
-              <w:t>Joel Alejandro Chávez Pérez</w:t>
-            </w:r>
+              <w:t xml:space="preserve">Pedro Sergio Javier Bautista </w:t>
+            </w:r>
+            <w:proofErr w:type="spellStart"/>
+            <w:r>
+              <w:t>Matheu</w:t>
+            </w:r>
+            <w:proofErr w:type="spellEnd"/>
           </w:p>
         </w:tc>
         <w:tc>
@@ -1641,8 +1628,13 @@
           </w:tcPr>
           <w:p>
             <w:r>
-              <w:t>Pablo Alejandro Palacios Abascal</w:t>
-            </w:r>
+              <w:t xml:space="preserve">Paolo Isaac Consuegra </w:t>
+            </w:r>
+            <w:proofErr w:type="spellStart"/>
+            <w:r>
+              <w:t>Martinez</w:t>
+            </w:r>
+            <w:proofErr w:type="spellEnd"/>
           </w:p>
         </w:tc>
         <w:tc>
@@ -1651,7 +1643,58 @@
           </w:tcPr>
           <w:p>
             <w:r>
-              <w:t>Scrum Master</w:t>
+              <w:t>Desarrolador</w:t>
+            </w:r>
+            <w:bookmarkStart w:id="4" w:name="_GoBack"/>
+            <w:bookmarkEnd w:id="4"/>
+          </w:p>
+        </w:tc>
+      </w:tr>
+      <w:tr>
+        <w:tc>
+          <w:tcPr>
+            <w:tcW w:w="4414" w:type="dxa"/>
+          </w:tcPr>
+          <w:p>
+            <w:r>
+              <w:t>Joel Alejandro Chávez Pérez</w:t>
+            </w:r>
+          </w:p>
+        </w:tc>
+        <w:tc>
+          <w:tcPr>
+            <w:tcW w:w="4414" w:type="dxa"/>
+          </w:tcPr>
+          <w:p>
+            <w:r>
+              <w:t>Desarrollador</w:t>
+            </w:r>
+          </w:p>
+        </w:tc>
+      </w:tr>
+      <w:tr>
+        <w:tc>
+          <w:tcPr>
+            <w:tcW w:w="4414" w:type="dxa"/>
+          </w:tcPr>
+          <w:p>
+            <w:r>
+              <w:t>Pablo Alejandro Palacios Abascal</w:t>
+            </w:r>
+          </w:p>
+        </w:tc>
+        <w:tc>
+          <w:tcPr>
+            <w:tcW w:w="4414" w:type="dxa"/>
+          </w:tcPr>
+          <w:p>
+            <w:proofErr w:type="spellStart"/>
+            <w:r>
+              <w:t>Scrum</w:t>
+            </w:r>
+            <w:proofErr w:type="spellEnd"/>
+            <w:r>
+              <w:t xml:space="preserve"> Master</w:t>
             </w:r>
           </w:p>
         </w:tc>
@@ -1682,12 +1725,12 @@
       <w:pPr>
         <w:pStyle w:val="Ttulo1"/>
       </w:pPr>
-      <w:bookmarkStart w:id="4" w:name="_Toc171465904"/>
+      <w:bookmarkStart w:id="5" w:name="_Toc171465904"/>
       <w:r>
         <w:lastRenderedPageBreak/>
         <w:t>Justificación</w:t>
       </w:r>
-      <w:bookmarkEnd w:id="4"/>
+      <w:bookmarkEnd w:id="5"/>
     </w:p>
     <w:p>
       <w:pPr>
@@ -2058,15 +2101,14 @@
         <w:lastRenderedPageBreak/>
         <w:br/>
       </w:r>
-      <w:bookmarkStart w:id="5" w:name="_Toc171465905"/>
+      <w:bookmarkStart w:id="6" w:name="_Toc171465905"/>
       <w:r>
         <w:t>Modelo De Entidades</w:t>
       </w:r>
-      <w:bookmarkEnd w:id="5"/>
+      <w:bookmarkEnd w:id="6"/>
     </w:p>
     <w:p/>
     <w:p>
-      <w:bookmarkStart w:id="6" w:name="_GoBack"/>
       <w:r>
         <w:rPr>
           <w:noProof/>
@@ -2132,7 +2174,6 @@
           </wp:anchor>
         </w:drawing>
       </w:r>
-      <w:bookmarkEnd w:id="6"/>
     </w:p>
     <w:p/>
     <w:p/>
@@ -2383,105 +2424,336 @@
       <w:bookmarkEnd w:id="9"/>
     </w:p>
     <w:p>
-      <w:r>
-        <w:t>Drop database if exists DBBancoOficialKinal;</w:t>
-      </w:r>
-    </w:p>
-    <w:p>
-      <w:r>
-        <w:t>create database DBBancoOficialKinal;</w:t>
+      <w:proofErr w:type="spellStart"/>
+      <w:r>
+        <w:t>Drop</w:t>
+      </w:r>
+      <w:proofErr w:type="spellEnd"/>
+      <w:r>
+        <w:t xml:space="preserve"> </w:t>
+      </w:r>
+      <w:proofErr w:type="spellStart"/>
+      <w:r>
+        <w:t>database</w:t>
+      </w:r>
+      <w:proofErr w:type="spellEnd"/>
+      <w:r>
+        <w:t xml:space="preserve"> </w:t>
+      </w:r>
+      <w:proofErr w:type="spellStart"/>
+      <w:r>
+        <w:t>if</w:t>
+      </w:r>
+      <w:proofErr w:type="spellEnd"/>
+      <w:r>
+        <w:t xml:space="preserve"> </w:t>
+      </w:r>
+      <w:proofErr w:type="spellStart"/>
+      <w:r>
+        <w:t>exists</w:t>
+      </w:r>
+      <w:proofErr w:type="spellEnd"/>
+      <w:r>
+        <w:t xml:space="preserve"> </w:t>
+      </w:r>
+      <w:proofErr w:type="spellStart"/>
+      <w:r>
+        <w:t>DBBancoOficialKinal</w:t>
+      </w:r>
+      <w:proofErr w:type="spellEnd"/>
+      <w:r>
+        <w:t>;</w:t>
+      </w:r>
+    </w:p>
+    <w:p>
+      <w:proofErr w:type="spellStart"/>
+      <w:proofErr w:type="gramStart"/>
+      <w:r>
+        <w:t>create</w:t>
+      </w:r>
+      <w:proofErr w:type="spellEnd"/>
+      <w:proofErr w:type="gramEnd"/>
+      <w:r>
+        <w:t xml:space="preserve"> </w:t>
+      </w:r>
+      <w:proofErr w:type="spellStart"/>
+      <w:r>
+        <w:t>database</w:t>
+      </w:r>
+      <w:proofErr w:type="spellEnd"/>
+      <w:r>
+        <w:t xml:space="preserve"> </w:t>
+      </w:r>
+      <w:proofErr w:type="spellStart"/>
+      <w:r>
+        <w:t>DBBancoOficialKinal</w:t>
+      </w:r>
+      <w:proofErr w:type="spellEnd"/>
+      <w:r>
+        <w:t>;</w:t>
       </w:r>
     </w:p>
     <w:p/>
     <w:p>
-      <w:r>
-        <w:t>use DBBancoOficialKinal;</w:t>
+      <w:proofErr w:type="gramStart"/>
+      <w:r>
+        <w:t>use</w:t>
+      </w:r>
+      <w:proofErr w:type="gramEnd"/>
+      <w:r>
+        <w:t xml:space="preserve"> </w:t>
+      </w:r>
+      <w:proofErr w:type="spellStart"/>
+      <w:r>
+        <w:t>DBBancoOficialKinal</w:t>
+      </w:r>
+      <w:proofErr w:type="spellEnd"/>
+      <w:r>
+        <w:t>;</w:t>
       </w:r>
     </w:p>
     <w:p/>
     <w:p>
-      <w:r>
-        <w:t>create table TipoCuenta(</w:t>
+      <w:proofErr w:type="spellStart"/>
+      <w:proofErr w:type="gramStart"/>
+      <w:r>
+        <w:t>create</w:t>
+      </w:r>
+      <w:proofErr w:type="spellEnd"/>
+      <w:proofErr w:type="gramEnd"/>
+      <w:r>
+        <w:t xml:space="preserve"> </w:t>
+      </w:r>
+      <w:proofErr w:type="spellStart"/>
+      <w:r>
+        <w:t>table</w:t>
+      </w:r>
+      <w:proofErr w:type="spellEnd"/>
+      <w:r>
+        <w:t xml:space="preserve"> </w:t>
+      </w:r>
+      <w:proofErr w:type="spellStart"/>
+      <w:r>
+        <w:t>TipoCuenta</w:t>
+      </w:r>
+      <w:proofErr w:type="spellEnd"/>
+      <w:r>
+        <w:t>(</w:t>
       </w:r>
     </w:p>
     <w:p>
       <w:r>
         <w:tab/>
-        <w:t>codigoTipoCuenta int not null auto_increment,</w:t>
-      </w:r>
-    </w:p>
-    <w:p>
-      <w:pPr>
-        <w:rPr>
-          <w:lang w:val="en-US"/>
-        </w:rPr>
-      </w:pPr>
-      <w:r>
-        <w:t xml:space="preserve">    </w:t>
-      </w:r>
-      <w:r>
-        <w:rPr>
-          <w:lang w:val="en-US"/>
-        </w:rPr>
-        <w:t>tipoCuenta varchar(45) not null,</w:t>
-      </w:r>
-    </w:p>
-    <w:p>
-      <w:pPr>
-        <w:rPr>
-          <w:lang w:val="en-US"/>
-        </w:rPr>
-      </w:pPr>
-      <w:r>
-        <w:rPr>
-          <w:lang w:val="en-US"/>
-        </w:rPr>
-        <w:t xml:space="preserve">    saldoMinimoRequerido double(10,2) not null,</w:t>
-      </w:r>
-    </w:p>
-    <w:p>
-      <w:pPr>
-        <w:rPr>
-          <w:lang w:val="en-US"/>
-        </w:rPr>
-      </w:pPr>
-      <w:r>
-        <w:rPr>
-          <w:lang w:val="en-US"/>
-        </w:rPr>
-        <w:t xml:space="preserve">    tazaDeInteres double(10,2) not null,</w:t>
-      </w:r>
-    </w:p>
-    <w:p>
-      <w:pPr>
-        <w:rPr>
-          <w:lang w:val="en-US"/>
-        </w:rPr>
-      </w:pPr>
-      <w:r>
-        <w:rPr>
-          <w:lang w:val="en-US"/>
-        </w:rPr>
-        <w:t xml:space="preserve">    tazaDeImpuestos double(10,2) not null,</w:t>
-      </w:r>
-    </w:p>
-    <w:p>
-      <w:pPr>
-        <w:rPr>
-          <w:lang w:val="en-US"/>
-        </w:rPr>
-      </w:pPr>
-      <w:r>
-        <w:rPr>
-          <w:lang w:val="en-US"/>
-        </w:rPr>
-        <w:t xml:space="preserve">    </w:t>
-      </w:r>
-      <w:r>
-        <w:rPr>
-          <w:lang w:val="en-US"/>
-        </w:rPr>
-        <w:t>primary key PK_codigoTipoCuenta(codigoTipoCuenta)</w:t>
+      </w:r>
+      <w:proofErr w:type="spellStart"/>
+      <w:proofErr w:type="gramStart"/>
+      <w:r>
+        <w:t>codigoTipoCuenta</w:t>
+      </w:r>
+      <w:proofErr w:type="spellEnd"/>
+      <w:proofErr w:type="gramEnd"/>
+      <w:r>
+        <w:t xml:space="preserve"> </w:t>
+      </w:r>
+      <w:proofErr w:type="spellStart"/>
+      <w:r>
+        <w:t>int</w:t>
+      </w:r>
+      <w:proofErr w:type="spellEnd"/>
+      <w:r>
+        <w:t xml:space="preserve"> </w:t>
+      </w:r>
+      <w:proofErr w:type="spellStart"/>
+      <w:r>
+        <w:t>not</w:t>
+      </w:r>
+      <w:proofErr w:type="spellEnd"/>
+      <w:r>
+        <w:t xml:space="preserve"> </w:t>
+      </w:r>
+      <w:proofErr w:type="spellStart"/>
+      <w:r>
+        <w:t>null</w:t>
+      </w:r>
+      <w:proofErr w:type="spellEnd"/>
+      <w:r>
+        <w:t xml:space="preserve"> </w:t>
+      </w:r>
+      <w:proofErr w:type="spellStart"/>
+      <w:r>
+        <w:t>auto_increment</w:t>
+      </w:r>
+      <w:proofErr w:type="spellEnd"/>
+      <w:r>
+        <w:t>,</w:t>
+      </w:r>
+    </w:p>
+    <w:p>
+      <w:pPr>
+        <w:rPr>
+          <w:lang w:val="en-US"/>
+        </w:rPr>
+      </w:pPr>
+      <w:r>
+        <w:t xml:space="preserve">    </w:t>
+      </w:r>
+      <w:proofErr w:type="spellStart"/>
+      <w:proofErr w:type="gramStart"/>
+      <w:r>
+        <w:rPr>
+          <w:lang w:val="en-US"/>
+        </w:rPr>
+        <w:t>tipoCuenta</w:t>
+      </w:r>
+      <w:proofErr w:type="spellEnd"/>
+      <w:proofErr w:type="gramEnd"/>
+      <w:r>
+        <w:rPr>
+          <w:lang w:val="en-US"/>
+        </w:rPr>
+        <w:t xml:space="preserve"> varchar(45) not null,</w:t>
+      </w:r>
+    </w:p>
+    <w:p>
+      <w:pPr>
+        <w:rPr>
+          <w:lang w:val="en-US"/>
+        </w:rPr>
+      </w:pPr>
+      <w:r>
+        <w:rPr>
+          <w:lang w:val="en-US"/>
+        </w:rPr>
+        <w:t xml:space="preserve">    </w:t>
+      </w:r>
+      <w:proofErr w:type="spellStart"/>
+      <w:proofErr w:type="gramStart"/>
+      <w:r>
+        <w:rPr>
+          <w:lang w:val="en-US"/>
+        </w:rPr>
+        <w:t>saldoMinimoRequerido</w:t>
+      </w:r>
+      <w:proofErr w:type="spellEnd"/>
+      <w:proofErr w:type="gramEnd"/>
+      <w:r>
+        <w:rPr>
+          <w:lang w:val="en-US"/>
+        </w:rPr>
+        <w:t xml:space="preserve"> double(10,2) not null,</w:t>
+      </w:r>
+    </w:p>
+    <w:p>
+      <w:pPr>
+        <w:rPr>
+          <w:lang w:val="en-US"/>
+        </w:rPr>
+      </w:pPr>
+      <w:r>
+        <w:rPr>
+          <w:lang w:val="en-US"/>
+        </w:rPr>
+        <w:t xml:space="preserve">    </w:t>
+      </w:r>
+      <w:proofErr w:type="spellStart"/>
+      <w:proofErr w:type="gramStart"/>
+      <w:r>
+        <w:rPr>
+          <w:lang w:val="en-US"/>
+        </w:rPr>
+        <w:t>tazaDeInteres</w:t>
+      </w:r>
+      <w:proofErr w:type="spellEnd"/>
+      <w:proofErr w:type="gramEnd"/>
+      <w:r>
+        <w:rPr>
+          <w:lang w:val="en-US"/>
+        </w:rPr>
+        <w:t xml:space="preserve"> double(10,2) not null,</w:t>
+      </w:r>
+    </w:p>
+    <w:p>
+      <w:pPr>
+        <w:rPr>
+          <w:lang w:val="en-US"/>
+        </w:rPr>
+      </w:pPr>
+      <w:r>
+        <w:rPr>
+          <w:lang w:val="en-US"/>
+        </w:rPr>
+        <w:t xml:space="preserve">    </w:t>
+      </w:r>
+      <w:proofErr w:type="spellStart"/>
+      <w:proofErr w:type="gramStart"/>
+      <w:r>
+        <w:rPr>
+          <w:lang w:val="en-US"/>
+        </w:rPr>
+        <w:t>tazaDeImpuestos</w:t>
+      </w:r>
+      <w:proofErr w:type="spellEnd"/>
+      <w:proofErr w:type="gramEnd"/>
+      <w:r>
+        <w:rPr>
+          <w:lang w:val="en-US"/>
+        </w:rPr>
+        <w:t xml:space="preserve"> double(10,2) not null,</w:t>
+      </w:r>
+    </w:p>
+    <w:p>
+      <w:pPr>
+        <w:rPr>
+          <w:lang w:val="en-US"/>
+        </w:rPr>
+      </w:pPr>
+      <w:r>
+        <w:rPr>
+          <w:lang w:val="en-US"/>
+        </w:rPr>
+        <w:t xml:space="preserve">    </w:t>
+      </w:r>
+      <w:proofErr w:type="gramStart"/>
+      <w:r>
+        <w:rPr>
+          <w:lang w:val="en-US"/>
+        </w:rPr>
+        <w:t>primary</w:t>
+      </w:r>
+      <w:proofErr w:type="gramEnd"/>
+      <w:r>
+        <w:rPr>
+          <w:lang w:val="en-US"/>
+        </w:rPr>
+        <w:t xml:space="preserve"> key </w:t>
+      </w:r>
+      <w:proofErr w:type="spellStart"/>
+      <w:r>
+        <w:rPr>
+          <w:lang w:val="en-US"/>
+        </w:rPr>
+        <w:t>PK_codigoTipoCuenta</w:t>
+      </w:r>
+      <w:proofErr w:type="spellEnd"/>
+      <w:r>
+        <w:rPr>
+          <w:lang w:val="en-US"/>
+        </w:rPr>
+        <w:t>(</w:t>
+      </w:r>
+      <w:proofErr w:type="spellStart"/>
+      <w:r>
+        <w:rPr>
+          <w:lang w:val="en-US"/>
+        </w:rPr>
+        <w:t>codigoTipoCuenta</w:t>
+      </w:r>
+      <w:proofErr w:type="spellEnd"/>
+      <w:r>
+        <w:rPr>
+          <w:lang w:val="en-US"/>
+        </w:rPr>
+        <w:t>)</w:t>
       </w:r>
     </w:p>
     <w:p>
@@ -2510,11 +2782,33 @@
           <w:lang w:val="en-US"/>
         </w:rPr>
       </w:pPr>
-      <w:r>
-        <w:rPr>
-          <w:lang w:val="en-US"/>
-        </w:rPr>
-        <w:t>create table Clientes(</w:t>
+      <w:proofErr w:type="gramStart"/>
+      <w:r>
+        <w:rPr>
+          <w:lang w:val="en-US"/>
+        </w:rPr>
+        <w:t>create</w:t>
+      </w:r>
+      <w:proofErr w:type="gramEnd"/>
+      <w:r>
+        <w:rPr>
+          <w:lang w:val="en-US"/>
+        </w:rPr>
+        <w:t xml:space="preserve"> table </w:t>
+      </w:r>
+      <w:proofErr w:type="spellStart"/>
+      <w:r>
+        <w:rPr>
+          <w:lang w:val="en-US"/>
+        </w:rPr>
+        <w:t>Clientes</w:t>
+      </w:r>
+      <w:proofErr w:type="spellEnd"/>
+      <w:r>
+        <w:rPr>
+          <w:lang w:val="en-US"/>
+        </w:rPr>
+        <w:t>(</w:t>
       </w:r>
     </w:p>
     <w:p>
@@ -2528,72 +2822,426 @@
           <w:lang w:val="en-US"/>
         </w:rPr>
         <w:tab/>
-        <w:t>codigoCliente int not null auto_increment,</w:t>
-      </w:r>
-    </w:p>
-    <w:p>
-      <w:pPr>
-        <w:rPr>
-          <w:lang w:val="en-US"/>
-        </w:rPr>
-      </w:pPr>
-      <w:r>
-        <w:rPr>
-          <w:lang w:val="en-US"/>
-        </w:rPr>
-        <w:t xml:space="preserve">    </w:t>
-      </w:r>
-      <w:r>
-        <w:rPr>
-          <w:lang w:val="en-US"/>
-        </w:rPr>
-        <w:t>nombreCliente varchar(20) not null,</w:t>
-      </w:r>
-    </w:p>
-    <w:p>
-      <w:r>
-        <w:rPr>
-          <w:lang w:val="en-US"/>
-        </w:rPr>
-        <w:t xml:space="preserve">    </w:t>
-      </w:r>
-      <w:r>
-        <w:t>apellidoCliente varchar(20) not null,</w:t>
-      </w:r>
-    </w:p>
-    <w:p>
-      <w:r>
-        <w:t xml:space="preserve">    direccionCliente varchar(60) not null,</w:t>
-      </w:r>
-    </w:p>
-    <w:p>
-      <w:r>
-        <w:t xml:space="preserve">    telefonoCliente varchar(8) not null,</w:t>
-      </w:r>
-    </w:p>
-    <w:p>
-      <w:r>
-        <w:t xml:space="preserve">    correoCliente varchar(20) not null,</w:t>
-      </w:r>
-    </w:p>
-    <w:p>
-      <w:r>
-        <w:t xml:space="preserve">    descripcion varchar(100) not null,</w:t>
-      </w:r>
-    </w:p>
-    <w:p>
-      <w:r>
-        <w:t xml:space="preserve">    codigoTipoCuenta int not null,</w:t>
-      </w:r>
-    </w:p>
-    <w:p>
-      <w:r>
-        <w:t xml:space="preserve">    primary key PK_codigoCliente(codigoCliente),</w:t>
-      </w:r>
-    </w:p>
-    <w:p>
-      <w:r>
-        <w:t xml:space="preserve">    constraint FK_Clientes_TipoCuenta foreign key(codigoTipoCuenta) references TipoCuenta(codigoTipoCuenta)</w:t>
+      </w:r>
+      <w:proofErr w:type="spellStart"/>
+      <w:proofErr w:type="gramStart"/>
+      <w:r>
+        <w:rPr>
+          <w:lang w:val="en-US"/>
+        </w:rPr>
+        <w:t>codigoCliente</w:t>
+      </w:r>
+      <w:proofErr w:type="spellEnd"/>
+      <w:proofErr w:type="gramEnd"/>
+      <w:r>
+        <w:rPr>
+          <w:lang w:val="en-US"/>
+        </w:rPr>
+        <w:t xml:space="preserve"> </w:t>
+      </w:r>
+      <w:proofErr w:type="spellStart"/>
+      <w:r>
+        <w:rPr>
+          <w:lang w:val="en-US"/>
+        </w:rPr>
+        <w:t>int</w:t>
+      </w:r>
+      <w:proofErr w:type="spellEnd"/>
+      <w:r>
+        <w:rPr>
+          <w:lang w:val="en-US"/>
+        </w:rPr>
+        <w:t xml:space="preserve"> not null </w:t>
+      </w:r>
+      <w:proofErr w:type="spellStart"/>
+      <w:r>
+        <w:rPr>
+          <w:lang w:val="en-US"/>
+        </w:rPr>
+        <w:t>auto_increment</w:t>
+      </w:r>
+      <w:proofErr w:type="spellEnd"/>
+      <w:r>
+        <w:rPr>
+          <w:lang w:val="en-US"/>
+        </w:rPr>
+        <w:t>,</w:t>
+      </w:r>
+    </w:p>
+    <w:p>
+      <w:pPr>
+        <w:rPr>
+          <w:lang w:val="en-US"/>
+        </w:rPr>
+      </w:pPr>
+      <w:r>
+        <w:rPr>
+          <w:lang w:val="en-US"/>
+        </w:rPr>
+        <w:t xml:space="preserve">    </w:t>
+      </w:r>
+      <w:proofErr w:type="spellStart"/>
+      <w:proofErr w:type="gramStart"/>
+      <w:r>
+        <w:rPr>
+          <w:lang w:val="en-US"/>
+        </w:rPr>
+        <w:t>nombreCliente</w:t>
+      </w:r>
+      <w:proofErr w:type="spellEnd"/>
+      <w:proofErr w:type="gramEnd"/>
+      <w:r>
+        <w:rPr>
+          <w:lang w:val="en-US"/>
+        </w:rPr>
+        <w:t xml:space="preserve"> varchar(20) not null,</w:t>
+      </w:r>
+    </w:p>
+    <w:p>
+      <w:r>
+        <w:rPr>
+          <w:lang w:val="en-US"/>
+        </w:rPr>
+        <w:t xml:space="preserve">    </w:t>
+      </w:r>
+      <w:proofErr w:type="spellStart"/>
+      <w:proofErr w:type="gramStart"/>
+      <w:r>
+        <w:t>apellidoCliente</w:t>
+      </w:r>
+      <w:proofErr w:type="spellEnd"/>
+      <w:proofErr w:type="gramEnd"/>
+      <w:r>
+        <w:t xml:space="preserve"> </w:t>
+      </w:r>
+      <w:proofErr w:type="spellStart"/>
+      <w:r>
+        <w:t>varchar</w:t>
+      </w:r>
+      <w:proofErr w:type="spellEnd"/>
+      <w:r>
+        <w:t xml:space="preserve">(20) </w:t>
+      </w:r>
+      <w:proofErr w:type="spellStart"/>
+      <w:r>
+        <w:t>not</w:t>
+      </w:r>
+      <w:proofErr w:type="spellEnd"/>
+      <w:r>
+        <w:t xml:space="preserve"> </w:t>
+      </w:r>
+      <w:proofErr w:type="spellStart"/>
+      <w:r>
+        <w:t>null</w:t>
+      </w:r>
+      <w:proofErr w:type="spellEnd"/>
+      <w:r>
+        <w:t>,</w:t>
+      </w:r>
+    </w:p>
+    <w:p>
+      <w:r>
+        <w:t xml:space="preserve">    </w:t>
+      </w:r>
+      <w:proofErr w:type="spellStart"/>
+      <w:proofErr w:type="gramStart"/>
+      <w:r>
+        <w:t>direccionCliente</w:t>
+      </w:r>
+      <w:proofErr w:type="spellEnd"/>
+      <w:proofErr w:type="gramEnd"/>
+      <w:r>
+        <w:t xml:space="preserve"> </w:t>
+      </w:r>
+      <w:proofErr w:type="spellStart"/>
+      <w:r>
+        <w:t>varchar</w:t>
+      </w:r>
+      <w:proofErr w:type="spellEnd"/>
+      <w:r>
+        <w:t xml:space="preserve">(60) </w:t>
+      </w:r>
+      <w:proofErr w:type="spellStart"/>
+      <w:r>
+        <w:t>not</w:t>
+      </w:r>
+      <w:proofErr w:type="spellEnd"/>
+      <w:r>
+        <w:t xml:space="preserve"> </w:t>
+      </w:r>
+      <w:proofErr w:type="spellStart"/>
+      <w:r>
+        <w:t>null</w:t>
+      </w:r>
+      <w:proofErr w:type="spellEnd"/>
+      <w:r>
+        <w:t>,</w:t>
+      </w:r>
+    </w:p>
+    <w:p>
+      <w:r>
+        <w:t xml:space="preserve">    </w:t>
+      </w:r>
+      <w:proofErr w:type="spellStart"/>
+      <w:proofErr w:type="gramStart"/>
+      <w:r>
+        <w:t>telefonoCliente</w:t>
+      </w:r>
+      <w:proofErr w:type="spellEnd"/>
+      <w:proofErr w:type="gramEnd"/>
+      <w:r>
+        <w:t xml:space="preserve"> </w:t>
+      </w:r>
+      <w:proofErr w:type="spellStart"/>
+      <w:r>
+        <w:t>varchar</w:t>
+      </w:r>
+      <w:proofErr w:type="spellEnd"/>
+      <w:r>
+        <w:t xml:space="preserve">(8) </w:t>
+      </w:r>
+      <w:proofErr w:type="spellStart"/>
+      <w:r>
+        <w:t>not</w:t>
+      </w:r>
+      <w:proofErr w:type="spellEnd"/>
+      <w:r>
+        <w:t xml:space="preserve"> </w:t>
+      </w:r>
+      <w:proofErr w:type="spellStart"/>
+      <w:r>
+        <w:t>null</w:t>
+      </w:r>
+      <w:proofErr w:type="spellEnd"/>
+      <w:r>
+        <w:t>,</w:t>
+      </w:r>
+    </w:p>
+    <w:p>
+      <w:r>
+        <w:t xml:space="preserve">    </w:t>
+      </w:r>
+      <w:proofErr w:type="spellStart"/>
+      <w:proofErr w:type="gramStart"/>
+      <w:r>
+        <w:t>correoCliente</w:t>
+      </w:r>
+      <w:proofErr w:type="spellEnd"/>
+      <w:proofErr w:type="gramEnd"/>
+      <w:r>
+        <w:t xml:space="preserve"> </w:t>
+      </w:r>
+      <w:proofErr w:type="spellStart"/>
+      <w:r>
+        <w:t>varchar</w:t>
+      </w:r>
+      <w:proofErr w:type="spellEnd"/>
+      <w:r>
+        <w:t xml:space="preserve">(20) </w:t>
+      </w:r>
+      <w:proofErr w:type="spellStart"/>
+      <w:r>
+        <w:t>not</w:t>
+      </w:r>
+      <w:proofErr w:type="spellEnd"/>
+      <w:r>
+        <w:t xml:space="preserve"> </w:t>
+      </w:r>
+      <w:proofErr w:type="spellStart"/>
+      <w:r>
+        <w:t>null</w:t>
+      </w:r>
+      <w:proofErr w:type="spellEnd"/>
+      <w:r>
+        <w:t>,</w:t>
+      </w:r>
+    </w:p>
+    <w:p>
+      <w:r>
+        <w:t xml:space="preserve">    </w:t>
+      </w:r>
+      <w:proofErr w:type="spellStart"/>
+      <w:proofErr w:type="gramStart"/>
+      <w:r>
+        <w:t>descripcion</w:t>
+      </w:r>
+      <w:proofErr w:type="spellEnd"/>
+      <w:proofErr w:type="gramEnd"/>
+      <w:r>
+        <w:t xml:space="preserve"> </w:t>
+      </w:r>
+      <w:proofErr w:type="spellStart"/>
+      <w:r>
+        <w:t>varchar</w:t>
+      </w:r>
+      <w:proofErr w:type="spellEnd"/>
+      <w:r>
+        <w:t xml:space="preserve">(100) </w:t>
+      </w:r>
+      <w:proofErr w:type="spellStart"/>
+      <w:r>
+        <w:t>not</w:t>
+      </w:r>
+      <w:proofErr w:type="spellEnd"/>
+      <w:r>
+        <w:t xml:space="preserve"> </w:t>
+      </w:r>
+      <w:proofErr w:type="spellStart"/>
+      <w:r>
+        <w:t>null</w:t>
+      </w:r>
+      <w:proofErr w:type="spellEnd"/>
+      <w:r>
+        <w:t>,</w:t>
+      </w:r>
+    </w:p>
+    <w:p>
+      <w:r>
+        <w:t xml:space="preserve">    </w:t>
+      </w:r>
+      <w:proofErr w:type="spellStart"/>
+      <w:proofErr w:type="gramStart"/>
+      <w:r>
+        <w:t>codigoTipoCuenta</w:t>
+      </w:r>
+      <w:proofErr w:type="spellEnd"/>
+      <w:proofErr w:type="gramEnd"/>
+      <w:r>
+        <w:t xml:space="preserve"> </w:t>
+      </w:r>
+      <w:proofErr w:type="spellStart"/>
+      <w:r>
+        <w:t>int</w:t>
+      </w:r>
+      <w:proofErr w:type="spellEnd"/>
+      <w:r>
+        <w:t xml:space="preserve"> </w:t>
+      </w:r>
+      <w:proofErr w:type="spellStart"/>
+      <w:r>
+        <w:t>not</w:t>
+      </w:r>
+      <w:proofErr w:type="spellEnd"/>
+      <w:r>
+        <w:t xml:space="preserve"> </w:t>
+      </w:r>
+      <w:proofErr w:type="spellStart"/>
+      <w:r>
+        <w:t>null</w:t>
+      </w:r>
+      <w:proofErr w:type="spellEnd"/>
+      <w:r>
+        <w:t>,</w:t>
+      </w:r>
+    </w:p>
+    <w:p>
+      <w:r>
+        <w:t xml:space="preserve">    </w:t>
+      </w:r>
+      <w:proofErr w:type="spellStart"/>
+      <w:proofErr w:type="gramStart"/>
+      <w:r>
+        <w:t>primary</w:t>
+      </w:r>
+      <w:proofErr w:type="spellEnd"/>
+      <w:proofErr w:type="gramEnd"/>
+      <w:r>
+        <w:t xml:space="preserve"> </w:t>
+      </w:r>
+      <w:proofErr w:type="spellStart"/>
+      <w:r>
+        <w:t>key</w:t>
+      </w:r>
+      <w:proofErr w:type="spellEnd"/>
+      <w:r>
+        <w:t xml:space="preserve"> </w:t>
+      </w:r>
+      <w:proofErr w:type="spellStart"/>
+      <w:r>
+        <w:t>PK_codigoCliente</w:t>
+      </w:r>
+      <w:proofErr w:type="spellEnd"/>
+      <w:r>
+        <w:t>(</w:t>
+      </w:r>
+      <w:proofErr w:type="spellStart"/>
+      <w:r>
+        <w:t>codigoCliente</w:t>
+      </w:r>
+      <w:proofErr w:type="spellEnd"/>
+      <w:r>
+        <w:t>),</w:t>
+      </w:r>
+    </w:p>
+    <w:p>
+      <w:r>
+        <w:t xml:space="preserve">    </w:t>
+      </w:r>
+      <w:proofErr w:type="spellStart"/>
+      <w:proofErr w:type="gramStart"/>
+      <w:r>
+        <w:t>constraint</w:t>
+      </w:r>
+      <w:proofErr w:type="spellEnd"/>
+      <w:proofErr w:type="gramEnd"/>
+      <w:r>
+        <w:t xml:space="preserve"> </w:t>
+      </w:r>
+      <w:proofErr w:type="spellStart"/>
+      <w:r>
+        <w:t>FK_Clientes_TipoCuenta</w:t>
+      </w:r>
+      <w:proofErr w:type="spellEnd"/>
+      <w:r>
+        <w:t xml:space="preserve"> </w:t>
+      </w:r>
+      <w:proofErr w:type="spellStart"/>
+      <w:r>
+        <w:t>foreign</w:t>
+      </w:r>
+      <w:proofErr w:type="spellEnd"/>
+      <w:r>
+        <w:t xml:space="preserve"> </w:t>
+      </w:r>
+      <w:proofErr w:type="spellStart"/>
+      <w:r>
+        <w:t>key</w:t>
+      </w:r>
+      <w:proofErr w:type="spellEnd"/>
+      <w:r>
+        <w:t>(</w:t>
+      </w:r>
+      <w:proofErr w:type="spellStart"/>
+      <w:r>
+        <w:t>codigoTipoCuenta</w:t>
+      </w:r>
+      <w:proofErr w:type="spellEnd"/>
+      <w:r>
+        <w:t xml:space="preserve">) </w:t>
+      </w:r>
+      <w:proofErr w:type="spellStart"/>
+      <w:r>
+        <w:t>references</w:t>
+      </w:r>
+      <w:proofErr w:type="spellEnd"/>
+      <w:r>
+        <w:t xml:space="preserve"> </w:t>
+      </w:r>
+      <w:proofErr w:type="spellStart"/>
+      <w:r>
+        <w:t>TipoCuenta</w:t>
+      </w:r>
+      <w:proofErr w:type="spellEnd"/>
+      <w:r>
+        <w:t>(</w:t>
+      </w:r>
+      <w:proofErr w:type="spellStart"/>
+      <w:r>
+        <w:t>codigoTipoCuenta</w:t>
+      </w:r>
+      <w:proofErr w:type="spellEnd"/>
+      <w:r>
+        <w:t>)</w:t>
       </w:r>
     </w:p>
     <w:p>
@@ -2603,40 +3251,218 @@
     </w:p>
     <w:p/>
     <w:p>
-      <w:r>
-        <w:t>create table CargoEmpleado(</w:t>
+      <w:proofErr w:type="spellStart"/>
+      <w:proofErr w:type="gramStart"/>
+      <w:r>
+        <w:t>create</w:t>
+      </w:r>
+      <w:proofErr w:type="spellEnd"/>
+      <w:proofErr w:type="gramEnd"/>
+      <w:r>
+        <w:t xml:space="preserve"> </w:t>
+      </w:r>
+      <w:proofErr w:type="spellStart"/>
+      <w:r>
+        <w:t>table</w:t>
+      </w:r>
+      <w:proofErr w:type="spellEnd"/>
+      <w:r>
+        <w:t xml:space="preserve"> </w:t>
+      </w:r>
+      <w:proofErr w:type="spellStart"/>
+      <w:r>
+        <w:t>CargoEmpleado</w:t>
+      </w:r>
+      <w:proofErr w:type="spellEnd"/>
+      <w:r>
+        <w:t>(</w:t>
       </w:r>
     </w:p>
     <w:p>
       <w:r>
         <w:tab/>
-        <w:t>codigoCargoEmpleado int not null auto_increment,</w:t>
-      </w:r>
-    </w:p>
-    <w:p>
-      <w:r>
-        <w:t xml:space="preserve">    nombreCargo varchar(50) not null,</w:t>
-      </w:r>
-    </w:p>
-    <w:p>
-      <w:r>
-        <w:t xml:space="preserve">    descripcion text,</w:t>
+      </w:r>
+      <w:proofErr w:type="spellStart"/>
+      <w:proofErr w:type="gramStart"/>
+      <w:r>
+        <w:t>codigoCargoEmpleado</w:t>
+      </w:r>
+      <w:proofErr w:type="spellEnd"/>
+      <w:proofErr w:type="gramEnd"/>
+      <w:r>
+        <w:t xml:space="preserve"> </w:t>
+      </w:r>
+      <w:proofErr w:type="spellStart"/>
+      <w:r>
+        <w:t>int</w:t>
+      </w:r>
+      <w:proofErr w:type="spellEnd"/>
+      <w:r>
+        <w:t xml:space="preserve"> </w:t>
+      </w:r>
+      <w:proofErr w:type="spellStart"/>
+      <w:r>
+        <w:t>not</w:t>
+      </w:r>
+      <w:proofErr w:type="spellEnd"/>
+      <w:r>
+        <w:t xml:space="preserve"> </w:t>
+      </w:r>
+      <w:proofErr w:type="spellStart"/>
+      <w:r>
+        <w:t>null</w:t>
+      </w:r>
+      <w:proofErr w:type="spellEnd"/>
+      <w:r>
+        <w:t xml:space="preserve"> </w:t>
+      </w:r>
+      <w:proofErr w:type="spellStart"/>
+      <w:r>
+        <w:t>auto_increment</w:t>
+      </w:r>
+      <w:proofErr w:type="spellEnd"/>
+      <w:r>
+        <w:t>,</w:t>
+      </w:r>
+    </w:p>
+    <w:p>
+      <w:r>
+        <w:t xml:space="preserve">    </w:t>
+      </w:r>
+      <w:proofErr w:type="spellStart"/>
+      <w:proofErr w:type="gramStart"/>
+      <w:r>
+        <w:t>nombreCargo</w:t>
+      </w:r>
+      <w:proofErr w:type="spellEnd"/>
+      <w:proofErr w:type="gramEnd"/>
+      <w:r>
+        <w:t xml:space="preserve"> </w:t>
+      </w:r>
+      <w:proofErr w:type="spellStart"/>
+      <w:r>
+        <w:t>varchar</w:t>
+      </w:r>
+      <w:proofErr w:type="spellEnd"/>
+      <w:r>
+        <w:t xml:space="preserve">(50) </w:t>
+      </w:r>
+      <w:proofErr w:type="spellStart"/>
+      <w:r>
+        <w:t>not</w:t>
+      </w:r>
+      <w:proofErr w:type="spellEnd"/>
+      <w:r>
+        <w:t xml:space="preserve"> </w:t>
+      </w:r>
+      <w:proofErr w:type="spellStart"/>
+      <w:r>
+        <w:t>null</w:t>
+      </w:r>
+      <w:proofErr w:type="spellEnd"/>
+      <w:r>
+        <w:t>,</w:t>
+      </w:r>
+    </w:p>
+    <w:p>
+      <w:r>
+        <w:t xml:space="preserve">    </w:t>
+      </w:r>
+      <w:proofErr w:type="spellStart"/>
+      <w:proofErr w:type="gramStart"/>
+      <w:r>
+        <w:t>descripcion</w:t>
+      </w:r>
+      <w:proofErr w:type="spellEnd"/>
+      <w:proofErr w:type="gramEnd"/>
+      <w:r>
+        <w:t xml:space="preserve"> </w:t>
+      </w:r>
+      <w:proofErr w:type="spellStart"/>
+      <w:r>
+        <w:t>text</w:t>
+      </w:r>
+      <w:proofErr w:type="spellEnd"/>
+      <w:r>
+        <w:t>,</w:t>
       </w:r>
     </w:p>
     <w:p>
       <w:r>
         <w:lastRenderedPageBreak/>
-        <w:t xml:space="preserve">    salarioBase decimal(10,2) default 0.00,</w:t>
-      </w:r>
-    </w:p>
-    <w:p>
-      <w:r>
-        <w:t xml:space="preserve">    nivelJerarquico int,</w:t>
-      </w:r>
-    </w:p>
-    <w:p>
-      <w:r>
-        <w:t xml:space="preserve">    primary key PK_codigoCargoEmpleado(codigoCargoEmpleado)</w:t>
+        <w:t xml:space="preserve">    </w:t>
+      </w:r>
+      <w:proofErr w:type="spellStart"/>
+      <w:proofErr w:type="gramStart"/>
+      <w:r>
+        <w:t>salarioBase</w:t>
+      </w:r>
+      <w:proofErr w:type="spellEnd"/>
+      <w:proofErr w:type="gramEnd"/>
+      <w:r>
+        <w:t xml:space="preserve"> decimal(10,2) default 0.00,</w:t>
+      </w:r>
+    </w:p>
+    <w:p>
+      <w:r>
+        <w:t xml:space="preserve">    </w:t>
+      </w:r>
+      <w:proofErr w:type="spellStart"/>
+      <w:proofErr w:type="gramStart"/>
+      <w:r>
+        <w:t>nivelJerarquico</w:t>
+      </w:r>
+      <w:proofErr w:type="spellEnd"/>
+      <w:proofErr w:type="gramEnd"/>
+      <w:r>
+        <w:t xml:space="preserve"> </w:t>
+      </w:r>
+      <w:proofErr w:type="spellStart"/>
+      <w:r>
+        <w:t>int</w:t>
+      </w:r>
+      <w:proofErr w:type="spellEnd"/>
+      <w:r>
+        <w:t>,</w:t>
+      </w:r>
+    </w:p>
+    <w:p>
+      <w:r>
+        <w:t xml:space="preserve">    </w:t>
+      </w:r>
+      <w:proofErr w:type="spellStart"/>
+      <w:proofErr w:type="gramStart"/>
+      <w:r>
+        <w:t>primary</w:t>
+      </w:r>
+      <w:proofErr w:type="spellEnd"/>
+      <w:proofErr w:type="gramEnd"/>
+      <w:r>
+        <w:t xml:space="preserve"> </w:t>
+      </w:r>
+      <w:proofErr w:type="spellStart"/>
+      <w:r>
+        <w:t>key</w:t>
+      </w:r>
+      <w:proofErr w:type="spellEnd"/>
+      <w:r>
+        <w:t xml:space="preserve"> </w:t>
+      </w:r>
+      <w:proofErr w:type="spellStart"/>
+      <w:r>
+        <w:t>PK_codigoCargoEmpleado</w:t>
+      </w:r>
+      <w:proofErr w:type="spellEnd"/>
+      <w:r>
+        <w:t>(</w:t>
+      </w:r>
+      <w:proofErr w:type="spellStart"/>
+      <w:r>
+        <w:t>codigoCargoEmpleado</w:t>
+      </w:r>
+      <w:proofErr w:type="spellEnd"/>
+      <w:r>
+        <w:t>)</w:t>
       </w:r>
     </w:p>
     <w:p>
@@ -2665,70 +3491,367 @@
           <w:lang w:val="en-US"/>
         </w:rPr>
       </w:pPr>
-      <w:r>
-        <w:rPr>
-          <w:lang w:val="en-US"/>
-        </w:rPr>
-        <w:t>create table Empleados (</w:t>
-      </w:r>
-    </w:p>
-    <w:p>
-      <w:pPr>
-        <w:rPr>
-          <w:lang w:val="en-US"/>
-        </w:rPr>
-      </w:pPr>
-      <w:r>
-        <w:rPr>
-          <w:lang w:val="en-US"/>
-        </w:rPr>
-        <w:t xml:space="preserve">    codigoEmpleado int not null auto_increment,</w:t>
-      </w:r>
-    </w:p>
-    <w:p>
-      <w:r>
-        <w:rPr>
-          <w:lang w:val="en-US"/>
-        </w:rPr>
-        <w:t xml:space="preserve">    </w:t>
-      </w:r>
-      <w:r>
-        <w:t>nombreEmpleado varchar(50) not null,</w:t>
-      </w:r>
-    </w:p>
-    <w:p>
-      <w:r>
-        <w:t xml:space="preserve">    apellidoEmpleado varchar(50) not null,</w:t>
-      </w:r>
-    </w:p>
-    <w:p>
-      <w:r>
-        <w:t xml:space="preserve">    cargo varchar(50) not null,</w:t>
-      </w:r>
-    </w:p>
-    <w:p>
-      <w:r>
-        <w:t xml:space="preserve">    salario DECIMAL(10, 2) NOT NULL,</w:t>
-      </w:r>
-    </w:p>
-    <w:p>
-      <w:r>
-        <w:t xml:space="preserve">    oficina VARCHAR(50) NOT NULL,</w:t>
-      </w:r>
-    </w:p>
-    <w:p>
-      <w:r>
-        <w:t xml:space="preserve">    codigoCargoEmpleado int,</w:t>
-      </w:r>
-    </w:p>
-    <w:p>
-      <w:r>
-        <w:t xml:space="preserve">    primary key PK_codigoEmpleado(codigoEmpleado),</w:t>
-      </w:r>
-    </w:p>
-    <w:p>
-      <w:r>
-        <w:t xml:space="preserve">    constraint FK_Empleados_CargoEmpleado foreign key (codigoCargoEmpleado) references CargoEmpleado(codigoCargoEmpleado)</w:t>
+      <w:proofErr w:type="gramStart"/>
+      <w:r>
+        <w:rPr>
+          <w:lang w:val="en-US"/>
+        </w:rPr>
+        <w:t>create</w:t>
+      </w:r>
+      <w:proofErr w:type="gramEnd"/>
+      <w:r>
+        <w:rPr>
+          <w:lang w:val="en-US"/>
+        </w:rPr>
+        <w:t xml:space="preserve"> table </w:t>
+      </w:r>
+      <w:proofErr w:type="spellStart"/>
+      <w:r>
+        <w:rPr>
+          <w:lang w:val="en-US"/>
+        </w:rPr>
+        <w:t>Empleados</w:t>
+      </w:r>
+      <w:proofErr w:type="spellEnd"/>
+      <w:r>
+        <w:rPr>
+          <w:lang w:val="en-US"/>
+        </w:rPr>
+        <w:t xml:space="preserve"> (</w:t>
+      </w:r>
+    </w:p>
+    <w:p>
+      <w:pPr>
+        <w:rPr>
+          <w:lang w:val="en-US"/>
+        </w:rPr>
+      </w:pPr>
+      <w:r>
+        <w:rPr>
+          <w:lang w:val="en-US"/>
+        </w:rPr>
+        <w:t xml:space="preserve">    </w:t>
+      </w:r>
+      <w:proofErr w:type="spellStart"/>
+      <w:proofErr w:type="gramStart"/>
+      <w:r>
+        <w:rPr>
+          <w:lang w:val="en-US"/>
+        </w:rPr>
+        <w:t>codigoEmpleado</w:t>
+      </w:r>
+      <w:proofErr w:type="spellEnd"/>
+      <w:proofErr w:type="gramEnd"/>
+      <w:r>
+        <w:rPr>
+          <w:lang w:val="en-US"/>
+        </w:rPr>
+        <w:t xml:space="preserve"> </w:t>
+      </w:r>
+      <w:proofErr w:type="spellStart"/>
+      <w:r>
+        <w:rPr>
+          <w:lang w:val="en-US"/>
+        </w:rPr>
+        <w:t>int</w:t>
+      </w:r>
+      <w:proofErr w:type="spellEnd"/>
+      <w:r>
+        <w:rPr>
+          <w:lang w:val="en-US"/>
+        </w:rPr>
+        <w:t xml:space="preserve"> not null </w:t>
+      </w:r>
+      <w:proofErr w:type="spellStart"/>
+      <w:r>
+        <w:rPr>
+          <w:lang w:val="en-US"/>
+        </w:rPr>
+        <w:t>auto_increment</w:t>
+      </w:r>
+      <w:proofErr w:type="spellEnd"/>
+      <w:r>
+        <w:rPr>
+          <w:lang w:val="en-US"/>
+        </w:rPr>
+        <w:t>,</w:t>
+      </w:r>
+    </w:p>
+    <w:p>
+      <w:r>
+        <w:rPr>
+          <w:lang w:val="en-US"/>
+        </w:rPr>
+        <w:t xml:space="preserve">    </w:t>
+      </w:r>
+      <w:proofErr w:type="spellStart"/>
+      <w:proofErr w:type="gramStart"/>
+      <w:r>
+        <w:t>nombreEmpleado</w:t>
+      </w:r>
+      <w:proofErr w:type="spellEnd"/>
+      <w:proofErr w:type="gramEnd"/>
+      <w:r>
+        <w:t xml:space="preserve"> </w:t>
+      </w:r>
+      <w:proofErr w:type="spellStart"/>
+      <w:r>
+        <w:t>varchar</w:t>
+      </w:r>
+      <w:proofErr w:type="spellEnd"/>
+      <w:r>
+        <w:t xml:space="preserve">(50) </w:t>
+      </w:r>
+      <w:proofErr w:type="spellStart"/>
+      <w:r>
+        <w:t>not</w:t>
+      </w:r>
+      <w:proofErr w:type="spellEnd"/>
+      <w:r>
+        <w:t xml:space="preserve"> </w:t>
+      </w:r>
+      <w:proofErr w:type="spellStart"/>
+      <w:r>
+        <w:t>null</w:t>
+      </w:r>
+      <w:proofErr w:type="spellEnd"/>
+      <w:r>
+        <w:t>,</w:t>
+      </w:r>
+    </w:p>
+    <w:p>
+      <w:r>
+        <w:t xml:space="preserve">    </w:t>
+      </w:r>
+      <w:proofErr w:type="spellStart"/>
+      <w:proofErr w:type="gramStart"/>
+      <w:r>
+        <w:t>apellidoEmpleado</w:t>
+      </w:r>
+      <w:proofErr w:type="spellEnd"/>
+      <w:proofErr w:type="gramEnd"/>
+      <w:r>
+        <w:t xml:space="preserve"> </w:t>
+      </w:r>
+      <w:proofErr w:type="spellStart"/>
+      <w:r>
+        <w:t>varchar</w:t>
+      </w:r>
+      <w:proofErr w:type="spellEnd"/>
+      <w:r>
+        <w:t xml:space="preserve">(50) </w:t>
+      </w:r>
+      <w:proofErr w:type="spellStart"/>
+      <w:r>
+        <w:t>not</w:t>
+      </w:r>
+      <w:proofErr w:type="spellEnd"/>
+      <w:r>
+        <w:t xml:space="preserve"> </w:t>
+      </w:r>
+      <w:proofErr w:type="spellStart"/>
+      <w:r>
+        <w:t>null</w:t>
+      </w:r>
+      <w:proofErr w:type="spellEnd"/>
+      <w:r>
+        <w:t>,</w:t>
+      </w:r>
+    </w:p>
+    <w:p>
+      <w:r>
+        <w:t xml:space="preserve">    </w:t>
+      </w:r>
+      <w:proofErr w:type="gramStart"/>
+      <w:r>
+        <w:t>cargo</w:t>
+      </w:r>
+      <w:proofErr w:type="gramEnd"/>
+      <w:r>
+        <w:t xml:space="preserve"> </w:t>
+      </w:r>
+      <w:proofErr w:type="spellStart"/>
+      <w:r>
+        <w:t>varchar</w:t>
+      </w:r>
+      <w:proofErr w:type="spellEnd"/>
+      <w:r>
+        <w:t xml:space="preserve">(50) </w:t>
+      </w:r>
+      <w:proofErr w:type="spellStart"/>
+      <w:r>
+        <w:t>not</w:t>
+      </w:r>
+      <w:proofErr w:type="spellEnd"/>
+      <w:r>
+        <w:t xml:space="preserve"> </w:t>
+      </w:r>
+      <w:proofErr w:type="spellStart"/>
+      <w:r>
+        <w:t>null</w:t>
+      </w:r>
+      <w:proofErr w:type="spellEnd"/>
+      <w:r>
+        <w:t>,</w:t>
+      </w:r>
+    </w:p>
+    <w:p>
+      <w:r>
+        <w:t xml:space="preserve">    </w:t>
+      </w:r>
+      <w:proofErr w:type="gramStart"/>
+      <w:r>
+        <w:t>salario</w:t>
+      </w:r>
+      <w:proofErr w:type="gramEnd"/>
+      <w:r>
+        <w:t xml:space="preserve"> DECIMAL(10, 2) NOT NULL,</w:t>
+      </w:r>
+    </w:p>
+    <w:p>
+      <w:r>
+        <w:t xml:space="preserve">    </w:t>
+      </w:r>
+      <w:proofErr w:type="gramStart"/>
+      <w:r>
+        <w:t>oficina</w:t>
+      </w:r>
+      <w:proofErr w:type="gramEnd"/>
+      <w:r>
+        <w:t xml:space="preserve"> VARCHAR(50) NOT NULL,</w:t>
+      </w:r>
+    </w:p>
+    <w:p>
+      <w:r>
+        <w:t xml:space="preserve">    </w:t>
+      </w:r>
+      <w:proofErr w:type="spellStart"/>
+      <w:proofErr w:type="gramStart"/>
+      <w:r>
+        <w:t>codigoCargoEmpleado</w:t>
+      </w:r>
+      <w:proofErr w:type="spellEnd"/>
+      <w:proofErr w:type="gramEnd"/>
+      <w:r>
+        <w:t xml:space="preserve"> </w:t>
+      </w:r>
+      <w:proofErr w:type="spellStart"/>
+      <w:r>
+        <w:t>int</w:t>
+      </w:r>
+      <w:proofErr w:type="spellEnd"/>
+      <w:r>
+        <w:t>,</w:t>
+      </w:r>
+    </w:p>
+    <w:p>
+      <w:r>
+        <w:t xml:space="preserve">    </w:t>
+      </w:r>
+      <w:proofErr w:type="spellStart"/>
+      <w:proofErr w:type="gramStart"/>
+      <w:r>
+        <w:t>primary</w:t>
+      </w:r>
+      <w:proofErr w:type="spellEnd"/>
+      <w:proofErr w:type="gramEnd"/>
+      <w:r>
+        <w:t xml:space="preserve"> </w:t>
+      </w:r>
+      <w:proofErr w:type="spellStart"/>
+      <w:r>
+        <w:t>key</w:t>
+      </w:r>
+      <w:proofErr w:type="spellEnd"/>
+      <w:r>
+        <w:t xml:space="preserve"> </w:t>
+      </w:r>
+      <w:proofErr w:type="spellStart"/>
+      <w:r>
+        <w:t>PK_codigoEmpleado</w:t>
+      </w:r>
+      <w:proofErr w:type="spellEnd"/>
+      <w:r>
+        <w:t>(</w:t>
+      </w:r>
+      <w:proofErr w:type="spellStart"/>
+      <w:r>
+        <w:t>codigoEmpleado</w:t>
+      </w:r>
+      <w:proofErr w:type="spellEnd"/>
+      <w:r>
+        <w:t>),</w:t>
+      </w:r>
+    </w:p>
+    <w:p>
+      <w:r>
+        <w:t xml:space="preserve">    </w:t>
+      </w:r>
+      <w:proofErr w:type="spellStart"/>
+      <w:proofErr w:type="gramStart"/>
+      <w:r>
+        <w:t>constraint</w:t>
+      </w:r>
+      <w:proofErr w:type="spellEnd"/>
+      <w:proofErr w:type="gramEnd"/>
+      <w:r>
+        <w:t xml:space="preserve"> </w:t>
+      </w:r>
+      <w:proofErr w:type="spellStart"/>
+      <w:r>
+        <w:t>FK_Empleados_CargoEmpleado</w:t>
+      </w:r>
+      <w:proofErr w:type="spellEnd"/>
+      <w:r>
+        <w:t xml:space="preserve"> </w:t>
+      </w:r>
+      <w:proofErr w:type="spellStart"/>
+      <w:r>
+        <w:t>foreign</w:t>
+      </w:r>
+      <w:proofErr w:type="spellEnd"/>
+      <w:r>
+        <w:t xml:space="preserve"> </w:t>
+      </w:r>
+      <w:proofErr w:type="spellStart"/>
+      <w:r>
+        <w:t>key</w:t>
+      </w:r>
+      <w:proofErr w:type="spellEnd"/>
+      <w:r>
+        <w:t xml:space="preserve"> (</w:t>
+      </w:r>
+      <w:proofErr w:type="spellStart"/>
+      <w:r>
+        <w:t>codigoCargoEmpleado</w:t>
+      </w:r>
+      <w:proofErr w:type="spellEnd"/>
+      <w:r>
+        <w:t xml:space="preserve">) </w:t>
+      </w:r>
+      <w:proofErr w:type="spellStart"/>
+      <w:r>
+        <w:t>references</w:t>
+      </w:r>
+      <w:proofErr w:type="spellEnd"/>
+      <w:r>
+        <w:t xml:space="preserve"> </w:t>
+      </w:r>
+      <w:proofErr w:type="spellStart"/>
+      <w:r>
+        <w:t>CargoEmpleado</w:t>
+      </w:r>
+      <w:proofErr w:type="spellEnd"/>
+      <w:r>
+        <w:t>(</w:t>
+      </w:r>
+      <w:proofErr w:type="spellStart"/>
+      <w:r>
+        <w:t>codigoCargoEmpleado</w:t>
+      </w:r>
+      <w:proofErr w:type="spellEnd"/>
+      <w:r>
+        <w:t>)</w:t>
       </w:r>
     </w:p>
     <w:p>
@@ -2738,48 +3861,319 @@
     </w:p>
     <w:p/>
     <w:p>
-      <w:r>
-        <w:t>create table Sucursales (</w:t>
-      </w:r>
-    </w:p>
-    <w:p>
-      <w:r>
-        <w:t xml:space="preserve">    codigoSucursal int not null auto_increment,</w:t>
-      </w:r>
-    </w:p>
-    <w:p>
-      <w:r>
-        <w:t xml:space="preserve">    nombreSucursal varchar(100) not null,</w:t>
-      </w:r>
-    </w:p>
-    <w:p>
-      <w:r>
-        <w:t xml:space="preserve">    direccionSucursal varchar(255),</w:t>
-      </w:r>
-    </w:p>
-    <w:p>
-      <w:r>
-        <w:t xml:space="preserve">    telefono varchar(20),</w:t>
-      </w:r>
-    </w:p>
-    <w:p>
-      <w:r>
-        <w:t xml:space="preserve">    correoSucursal varchar(20) not null,</w:t>
-      </w:r>
-    </w:p>
-    <w:p>
-      <w:r>
-        <w:t xml:space="preserve">    codigoEmpleado int,</w:t>
-      </w:r>
-    </w:p>
-    <w:p>
-      <w:r>
-        <w:t xml:space="preserve">    primary key PK_codigoSucursal(codigoSucursal),</w:t>
-      </w:r>
-    </w:p>
-    <w:p>
-      <w:r>
-        <w:t xml:space="preserve">    constraint FK_Sucursales_Empleados foreign key (codigoEmpleado) references Empleados(codigoEmpleado)</w:t>
+      <w:proofErr w:type="spellStart"/>
+      <w:proofErr w:type="gramStart"/>
+      <w:r>
+        <w:t>create</w:t>
+      </w:r>
+      <w:proofErr w:type="spellEnd"/>
+      <w:proofErr w:type="gramEnd"/>
+      <w:r>
+        <w:t xml:space="preserve"> </w:t>
+      </w:r>
+      <w:proofErr w:type="spellStart"/>
+      <w:r>
+        <w:t>table</w:t>
+      </w:r>
+      <w:proofErr w:type="spellEnd"/>
+      <w:r>
+        <w:t xml:space="preserve"> Sucursales (</w:t>
+      </w:r>
+    </w:p>
+    <w:p>
+      <w:r>
+        <w:t xml:space="preserve">    </w:t>
+      </w:r>
+      <w:proofErr w:type="spellStart"/>
+      <w:proofErr w:type="gramStart"/>
+      <w:r>
+        <w:t>codigoSucursal</w:t>
+      </w:r>
+      <w:proofErr w:type="spellEnd"/>
+      <w:proofErr w:type="gramEnd"/>
+      <w:r>
+        <w:t xml:space="preserve"> </w:t>
+      </w:r>
+      <w:proofErr w:type="spellStart"/>
+      <w:r>
+        <w:t>int</w:t>
+      </w:r>
+      <w:proofErr w:type="spellEnd"/>
+      <w:r>
+        <w:t xml:space="preserve"> </w:t>
+      </w:r>
+      <w:proofErr w:type="spellStart"/>
+      <w:r>
+        <w:t>not</w:t>
+      </w:r>
+      <w:proofErr w:type="spellEnd"/>
+      <w:r>
+        <w:t xml:space="preserve"> </w:t>
+      </w:r>
+      <w:proofErr w:type="spellStart"/>
+      <w:r>
+        <w:t>null</w:t>
+      </w:r>
+      <w:proofErr w:type="spellEnd"/>
+      <w:r>
+        <w:t xml:space="preserve"> </w:t>
+      </w:r>
+      <w:proofErr w:type="spellStart"/>
+      <w:r>
+        <w:t>auto_increment</w:t>
+      </w:r>
+      <w:proofErr w:type="spellEnd"/>
+      <w:r>
+        <w:t>,</w:t>
+      </w:r>
+    </w:p>
+    <w:p>
+      <w:r>
+        <w:t xml:space="preserve">    </w:t>
+      </w:r>
+      <w:proofErr w:type="spellStart"/>
+      <w:proofErr w:type="gramStart"/>
+      <w:r>
+        <w:t>nombreSucursal</w:t>
+      </w:r>
+      <w:proofErr w:type="spellEnd"/>
+      <w:proofErr w:type="gramEnd"/>
+      <w:r>
+        <w:t xml:space="preserve"> </w:t>
+      </w:r>
+      <w:proofErr w:type="spellStart"/>
+      <w:r>
+        <w:t>varchar</w:t>
+      </w:r>
+      <w:proofErr w:type="spellEnd"/>
+      <w:r>
+        <w:t xml:space="preserve">(100) </w:t>
+      </w:r>
+      <w:proofErr w:type="spellStart"/>
+      <w:r>
+        <w:t>not</w:t>
+      </w:r>
+      <w:proofErr w:type="spellEnd"/>
+      <w:r>
+        <w:t xml:space="preserve"> </w:t>
+      </w:r>
+      <w:proofErr w:type="spellStart"/>
+      <w:r>
+        <w:t>null</w:t>
+      </w:r>
+      <w:proofErr w:type="spellEnd"/>
+      <w:r>
+        <w:t>,</w:t>
+      </w:r>
+    </w:p>
+    <w:p>
+      <w:r>
+        <w:t xml:space="preserve">    </w:t>
+      </w:r>
+      <w:proofErr w:type="spellStart"/>
+      <w:proofErr w:type="gramStart"/>
+      <w:r>
+        <w:t>direccionSucursal</w:t>
+      </w:r>
+      <w:proofErr w:type="spellEnd"/>
+      <w:proofErr w:type="gramEnd"/>
+      <w:r>
+        <w:t xml:space="preserve"> </w:t>
+      </w:r>
+      <w:proofErr w:type="spellStart"/>
+      <w:r>
+        <w:t>varchar</w:t>
+      </w:r>
+      <w:proofErr w:type="spellEnd"/>
+      <w:r>
+        <w:t>(255),</w:t>
+      </w:r>
+    </w:p>
+    <w:p>
+      <w:r>
+        <w:t xml:space="preserve">    </w:t>
+      </w:r>
+      <w:proofErr w:type="spellStart"/>
+      <w:proofErr w:type="gramStart"/>
+      <w:r>
+        <w:t>telefono</w:t>
+      </w:r>
+      <w:proofErr w:type="spellEnd"/>
+      <w:proofErr w:type="gramEnd"/>
+      <w:r>
+        <w:t xml:space="preserve"> </w:t>
+      </w:r>
+      <w:proofErr w:type="spellStart"/>
+      <w:r>
+        <w:t>varchar</w:t>
+      </w:r>
+      <w:proofErr w:type="spellEnd"/>
+      <w:r>
+        <w:t>(20),</w:t>
+      </w:r>
+    </w:p>
+    <w:p>
+      <w:r>
+        <w:t xml:space="preserve">    </w:t>
+      </w:r>
+      <w:proofErr w:type="spellStart"/>
+      <w:proofErr w:type="gramStart"/>
+      <w:r>
+        <w:t>correoSucursal</w:t>
+      </w:r>
+      <w:proofErr w:type="spellEnd"/>
+      <w:proofErr w:type="gramEnd"/>
+      <w:r>
+        <w:t xml:space="preserve"> </w:t>
+      </w:r>
+      <w:proofErr w:type="spellStart"/>
+      <w:r>
+        <w:t>varchar</w:t>
+      </w:r>
+      <w:proofErr w:type="spellEnd"/>
+      <w:r>
+        <w:t xml:space="preserve">(20) </w:t>
+      </w:r>
+      <w:proofErr w:type="spellStart"/>
+      <w:r>
+        <w:t>not</w:t>
+      </w:r>
+      <w:proofErr w:type="spellEnd"/>
+      <w:r>
+        <w:t xml:space="preserve"> </w:t>
+      </w:r>
+      <w:proofErr w:type="spellStart"/>
+      <w:r>
+        <w:t>null</w:t>
+      </w:r>
+      <w:proofErr w:type="spellEnd"/>
+      <w:r>
+        <w:t>,</w:t>
+      </w:r>
+    </w:p>
+    <w:p>
+      <w:r>
+        <w:t xml:space="preserve">    </w:t>
+      </w:r>
+      <w:proofErr w:type="spellStart"/>
+      <w:proofErr w:type="gramStart"/>
+      <w:r>
+        <w:t>codigoEmpleado</w:t>
+      </w:r>
+      <w:proofErr w:type="spellEnd"/>
+      <w:proofErr w:type="gramEnd"/>
+      <w:r>
+        <w:t xml:space="preserve"> </w:t>
+      </w:r>
+      <w:proofErr w:type="spellStart"/>
+      <w:r>
+        <w:t>int</w:t>
+      </w:r>
+      <w:proofErr w:type="spellEnd"/>
+      <w:r>
+        <w:t>,</w:t>
+      </w:r>
+    </w:p>
+    <w:p>
+      <w:r>
+        <w:t xml:space="preserve">    </w:t>
+      </w:r>
+      <w:proofErr w:type="spellStart"/>
+      <w:proofErr w:type="gramStart"/>
+      <w:r>
+        <w:t>primary</w:t>
+      </w:r>
+      <w:proofErr w:type="spellEnd"/>
+      <w:proofErr w:type="gramEnd"/>
+      <w:r>
+        <w:t xml:space="preserve"> </w:t>
+      </w:r>
+      <w:proofErr w:type="spellStart"/>
+      <w:r>
+        <w:t>key</w:t>
+      </w:r>
+      <w:proofErr w:type="spellEnd"/>
+      <w:r>
+        <w:t xml:space="preserve"> </w:t>
+      </w:r>
+      <w:proofErr w:type="spellStart"/>
+      <w:r>
+        <w:t>PK_codigoSucursal</w:t>
+      </w:r>
+      <w:proofErr w:type="spellEnd"/>
+      <w:r>
+        <w:t>(</w:t>
+      </w:r>
+      <w:proofErr w:type="spellStart"/>
+      <w:r>
+        <w:t>codigoSucursal</w:t>
+      </w:r>
+      <w:proofErr w:type="spellEnd"/>
+      <w:r>
+        <w:t>),</w:t>
+      </w:r>
+    </w:p>
+    <w:p>
+      <w:r>
+        <w:t xml:space="preserve">    </w:t>
+      </w:r>
+      <w:proofErr w:type="spellStart"/>
+      <w:proofErr w:type="gramStart"/>
+      <w:r>
+        <w:t>constraint</w:t>
+      </w:r>
+      <w:proofErr w:type="spellEnd"/>
+      <w:proofErr w:type="gramEnd"/>
+      <w:r>
+        <w:t xml:space="preserve"> </w:t>
+      </w:r>
+      <w:proofErr w:type="spellStart"/>
+      <w:r>
+        <w:t>FK_Sucursales_Empleados</w:t>
+      </w:r>
+      <w:proofErr w:type="spellEnd"/>
+      <w:r>
+        <w:t xml:space="preserve"> </w:t>
+      </w:r>
+      <w:proofErr w:type="spellStart"/>
+      <w:r>
+        <w:t>foreign</w:t>
+      </w:r>
+      <w:proofErr w:type="spellEnd"/>
+      <w:r>
+        <w:t xml:space="preserve"> </w:t>
+      </w:r>
+      <w:proofErr w:type="spellStart"/>
+      <w:r>
+        <w:t>key</w:t>
+      </w:r>
+      <w:proofErr w:type="spellEnd"/>
+      <w:r>
+        <w:t xml:space="preserve"> (</w:t>
+      </w:r>
+      <w:proofErr w:type="spellStart"/>
+      <w:r>
+        <w:t>codigoEmpleado</w:t>
+      </w:r>
+      <w:proofErr w:type="spellEnd"/>
+      <w:r>
+        <w:t xml:space="preserve">) </w:t>
+      </w:r>
+      <w:proofErr w:type="spellStart"/>
+      <w:r>
+        <w:t>references</w:t>
+      </w:r>
+      <w:proofErr w:type="spellEnd"/>
+      <w:r>
+        <w:t xml:space="preserve"> Empleados(</w:t>
+      </w:r>
+      <w:proofErr w:type="spellStart"/>
+      <w:r>
+        <w:t>codigoEmpleado</w:t>
+      </w:r>
+      <w:proofErr w:type="spellEnd"/>
+      <w:r>
+        <w:t>)</w:t>
       </w:r>
     </w:p>
     <w:p>
@@ -2789,19 +4183,117 @@
     </w:p>
     <w:p/>
     <w:p>
-      <w:r>
-        <w:t>create table Transaccion(</w:t>
+      <w:proofErr w:type="spellStart"/>
+      <w:proofErr w:type="gramStart"/>
+      <w:r>
+        <w:t>create</w:t>
+      </w:r>
+      <w:proofErr w:type="spellEnd"/>
+      <w:proofErr w:type="gramEnd"/>
+      <w:r>
+        <w:t xml:space="preserve"> </w:t>
+      </w:r>
+      <w:proofErr w:type="spellStart"/>
+      <w:r>
+        <w:t>table</w:t>
+      </w:r>
+      <w:proofErr w:type="spellEnd"/>
+      <w:r>
+        <w:t xml:space="preserve"> </w:t>
+      </w:r>
+      <w:proofErr w:type="spellStart"/>
+      <w:r>
+        <w:t>Transaccion</w:t>
+      </w:r>
+      <w:proofErr w:type="spellEnd"/>
+      <w:r>
+        <w:t>(</w:t>
       </w:r>
     </w:p>
     <w:p>
       <w:r>
         <w:tab/>
-        <w:t>codigoTransaccion int not null auto_increment,</w:t>
-      </w:r>
-    </w:p>
-    <w:p>
-      <w:r>
-        <w:t xml:space="preserve">    estadoTransaccion varchar(20) not null,</w:t>
+      </w:r>
+      <w:proofErr w:type="spellStart"/>
+      <w:proofErr w:type="gramStart"/>
+      <w:r>
+        <w:t>codigoTransaccion</w:t>
+      </w:r>
+      <w:proofErr w:type="spellEnd"/>
+      <w:proofErr w:type="gramEnd"/>
+      <w:r>
+        <w:t xml:space="preserve"> </w:t>
+      </w:r>
+      <w:proofErr w:type="spellStart"/>
+      <w:r>
+        <w:t>int</w:t>
+      </w:r>
+      <w:proofErr w:type="spellEnd"/>
+      <w:r>
+        <w:t xml:space="preserve"> </w:t>
+      </w:r>
+      <w:proofErr w:type="spellStart"/>
+      <w:r>
+        <w:t>not</w:t>
+      </w:r>
+      <w:proofErr w:type="spellEnd"/>
+      <w:r>
+        <w:t xml:space="preserve"> </w:t>
+      </w:r>
+      <w:proofErr w:type="spellStart"/>
+      <w:r>
+        <w:t>null</w:t>
+      </w:r>
+      <w:proofErr w:type="spellEnd"/>
+      <w:r>
+        <w:t xml:space="preserve"> </w:t>
+      </w:r>
+      <w:proofErr w:type="spellStart"/>
+      <w:r>
+        <w:t>auto_increment</w:t>
+      </w:r>
+      <w:proofErr w:type="spellEnd"/>
+      <w:r>
+        <w:t>,</w:t>
+      </w:r>
+    </w:p>
+    <w:p>
+      <w:r>
+        <w:t xml:space="preserve">    </w:t>
+      </w:r>
+      <w:proofErr w:type="spellStart"/>
+      <w:proofErr w:type="gramStart"/>
+      <w:r>
+        <w:t>estadoTransaccion</w:t>
+      </w:r>
+      <w:proofErr w:type="spellEnd"/>
+      <w:proofErr w:type="gramEnd"/>
+      <w:r>
+        <w:t xml:space="preserve"> </w:t>
+      </w:r>
+      <w:proofErr w:type="spellStart"/>
+      <w:r>
+        <w:t>varchar</w:t>
+      </w:r>
+      <w:proofErr w:type="spellEnd"/>
+      <w:r>
+        <w:t xml:space="preserve">(20) </w:t>
+      </w:r>
+      <w:proofErr w:type="spellStart"/>
+      <w:r>
+        <w:t>not</w:t>
+      </w:r>
+      <w:proofErr w:type="spellEnd"/>
+      <w:r>
+        <w:t xml:space="preserve"> </w:t>
+      </w:r>
+      <w:proofErr w:type="spellStart"/>
+      <w:r>
+        <w:t>null</w:t>
+      </w:r>
+      <w:proofErr w:type="spellEnd"/>
+      <w:r>
+        <w:t>,</w:t>
       </w:r>
     </w:p>
     <w:p>
@@ -2814,67 +4306,227 @@
         <w:lastRenderedPageBreak/>
         <w:t xml:space="preserve">    </w:t>
       </w:r>
-      <w:r>
-        <w:rPr>
-          <w:lang w:val="en-US"/>
-        </w:rPr>
-        <w:t>tipoTransaccion varchar(20) not null,</w:t>
-      </w:r>
-    </w:p>
-    <w:p>
-      <w:pPr>
-        <w:rPr>
-          <w:lang w:val="en-US"/>
-        </w:rPr>
-      </w:pPr>
-      <w:r>
-        <w:rPr>
-          <w:lang w:val="en-US"/>
-        </w:rPr>
-        <w:t xml:space="preserve">    monto decimal(10, 2) not null,</w:t>
-      </w:r>
-    </w:p>
-    <w:p>
-      <w:pPr>
-        <w:rPr>
-          <w:lang w:val="en-US"/>
-        </w:rPr>
-      </w:pPr>
-      <w:r>
-        <w:rPr>
-          <w:lang w:val="en-US"/>
-        </w:rPr>
-        <w:t xml:space="preserve">    fecha date not null,</w:t>
-      </w:r>
-    </w:p>
-    <w:p>
-      <w:pPr>
-        <w:rPr>
-          <w:lang w:val="en-US"/>
-        </w:rPr>
-      </w:pPr>
-      <w:r>
-        <w:rPr>
-          <w:lang w:val="en-US"/>
-        </w:rPr>
-        <w:t xml:space="preserve">    codigoCliente int not null,</w:t>
-      </w:r>
-    </w:p>
-    <w:p>
-      <w:r>
-        <w:rPr>
-          <w:lang w:val="en-US"/>
-        </w:rPr>
-        <w:t xml:space="preserve">    </w:t>
-      </w:r>
-      <w:r>
-        <w:t>primary key PK_codigoTransaccion(codigoTransaccion),</w:t>
+      <w:proofErr w:type="spellStart"/>
+      <w:proofErr w:type="gramStart"/>
+      <w:r>
+        <w:rPr>
+          <w:lang w:val="en-US"/>
+        </w:rPr>
+        <w:t>tipoTransaccion</w:t>
+      </w:r>
+      <w:proofErr w:type="spellEnd"/>
+      <w:proofErr w:type="gramEnd"/>
+      <w:r>
+        <w:rPr>
+          <w:lang w:val="en-US"/>
+        </w:rPr>
+        <w:t xml:space="preserve"> varchar(20) not null,</w:t>
+      </w:r>
+    </w:p>
+    <w:p>
+      <w:pPr>
+        <w:rPr>
+          <w:lang w:val="en-US"/>
+        </w:rPr>
+      </w:pPr>
+      <w:r>
+        <w:rPr>
+          <w:lang w:val="en-US"/>
+        </w:rPr>
+        <w:t xml:space="preserve">    </w:t>
+      </w:r>
+      <w:proofErr w:type="spellStart"/>
+      <w:proofErr w:type="gramStart"/>
+      <w:r>
+        <w:rPr>
+          <w:lang w:val="en-US"/>
+        </w:rPr>
+        <w:t>monto</w:t>
+      </w:r>
+      <w:proofErr w:type="spellEnd"/>
+      <w:proofErr w:type="gramEnd"/>
+      <w:r>
+        <w:rPr>
+          <w:lang w:val="en-US"/>
+        </w:rPr>
+        <w:t xml:space="preserve"> decimal(10, 2) not null,</w:t>
+      </w:r>
+    </w:p>
+    <w:p>
+      <w:pPr>
+        <w:rPr>
+          <w:lang w:val="en-US"/>
+        </w:rPr>
+      </w:pPr>
+      <w:r>
+        <w:rPr>
+          <w:lang w:val="en-US"/>
+        </w:rPr>
+        <w:t xml:space="preserve">    </w:t>
+      </w:r>
+      <w:proofErr w:type="spellStart"/>
+      <w:proofErr w:type="gramStart"/>
+      <w:r>
+        <w:rPr>
+          <w:lang w:val="en-US"/>
+        </w:rPr>
+        <w:t>fecha</w:t>
+      </w:r>
+      <w:proofErr w:type="spellEnd"/>
+      <w:proofErr w:type="gramEnd"/>
+      <w:r>
+        <w:rPr>
+          <w:lang w:val="en-US"/>
+        </w:rPr>
+        <w:t xml:space="preserve"> date not null,</w:t>
+      </w:r>
+    </w:p>
+    <w:p>
+      <w:pPr>
+        <w:rPr>
+          <w:lang w:val="en-US"/>
+        </w:rPr>
+      </w:pPr>
+      <w:r>
+        <w:rPr>
+          <w:lang w:val="en-US"/>
+        </w:rPr>
+        <w:t xml:space="preserve">    </w:t>
+      </w:r>
+      <w:proofErr w:type="spellStart"/>
+      <w:proofErr w:type="gramStart"/>
+      <w:r>
+        <w:rPr>
+          <w:lang w:val="en-US"/>
+        </w:rPr>
+        <w:t>codigoCliente</w:t>
+      </w:r>
+      <w:proofErr w:type="spellEnd"/>
+      <w:proofErr w:type="gramEnd"/>
+      <w:r>
+        <w:rPr>
+          <w:lang w:val="en-US"/>
+        </w:rPr>
+        <w:t xml:space="preserve"> </w:t>
+      </w:r>
+      <w:proofErr w:type="spellStart"/>
+      <w:r>
+        <w:rPr>
+          <w:lang w:val="en-US"/>
+        </w:rPr>
+        <w:t>int</w:t>
+      </w:r>
+      <w:proofErr w:type="spellEnd"/>
+      <w:r>
+        <w:rPr>
+          <w:lang w:val="en-US"/>
+        </w:rPr>
+        <w:t xml:space="preserve"> not null,</w:t>
+      </w:r>
+    </w:p>
+    <w:p>
+      <w:r>
+        <w:rPr>
+          <w:lang w:val="en-US"/>
+        </w:rPr>
+        <w:t xml:space="preserve">    </w:t>
+      </w:r>
+      <w:proofErr w:type="spellStart"/>
+      <w:proofErr w:type="gramStart"/>
+      <w:r>
+        <w:t>primary</w:t>
+      </w:r>
+      <w:proofErr w:type="spellEnd"/>
+      <w:proofErr w:type="gramEnd"/>
+      <w:r>
+        <w:t xml:space="preserve"> </w:t>
+      </w:r>
+      <w:proofErr w:type="spellStart"/>
+      <w:r>
+        <w:t>key</w:t>
+      </w:r>
+      <w:proofErr w:type="spellEnd"/>
+      <w:r>
+        <w:t xml:space="preserve"> </w:t>
+      </w:r>
+      <w:proofErr w:type="spellStart"/>
+      <w:r>
+        <w:t>PK_codigoTransaccion</w:t>
+      </w:r>
+      <w:proofErr w:type="spellEnd"/>
+      <w:r>
+        <w:t>(</w:t>
+      </w:r>
+      <w:proofErr w:type="spellStart"/>
+      <w:r>
+        <w:t>codigoTransaccion</w:t>
+      </w:r>
+      <w:proofErr w:type="spellEnd"/>
+      <w:r>
+        <w:t>),</w:t>
       </w:r>
     </w:p>
     <w:p>
       <w:r>
         <w:tab/>
-        <w:t>constraint FK_Transaccion_Clientes foreign key(codigoCliente) references Clientes(codigoCliente)</w:t>
+      </w:r>
+      <w:proofErr w:type="spellStart"/>
+      <w:proofErr w:type="gramStart"/>
+      <w:r>
+        <w:t>constraint</w:t>
+      </w:r>
+      <w:proofErr w:type="spellEnd"/>
+      <w:proofErr w:type="gramEnd"/>
+      <w:r>
+        <w:t xml:space="preserve"> </w:t>
+      </w:r>
+      <w:proofErr w:type="spellStart"/>
+      <w:r>
+        <w:t>FK_Transaccion_Clientes</w:t>
+      </w:r>
+      <w:proofErr w:type="spellEnd"/>
+      <w:r>
+        <w:t xml:space="preserve"> </w:t>
+      </w:r>
+      <w:proofErr w:type="spellStart"/>
+      <w:r>
+        <w:t>foreign</w:t>
+      </w:r>
+      <w:proofErr w:type="spellEnd"/>
+      <w:r>
+        <w:t xml:space="preserve"> </w:t>
+      </w:r>
+      <w:proofErr w:type="spellStart"/>
+      <w:r>
+        <w:t>key</w:t>
+      </w:r>
+      <w:proofErr w:type="spellEnd"/>
+      <w:r>
+        <w:t>(</w:t>
+      </w:r>
+      <w:proofErr w:type="spellStart"/>
+      <w:r>
+        <w:t>codigoCliente</w:t>
+      </w:r>
+      <w:proofErr w:type="spellEnd"/>
+      <w:r>
+        <w:t xml:space="preserve">) </w:t>
+      </w:r>
+      <w:proofErr w:type="spellStart"/>
+      <w:r>
+        <w:t>references</w:t>
+      </w:r>
+      <w:proofErr w:type="spellEnd"/>
+      <w:r>
+        <w:t xml:space="preserve"> Clientes(</w:t>
+      </w:r>
+      <w:proofErr w:type="spellStart"/>
+      <w:r>
+        <w:t>codigoCliente</w:t>
+      </w:r>
+      <w:proofErr w:type="spellEnd"/>
+      <w:r>
+        <w:t>)</w:t>
       </w:r>
     </w:p>
     <w:p>
@@ -2884,100 +4536,427 @@
     </w:p>
     <w:p/>
     <w:p>
-      <w:r>
-        <w:t>create table Prestamos (</w:t>
-      </w:r>
-    </w:p>
-    <w:p>
-      <w:r>
-        <w:t xml:space="preserve">    codigoPrestamo int not null auto_increment,</w:t>
-      </w:r>
-    </w:p>
-    <w:p>
-      <w:r>
-        <w:t xml:space="preserve">    monto decimal(10,2) not null,</w:t>
-      </w:r>
-    </w:p>
-    <w:p>
-      <w:r>
-        <w:t xml:space="preserve">    tipoPrestamo varchar(50) not null, -- Personal, empresa, organisacion</w:t>
-      </w:r>
-    </w:p>
-    <w:p>
-      <w:r>
-        <w:t xml:space="preserve">    tasaInteres decimal(5, 2) not null,</w:t>
+      <w:proofErr w:type="spellStart"/>
+      <w:proofErr w:type="gramStart"/>
+      <w:r>
+        <w:t>create</w:t>
+      </w:r>
+      <w:proofErr w:type="spellEnd"/>
+      <w:proofErr w:type="gramEnd"/>
+      <w:r>
+        <w:t xml:space="preserve"> </w:t>
+      </w:r>
+      <w:proofErr w:type="spellStart"/>
+      <w:r>
+        <w:t>table</w:t>
+      </w:r>
+      <w:proofErr w:type="spellEnd"/>
+      <w:r>
+        <w:t xml:space="preserve"> Prestamos (</w:t>
+      </w:r>
+    </w:p>
+    <w:p>
+      <w:r>
+        <w:t xml:space="preserve">    </w:t>
+      </w:r>
+      <w:proofErr w:type="spellStart"/>
+      <w:proofErr w:type="gramStart"/>
+      <w:r>
+        <w:t>codigoPrestamo</w:t>
+      </w:r>
+      <w:proofErr w:type="spellEnd"/>
+      <w:proofErr w:type="gramEnd"/>
+      <w:r>
+        <w:t xml:space="preserve"> </w:t>
+      </w:r>
+      <w:proofErr w:type="spellStart"/>
+      <w:r>
+        <w:t>int</w:t>
+      </w:r>
+      <w:proofErr w:type="spellEnd"/>
+      <w:r>
+        <w:t xml:space="preserve"> </w:t>
+      </w:r>
+      <w:proofErr w:type="spellStart"/>
+      <w:r>
+        <w:t>not</w:t>
+      </w:r>
+      <w:proofErr w:type="spellEnd"/>
+      <w:r>
+        <w:t xml:space="preserve"> </w:t>
+      </w:r>
+      <w:proofErr w:type="spellStart"/>
+      <w:r>
+        <w:t>null</w:t>
+      </w:r>
+      <w:proofErr w:type="spellEnd"/>
+      <w:r>
+        <w:t xml:space="preserve"> </w:t>
+      </w:r>
+      <w:proofErr w:type="spellStart"/>
+      <w:r>
+        <w:t>auto_increment</w:t>
+      </w:r>
+      <w:proofErr w:type="spellEnd"/>
+      <w:r>
+        <w:t>,</w:t>
+      </w:r>
+    </w:p>
+    <w:p>
+      <w:r>
+        <w:t xml:space="preserve">    </w:t>
+      </w:r>
+      <w:proofErr w:type="gramStart"/>
+      <w:r>
+        <w:t>monto</w:t>
+      </w:r>
+      <w:proofErr w:type="gramEnd"/>
+      <w:r>
+        <w:t xml:space="preserve"> decimal(10,2) </w:t>
+      </w:r>
+      <w:proofErr w:type="spellStart"/>
+      <w:r>
+        <w:t>not</w:t>
+      </w:r>
+      <w:proofErr w:type="spellEnd"/>
+      <w:r>
+        <w:t xml:space="preserve"> </w:t>
+      </w:r>
+      <w:proofErr w:type="spellStart"/>
+      <w:r>
+        <w:t>null</w:t>
+      </w:r>
+      <w:proofErr w:type="spellEnd"/>
+      <w:r>
+        <w:t>,</w:t>
+      </w:r>
+    </w:p>
+    <w:p>
+      <w:r>
+        <w:t xml:space="preserve">    </w:t>
+      </w:r>
+      <w:proofErr w:type="spellStart"/>
+      <w:proofErr w:type="gramStart"/>
+      <w:r>
+        <w:t>tipoPrestamo</w:t>
+      </w:r>
+      <w:proofErr w:type="spellEnd"/>
+      <w:proofErr w:type="gramEnd"/>
+      <w:r>
+        <w:t xml:space="preserve"> </w:t>
+      </w:r>
+      <w:proofErr w:type="spellStart"/>
+      <w:r>
+        <w:t>varchar</w:t>
+      </w:r>
+      <w:proofErr w:type="spellEnd"/>
+      <w:r>
+        <w:t xml:space="preserve">(50) </w:t>
+      </w:r>
+      <w:proofErr w:type="spellStart"/>
+      <w:r>
+        <w:t>not</w:t>
+      </w:r>
+      <w:proofErr w:type="spellEnd"/>
+      <w:r>
+        <w:t xml:space="preserve"> </w:t>
+      </w:r>
+      <w:proofErr w:type="spellStart"/>
+      <w:r>
+        <w:t>null</w:t>
+      </w:r>
+      <w:proofErr w:type="spellEnd"/>
+      <w:r>
+        <w:t xml:space="preserve">, -- Personal, empresa, </w:t>
+      </w:r>
+      <w:proofErr w:type="spellStart"/>
+      <w:r>
+        <w:t>organisacion</w:t>
+      </w:r>
+      <w:proofErr w:type="spellEnd"/>
+    </w:p>
+    <w:p>
+      <w:r>
+        <w:t xml:space="preserve">    </w:t>
+      </w:r>
+      <w:proofErr w:type="spellStart"/>
+      <w:proofErr w:type="gramStart"/>
+      <w:r>
+        <w:t>tasaInteres</w:t>
+      </w:r>
+      <w:proofErr w:type="spellEnd"/>
+      <w:proofErr w:type="gramEnd"/>
+      <w:r>
+        <w:t xml:space="preserve"> decimal(5, 2) </w:t>
+      </w:r>
+      <w:proofErr w:type="spellStart"/>
+      <w:r>
+        <w:t>not</w:t>
+      </w:r>
+      <w:proofErr w:type="spellEnd"/>
+      <w:r>
+        <w:t xml:space="preserve"> </w:t>
+      </w:r>
+      <w:proofErr w:type="spellStart"/>
+      <w:r>
+        <w:t>null</w:t>
+      </w:r>
+      <w:proofErr w:type="spellEnd"/>
+      <w:r>
+        <w:t>,</w:t>
       </w:r>
       <w:r>
         <w:tab/>
-        <w:t>-- Trigger dependiendo el tipo de prestamo</w:t>
-      </w:r>
-    </w:p>
-    <w:p>
-      <w:pPr>
-        <w:rPr>
-          <w:lang w:val="en-US"/>
-        </w:rPr>
-      </w:pPr>
-      <w:r>
-        <w:t xml:space="preserve">    </w:t>
-      </w:r>
-      <w:r>
-        <w:rPr>
-          <w:lang w:val="en-US"/>
-        </w:rPr>
-        <w:t>fechaInicio date not null,</w:t>
-      </w:r>
-    </w:p>
-    <w:p>
-      <w:pPr>
-        <w:rPr>
-          <w:lang w:val="en-US"/>
-        </w:rPr>
-      </w:pPr>
-      <w:r>
-        <w:rPr>
-          <w:lang w:val="en-US"/>
-        </w:rPr>
-        <w:t xml:space="preserve">    fechaVencimiento date not null,</w:t>
-      </w:r>
-    </w:p>
-    <w:p>
-      <w:pPr>
-        <w:rPr>
-          <w:lang w:val="en-US"/>
-        </w:rPr>
-      </w:pPr>
-      <w:r>
-        <w:rPr>
-          <w:lang w:val="en-US"/>
-        </w:rPr>
-        <w:t xml:space="preserve">    codigoCliente int not null,</w:t>
-      </w:r>
-    </w:p>
-    <w:p>
-      <w:pPr>
-        <w:rPr>
-          <w:lang w:val="en-US"/>
-        </w:rPr>
-      </w:pPr>
-      <w:r>
-        <w:rPr>
-          <w:lang w:val="en-US"/>
-        </w:rPr>
-        <w:t xml:space="preserve">    primary key PK_codigoPrestamo(codigoPrestamo),</w:t>
-      </w:r>
-    </w:p>
-    <w:p>
-      <w:pPr>
-        <w:rPr>
-          <w:lang w:val="en-US"/>
-        </w:rPr>
-      </w:pPr>
-      <w:r>
-        <w:rPr>
-          <w:lang w:val="en-US"/>
-        </w:rPr>
-        <w:t xml:space="preserve">    constraint FK_Prestamos_Clientes foreign key(codigoCliente) references Clientes(codigoCliente)</w:t>
+        <w:t xml:space="preserve">-- </w:t>
+      </w:r>
+      <w:proofErr w:type="spellStart"/>
+      <w:r>
+        <w:t>Trigger</w:t>
+      </w:r>
+      <w:proofErr w:type="spellEnd"/>
+      <w:r>
+        <w:t xml:space="preserve"> dependiendo el tipo de </w:t>
+      </w:r>
+      <w:proofErr w:type="spellStart"/>
+      <w:r>
+        <w:t>prestamo</w:t>
+      </w:r>
+      <w:proofErr w:type="spellEnd"/>
+    </w:p>
+    <w:p>
+      <w:pPr>
+        <w:rPr>
+          <w:lang w:val="en-US"/>
+        </w:rPr>
+      </w:pPr>
+      <w:r>
+        <w:t xml:space="preserve">    </w:t>
+      </w:r>
+      <w:proofErr w:type="spellStart"/>
+      <w:proofErr w:type="gramStart"/>
+      <w:r>
+        <w:rPr>
+          <w:lang w:val="en-US"/>
+        </w:rPr>
+        <w:t>fechaInicio</w:t>
+      </w:r>
+      <w:proofErr w:type="spellEnd"/>
+      <w:proofErr w:type="gramEnd"/>
+      <w:r>
+        <w:rPr>
+          <w:lang w:val="en-US"/>
+        </w:rPr>
+        <w:t xml:space="preserve"> date not null,</w:t>
+      </w:r>
+    </w:p>
+    <w:p>
+      <w:pPr>
+        <w:rPr>
+          <w:lang w:val="en-US"/>
+        </w:rPr>
+      </w:pPr>
+      <w:r>
+        <w:rPr>
+          <w:lang w:val="en-US"/>
+        </w:rPr>
+        <w:t xml:space="preserve">    </w:t>
+      </w:r>
+      <w:proofErr w:type="spellStart"/>
+      <w:proofErr w:type="gramStart"/>
+      <w:r>
+        <w:rPr>
+          <w:lang w:val="en-US"/>
+        </w:rPr>
+        <w:t>fechaVencimiento</w:t>
+      </w:r>
+      <w:proofErr w:type="spellEnd"/>
+      <w:proofErr w:type="gramEnd"/>
+      <w:r>
+        <w:rPr>
+          <w:lang w:val="en-US"/>
+        </w:rPr>
+        <w:t xml:space="preserve"> date not null,</w:t>
+      </w:r>
+    </w:p>
+    <w:p>
+      <w:pPr>
+        <w:rPr>
+          <w:lang w:val="en-US"/>
+        </w:rPr>
+      </w:pPr>
+      <w:r>
+        <w:rPr>
+          <w:lang w:val="en-US"/>
+        </w:rPr>
+        <w:t xml:space="preserve">    </w:t>
+      </w:r>
+      <w:proofErr w:type="spellStart"/>
+      <w:proofErr w:type="gramStart"/>
+      <w:r>
+        <w:rPr>
+          <w:lang w:val="en-US"/>
+        </w:rPr>
+        <w:t>codigoCliente</w:t>
+      </w:r>
+      <w:proofErr w:type="spellEnd"/>
+      <w:proofErr w:type="gramEnd"/>
+      <w:r>
+        <w:rPr>
+          <w:lang w:val="en-US"/>
+        </w:rPr>
+        <w:t xml:space="preserve"> </w:t>
+      </w:r>
+      <w:proofErr w:type="spellStart"/>
+      <w:r>
+        <w:rPr>
+          <w:lang w:val="en-US"/>
+        </w:rPr>
+        <w:t>int</w:t>
+      </w:r>
+      <w:proofErr w:type="spellEnd"/>
+      <w:r>
+        <w:rPr>
+          <w:lang w:val="en-US"/>
+        </w:rPr>
+        <w:t xml:space="preserve"> not null,</w:t>
+      </w:r>
+    </w:p>
+    <w:p>
+      <w:pPr>
+        <w:rPr>
+          <w:lang w:val="en-US"/>
+        </w:rPr>
+      </w:pPr>
+      <w:r>
+        <w:rPr>
+          <w:lang w:val="en-US"/>
+        </w:rPr>
+        <w:t xml:space="preserve">    </w:t>
+      </w:r>
+      <w:proofErr w:type="gramStart"/>
+      <w:r>
+        <w:rPr>
+          <w:lang w:val="en-US"/>
+        </w:rPr>
+        <w:t>primary</w:t>
+      </w:r>
+      <w:proofErr w:type="gramEnd"/>
+      <w:r>
+        <w:rPr>
+          <w:lang w:val="en-US"/>
+        </w:rPr>
+        <w:t xml:space="preserve"> key </w:t>
+      </w:r>
+      <w:proofErr w:type="spellStart"/>
+      <w:r>
+        <w:rPr>
+          <w:lang w:val="en-US"/>
+        </w:rPr>
+        <w:t>PK_codigoPrestamo</w:t>
+      </w:r>
+      <w:proofErr w:type="spellEnd"/>
+      <w:r>
+        <w:rPr>
+          <w:lang w:val="en-US"/>
+        </w:rPr>
+        <w:t>(</w:t>
+      </w:r>
+      <w:proofErr w:type="spellStart"/>
+      <w:r>
+        <w:rPr>
+          <w:lang w:val="en-US"/>
+        </w:rPr>
+        <w:t>codigoPrestamo</w:t>
+      </w:r>
+      <w:proofErr w:type="spellEnd"/>
+      <w:r>
+        <w:rPr>
+          <w:lang w:val="en-US"/>
+        </w:rPr>
+        <w:t>),</w:t>
+      </w:r>
+    </w:p>
+    <w:p>
+      <w:pPr>
+        <w:rPr>
+          <w:lang w:val="en-US"/>
+        </w:rPr>
+      </w:pPr>
+      <w:r>
+        <w:rPr>
+          <w:lang w:val="en-US"/>
+        </w:rPr>
+        <w:t xml:space="preserve">    </w:t>
+      </w:r>
+      <w:proofErr w:type="gramStart"/>
+      <w:r>
+        <w:rPr>
+          <w:lang w:val="en-US"/>
+        </w:rPr>
+        <w:t>constraint</w:t>
+      </w:r>
+      <w:proofErr w:type="gramEnd"/>
+      <w:r>
+        <w:rPr>
+          <w:lang w:val="en-US"/>
+        </w:rPr>
+        <w:t xml:space="preserve"> </w:t>
+      </w:r>
+      <w:proofErr w:type="spellStart"/>
+      <w:r>
+        <w:rPr>
+          <w:lang w:val="en-US"/>
+        </w:rPr>
+        <w:t>FK_Prestamos_Clientes</w:t>
+      </w:r>
+      <w:proofErr w:type="spellEnd"/>
+      <w:r>
+        <w:rPr>
+          <w:lang w:val="en-US"/>
+        </w:rPr>
+        <w:t xml:space="preserve"> foreign key(</w:t>
+      </w:r>
+      <w:proofErr w:type="spellStart"/>
+      <w:r>
+        <w:rPr>
+          <w:lang w:val="en-US"/>
+        </w:rPr>
+        <w:t>codigoCliente</w:t>
+      </w:r>
+      <w:proofErr w:type="spellEnd"/>
+      <w:r>
+        <w:rPr>
+          <w:lang w:val="en-US"/>
+        </w:rPr>
+        <w:t xml:space="preserve">) references </w:t>
+      </w:r>
+      <w:proofErr w:type="spellStart"/>
+      <w:r>
+        <w:rPr>
+          <w:lang w:val="en-US"/>
+        </w:rPr>
+        <w:t>Clientes</w:t>
+      </w:r>
+      <w:proofErr w:type="spellEnd"/>
+      <w:r>
+        <w:rPr>
+          <w:lang w:val="en-US"/>
+        </w:rPr>
+        <w:t>(</w:t>
+      </w:r>
+      <w:proofErr w:type="spellStart"/>
+      <w:r>
+        <w:rPr>
+          <w:lang w:val="en-US"/>
+        </w:rPr>
+        <w:t>codigoCliente</w:t>
+      </w:r>
+      <w:proofErr w:type="spellEnd"/>
+      <w:r>
+        <w:rPr>
+          <w:lang w:val="en-US"/>
+        </w:rPr>
+        <w:t>)</w:t>
       </w:r>
     </w:p>
     <w:p>
@@ -3006,89 +4985,360 @@
           <w:lang w:val="en-US"/>
         </w:rPr>
       </w:pPr>
-      <w:r>
-        <w:rPr>
-          <w:lang w:val="en-US"/>
-        </w:rPr>
-        <w:t>create table PagosPrestamos (</w:t>
-      </w:r>
-    </w:p>
-    <w:p>
-      <w:pPr>
-        <w:rPr>
-          <w:lang w:val="en-US"/>
-        </w:rPr>
-      </w:pPr>
-      <w:r>
-        <w:rPr>
-          <w:lang w:val="en-US"/>
-        </w:rPr>
-        <w:t xml:space="preserve">    codigoPagos int not null auto_increment,</w:t>
-      </w:r>
-    </w:p>
-    <w:p>
-      <w:pPr>
-        <w:rPr>
-          <w:lang w:val="en-US"/>
-        </w:rPr>
-      </w:pPr>
-      <w:r>
-        <w:rPr>
-          <w:lang w:val="en-US"/>
-        </w:rPr>
-        <w:t xml:space="preserve">    monto decimal(10,2) not null,</w:t>
-      </w:r>
-    </w:p>
-    <w:p>
-      <w:pPr>
-        <w:rPr>
-          <w:lang w:val="en-US"/>
-        </w:rPr>
-      </w:pPr>
-      <w:r>
-        <w:rPr>
-          <w:lang w:val="en-US"/>
-        </w:rPr>
-        <w:t xml:space="preserve">    fechaInicio date not null,</w:t>
-      </w:r>
-    </w:p>
-    <w:p>
-      <w:pPr>
-        <w:rPr>
-          <w:lang w:val="en-US"/>
-        </w:rPr>
-      </w:pPr>
-      <w:r>
-        <w:rPr>
-          <w:lang w:val="en-US"/>
-        </w:rPr>
-        <w:t xml:space="preserve">    fechaVencimiento date not null,</w:t>
-      </w:r>
-    </w:p>
-    <w:p>
-      <w:r>
-        <w:rPr>
-          <w:lang w:val="en-US"/>
-        </w:rPr>
-        <w:t xml:space="preserve">    </w:t>
-      </w:r>
-      <w:r>
-        <w:t>estadoPago varchar(50) not null,</w:t>
-      </w:r>
-    </w:p>
-    <w:p>
-      <w:r>
-        <w:t xml:space="preserve">    codigoPrestamo int not null,</w:t>
-      </w:r>
-    </w:p>
-    <w:p>
-      <w:r>
-        <w:t xml:space="preserve">    primary key PK_codigoPagos(codigoPagos),</w:t>
-      </w:r>
-    </w:p>
-    <w:p>
-      <w:r>
-        <w:t xml:space="preserve">    constraint FK_PagosPrestamos_Prestamos foreign key(codigoPrestamo) references Prestamos(codigoPrestamo)</w:t>
+      <w:proofErr w:type="gramStart"/>
+      <w:r>
+        <w:rPr>
+          <w:lang w:val="en-US"/>
+        </w:rPr>
+        <w:t>create</w:t>
+      </w:r>
+      <w:proofErr w:type="gramEnd"/>
+      <w:r>
+        <w:rPr>
+          <w:lang w:val="en-US"/>
+        </w:rPr>
+        <w:t xml:space="preserve"> table </w:t>
+      </w:r>
+      <w:proofErr w:type="spellStart"/>
+      <w:r>
+        <w:rPr>
+          <w:lang w:val="en-US"/>
+        </w:rPr>
+        <w:t>PagosPrestamos</w:t>
+      </w:r>
+      <w:proofErr w:type="spellEnd"/>
+      <w:r>
+        <w:rPr>
+          <w:lang w:val="en-US"/>
+        </w:rPr>
+        <w:t xml:space="preserve"> (</w:t>
+      </w:r>
+    </w:p>
+    <w:p>
+      <w:pPr>
+        <w:rPr>
+          <w:lang w:val="en-US"/>
+        </w:rPr>
+      </w:pPr>
+      <w:r>
+        <w:rPr>
+          <w:lang w:val="en-US"/>
+        </w:rPr>
+        <w:t xml:space="preserve">    </w:t>
+      </w:r>
+      <w:proofErr w:type="spellStart"/>
+      <w:proofErr w:type="gramStart"/>
+      <w:r>
+        <w:rPr>
+          <w:lang w:val="en-US"/>
+        </w:rPr>
+        <w:t>codigoPagos</w:t>
+      </w:r>
+      <w:proofErr w:type="spellEnd"/>
+      <w:proofErr w:type="gramEnd"/>
+      <w:r>
+        <w:rPr>
+          <w:lang w:val="en-US"/>
+        </w:rPr>
+        <w:t xml:space="preserve"> </w:t>
+      </w:r>
+      <w:proofErr w:type="spellStart"/>
+      <w:r>
+        <w:rPr>
+          <w:lang w:val="en-US"/>
+        </w:rPr>
+        <w:t>int</w:t>
+      </w:r>
+      <w:proofErr w:type="spellEnd"/>
+      <w:r>
+        <w:rPr>
+          <w:lang w:val="en-US"/>
+        </w:rPr>
+        <w:t xml:space="preserve"> not null </w:t>
+      </w:r>
+      <w:proofErr w:type="spellStart"/>
+      <w:r>
+        <w:rPr>
+          <w:lang w:val="en-US"/>
+        </w:rPr>
+        <w:t>auto_increment</w:t>
+      </w:r>
+      <w:proofErr w:type="spellEnd"/>
+      <w:r>
+        <w:rPr>
+          <w:lang w:val="en-US"/>
+        </w:rPr>
+        <w:t>,</w:t>
+      </w:r>
+    </w:p>
+    <w:p>
+      <w:pPr>
+        <w:rPr>
+          <w:lang w:val="en-US"/>
+        </w:rPr>
+      </w:pPr>
+      <w:r>
+        <w:rPr>
+          <w:lang w:val="en-US"/>
+        </w:rPr>
+        <w:t xml:space="preserve">    </w:t>
+      </w:r>
+      <w:proofErr w:type="spellStart"/>
+      <w:proofErr w:type="gramStart"/>
+      <w:r>
+        <w:rPr>
+          <w:lang w:val="en-US"/>
+        </w:rPr>
+        <w:t>monto</w:t>
+      </w:r>
+      <w:proofErr w:type="spellEnd"/>
+      <w:proofErr w:type="gramEnd"/>
+      <w:r>
+        <w:rPr>
+          <w:lang w:val="en-US"/>
+        </w:rPr>
+        <w:t xml:space="preserve"> decimal(10,2) not null,</w:t>
+      </w:r>
+    </w:p>
+    <w:p>
+      <w:pPr>
+        <w:rPr>
+          <w:lang w:val="en-US"/>
+        </w:rPr>
+      </w:pPr>
+      <w:r>
+        <w:rPr>
+          <w:lang w:val="en-US"/>
+        </w:rPr>
+        <w:t xml:space="preserve">    </w:t>
+      </w:r>
+      <w:proofErr w:type="spellStart"/>
+      <w:proofErr w:type="gramStart"/>
+      <w:r>
+        <w:rPr>
+          <w:lang w:val="en-US"/>
+        </w:rPr>
+        <w:t>fechaInicio</w:t>
+      </w:r>
+      <w:proofErr w:type="spellEnd"/>
+      <w:proofErr w:type="gramEnd"/>
+      <w:r>
+        <w:rPr>
+          <w:lang w:val="en-US"/>
+        </w:rPr>
+        <w:t xml:space="preserve"> date not null,</w:t>
+      </w:r>
+    </w:p>
+    <w:p>
+      <w:pPr>
+        <w:rPr>
+          <w:lang w:val="en-US"/>
+        </w:rPr>
+      </w:pPr>
+      <w:r>
+        <w:rPr>
+          <w:lang w:val="en-US"/>
+        </w:rPr>
+        <w:t xml:space="preserve">    </w:t>
+      </w:r>
+      <w:proofErr w:type="spellStart"/>
+      <w:proofErr w:type="gramStart"/>
+      <w:r>
+        <w:rPr>
+          <w:lang w:val="en-US"/>
+        </w:rPr>
+        <w:t>fechaVencimiento</w:t>
+      </w:r>
+      <w:proofErr w:type="spellEnd"/>
+      <w:proofErr w:type="gramEnd"/>
+      <w:r>
+        <w:rPr>
+          <w:lang w:val="en-US"/>
+        </w:rPr>
+        <w:t xml:space="preserve"> date not null,</w:t>
+      </w:r>
+    </w:p>
+    <w:p>
+      <w:r>
+        <w:rPr>
+          <w:lang w:val="en-US"/>
+        </w:rPr>
+        <w:t xml:space="preserve">    </w:t>
+      </w:r>
+      <w:proofErr w:type="spellStart"/>
+      <w:proofErr w:type="gramStart"/>
+      <w:r>
+        <w:t>estadoPago</w:t>
+      </w:r>
+      <w:proofErr w:type="spellEnd"/>
+      <w:proofErr w:type="gramEnd"/>
+      <w:r>
+        <w:t xml:space="preserve"> </w:t>
+      </w:r>
+      <w:proofErr w:type="spellStart"/>
+      <w:r>
+        <w:t>varchar</w:t>
+      </w:r>
+      <w:proofErr w:type="spellEnd"/>
+      <w:r>
+        <w:t xml:space="preserve">(50) </w:t>
+      </w:r>
+      <w:proofErr w:type="spellStart"/>
+      <w:r>
+        <w:t>not</w:t>
+      </w:r>
+      <w:proofErr w:type="spellEnd"/>
+      <w:r>
+        <w:t xml:space="preserve"> </w:t>
+      </w:r>
+      <w:proofErr w:type="spellStart"/>
+      <w:r>
+        <w:t>null</w:t>
+      </w:r>
+      <w:proofErr w:type="spellEnd"/>
+      <w:r>
+        <w:t>,</w:t>
+      </w:r>
+    </w:p>
+    <w:p>
+      <w:r>
+        <w:t xml:space="preserve">    </w:t>
+      </w:r>
+      <w:proofErr w:type="spellStart"/>
+      <w:proofErr w:type="gramStart"/>
+      <w:r>
+        <w:t>codigoPrestamo</w:t>
+      </w:r>
+      <w:proofErr w:type="spellEnd"/>
+      <w:proofErr w:type="gramEnd"/>
+      <w:r>
+        <w:t xml:space="preserve"> </w:t>
+      </w:r>
+      <w:proofErr w:type="spellStart"/>
+      <w:r>
+        <w:t>int</w:t>
+      </w:r>
+      <w:proofErr w:type="spellEnd"/>
+      <w:r>
+        <w:t xml:space="preserve"> </w:t>
+      </w:r>
+      <w:proofErr w:type="spellStart"/>
+      <w:r>
+        <w:t>not</w:t>
+      </w:r>
+      <w:proofErr w:type="spellEnd"/>
+      <w:r>
+        <w:t xml:space="preserve"> </w:t>
+      </w:r>
+      <w:proofErr w:type="spellStart"/>
+      <w:r>
+        <w:t>null</w:t>
+      </w:r>
+      <w:proofErr w:type="spellEnd"/>
+      <w:r>
+        <w:t>,</w:t>
+      </w:r>
+    </w:p>
+    <w:p>
+      <w:r>
+        <w:t xml:space="preserve">    </w:t>
+      </w:r>
+      <w:proofErr w:type="spellStart"/>
+      <w:proofErr w:type="gramStart"/>
+      <w:r>
+        <w:t>primary</w:t>
+      </w:r>
+      <w:proofErr w:type="spellEnd"/>
+      <w:proofErr w:type="gramEnd"/>
+      <w:r>
+        <w:t xml:space="preserve"> </w:t>
+      </w:r>
+      <w:proofErr w:type="spellStart"/>
+      <w:r>
+        <w:t>key</w:t>
+      </w:r>
+      <w:proofErr w:type="spellEnd"/>
+      <w:r>
+        <w:t xml:space="preserve"> </w:t>
+      </w:r>
+      <w:proofErr w:type="spellStart"/>
+      <w:r>
+        <w:t>PK_codigoPagos</w:t>
+      </w:r>
+      <w:proofErr w:type="spellEnd"/>
+      <w:r>
+        <w:t>(</w:t>
+      </w:r>
+      <w:proofErr w:type="spellStart"/>
+      <w:r>
+        <w:t>codigoPagos</w:t>
+      </w:r>
+      <w:proofErr w:type="spellEnd"/>
+      <w:r>
+        <w:t>),</w:t>
+      </w:r>
+    </w:p>
+    <w:p>
+      <w:r>
+        <w:t xml:space="preserve">    </w:t>
+      </w:r>
+      <w:proofErr w:type="spellStart"/>
+      <w:proofErr w:type="gramStart"/>
+      <w:r>
+        <w:t>constraint</w:t>
+      </w:r>
+      <w:proofErr w:type="spellEnd"/>
+      <w:proofErr w:type="gramEnd"/>
+      <w:r>
+        <w:t xml:space="preserve"> </w:t>
+      </w:r>
+      <w:proofErr w:type="spellStart"/>
+      <w:r>
+        <w:t>FK_PagosPrestamos_Prestamos</w:t>
+      </w:r>
+      <w:proofErr w:type="spellEnd"/>
+      <w:r>
+        <w:t xml:space="preserve"> </w:t>
+      </w:r>
+      <w:proofErr w:type="spellStart"/>
+      <w:r>
+        <w:t>foreign</w:t>
+      </w:r>
+      <w:proofErr w:type="spellEnd"/>
+      <w:r>
+        <w:t xml:space="preserve"> </w:t>
+      </w:r>
+      <w:proofErr w:type="spellStart"/>
+      <w:r>
+        <w:t>key</w:t>
+      </w:r>
+      <w:proofErr w:type="spellEnd"/>
+      <w:r>
+        <w:t>(</w:t>
+      </w:r>
+      <w:proofErr w:type="spellStart"/>
+      <w:r>
+        <w:t>codigoPrestamo</w:t>
+      </w:r>
+      <w:proofErr w:type="spellEnd"/>
+      <w:r>
+        <w:t xml:space="preserve">) </w:t>
+      </w:r>
+      <w:proofErr w:type="spellStart"/>
+      <w:r>
+        <w:t>references</w:t>
+      </w:r>
+      <w:proofErr w:type="spellEnd"/>
+      <w:r>
+        <w:t xml:space="preserve"> Prestamos(</w:t>
+      </w:r>
+      <w:proofErr w:type="spellStart"/>
+      <w:r>
+        <w:t>codigoPrestamo</w:t>
+      </w:r>
+      <w:proofErr w:type="spellEnd"/>
+      <w:r>
+        <w:t>)</w:t>
       </w:r>
     </w:p>
     <w:p>
@@ -3098,54 +5348,367 @@
     </w:p>
     <w:p/>
     <w:p>
-      <w:r>
-        <w:t>create table Tarjetas (</w:t>
+      <w:proofErr w:type="spellStart"/>
+      <w:proofErr w:type="gramStart"/>
+      <w:r>
+        <w:t>create</w:t>
+      </w:r>
+      <w:proofErr w:type="spellEnd"/>
+      <w:proofErr w:type="gramEnd"/>
+      <w:r>
+        <w:t xml:space="preserve"> </w:t>
+      </w:r>
+      <w:proofErr w:type="spellStart"/>
+      <w:r>
+        <w:t>table</w:t>
+      </w:r>
+      <w:proofErr w:type="spellEnd"/>
+      <w:r>
+        <w:t xml:space="preserve"> Tarjetas (</w:t>
       </w:r>
     </w:p>
     <w:p>
       <w:r>
         <w:lastRenderedPageBreak/>
-        <w:t xml:space="preserve">    numeroTarjeta varchar(19) not null, -- Crear una numero de cuenta falso de xxxx-xxxx-xxxx-xxxx</w:t>
-      </w:r>
-    </w:p>
-    <w:p>
-      <w:r>
-        <w:t xml:space="preserve">    tipoTarjeta varchar(50) not null,</w:t>
-      </w:r>
-    </w:p>
-    <w:p>
-      <w:r>
-        <w:t xml:space="preserve">    CVC varchar(3) not null,</w:t>
-      </w:r>
-    </w:p>
-    <w:p>
-      <w:r>
-        <w:t xml:space="preserve">    fechaVencimiento date not null,</w:t>
-      </w:r>
-    </w:p>
-    <w:p>
-      <w:r>
-        <w:t xml:space="preserve">    fechaEmision date not null,</w:t>
-      </w:r>
-    </w:p>
-    <w:p>
-      <w:r>
-        <w:t xml:space="preserve">    limiteDeCredito decimal(15, 2), -- Depende del tipo de tarjeta</w:t>
-      </w:r>
-    </w:p>
-    <w:p>
-      <w:r>
-        <w:t xml:space="preserve">    codigoCliente int not null,</w:t>
-      </w:r>
-    </w:p>
-    <w:p>
-      <w:r>
-        <w:t xml:space="preserve">    primary key PK_numeroTarjeta(numeroTarjeta),</w:t>
-      </w:r>
-    </w:p>
-    <w:p>
-      <w:r>
-        <w:t xml:space="preserve">    constraint FK_Tarjetas_Clientes foreign key(codigoCliente) references Clientes(codigoCliente)</w:t>
+        <w:t xml:space="preserve">    </w:t>
+      </w:r>
+      <w:proofErr w:type="spellStart"/>
+      <w:proofErr w:type="gramStart"/>
+      <w:r>
+        <w:t>numeroTarjeta</w:t>
+      </w:r>
+      <w:proofErr w:type="spellEnd"/>
+      <w:proofErr w:type="gramEnd"/>
+      <w:r>
+        <w:t xml:space="preserve"> </w:t>
+      </w:r>
+      <w:proofErr w:type="spellStart"/>
+      <w:r>
+        <w:t>varchar</w:t>
+      </w:r>
+      <w:proofErr w:type="spellEnd"/>
+      <w:r>
+        <w:t xml:space="preserve">(19) </w:t>
+      </w:r>
+      <w:proofErr w:type="spellStart"/>
+      <w:r>
+        <w:t>not</w:t>
+      </w:r>
+      <w:proofErr w:type="spellEnd"/>
+      <w:r>
+        <w:t xml:space="preserve"> </w:t>
+      </w:r>
+      <w:proofErr w:type="spellStart"/>
+      <w:r>
+        <w:t>null</w:t>
+      </w:r>
+      <w:proofErr w:type="spellEnd"/>
+      <w:r>
+        <w:t xml:space="preserve">, -- Crear una </w:t>
+      </w:r>
+      <w:proofErr w:type="spellStart"/>
+      <w:r>
+        <w:t>numero</w:t>
+      </w:r>
+      <w:proofErr w:type="spellEnd"/>
+      <w:r>
+        <w:t xml:space="preserve"> de cuenta falso de </w:t>
+      </w:r>
+      <w:proofErr w:type="spellStart"/>
+      <w:r>
+        <w:t>xxxx-xxxx-xxxx-xxxx</w:t>
+      </w:r>
+      <w:proofErr w:type="spellEnd"/>
+    </w:p>
+    <w:p>
+      <w:r>
+        <w:t xml:space="preserve">    </w:t>
+      </w:r>
+      <w:proofErr w:type="spellStart"/>
+      <w:proofErr w:type="gramStart"/>
+      <w:r>
+        <w:t>tipoTarjeta</w:t>
+      </w:r>
+      <w:proofErr w:type="spellEnd"/>
+      <w:proofErr w:type="gramEnd"/>
+      <w:r>
+        <w:t xml:space="preserve"> </w:t>
+      </w:r>
+      <w:proofErr w:type="spellStart"/>
+      <w:r>
+        <w:t>varchar</w:t>
+      </w:r>
+      <w:proofErr w:type="spellEnd"/>
+      <w:r>
+        <w:t xml:space="preserve">(50) </w:t>
+      </w:r>
+      <w:proofErr w:type="spellStart"/>
+      <w:r>
+        <w:t>not</w:t>
+      </w:r>
+      <w:proofErr w:type="spellEnd"/>
+      <w:r>
+        <w:t xml:space="preserve"> </w:t>
+      </w:r>
+      <w:proofErr w:type="spellStart"/>
+      <w:r>
+        <w:t>null</w:t>
+      </w:r>
+      <w:proofErr w:type="spellEnd"/>
+      <w:r>
+        <w:t>,</w:t>
+      </w:r>
+    </w:p>
+    <w:p>
+      <w:r>
+        <w:t xml:space="preserve">    CVC </w:t>
+      </w:r>
+      <w:proofErr w:type="spellStart"/>
+      <w:proofErr w:type="gramStart"/>
+      <w:r>
+        <w:t>varchar</w:t>
+      </w:r>
+      <w:proofErr w:type="spellEnd"/>
+      <w:r>
+        <w:t>(</w:t>
+      </w:r>
+      <w:proofErr w:type="gramEnd"/>
+      <w:r>
+        <w:t xml:space="preserve">3) </w:t>
+      </w:r>
+      <w:proofErr w:type="spellStart"/>
+      <w:r>
+        <w:t>not</w:t>
+      </w:r>
+      <w:proofErr w:type="spellEnd"/>
+      <w:r>
+        <w:t xml:space="preserve"> </w:t>
+      </w:r>
+      <w:proofErr w:type="spellStart"/>
+      <w:r>
+        <w:t>null</w:t>
+      </w:r>
+      <w:proofErr w:type="spellEnd"/>
+      <w:r>
+        <w:t>,</w:t>
+      </w:r>
+    </w:p>
+    <w:p>
+      <w:r>
+        <w:t xml:space="preserve">    </w:t>
+      </w:r>
+      <w:proofErr w:type="spellStart"/>
+      <w:proofErr w:type="gramStart"/>
+      <w:r>
+        <w:t>fechaVencimiento</w:t>
+      </w:r>
+      <w:proofErr w:type="spellEnd"/>
+      <w:proofErr w:type="gramEnd"/>
+      <w:r>
+        <w:t xml:space="preserve"> date </w:t>
+      </w:r>
+      <w:proofErr w:type="spellStart"/>
+      <w:r>
+        <w:t>not</w:t>
+      </w:r>
+      <w:proofErr w:type="spellEnd"/>
+      <w:r>
+        <w:t xml:space="preserve"> </w:t>
+      </w:r>
+      <w:proofErr w:type="spellStart"/>
+      <w:r>
+        <w:t>null</w:t>
+      </w:r>
+      <w:proofErr w:type="spellEnd"/>
+      <w:r>
+        <w:t>,</w:t>
+      </w:r>
+    </w:p>
+    <w:p>
+      <w:r>
+        <w:t xml:space="preserve">    </w:t>
+      </w:r>
+      <w:proofErr w:type="spellStart"/>
+      <w:proofErr w:type="gramStart"/>
+      <w:r>
+        <w:t>fechaEmision</w:t>
+      </w:r>
+      <w:proofErr w:type="spellEnd"/>
+      <w:proofErr w:type="gramEnd"/>
+      <w:r>
+        <w:t xml:space="preserve"> date </w:t>
+      </w:r>
+      <w:proofErr w:type="spellStart"/>
+      <w:r>
+        <w:t>not</w:t>
+      </w:r>
+      <w:proofErr w:type="spellEnd"/>
+      <w:r>
+        <w:t xml:space="preserve"> </w:t>
+      </w:r>
+      <w:proofErr w:type="spellStart"/>
+      <w:r>
+        <w:t>null</w:t>
+      </w:r>
+      <w:proofErr w:type="spellEnd"/>
+      <w:r>
+        <w:t>,</w:t>
+      </w:r>
+    </w:p>
+    <w:p>
+      <w:r>
+        <w:t xml:space="preserve">    </w:t>
+      </w:r>
+      <w:proofErr w:type="spellStart"/>
+      <w:proofErr w:type="gramStart"/>
+      <w:r>
+        <w:t>limiteDeCredito</w:t>
+      </w:r>
+      <w:proofErr w:type="spellEnd"/>
+      <w:proofErr w:type="gramEnd"/>
+      <w:r>
+        <w:t xml:space="preserve"> decimal(15, 2), -- Depende del tipo de tarjeta</w:t>
+      </w:r>
+    </w:p>
+    <w:p>
+      <w:r>
+        <w:t xml:space="preserve">    </w:t>
+      </w:r>
+      <w:proofErr w:type="spellStart"/>
+      <w:proofErr w:type="gramStart"/>
+      <w:r>
+        <w:t>codigoCliente</w:t>
+      </w:r>
+      <w:proofErr w:type="spellEnd"/>
+      <w:proofErr w:type="gramEnd"/>
+      <w:r>
+        <w:t xml:space="preserve"> </w:t>
+      </w:r>
+      <w:proofErr w:type="spellStart"/>
+      <w:r>
+        <w:t>int</w:t>
+      </w:r>
+      <w:proofErr w:type="spellEnd"/>
+      <w:r>
+        <w:t xml:space="preserve"> </w:t>
+      </w:r>
+      <w:proofErr w:type="spellStart"/>
+      <w:r>
+        <w:t>not</w:t>
+      </w:r>
+      <w:proofErr w:type="spellEnd"/>
+      <w:r>
+        <w:t xml:space="preserve"> </w:t>
+      </w:r>
+      <w:proofErr w:type="spellStart"/>
+      <w:r>
+        <w:t>null</w:t>
+      </w:r>
+      <w:proofErr w:type="spellEnd"/>
+      <w:r>
+        <w:t>,</w:t>
+      </w:r>
+    </w:p>
+    <w:p>
+      <w:r>
+        <w:t xml:space="preserve">    </w:t>
+      </w:r>
+      <w:proofErr w:type="spellStart"/>
+      <w:proofErr w:type="gramStart"/>
+      <w:r>
+        <w:t>primary</w:t>
+      </w:r>
+      <w:proofErr w:type="spellEnd"/>
+      <w:proofErr w:type="gramEnd"/>
+      <w:r>
+        <w:t xml:space="preserve"> </w:t>
+      </w:r>
+      <w:proofErr w:type="spellStart"/>
+      <w:r>
+        <w:t>key</w:t>
+      </w:r>
+      <w:proofErr w:type="spellEnd"/>
+      <w:r>
+        <w:t xml:space="preserve"> </w:t>
+      </w:r>
+      <w:proofErr w:type="spellStart"/>
+      <w:r>
+        <w:t>PK_numeroTarjeta</w:t>
+      </w:r>
+      <w:proofErr w:type="spellEnd"/>
+      <w:r>
+        <w:t>(</w:t>
+      </w:r>
+      <w:proofErr w:type="spellStart"/>
+      <w:r>
+        <w:t>numeroTarjeta</w:t>
+      </w:r>
+      <w:proofErr w:type="spellEnd"/>
+      <w:r>
+        <w:t>),</w:t>
+      </w:r>
+    </w:p>
+    <w:p>
+      <w:r>
+        <w:t xml:space="preserve">    </w:t>
+      </w:r>
+      <w:proofErr w:type="spellStart"/>
+      <w:proofErr w:type="gramStart"/>
+      <w:r>
+        <w:t>constraint</w:t>
+      </w:r>
+      <w:proofErr w:type="spellEnd"/>
+      <w:proofErr w:type="gramEnd"/>
+      <w:r>
+        <w:t xml:space="preserve"> </w:t>
+      </w:r>
+      <w:proofErr w:type="spellStart"/>
+      <w:r>
+        <w:t>FK_Tarjetas_Clientes</w:t>
+      </w:r>
+      <w:proofErr w:type="spellEnd"/>
+      <w:r>
+        <w:t xml:space="preserve"> </w:t>
+      </w:r>
+      <w:proofErr w:type="spellStart"/>
+      <w:r>
+        <w:t>foreign</w:t>
+      </w:r>
+      <w:proofErr w:type="spellEnd"/>
+      <w:r>
+        <w:t xml:space="preserve"> </w:t>
+      </w:r>
+      <w:proofErr w:type="spellStart"/>
+      <w:r>
+        <w:t>key</w:t>
+      </w:r>
+      <w:proofErr w:type="spellEnd"/>
+      <w:r>
+        <w:t>(</w:t>
+      </w:r>
+      <w:proofErr w:type="spellStart"/>
+      <w:r>
+        <w:t>codigoCliente</w:t>
+      </w:r>
+      <w:proofErr w:type="spellEnd"/>
+      <w:r>
+        <w:t xml:space="preserve">) </w:t>
+      </w:r>
+      <w:proofErr w:type="spellStart"/>
+      <w:r>
+        <w:t>references</w:t>
+      </w:r>
+      <w:proofErr w:type="spellEnd"/>
+      <w:r>
+        <w:t xml:space="preserve"> Clientes(</w:t>
+      </w:r>
+      <w:proofErr w:type="spellStart"/>
+      <w:r>
+        <w:t>codigoCliente</w:t>
+      </w:r>
+      <w:proofErr w:type="spellEnd"/>
+      <w:r>
+        <w:t>)</w:t>
       </w:r>
     </w:p>
     <w:p>
@@ -3155,79 +5718,288 @@
     </w:p>
     <w:p/>
     <w:p>
-      <w:r>
-        <w:t>create table Seguro(</w:t>
+      <w:proofErr w:type="spellStart"/>
+      <w:proofErr w:type="gramStart"/>
+      <w:r>
+        <w:t>create</w:t>
+      </w:r>
+      <w:proofErr w:type="spellEnd"/>
+      <w:proofErr w:type="gramEnd"/>
+      <w:r>
+        <w:t xml:space="preserve"> </w:t>
+      </w:r>
+      <w:proofErr w:type="spellStart"/>
+      <w:r>
+        <w:t>table</w:t>
+      </w:r>
+      <w:proofErr w:type="spellEnd"/>
+      <w:r>
+        <w:t xml:space="preserve"> Seguro(</w:t>
       </w:r>
     </w:p>
     <w:p>
       <w:r>
         <w:tab/>
-        <w:t>numeroSeguro INT not null,</w:t>
-      </w:r>
-    </w:p>
-    <w:p>
-      <w:r>
-        <w:t xml:space="preserve">    numeroPoliza VARCHAR(20) NOT NULL,</w:t>
-      </w:r>
-    </w:p>
-    <w:p>
-      <w:r>
-        <w:t xml:space="preserve">    tipoSeguro VARCHAR(20) NOT NULL,</w:t>
-      </w:r>
-    </w:p>
-    <w:p>
-      <w:r>
-        <w:t xml:space="preserve">    montoAsegurado DECIMAL(10, 2) NOT NULL,</w:t>
-      </w:r>
-    </w:p>
-    <w:p>
-      <w:r>
-        <w:t xml:space="preserve">    primaMensual DECIMAL(10, 2) NOT NULL,</w:t>
-      </w:r>
-    </w:p>
-    <w:p>
-      <w:pPr>
-        <w:rPr>
-          <w:lang w:val="en-US"/>
-        </w:rPr>
-      </w:pPr>
-      <w:r>
-        <w:t xml:space="preserve">    </w:t>
-      </w:r>
-      <w:r>
-        <w:rPr>
-          <w:lang w:val="en-US"/>
-        </w:rPr>
-        <w:t>fechaExpiracion DATE NOT NULL,</w:t>
-      </w:r>
-    </w:p>
-    <w:p>
-      <w:pPr>
-        <w:rPr>
-          <w:lang w:val="en-US"/>
-        </w:rPr>
-      </w:pPr>
-      <w:r>
-        <w:rPr>
-          <w:lang w:val="en-US"/>
-        </w:rPr>
-        <w:t xml:space="preserve">    codigoCliente int not null,</w:t>
-      </w:r>
-    </w:p>
-    <w:p>
-      <w:r>
-        <w:rPr>
-          <w:lang w:val="en-US"/>
-        </w:rPr>
-        <w:t xml:space="preserve">    </w:t>
-      </w:r>
-      <w:r>
-        <w:t>primary key PK_numeroSeguro(numeroSeguro),</w:t>
-      </w:r>
-    </w:p>
-    <w:p>
-      <w:r>
-        <w:t xml:space="preserve">    constraint FK_Seguro_Clientes foreign key(codigoCliente) references Clientes(codigoCliente)</w:t>
+      </w:r>
+      <w:proofErr w:type="spellStart"/>
+      <w:proofErr w:type="gramStart"/>
+      <w:r>
+        <w:t>numeroSeguro</w:t>
+      </w:r>
+      <w:proofErr w:type="spellEnd"/>
+      <w:proofErr w:type="gramEnd"/>
+      <w:r>
+        <w:t xml:space="preserve"> INT </w:t>
+      </w:r>
+      <w:proofErr w:type="spellStart"/>
+      <w:r>
+        <w:t>not</w:t>
+      </w:r>
+      <w:proofErr w:type="spellEnd"/>
+      <w:r>
+        <w:t xml:space="preserve"> </w:t>
+      </w:r>
+      <w:proofErr w:type="spellStart"/>
+      <w:r>
+        <w:t>null</w:t>
+      </w:r>
+      <w:proofErr w:type="spellEnd"/>
+      <w:r>
+        <w:t>,</w:t>
+      </w:r>
+    </w:p>
+    <w:p>
+      <w:r>
+        <w:t xml:space="preserve">    </w:t>
+      </w:r>
+      <w:proofErr w:type="spellStart"/>
+      <w:proofErr w:type="gramStart"/>
+      <w:r>
+        <w:t>numeroPoliza</w:t>
+      </w:r>
+      <w:proofErr w:type="spellEnd"/>
+      <w:proofErr w:type="gramEnd"/>
+      <w:r>
+        <w:t xml:space="preserve"> VARCHAR(20) NOT NULL,</w:t>
+      </w:r>
+    </w:p>
+    <w:p>
+      <w:r>
+        <w:t xml:space="preserve">    </w:t>
+      </w:r>
+      <w:proofErr w:type="spellStart"/>
+      <w:proofErr w:type="gramStart"/>
+      <w:r>
+        <w:t>tipoSeguro</w:t>
+      </w:r>
+      <w:proofErr w:type="spellEnd"/>
+      <w:proofErr w:type="gramEnd"/>
+      <w:r>
+        <w:t xml:space="preserve"> VARCHAR(20) NOT NULL,</w:t>
+      </w:r>
+    </w:p>
+    <w:p>
+      <w:r>
+        <w:t xml:space="preserve">    </w:t>
+      </w:r>
+      <w:proofErr w:type="spellStart"/>
+      <w:proofErr w:type="gramStart"/>
+      <w:r>
+        <w:t>montoAsegurado</w:t>
+      </w:r>
+      <w:proofErr w:type="spellEnd"/>
+      <w:proofErr w:type="gramEnd"/>
+      <w:r>
+        <w:t xml:space="preserve"> DECIMAL(10, 2) NOT NULL,</w:t>
+      </w:r>
+    </w:p>
+    <w:p>
+      <w:r>
+        <w:t xml:space="preserve">    </w:t>
+      </w:r>
+      <w:proofErr w:type="spellStart"/>
+      <w:proofErr w:type="gramStart"/>
+      <w:r>
+        <w:t>primaMensual</w:t>
+      </w:r>
+      <w:proofErr w:type="spellEnd"/>
+      <w:proofErr w:type="gramEnd"/>
+      <w:r>
+        <w:t xml:space="preserve"> DECIMAL(10, 2) NOT NULL,</w:t>
+      </w:r>
+    </w:p>
+    <w:p>
+      <w:pPr>
+        <w:rPr>
+          <w:lang w:val="en-US"/>
+        </w:rPr>
+      </w:pPr>
+      <w:r>
+        <w:t xml:space="preserve">    </w:t>
+      </w:r>
+      <w:proofErr w:type="spellStart"/>
+      <w:proofErr w:type="gramStart"/>
+      <w:r>
+        <w:rPr>
+          <w:lang w:val="en-US"/>
+        </w:rPr>
+        <w:t>fechaExpiracion</w:t>
+      </w:r>
+      <w:proofErr w:type="spellEnd"/>
+      <w:proofErr w:type="gramEnd"/>
+      <w:r>
+        <w:rPr>
+          <w:lang w:val="en-US"/>
+        </w:rPr>
+        <w:t xml:space="preserve"> DATE NOT NULL,</w:t>
+      </w:r>
+    </w:p>
+    <w:p>
+      <w:pPr>
+        <w:rPr>
+          <w:lang w:val="en-US"/>
+        </w:rPr>
+      </w:pPr>
+      <w:r>
+        <w:rPr>
+          <w:lang w:val="en-US"/>
+        </w:rPr>
+        <w:t xml:space="preserve">    </w:t>
+      </w:r>
+      <w:proofErr w:type="spellStart"/>
+      <w:proofErr w:type="gramStart"/>
+      <w:r>
+        <w:rPr>
+          <w:lang w:val="en-US"/>
+        </w:rPr>
+        <w:t>codigoCliente</w:t>
+      </w:r>
+      <w:proofErr w:type="spellEnd"/>
+      <w:proofErr w:type="gramEnd"/>
+      <w:r>
+        <w:rPr>
+          <w:lang w:val="en-US"/>
+        </w:rPr>
+        <w:t xml:space="preserve"> </w:t>
+      </w:r>
+      <w:proofErr w:type="spellStart"/>
+      <w:r>
+        <w:rPr>
+          <w:lang w:val="en-US"/>
+        </w:rPr>
+        <w:t>int</w:t>
+      </w:r>
+      <w:proofErr w:type="spellEnd"/>
+      <w:r>
+        <w:rPr>
+          <w:lang w:val="en-US"/>
+        </w:rPr>
+        <w:t xml:space="preserve"> not null,</w:t>
+      </w:r>
+    </w:p>
+    <w:p>
+      <w:r>
+        <w:rPr>
+          <w:lang w:val="en-US"/>
+        </w:rPr>
+        <w:t xml:space="preserve">    </w:t>
+      </w:r>
+      <w:proofErr w:type="spellStart"/>
+      <w:proofErr w:type="gramStart"/>
+      <w:r>
+        <w:t>primary</w:t>
+      </w:r>
+      <w:proofErr w:type="spellEnd"/>
+      <w:proofErr w:type="gramEnd"/>
+      <w:r>
+        <w:t xml:space="preserve"> </w:t>
+      </w:r>
+      <w:proofErr w:type="spellStart"/>
+      <w:r>
+        <w:t>key</w:t>
+      </w:r>
+      <w:proofErr w:type="spellEnd"/>
+      <w:r>
+        <w:t xml:space="preserve"> </w:t>
+      </w:r>
+      <w:proofErr w:type="spellStart"/>
+      <w:r>
+        <w:t>PK_numeroSeguro</w:t>
+      </w:r>
+      <w:proofErr w:type="spellEnd"/>
+      <w:r>
+        <w:t>(</w:t>
+      </w:r>
+      <w:proofErr w:type="spellStart"/>
+      <w:r>
+        <w:t>numeroSeguro</w:t>
+      </w:r>
+      <w:proofErr w:type="spellEnd"/>
+      <w:r>
+        <w:t>),</w:t>
+      </w:r>
+    </w:p>
+    <w:p>
+      <w:r>
+        <w:t xml:space="preserve">    </w:t>
+      </w:r>
+      <w:proofErr w:type="spellStart"/>
+      <w:proofErr w:type="gramStart"/>
+      <w:r>
+        <w:t>constraint</w:t>
+      </w:r>
+      <w:proofErr w:type="spellEnd"/>
+      <w:proofErr w:type="gramEnd"/>
+      <w:r>
+        <w:t xml:space="preserve"> </w:t>
+      </w:r>
+      <w:proofErr w:type="spellStart"/>
+      <w:r>
+        <w:t>FK_Seguro_Clientes</w:t>
+      </w:r>
+      <w:proofErr w:type="spellEnd"/>
+      <w:r>
+        <w:t xml:space="preserve"> </w:t>
+      </w:r>
+      <w:proofErr w:type="spellStart"/>
+      <w:r>
+        <w:t>foreign</w:t>
+      </w:r>
+      <w:proofErr w:type="spellEnd"/>
+      <w:r>
+        <w:t xml:space="preserve"> </w:t>
+      </w:r>
+      <w:proofErr w:type="spellStart"/>
+      <w:r>
+        <w:t>key</w:t>
+      </w:r>
+      <w:proofErr w:type="spellEnd"/>
+      <w:r>
+        <w:t>(</w:t>
+      </w:r>
+      <w:proofErr w:type="spellStart"/>
+      <w:r>
+        <w:t>codigoCliente</w:t>
+      </w:r>
+      <w:proofErr w:type="spellEnd"/>
+      <w:r>
+        <w:t xml:space="preserve">) </w:t>
+      </w:r>
+      <w:proofErr w:type="spellStart"/>
+      <w:r>
+        <w:t>references</w:t>
+      </w:r>
+      <w:proofErr w:type="spellEnd"/>
+      <w:r>
+        <w:t xml:space="preserve"> Clientes(</w:t>
+      </w:r>
+      <w:proofErr w:type="spellStart"/>
+      <w:r>
+        <w:t>codigoCliente</w:t>
+      </w:r>
+      <w:proofErr w:type="spellEnd"/>
+      <w:r>
+        <w:t>)</w:t>
       </w:r>
     </w:p>
     <w:p>
@@ -3238,63 +6010,371 @@
     <w:p/>
     <w:p>
       <w:r>
-        <w:t>CREATE TABLE DetalleCuenta (</w:t>
-      </w:r>
-    </w:p>
-    <w:p>
-      <w:r>
-        <w:t xml:space="preserve">    codigoDetalleCuenta INT not null AUTO_INCREMENT,</w:t>
-      </w:r>
-    </w:p>
-    <w:p>
-      <w:r>
-        <w:t xml:space="preserve">    fechaDetalle DATE NOT NULL,</w:t>
-      </w:r>
-    </w:p>
-    <w:p>
-      <w:r>
-        <w:t xml:space="preserve">    tipoOperacion VARCHAR(20) NOT NULL,</w:t>
-      </w:r>
-    </w:p>
-    <w:p>
-      <w:r>
-        <w:t xml:space="preserve">    EstadoCuenta VARCHAR(20) NOT NULL,</w:t>
-      </w:r>
-    </w:p>
-    <w:p>
-      <w:r>
-        <w:t xml:space="preserve">    codigoCliente INT,</w:t>
-      </w:r>
-    </w:p>
-    <w:p>
-      <w:r>
-        <w:t xml:space="preserve">    codigoEmpleado INT,</w:t>
-      </w:r>
-    </w:p>
-    <w:p>
-      <w:r>
-        <w:t xml:space="preserve">    codigoSucursal INT,</w:t>
-      </w:r>
-    </w:p>
-    <w:p>
-      <w:r>
-        <w:t xml:space="preserve">    primary key PK_codigoDetalleCuenta(codigoDetalleCuenta),</w:t>
+        <w:t xml:space="preserve">CREATE TABLE </w:t>
+      </w:r>
+      <w:proofErr w:type="spellStart"/>
+      <w:r>
+        <w:t>DetalleCuenta</w:t>
+      </w:r>
+      <w:proofErr w:type="spellEnd"/>
+      <w:r>
+        <w:t xml:space="preserve"> (</w:t>
+      </w:r>
+    </w:p>
+    <w:p>
+      <w:r>
+        <w:t xml:space="preserve">    </w:t>
+      </w:r>
+      <w:proofErr w:type="spellStart"/>
+      <w:proofErr w:type="gramStart"/>
+      <w:r>
+        <w:t>codigoDetalleCuenta</w:t>
+      </w:r>
+      <w:proofErr w:type="spellEnd"/>
+      <w:proofErr w:type="gramEnd"/>
+      <w:r>
+        <w:t xml:space="preserve"> INT </w:t>
+      </w:r>
+      <w:proofErr w:type="spellStart"/>
+      <w:r>
+        <w:t>not</w:t>
+      </w:r>
+      <w:proofErr w:type="spellEnd"/>
+      <w:r>
+        <w:t xml:space="preserve"> </w:t>
+      </w:r>
+      <w:proofErr w:type="spellStart"/>
+      <w:r>
+        <w:t>null</w:t>
+      </w:r>
+      <w:proofErr w:type="spellEnd"/>
+      <w:r>
+        <w:t xml:space="preserve"> AUTO_INCREMENT,</w:t>
+      </w:r>
+    </w:p>
+    <w:p>
+      <w:r>
+        <w:t xml:space="preserve">    </w:t>
+      </w:r>
+      <w:proofErr w:type="spellStart"/>
+      <w:proofErr w:type="gramStart"/>
+      <w:r>
+        <w:t>fechaDetalle</w:t>
+      </w:r>
+      <w:proofErr w:type="spellEnd"/>
+      <w:proofErr w:type="gramEnd"/>
+      <w:r>
+        <w:t xml:space="preserve"> DATE NOT NULL,</w:t>
+      </w:r>
+    </w:p>
+    <w:p>
+      <w:r>
+        <w:t xml:space="preserve">    </w:t>
+      </w:r>
+      <w:proofErr w:type="spellStart"/>
+      <w:proofErr w:type="gramStart"/>
+      <w:r>
+        <w:t>tipoOperacion</w:t>
+      </w:r>
+      <w:proofErr w:type="spellEnd"/>
+      <w:proofErr w:type="gramEnd"/>
+      <w:r>
+        <w:t xml:space="preserve"> VARCHAR(20) NOT NULL,</w:t>
+      </w:r>
+    </w:p>
+    <w:p>
+      <w:r>
+        <w:t xml:space="preserve">    </w:t>
+      </w:r>
+      <w:proofErr w:type="spellStart"/>
+      <w:r>
+        <w:t>EstadoCuenta</w:t>
+      </w:r>
+      <w:proofErr w:type="spellEnd"/>
+      <w:r>
+        <w:t xml:space="preserve"> </w:t>
+      </w:r>
+      <w:proofErr w:type="gramStart"/>
+      <w:r>
+        <w:t>VARCHAR(</w:t>
+      </w:r>
+      <w:proofErr w:type="gramEnd"/>
+      <w:r>
+        <w:t>20) NOT NULL,</w:t>
+      </w:r>
+    </w:p>
+    <w:p>
+      <w:r>
+        <w:t xml:space="preserve">    </w:t>
+      </w:r>
+      <w:proofErr w:type="spellStart"/>
+      <w:proofErr w:type="gramStart"/>
+      <w:r>
+        <w:t>codigoCliente</w:t>
+      </w:r>
+      <w:proofErr w:type="spellEnd"/>
+      <w:proofErr w:type="gramEnd"/>
+      <w:r>
+        <w:t xml:space="preserve"> INT,</w:t>
+      </w:r>
+    </w:p>
+    <w:p>
+      <w:r>
+        <w:t xml:space="preserve">    </w:t>
+      </w:r>
+      <w:proofErr w:type="spellStart"/>
+      <w:proofErr w:type="gramStart"/>
+      <w:r>
+        <w:t>codigoEmpleado</w:t>
+      </w:r>
+      <w:proofErr w:type="spellEnd"/>
+      <w:proofErr w:type="gramEnd"/>
+      <w:r>
+        <w:t xml:space="preserve"> INT,</w:t>
+      </w:r>
+    </w:p>
+    <w:p>
+      <w:r>
+        <w:t xml:space="preserve">    </w:t>
+      </w:r>
+      <w:proofErr w:type="spellStart"/>
+      <w:proofErr w:type="gramStart"/>
+      <w:r>
+        <w:t>codigoSucursal</w:t>
+      </w:r>
+      <w:proofErr w:type="spellEnd"/>
+      <w:proofErr w:type="gramEnd"/>
+      <w:r>
+        <w:t xml:space="preserve"> INT,</w:t>
+      </w:r>
+    </w:p>
+    <w:p>
+      <w:r>
+        <w:t xml:space="preserve">    </w:t>
+      </w:r>
+      <w:proofErr w:type="spellStart"/>
+      <w:proofErr w:type="gramStart"/>
+      <w:r>
+        <w:t>primary</w:t>
+      </w:r>
+      <w:proofErr w:type="spellEnd"/>
+      <w:proofErr w:type="gramEnd"/>
+      <w:r>
+        <w:t xml:space="preserve"> </w:t>
+      </w:r>
+      <w:proofErr w:type="spellStart"/>
+      <w:r>
+        <w:t>key</w:t>
+      </w:r>
+      <w:proofErr w:type="spellEnd"/>
+      <w:r>
+        <w:t xml:space="preserve"> </w:t>
+      </w:r>
+      <w:proofErr w:type="spellStart"/>
+      <w:r>
+        <w:t>PK_codigoDetalleCuenta</w:t>
+      </w:r>
+      <w:proofErr w:type="spellEnd"/>
+      <w:r>
+        <w:t>(</w:t>
+      </w:r>
+      <w:proofErr w:type="spellStart"/>
+      <w:r>
+        <w:t>codigoDetalleCuenta</w:t>
+      </w:r>
+      <w:proofErr w:type="spellEnd"/>
+      <w:r>
+        <w:t>),</w:t>
       </w:r>
     </w:p>
     <w:p>
       <w:r>
         <w:lastRenderedPageBreak/>
-        <w:t xml:space="preserve">    constraint FK_DetalleCuenta_Clientes foreign key(codigoCliente) references Clientes(codigoCliente),</w:t>
-      </w:r>
-    </w:p>
-    <w:p>
-      <w:r>
-        <w:t xml:space="preserve">    constraint FK_DetalleCuenta_Empleados foreign key(codigoEmpleado) references Empleados(codigoEmpleado),</w:t>
-      </w:r>
-    </w:p>
-    <w:p>
-      <w:r>
-        <w:t xml:space="preserve">    constraint FK_DetalleCuenta_Sucursales foreign key(codigoSucursal) references Sucursales(codigoSucursal)</w:t>
+        <w:t xml:space="preserve">    </w:t>
+      </w:r>
+      <w:proofErr w:type="spellStart"/>
+      <w:proofErr w:type="gramStart"/>
+      <w:r>
+        <w:t>constraint</w:t>
+      </w:r>
+      <w:proofErr w:type="spellEnd"/>
+      <w:proofErr w:type="gramEnd"/>
+      <w:r>
+        <w:t xml:space="preserve"> </w:t>
+      </w:r>
+      <w:proofErr w:type="spellStart"/>
+      <w:r>
+        <w:t>FK_DetalleCuenta_Clientes</w:t>
+      </w:r>
+      <w:proofErr w:type="spellEnd"/>
+      <w:r>
+        <w:t xml:space="preserve"> </w:t>
+      </w:r>
+      <w:proofErr w:type="spellStart"/>
+      <w:r>
+        <w:t>foreign</w:t>
+      </w:r>
+      <w:proofErr w:type="spellEnd"/>
+      <w:r>
+        <w:t xml:space="preserve"> </w:t>
+      </w:r>
+      <w:proofErr w:type="spellStart"/>
+      <w:r>
+        <w:t>key</w:t>
+      </w:r>
+      <w:proofErr w:type="spellEnd"/>
+      <w:r>
+        <w:t>(</w:t>
+      </w:r>
+      <w:proofErr w:type="spellStart"/>
+      <w:r>
+        <w:t>codigoCliente</w:t>
+      </w:r>
+      <w:proofErr w:type="spellEnd"/>
+      <w:r>
+        <w:t xml:space="preserve">) </w:t>
+      </w:r>
+      <w:proofErr w:type="spellStart"/>
+      <w:r>
+        <w:t>references</w:t>
+      </w:r>
+      <w:proofErr w:type="spellEnd"/>
+      <w:r>
+        <w:t xml:space="preserve"> Clientes(</w:t>
+      </w:r>
+      <w:proofErr w:type="spellStart"/>
+      <w:r>
+        <w:t>codigoCliente</w:t>
+      </w:r>
+      <w:proofErr w:type="spellEnd"/>
+      <w:r>
+        <w:t>),</w:t>
+      </w:r>
+    </w:p>
+    <w:p>
+      <w:r>
+        <w:t xml:space="preserve">    </w:t>
+      </w:r>
+      <w:proofErr w:type="spellStart"/>
+      <w:proofErr w:type="gramStart"/>
+      <w:r>
+        <w:t>constraint</w:t>
+      </w:r>
+      <w:proofErr w:type="spellEnd"/>
+      <w:proofErr w:type="gramEnd"/>
+      <w:r>
+        <w:t xml:space="preserve"> </w:t>
+      </w:r>
+      <w:proofErr w:type="spellStart"/>
+      <w:r>
+        <w:t>FK_DetalleCuenta_Empleados</w:t>
+      </w:r>
+      <w:proofErr w:type="spellEnd"/>
+      <w:r>
+        <w:t xml:space="preserve"> </w:t>
+      </w:r>
+      <w:proofErr w:type="spellStart"/>
+      <w:r>
+        <w:t>foreign</w:t>
+      </w:r>
+      <w:proofErr w:type="spellEnd"/>
+      <w:r>
+        <w:t xml:space="preserve"> </w:t>
+      </w:r>
+      <w:proofErr w:type="spellStart"/>
+      <w:r>
+        <w:t>key</w:t>
+      </w:r>
+      <w:proofErr w:type="spellEnd"/>
+      <w:r>
+        <w:t>(</w:t>
+      </w:r>
+      <w:proofErr w:type="spellStart"/>
+      <w:r>
+        <w:t>codigoEmpleado</w:t>
+      </w:r>
+      <w:proofErr w:type="spellEnd"/>
+      <w:r>
+        <w:t xml:space="preserve">) </w:t>
+      </w:r>
+      <w:proofErr w:type="spellStart"/>
+      <w:r>
+        <w:t>references</w:t>
+      </w:r>
+      <w:proofErr w:type="spellEnd"/>
+      <w:r>
+        <w:t xml:space="preserve"> Empleados(</w:t>
+      </w:r>
+      <w:proofErr w:type="spellStart"/>
+      <w:r>
+        <w:t>codigoEmpleado</w:t>
+      </w:r>
+      <w:proofErr w:type="spellEnd"/>
+      <w:r>
+        <w:t>),</w:t>
+      </w:r>
+    </w:p>
+    <w:p>
+      <w:r>
+        <w:t xml:space="preserve">    </w:t>
+      </w:r>
+      <w:proofErr w:type="spellStart"/>
+      <w:proofErr w:type="gramStart"/>
+      <w:r>
+        <w:t>constraint</w:t>
+      </w:r>
+      <w:proofErr w:type="spellEnd"/>
+      <w:proofErr w:type="gramEnd"/>
+      <w:r>
+        <w:t xml:space="preserve"> </w:t>
+      </w:r>
+      <w:proofErr w:type="spellStart"/>
+      <w:r>
+        <w:t>FK_DetalleCuenta_Sucursales</w:t>
+      </w:r>
+      <w:proofErr w:type="spellEnd"/>
+      <w:r>
+        <w:t xml:space="preserve"> </w:t>
+      </w:r>
+      <w:proofErr w:type="spellStart"/>
+      <w:r>
+        <w:t>foreign</w:t>
+      </w:r>
+      <w:proofErr w:type="spellEnd"/>
+      <w:r>
+        <w:t xml:space="preserve"> </w:t>
+      </w:r>
+      <w:proofErr w:type="spellStart"/>
+      <w:r>
+        <w:t>key</w:t>
+      </w:r>
+      <w:proofErr w:type="spellEnd"/>
+      <w:r>
+        <w:t>(</w:t>
+      </w:r>
+      <w:proofErr w:type="spellStart"/>
+      <w:r>
+        <w:t>codigoSucursal</w:t>
+      </w:r>
+      <w:proofErr w:type="spellEnd"/>
+      <w:r>
+        <w:t xml:space="preserve">) </w:t>
+      </w:r>
+      <w:proofErr w:type="spellStart"/>
+      <w:r>
+        <w:t>references</w:t>
+      </w:r>
+      <w:proofErr w:type="spellEnd"/>
+      <w:r>
+        <w:t xml:space="preserve"> Sucursales(</w:t>
+      </w:r>
+      <w:proofErr w:type="spellStart"/>
+      <w:r>
+        <w:t>codigoSucursal</w:t>
+      </w:r>
+      <w:proofErr w:type="spellEnd"/>
+      <w:r>
+        <w:t>)</w:t>
       </w:r>
     </w:p>
     <w:p>
@@ -4390,7 +7470,7 @@
 </file>
 
 <file path=customXml/itemProps1.xml><?xml version="1.0" encoding="utf-8"?>
-<ds:datastoreItem xmlns:ds="http://schemas.openxmlformats.org/officeDocument/2006/customXml" ds:itemID="{793EAD0B-1697-471A-BD08-0C1053ADB3F5}">
+<ds:datastoreItem xmlns:ds="http://schemas.openxmlformats.org/officeDocument/2006/customXml" ds:itemID="{233C70AA-F996-4B34-A07A-9CD8BBEF7F63}">
   <ds:schemaRefs>
     <ds:schemaRef ds:uri="http://schemas.openxmlformats.org/officeDocument/2006/bibliography"/>
   </ds:schemaRefs>

</xml_diff>